<commit_message>
spring boot intro application
spring boot intro application
</commit_message>
<xml_diff>
--- a/docs/SpringBoot.docx
+++ b/docs/SpringBoot.docx
@@ -54,13 +54,7 @@
         <w:t>.</w:t>
       </w:r>
       <w:r>
-        <w:t xml:space="preserve"> In the framework the commonly used </w:t>
-      </w:r>
-      <w:r>
-        <w:t>functionalities</w:t>
-      </w:r>
-      <w:r>
-        <w:t xml:space="preserve"> will be provided.</w:t>
+        <w:t xml:space="preserve"> In the framework the commonly used functionalities will be provided.</w:t>
       </w:r>
       <w:r>
         <w:t xml:space="preserve"> Frameworks are use to develop the application faster and with minimum error. Developers can focus on business logic and all the common function will be taken case by framework.</w:t>
@@ -616,6 +610,9 @@
         <w:ind w:left="1440"/>
       </w:pPr>
       <w:r>
+        <w:rPr>
+          <w:noProof/>
+        </w:rPr>
         <w:drawing>
           <wp:inline distT="0" distB="0" distL="0" distR="0" wp14:anchorId="0EE98EB3" wp14:editId="7974C969">
             <wp:extent cx="4423833" cy="2591912"/>
@@ -653,6 +650,511 @@
         </w:drawing>
       </w:r>
     </w:p>
+    <w:p>
+      <w:pPr>
+        <w:pStyle w:val="NoSpacing"/>
+      </w:pPr>
+    </w:p>
+    <w:p>
+      <w:pPr>
+        <w:pStyle w:val="NoSpacing"/>
+        <w:rPr>
+          <w:b/>
+          <w:bCs/>
+          <w:u w:val="single"/>
+        </w:rPr>
+      </w:pPr>
+      <w:r>
+        <w:rPr>
+          <w:b/>
+          <w:bCs/>
+          <w:u w:val="single"/>
+        </w:rPr>
+        <w:t>Open Project in the Eclipse IDE</w:t>
+      </w:r>
+    </w:p>
+    <w:p>
+      <w:pPr>
+        <w:pStyle w:val="NoSpacing"/>
+        <w:numPr>
+          <w:ilvl w:val="0"/>
+          <w:numId w:val="4"/>
+        </w:numPr>
+      </w:pPr>
+      <w:r>
+        <w:t>After generating the project from Spring Initializer web application. Go to Downloads.</w:t>
+      </w:r>
+    </w:p>
+    <w:p>
+      <w:pPr>
+        <w:pStyle w:val="NoSpacing"/>
+        <w:numPr>
+          <w:ilvl w:val="0"/>
+          <w:numId w:val="4"/>
+        </w:numPr>
+      </w:pPr>
+      <w:r>
+        <w:t>Extract the ZIP file.</w:t>
+      </w:r>
+    </w:p>
+    <w:p>
+      <w:pPr>
+        <w:pStyle w:val="NoSpacing"/>
+        <w:numPr>
+          <w:ilvl w:val="0"/>
+          <w:numId w:val="4"/>
+        </w:numPr>
+      </w:pPr>
+      <w:r>
+        <w:t>Copy the extracted folder and paste it into Eclipse workspace location.</w:t>
+      </w:r>
+      <w:r>
+        <w:t xml:space="preserve">  </w:t>
+      </w:r>
+    </w:p>
+    <w:p>
+      <w:pPr>
+        <w:pStyle w:val="NoSpacing"/>
+        <w:numPr>
+          <w:ilvl w:val="0"/>
+          <w:numId w:val="4"/>
+        </w:numPr>
+      </w:pPr>
+      <w:r>
+        <w:t>Go to “File” Menu -&gt; click on “Import</w:t>
+      </w:r>
+      <w:r>
+        <w:t>…</w:t>
+      </w:r>
+      <w:r>
+        <w:t>” option</w:t>
+      </w:r>
+    </w:p>
+    <w:p>
+      <w:pPr>
+        <w:pStyle w:val="NoSpacing"/>
+        <w:numPr>
+          <w:ilvl w:val="0"/>
+          <w:numId w:val="4"/>
+        </w:numPr>
+      </w:pPr>
+      <w:r>
+        <w:t>Search and expand “Maven” option</w:t>
+      </w:r>
+    </w:p>
+    <w:p>
+      <w:pPr>
+        <w:pStyle w:val="NoSpacing"/>
+        <w:numPr>
+          <w:ilvl w:val="0"/>
+          <w:numId w:val="4"/>
+        </w:numPr>
+      </w:pPr>
+      <w:r>
+        <w:t>Select “Existing Maven Projects” option</w:t>
+      </w:r>
+    </w:p>
+    <w:p>
+      <w:pPr>
+        <w:pStyle w:val="NoSpacing"/>
+        <w:ind w:left="720"/>
+        <w:rPr>
+          <w:b/>
+          <w:bCs/>
+        </w:rPr>
+      </w:pPr>
+      <w:r>
+        <w:rPr>
+          <w:b/>
+          <w:bCs/>
+        </w:rPr>
+        <w:drawing>
+          <wp:inline distT="0" distB="0" distL="0" distR="0" wp14:anchorId="5A930C63" wp14:editId="00449829">
+            <wp:extent cx="1820849" cy="2202721"/>
+            <wp:effectExtent l="0" t="0" r="8255" b="7620"/>
+            <wp:docPr id="2" name="Picture 2"/>
+            <wp:cNvGraphicFramePr>
+              <a:graphicFrameLocks xmlns:a="http://schemas.openxmlformats.org/drawingml/2006/main" noChangeAspect="1"/>
+            </wp:cNvGraphicFramePr>
+            <a:graphic xmlns:a="http://schemas.openxmlformats.org/drawingml/2006/main">
+              <a:graphicData uri="http://schemas.openxmlformats.org/drawingml/2006/picture">
+                <pic:pic xmlns:pic="http://schemas.openxmlformats.org/drawingml/2006/picture">
+                  <pic:nvPicPr>
+                    <pic:cNvPr id="1" name=""/>
+                    <pic:cNvPicPr/>
+                  </pic:nvPicPr>
+                  <pic:blipFill>
+                    <a:blip r:embed="rId9"/>
+                    <a:stretch>
+                      <a:fillRect/>
+                    </a:stretch>
+                  </pic:blipFill>
+                  <pic:spPr>
+                    <a:xfrm>
+                      <a:off x="0" y="0"/>
+                      <a:ext cx="1828701" cy="2212220"/>
+                    </a:xfrm>
+                    <a:prstGeom prst="rect">
+                      <a:avLst/>
+                    </a:prstGeom>
+                  </pic:spPr>
+                </pic:pic>
+              </a:graphicData>
+            </a:graphic>
+          </wp:inline>
+        </w:drawing>
+      </w:r>
+    </w:p>
+    <w:p>
+      <w:pPr>
+        <w:pStyle w:val="NoSpacing"/>
+        <w:numPr>
+          <w:ilvl w:val="0"/>
+          <w:numId w:val="4"/>
+        </w:numPr>
+      </w:pPr>
+      <w:r>
+        <w:t>Click on “Next” button</w:t>
+      </w:r>
+    </w:p>
+    <w:p>
+      <w:pPr>
+        <w:pStyle w:val="NoSpacing"/>
+        <w:numPr>
+          <w:ilvl w:val="0"/>
+          <w:numId w:val="4"/>
+        </w:numPr>
+      </w:pPr>
+      <w:r>
+        <w:lastRenderedPageBreak/>
+        <w:t>Browser</w:t>
+      </w:r>
+      <w:r>
+        <w:t xml:space="preserve"> and select</w:t>
+      </w:r>
+      <w:r>
+        <w:t xml:space="preserve"> for a </w:t>
+      </w:r>
+      <w:r>
+        <w:t>“R</w:t>
+      </w:r>
+      <w:r>
+        <w:t>oot directory</w:t>
+      </w:r>
+      <w:r>
+        <w:t>”</w:t>
+      </w:r>
+      <w:r>
+        <w:t xml:space="preserve">. (It is a path of the extracted folder </w:t>
+      </w:r>
+      <w:r>
+        <w:t>a</w:t>
+      </w:r>
+      <w:r>
+        <w:t>nd select a folder path in which pom.xml file is present</w:t>
+      </w:r>
+      <w:r>
+        <w:t>.</w:t>
+      </w:r>
+      <w:r>
+        <w:t>)</w:t>
+      </w:r>
+    </w:p>
+    <w:p>
+      <w:pPr>
+        <w:pStyle w:val="NoSpacing"/>
+        <w:ind w:left="720"/>
+      </w:pPr>
+      <w:r>
+        <w:drawing>
+          <wp:inline distT="0" distB="0" distL="0" distR="0" wp14:anchorId="0C4F8A35" wp14:editId="55B141CB">
+            <wp:extent cx="2083242" cy="1840420"/>
+            <wp:effectExtent l="0" t="0" r="0" b="7620"/>
+            <wp:docPr id="3" name="Picture 3"/>
+            <wp:cNvGraphicFramePr>
+              <a:graphicFrameLocks xmlns:a="http://schemas.openxmlformats.org/drawingml/2006/main" noChangeAspect="1"/>
+            </wp:cNvGraphicFramePr>
+            <a:graphic xmlns:a="http://schemas.openxmlformats.org/drawingml/2006/main">
+              <a:graphicData uri="http://schemas.openxmlformats.org/drawingml/2006/picture">
+                <pic:pic xmlns:pic="http://schemas.openxmlformats.org/drawingml/2006/picture">
+                  <pic:nvPicPr>
+                    <pic:cNvPr id="1" name=""/>
+                    <pic:cNvPicPr/>
+                  </pic:nvPicPr>
+                  <pic:blipFill>
+                    <a:blip r:embed="rId10"/>
+                    <a:stretch>
+                      <a:fillRect/>
+                    </a:stretch>
+                  </pic:blipFill>
+                  <pic:spPr>
+                    <a:xfrm>
+                      <a:off x="0" y="0"/>
+                      <a:ext cx="2095171" cy="1850958"/>
+                    </a:xfrm>
+                    <a:prstGeom prst="rect">
+                      <a:avLst/>
+                    </a:prstGeom>
+                  </pic:spPr>
+                </pic:pic>
+              </a:graphicData>
+            </a:graphic>
+          </wp:inline>
+        </w:drawing>
+      </w:r>
+    </w:p>
+    <w:p>
+      <w:pPr>
+        <w:pStyle w:val="NoSpacing"/>
+        <w:numPr>
+          <w:ilvl w:val="0"/>
+          <w:numId w:val="4"/>
+        </w:numPr>
+      </w:pPr>
+      <w:r>
+        <w:t>Click on “</w:t>
+      </w:r>
+      <w:r>
+        <w:t>F</w:t>
+      </w:r>
+      <w:r>
+        <w:t>i</w:t>
+      </w:r>
+      <w:r>
+        <w:t>nish</w:t>
+      </w:r>
+      <w:r>
+        <w:t>” button</w:t>
+      </w:r>
+    </w:p>
+    <w:p>
+      <w:pPr>
+        <w:pStyle w:val="NoSpacing"/>
+        <w:numPr>
+          <w:ilvl w:val="0"/>
+          <w:numId w:val="4"/>
+        </w:numPr>
+      </w:pPr>
+      <w:r>
+        <w:t>Wait till the project import completed. (</w:t>
+      </w:r>
+      <w:proofErr w:type="gramStart"/>
+      <w:r>
+        <w:t>for</w:t>
+      </w:r>
+      <w:proofErr w:type="gramEnd"/>
+      <w:r>
+        <w:t xml:space="preserve"> the first time it will take some time to download all Spring boot jar files. Make sure that your internet connection is proper and stable.)</w:t>
+      </w:r>
+    </w:p>
+    <w:p>
+      <w:pPr>
+        <w:pStyle w:val="NoSpacing"/>
+        <w:numPr>
+          <w:ilvl w:val="0"/>
+          <w:numId w:val="4"/>
+        </w:numPr>
+      </w:pPr>
+      <w:r>
+        <w:t>If download not happened properly due to network issue then you might get an error on project. Follow the septs mention below.</w:t>
+      </w:r>
+    </w:p>
+    <w:p>
+      <w:pPr>
+        <w:pStyle w:val="NoSpacing"/>
+        <w:numPr>
+          <w:ilvl w:val="1"/>
+          <w:numId w:val="4"/>
+        </w:numPr>
+      </w:pPr>
+      <w:r>
+        <w:t>Right click on the project.</w:t>
+      </w:r>
+    </w:p>
+    <w:p>
+      <w:pPr>
+        <w:pStyle w:val="NoSpacing"/>
+        <w:numPr>
+          <w:ilvl w:val="1"/>
+          <w:numId w:val="4"/>
+        </w:numPr>
+      </w:pPr>
+      <w:r>
+        <w:t>Go to “Maven” option -&gt; click on “</w:t>
+      </w:r>
+      <w:r>
+        <w:t>Update Project…</w:t>
+      </w:r>
+      <w:r>
+        <w:t>”</w:t>
+      </w:r>
+      <w:r>
+        <w:t xml:space="preserve"> option</w:t>
+      </w:r>
+    </w:p>
+    <w:p>
+      <w:pPr>
+        <w:pStyle w:val="NoSpacing"/>
+        <w:numPr>
+          <w:ilvl w:val="1"/>
+          <w:numId w:val="4"/>
+        </w:numPr>
+      </w:pPr>
+      <w:r>
+        <w:t>Select the check bob on the new window “Force Update of Snapshot</w:t>
+      </w:r>
+      <w:r>
+        <w:t>s</w:t>
+      </w:r>
+      <w:r>
+        <w:t>/Release</w:t>
+      </w:r>
+      <w:r>
+        <w:t>s</w:t>
+      </w:r>
+      <w:r>
+        <w:t>”</w:t>
+      </w:r>
+    </w:p>
+    <w:p>
+      <w:pPr>
+        <w:pStyle w:val="NoSpacing"/>
+        <w:numPr>
+          <w:ilvl w:val="1"/>
+          <w:numId w:val="4"/>
+        </w:numPr>
+      </w:pPr>
+      <w:r>
+        <w:t>Click in “Ok” button</w:t>
+      </w:r>
+    </w:p>
+    <w:p>
+      <w:pPr>
+        <w:pStyle w:val="NoSpacing"/>
+      </w:pPr>
+    </w:p>
+    <w:p>
+      <w:pPr>
+        <w:pStyle w:val="NoSpacing"/>
+        <w:rPr>
+          <w:b/>
+          <w:bCs/>
+          <w:u w:val="single"/>
+        </w:rPr>
+      </w:pPr>
+      <w:r>
+        <w:rPr>
+          <w:b/>
+          <w:bCs/>
+          <w:u w:val="single"/>
+        </w:rPr>
+        <w:t>Spring Boot Project Structure</w:t>
+      </w:r>
+    </w:p>
+    <w:p>
+      <w:pPr>
+        <w:pStyle w:val="NoSpacing"/>
+        <w:rPr>
+          <w:b/>
+          <w:bCs/>
+          <w:u w:val="single"/>
+        </w:rPr>
+      </w:pPr>
+    </w:p>
+    <w:p>
+      <w:pPr>
+        <w:pStyle w:val="NoSpacing"/>
+      </w:pPr>
+      <w:r>
+        <w:object w:dxaOrig="8620" w:dyaOrig="4990" w14:anchorId="33928A45">
+          <v:shapetype id="_x0000_t75" coordsize="21600,21600" o:spt="75" o:preferrelative="t" path="m@4@5l@4@11@9@11@9@5xe" filled="f" stroked="f">
+            <v:stroke joinstyle="miter"/>
+            <v:formulas>
+              <v:f eqn="if lineDrawn pixelLineWidth 0"/>
+              <v:f eqn="sum @0 1 0"/>
+              <v:f eqn="sum 0 0 @1"/>
+              <v:f eqn="prod @2 1 2"/>
+              <v:f eqn="prod @3 21600 pixelWidth"/>
+              <v:f eqn="prod @3 21600 pixelHeight"/>
+              <v:f eqn="sum @0 0 1"/>
+              <v:f eqn="prod @6 1 2"/>
+              <v:f eqn="prod @7 21600 pixelWidth"/>
+              <v:f eqn="sum @8 21600 0"/>
+              <v:f eqn="prod @7 21600 pixelHeight"/>
+              <v:f eqn="sum @10 21600 0"/>
+            </v:formulas>
+            <v:path o:extrusionok="f" gradientshapeok="t" o:connecttype="rect"/>
+            <o:lock v:ext="edit" aspectratio="t"/>
+          </v:shapetype>
+          <v:shape id="_x0000_i1025" type="#_x0000_t75" style="width:277.65pt;height:160.9pt" o:ole="">
+            <v:imagedata r:id="rId11" o:title=""/>
+          </v:shape>
+          <o:OLEObject Type="Embed" ProgID="Paint.Picture" ShapeID="_x0000_i1025" DrawAspect="Content" ObjectID="_1715408964" r:id="rId12"/>
+        </w:object>
+      </w:r>
+    </w:p>
+    <w:p>
+      <w:pPr>
+        <w:pStyle w:val="NoSpacing"/>
+      </w:pPr>
+    </w:p>
+    <w:p>
+      <w:pPr>
+        <w:pStyle w:val="NoSpacing"/>
+        <w:rPr>
+          <w:rFonts w:ascii="Consolas" w:hAnsi="Consolas" w:cs="Consolas"/>
+          <w:b/>
+          <w:bCs/>
+          <w:color w:val="646464"/>
+          <w:sz w:val="20"/>
+          <w:szCs w:val="20"/>
+          <w:shd w:val="clear" w:color="auto" w:fill="E8F2FE"/>
+        </w:rPr>
+      </w:pPr>
+      <w:r>
+        <w:rPr>
+          <w:rFonts w:ascii="Consolas" w:hAnsi="Consolas" w:cs="Consolas"/>
+          <w:b/>
+          <w:bCs/>
+          <w:color w:val="646464"/>
+          <w:sz w:val="20"/>
+          <w:szCs w:val="20"/>
+          <w:shd w:val="clear" w:color="auto" w:fill="E8F2FE"/>
+        </w:rPr>
+        <w:t>@SpringBootApplication</w:t>
+      </w:r>
+    </w:p>
+    <w:p>
+      <w:pPr>
+        <w:pStyle w:val="NoSpacing"/>
+        <w:numPr>
+          <w:ilvl w:val="0"/>
+          <w:numId w:val="5"/>
+        </w:numPr>
+      </w:pPr>
+      <w:r>
+        <w:t>This annotation is a combination of 3 annotations</w:t>
+      </w:r>
+    </w:p>
+    <w:p>
+      <w:pPr>
+        <w:pStyle w:val="NoSpacing"/>
+        <w:numPr>
+          <w:ilvl w:val="1"/>
+          <w:numId w:val="5"/>
+        </w:numPr>
+      </w:pPr>
+      <w:r>
+        <w:rPr>
+          <w:b/>
+          <w:bCs/>
+        </w:rPr>
+        <w:t>@Configuration</w:t>
+      </w:r>
+      <w:r>
+        <w:t>: This is use to mark any class as a configuration class. These classes will be loaded at the start of spring boot application.</w:t>
+      </w:r>
+    </w:p>
     <w:sectPr>
       <w:pgSz w:w="12240" w:h="15840"/>
       <w:pgMar w:top="1440" w:right="1440" w:bottom="1440" w:left="1440" w:header="720" w:footer="720" w:gutter="0"/>
@@ -755,6 +1257,95 @@
     </w:lvl>
   </w:abstractNum>
   <w:abstractNum w:abstractNumId="1" w15:restartNumberingAfterBreak="0">
+    <w:nsid w:val="0D970E5A"/>
+    <w:multiLevelType w:val="hybridMultilevel"/>
+    <w:tmpl w:val="1040D25A"/>
+    <w:lvl w:ilvl="0" w:tplc="DE76E5BC">
+      <w:start w:val="1"/>
+      <w:numFmt w:val="decimal"/>
+      <w:lvlText w:val="%1."/>
+      <w:lvlJc w:val="left"/>
+      <w:pPr>
+        <w:ind w:left="720" w:hanging="360"/>
+      </w:pPr>
+      <w:rPr>
+        <w:rFonts w:hint="default"/>
+      </w:rPr>
+    </w:lvl>
+    <w:lvl w:ilvl="1" w:tplc="04090019">
+      <w:start w:val="1"/>
+      <w:numFmt w:val="lowerLetter"/>
+      <w:lvlText w:val="%2."/>
+      <w:lvlJc w:val="left"/>
+      <w:pPr>
+        <w:ind w:left="1440" w:hanging="360"/>
+      </w:pPr>
+    </w:lvl>
+    <w:lvl w:ilvl="2" w:tplc="0409001B" w:tentative="1">
+      <w:start w:val="1"/>
+      <w:numFmt w:val="lowerRoman"/>
+      <w:lvlText w:val="%3."/>
+      <w:lvlJc w:val="right"/>
+      <w:pPr>
+        <w:ind w:left="2160" w:hanging="180"/>
+      </w:pPr>
+    </w:lvl>
+    <w:lvl w:ilvl="3" w:tplc="0409000F" w:tentative="1">
+      <w:start w:val="1"/>
+      <w:numFmt w:val="decimal"/>
+      <w:lvlText w:val="%4."/>
+      <w:lvlJc w:val="left"/>
+      <w:pPr>
+        <w:ind w:left="2880" w:hanging="360"/>
+      </w:pPr>
+    </w:lvl>
+    <w:lvl w:ilvl="4" w:tplc="04090019" w:tentative="1">
+      <w:start w:val="1"/>
+      <w:numFmt w:val="lowerLetter"/>
+      <w:lvlText w:val="%5."/>
+      <w:lvlJc w:val="left"/>
+      <w:pPr>
+        <w:ind w:left="3600" w:hanging="360"/>
+      </w:pPr>
+    </w:lvl>
+    <w:lvl w:ilvl="5" w:tplc="0409001B" w:tentative="1">
+      <w:start w:val="1"/>
+      <w:numFmt w:val="lowerRoman"/>
+      <w:lvlText w:val="%6."/>
+      <w:lvlJc w:val="right"/>
+      <w:pPr>
+        <w:ind w:left="4320" w:hanging="180"/>
+      </w:pPr>
+    </w:lvl>
+    <w:lvl w:ilvl="6" w:tplc="0409000F" w:tentative="1">
+      <w:start w:val="1"/>
+      <w:numFmt w:val="decimal"/>
+      <w:lvlText w:val="%7."/>
+      <w:lvlJc w:val="left"/>
+      <w:pPr>
+        <w:ind w:left="5040" w:hanging="360"/>
+      </w:pPr>
+    </w:lvl>
+    <w:lvl w:ilvl="7" w:tplc="04090019" w:tentative="1">
+      <w:start w:val="1"/>
+      <w:numFmt w:val="lowerLetter"/>
+      <w:lvlText w:val="%8."/>
+      <w:lvlJc w:val="left"/>
+      <w:pPr>
+        <w:ind w:left="5760" w:hanging="360"/>
+      </w:pPr>
+    </w:lvl>
+    <w:lvl w:ilvl="8" w:tplc="0409001B" w:tentative="1">
+      <w:start w:val="1"/>
+      <w:numFmt w:val="lowerRoman"/>
+      <w:lvlText w:val="%9."/>
+      <w:lvlJc w:val="right"/>
+      <w:pPr>
+        <w:ind w:left="6480" w:hanging="180"/>
+      </w:pPr>
+    </w:lvl>
+  </w:abstractNum>
+  <w:abstractNum w:abstractNumId="2" w15:restartNumberingAfterBreak="0">
     <w:nsid w:val="110A6670"/>
     <w:multiLevelType w:val="hybridMultilevel"/>
     <w:tmpl w:val="A7A8497A"/>
@@ -843,7 +1434,98 @@
       </w:pPr>
     </w:lvl>
   </w:abstractNum>
-  <w:abstractNum w:abstractNumId="2" w15:restartNumberingAfterBreak="0">
+  <w:abstractNum w:abstractNumId="3" w15:restartNumberingAfterBreak="0">
+    <w:nsid w:val="16142E65"/>
+    <w:multiLevelType w:val="hybridMultilevel"/>
+    <w:tmpl w:val="91E201C2"/>
+    <w:lvl w:ilvl="0" w:tplc="379CE3FA">
+      <w:start w:val="1"/>
+      <w:numFmt w:val="decimal"/>
+      <w:lvlText w:val="%1."/>
+      <w:lvlJc w:val="left"/>
+      <w:pPr>
+        <w:ind w:left="720" w:hanging="360"/>
+      </w:pPr>
+      <w:rPr>
+        <w:rFonts w:ascii="Consolas" w:hAnsi="Consolas" w:cs="Consolas" w:hint="default"/>
+        <w:color w:val="646464"/>
+        <w:sz w:val="20"/>
+      </w:rPr>
+    </w:lvl>
+    <w:lvl w:ilvl="1" w:tplc="04090019">
+      <w:start w:val="1"/>
+      <w:numFmt w:val="lowerLetter"/>
+      <w:lvlText w:val="%2."/>
+      <w:lvlJc w:val="left"/>
+      <w:pPr>
+        <w:ind w:left="1440" w:hanging="360"/>
+      </w:pPr>
+    </w:lvl>
+    <w:lvl w:ilvl="2" w:tplc="0409001B" w:tentative="1">
+      <w:start w:val="1"/>
+      <w:numFmt w:val="lowerRoman"/>
+      <w:lvlText w:val="%3."/>
+      <w:lvlJc w:val="right"/>
+      <w:pPr>
+        <w:ind w:left="2160" w:hanging="180"/>
+      </w:pPr>
+    </w:lvl>
+    <w:lvl w:ilvl="3" w:tplc="0409000F" w:tentative="1">
+      <w:start w:val="1"/>
+      <w:numFmt w:val="decimal"/>
+      <w:lvlText w:val="%4."/>
+      <w:lvlJc w:val="left"/>
+      <w:pPr>
+        <w:ind w:left="2880" w:hanging="360"/>
+      </w:pPr>
+    </w:lvl>
+    <w:lvl w:ilvl="4" w:tplc="04090019" w:tentative="1">
+      <w:start w:val="1"/>
+      <w:numFmt w:val="lowerLetter"/>
+      <w:lvlText w:val="%5."/>
+      <w:lvlJc w:val="left"/>
+      <w:pPr>
+        <w:ind w:left="3600" w:hanging="360"/>
+      </w:pPr>
+    </w:lvl>
+    <w:lvl w:ilvl="5" w:tplc="0409001B" w:tentative="1">
+      <w:start w:val="1"/>
+      <w:numFmt w:val="lowerRoman"/>
+      <w:lvlText w:val="%6."/>
+      <w:lvlJc w:val="right"/>
+      <w:pPr>
+        <w:ind w:left="4320" w:hanging="180"/>
+      </w:pPr>
+    </w:lvl>
+    <w:lvl w:ilvl="6" w:tplc="0409000F" w:tentative="1">
+      <w:start w:val="1"/>
+      <w:numFmt w:val="decimal"/>
+      <w:lvlText w:val="%7."/>
+      <w:lvlJc w:val="left"/>
+      <w:pPr>
+        <w:ind w:left="5040" w:hanging="360"/>
+      </w:pPr>
+    </w:lvl>
+    <w:lvl w:ilvl="7" w:tplc="04090019" w:tentative="1">
+      <w:start w:val="1"/>
+      <w:numFmt w:val="lowerLetter"/>
+      <w:lvlText w:val="%8."/>
+      <w:lvlJc w:val="left"/>
+      <w:pPr>
+        <w:ind w:left="5760" w:hanging="360"/>
+      </w:pPr>
+    </w:lvl>
+    <w:lvl w:ilvl="8" w:tplc="0409001B" w:tentative="1">
+      <w:start w:val="1"/>
+      <w:numFmt w:val="lowerRoman"/>
+      <w:lvlText w:val="%9."/>
+      <w:lvlJc w:val="right"/>
+      <w:pPr>
+        <w:ind w:left="6480" w:hanging="180"/>
+      </w:pPr>
+    </w:lvl>
+  </w:abstractNum>
+  <w:abstractNum w:abstractNumId="4" w15:restartNumberingAfterBreak="0">
     <w:nsid w:val="7ED515FF"/>
     <w:multiLevelType w:val="hybridMultilevel"/>
     <w:tmpl w:val="2898C108"/>
@@ -933,13 +1615,19 @@
     </w:lvl>
   </w:abstractNum>
   <w:num w:numId="1" w16cid:durableId="1729301222">
-    <w:abstractNumId w:val="1"/>
+    <w:abstractNumId w:val="2"/>
   </w:num>
   <w:num w:numId="2" w16cid:durableId="1961644598">
     <w:abstractNumId w:val="0"/>
   </w:num>
   <w:num w:numId="3" w16cid:durableId="806778061">
-    <w:abstractNumId w:val="2"/>
+    <w:abstractNumId w:val="4"/>
+  </w:num>
+  <w:num w:numId="4" w16cid:durableId="2099473874">
+    <w:abstractNumId w:val="1"/>
+  </w:num>
+  <w:num w:numId="5" w16cid:durableId="952789623">
+    <w:abstractNumId w:val="3"/>
   </w:num>
 </w:numbering>
 </file>

</xml_diff>

<commit_message>
Spring Rest API intro
Spring Rest API intro
</commit_message>
<xml_diff>
--- a/docs/SpringBoot.docx
+++ b/docs/SpringBoot.docx
@@ -1101,7 +1101,7 @@
           <v:shape id="_x0000_i1025" type="#_x0000_t75" style="width:277.65pt;height:159.35pt" o:ole="">
             <v:imagedata r:id="rId11" o:title=""/>
           </v:shape>
-          <o:OLEObject Type="Embed" ProgID="Paint.Picture" ShapeID="_x0000_i1025" DrawAspect="Content" ObjectID="_1715579934" r:id="rId12"/>
+          <o:OLEObject Type="Embed" ProgID="Paint.Picture" ShapeID="_x0000_i1025" DrawAspect="Content" ObjectID="_1715666416" r:id="rId12"/>
         </w:object>
       </w:r>
     </w:p>
@@ -1908,6 +1908,29 @@
     <w:p>
       <w:pPr>
         <w:pStyle w:val="NoSpacing"/>
+      </w:pPr>
+      <w:r>
+        <w:t xml:space="preserve"> </w:t>
+      </w:r>
+    </w:p>
+    <w:p>
+      <w:pPr>
+        <w:pStyle w:val="NoSpacing"/>
+      </w:pPr>
+    </w:p>
+    <w:p>
+      <w:pPr>
+        <w:pStyle w:val="NoSpacing"/>
+      </w:pPr>
+    </w:p>
+    <w:p>
+      <w:r>
+        <w:br w:type="page"/>
+      </w:r>
+    </w:p>
+    <w:p>
+      <w:pPr>
+        <w:pStyle w:val="NoSpacing"/>
         <w:rPr>
           <w:b/>
           <w:bCs/>
@@ -1915,7 +1938,761 @@
         </w:rPr>
       </w:pPr>
       <w:r>
+        <w:rPr>
+          <w:b/>
+          <w:bCs/>
+          <w:u w:val="single"/>
+        </w:rPr>
+        <w:lastRenderedPageBreak/>
+        <w:t>Spring REST APIs</w:t>
+      </w:r>
+    </w:p>
+    <w:p>
+      <w:pPr>
+        <w:pStyle w:val="NoSpacing"/>
+        <w:numPr>
+          <w:ilvl w:val="0"/>
+          <w:numId w:val="10"/>
+        </w:numPr>
+      </w:pPr>
+      <w:r>
+        <w:t>REST APIs are use to consume from any platform and from any languages.</w:t>
+      </w:r>
+    </w:p>
+    <w:p>
+      <w:pPr>
+        <w:pStyle w:val="NoSpacing"/>
+        <w:numPr>
+          <w:ilvl w:val="0"/>
+          <w:numId w:val="10"/>
+        </w:numPr>
+      </w:pPr>
+      <w:r>
+        <w:t xml:space="preserve">REST APIs communication can be happed using XML or JSON. That is REST APIs accept the request data through </w:t>
+      </w:r>
+      <w:r>
+        <w:t>XML/</w:t>
+      </w:r>
+      <w:r>
+        <w:t>JSON and return response in form if XML/JSON.</w:t>
+      </w:r>
+    </w:p>
+    <w:p>
+      <w:pPr>
+        <w:pStyle w:val="NoSpacing"/>
+        <w:numPr>
+          <w:ilvl w:val="0"/>
+          <w:numId w:val="10"/>
+        </w:numPr>
+      </w:pPr>
+      <w:r>
+        <w:t>REST APIs used HTTP protocol for the communication.</w:t>
+      </w:r>
+    </w:p>
+    <w:p>
+      <w:pPr>
+        <w:pStyle w:val="NoSpacing"/>
+        <w:numPr>
+          <w:ilvl w:val="0"/>
+          <w:numId w:val="10"/>
+        </w:numPr>
+      </w:pPr>
+      <w:r>
+        <w:t>REST APIs can create in Spring using following Annotation</w:t>
+      </w:r>
+    </w:p>
+    <w:p>
+      <w:pPr>
+        <w:pStyle w:val="NoSpacing"/>
+        <w:numPr>
+          <w:ilvl w:val="1"/>
+          <w:numId w:val="10"/>
+        </w:numPr>
+      </w:pPr>
+      <w:r>
         <w:t xml:space="preserve"> </w:t>
+      </w:r>
+      <w:r>
+        <w:rPr>
+          <w:b/>
+          <w:bCs/>
+        </w:rPr>
+        <w:t>@RestController</w:t>
+      </w:r>
+      <w:r>
+        <w:t xml:space="preserve">: Is use to create a controller which has REST APIs. </w:t>
+      </w:r>
+    </w:p>
+    <w:p>
+      <w:pPr>
+        <w:pStyle w:val="NoSpacing"/>
+        <w:numPr>
+          <w:ilvl w:val="1"/>
+          <w:numId w:val="10"/>
+        </w:numPr>
+      </w:pPr>
+      <w:r>
+        <w:rPr>
+          <w:b/>
+          <w:bCs/>
+        </w:rPr>
+        <w:t>@RequestMapping</w:t>
+      </w:r>
+      <w:r>
+        <w:t>: This annotation is use to create a REST APIs and assign the URL for the API</w:t>
+      </w:r>
+      <w:r>
+        <w:t xml:space="preserve">. There are HTTP method Specific annotations also available like @GetMapping, @PostMapping, @DeleteMapping etc. </w:t>
+      </w:r>
+      <w:r>
+        <w:t xml:space="preserve"> </w:t>
+      </w:r>
+    </w:p>
+    <w:p>
+      <w:pPr>
+        <w:pStyle w:val="NoSpacing"/>
+      </w:pPr>
+    </w:p>
+    <w:p>
+      <w:pPr>
+        <w:pStyle w:val="NoSpacing"/>
+      </w:pPr>
+    </w:p>
+    <w:p>
+      <w:pPr>
+        <w:pStyle w:val="NoSpacing"/>
+      </w:pPr>
+    </w:p>
+    <w:p>
+      <w:pPr>
+        <w:pStyle w:val="NoSpacing"/>
+        <w:rPr>
+          <w:b/>
+          <w:bCs/>
+          <w:u w:val="single"/>
+        </w:rPr>
+      </w:pPr>
+      <w:r>
+        <w:rPr>
+          <w:b/>
+          <w:bCs/>
+          <w:u w:val="single"/>
+        </w:rPr>
+        <w:t>JSON</w:t>
+      </w:r>
+    </w:p>
+    <w:p>
+      <w:pPr>
+        <w:pStyle w:val="NoSpacing"/>
+        <w:numPr>
+          <w:ilvl w:val="0"/>
+          <w:numId w:val="11"/>
+        </w:numPr>
+      </w:pPr>
+      <w:r>
+        <w:t>JSON stand for JavaScript Object Notation.</w:t>
+      </w:r>
+    </w:p>
+    <w:p>
+      <w:pPr>
+        <w:pStyle w:val="NoSpacing"/>
+        <w:numPr>
+          <w:ilvl w:val="0"/>
+          <w:numId w:val="11"/>
+        </w:numPr>
+      </w:pPr>
+      <w:r>
+        <w:t>This is a common language which can be understand by all the application based on any other languages.</w:t>
+      </w:r>
+    </w:p>
+    <w:p>
+      <w:pPr>
+        <w:pStyle w:val="NoSpacing"/>
+        <w:numPr>
+          <w:ilvl w:val="0"/>
+          <w:numId w:val="11"/>
+        </w:numPr>
+      </w:pPr>
+      <w:r>
+        <w:t>JSON can be interpreted by any programming languages.</w:t>
+      </w:r>
+    </w:p>
+    <w:p>
+      <w:pPr>
+        <w:pStyle w:val="NoSpacing"/>
+        <w:numPr>
+          <w:ilvl w:val="0"/>
+          <w:numId w:val="11"/>
+        </w:numPr>
+      </w:pPr>
+      <w:r>
+        <w:t xml:space="preserve">In case of java GSON and </w:t>
+      </w:r>
+      <w:proofErr w:type="spellStart"/>
+      <w:r>
+        <w:t>Jakson</w:t>
+      </w:r>
+      <w:proofErr w:type="spellEnd"/>
+      <w:r>
+        <w:t xml:space="preserve"> libraries are used to generate JSON from object and convert JSON into Java Object </w:t>
+      </w:r>
+    </w:p>
+    <w:p>
+      <w:pPr>
+        <w:pStyle w:val="NoSpacing"/>
+        <w:numPr>
+          <w:ilvl w:val="0"/>
+          <w:numId w:val="11"/>
+        </w:numPr>
+      </w:pPr>
+      <w:r>
+        <w:t xml:space="preserve">Spring Boot Internally used </w:t>
+      </w:r>
+      <w:proofErr w:type="spellStart"/>
+      <w:r>
+        <w:t>Jakson</w:t>
+      </w:r>
+      <w:proofErr w:type="spellEnd"/>
+      <w:r>
+        <w:t xml:space="preserve"> lib. to interpret JSON.</w:t>
+      </w:r>
+    </w:p>
+    <w:p>
+      <w:pPr>
+        <w:pStyle w:val="NoSpacing"/>
+        <w:numPr>
+          <w:ilvl w:val="0"/>
+          <w:numId w:val="11"/>
+        </w:numPr>
+      </w:pPr>
+      <w:r>
+        <w:t>JSON has Key and values pair which called as JSON element.</w:t>
+      </w:r>
+      <w:r>
+        <w:t xml:space="preserve"> JSON key </w:t>
+      </w:r>
+      <w:proofErr w:type="gramStart"/>
+      <w:r>
+        <w:t>are</w:t>
+      </w:r>
+      <w:proofErr w:type="gramEnd"/>
+      <w:r>
+        <w:t xml:space="preserve"> always in string.</w:t>
+      </w:r>
+    </w:p>
+    <w:p>
+      <w:pPr>
+        <w:pStyle w:val="NoSpacing"/>
+        <w:numPr>
+          <w:ilvl w:val="0"/>
+          <w:numId w:val="11"/>
+        </w:numPr>
+      </w:pPr>
+      <w:r>
+        <w:t xml:space="preserve">JSON has </w:t>
+      </w:r>
+      <w:proofErr w:type="gramStart"/>
+      <w:r>
+        <w:t>a</w:t>
+      </w:r>
+      <w:proofErr w:type="gramEnd"/>
+      <w:r>
+        <w:t xml:space="preserve"> Array or Object in which these elements will be created.</w:t>
+      </w:r>
+    </w:p>
+    <w:p>
+      <w:pPr>
+        <w:pStyle w:val="NoSpacing"/>
+      </w:pPr>
+    </w:p>
+    <w:p>
+      <w:pPr>
+        <w:pStyle w:val="NoSpacing"/>
+      </w:pPr>
+    </w:p>
+    <w:p>
+      <w:pPr>
+        <w:pStyle w:val="NoSpacing"/>
+        <w:ind w:left="360"/>
+        <w:rPr>
+          <w:b/>
+          <w:bCs/>
+        </w:rPr>
+      </w:pPr>
+      <w:r>
+        <w:rPr>
+          <w:b/>
+          <w:bCs/>
+        </w:rPr>
+        <w:t>JSON Object ({})</w:t>
+      </w:r>
+    </w:p>
+    <w:p>
+      <w:pPr>
+        <w:pStyle w:val="NoSpacing"/>
+        <w:ind w:left="360"/>
+      </w:pPr>
+      <w:proofErr w:type="gramStart"/>
+      <w:r>
+        <w:t xml:space="preserve">{  </w:t>
+      </w:r>
+      <w:proofErr w:type="gramEnd"/>
+      <w:r>
+        <w:t xml:space="preserve">  -----&gt; JSON Object</w:t>
+      </w:r>
+    </w:p>
+    <w:p>
+      <w:pPr>
+        <w:pStyle w:val="NoSpacing"/>
+        <w:ind w:left="360"/>
+      </w:pPr>
+      <w:r>
+        <w:tab/>
+        <w:t>"</w:t>
+      </w:r>
+      <w:proofErr w:type="spellStart"/>
+      <w:r>
+        <w:t>firstName</w:t>
+      </w:r>
+      <w:proofErr w:type="spellEnd"/>
+      <w:r>
+        <w:t>":"John</w:t>
+      </w:r>
+      <w:proofErr w:type="gramStart"/>
+      <w:r>
+        <w:t>",  -----</w:t>
+      </w:r>
+      <w:proofErr w:type="gramEnd"/>
+      <w:r>
+        <w:t>&gt; JSON element</w:t>
+      </w:r>
+    </w:p>
+    <w:p>
+      <w:pPr>
+        <w:pStyle w:val="NoSpacing"/>
+        <w:ind w:left="360"/>
+      </w:pPr>
+      <w:r>
+        <w:tab/>
+        <w:t>"</w:t>
+      </w:r>
+      <w:proofErr w:type="spellStart"/>
+      <w:r>
+        <w:t>lastName</w:t>
+      </w:r>
+      <w:proofErr w:type="spellEnd"/>
+      <w:r>
+        <w:t>":"Doe",</w:t>
+      </w:r>
+    </w:p>
+    <w:p>
+      <w:pPr>
+        <w:pStyle w:val="NoSpacing"/>
+        <w:ind w:left="360"/>
+      </w:pPr>
+      <w:r>
+        <w:tab/>
+        <w:t xml:space="preserve">"salary":34534.34 </w:t>
+      </w:r>
+    </w:p>
+    <w:p>
+      <w:pPr>
+        <w:pStyle w:val="NoSpacing"/>
+        <w:ind w:left="360"/>
+      </w:pPr>
+      <w:r>
+        <w:t>}</w:t>
+      </w:r>
+    </w:p>
+    <w:p>
+      <w:pPr>
+        <w:pStyle w:val="NoSpacing"/>
+        <w:ind w:left="360"/>
+      </w:pPr>
+    </w:p>
+    <w:p>
+      <w:pPr>
+        <w:pStyle w:val="NoSpacing"/>
+        <w:ind w:left="360"/>
+        <w:rPr>
+          <w:b/>
+          <w:bCs/>
+        </w:rPr>
+      </w:pPr>
+      <w:r>
+        <w:rPr>
+          <w:b/>
+          <w:bCs/>
+        </w:rPr>
+        <w:t>JSON Array ([])</w:t>
+      </w:r>
+    </w:p>
+    <w:p>
+      <w:pPr>
+        <w:pStyle w:val="NoSpacing"/>
+        <w:ind w:left="360"/>
+      </w:pPr>
+      <w:r>
+        <w:t>["</w:t>
+      </w:r>
+      <w:proofErr w:type="spellStart"/>
+      <w:r>
+        <w:t>Abc</w:t>
+      </w:r>
+      <w:proofErr w:type="spellEnd"/>
+      <w:r>
+        <w:t>", "</w:t>
+      </w:r>
+      <w:proofErr w:type="spellStart"/>
+      <w:r>
+        <w:t>Xyz</w:t>
+      </w:r>
+      <w:proofErr w:type="spellEnd"/>
+      <w:r>
+        <w:t>", "LMN"]</w:t>
+      </w:r>
+    </w:p>
+    <w:p>
+      <w:pPr>
+        <w:pStyle w:val="NoSpacing"/>
+        <w:ind w:left="360"/>
+      </w:pPr>
+    </w:p>
+    <w:p>
+      <w:pPr>
+        <w:pStyle w:val="NoSpacing"/>
+        <w:ind w:left="360"/>
+        <w:rPr>
+          <w:b/>
+          <w:bCs/>
+        </w:rPr>
+      </w:pPr>
+      <w:r>
+        <w:rPr>
+          <w:b/>
+          <w:bCs/>
+        </w:rPr>
+        <w:t xml:space="preserve">JSON Array </w:t>
+      </w:r>
+      <w:proofErr w:type="gramStart"/>
+      <w:r>
+        <w:rPr>
+          <w:b/>
+          <w:bCs/>
+        </w:rPr>
+        <w:t>Of</w:t>
+      </w:r>
+      <w:proofErr w:type="gramEnd"/>
+      <w:r>
+        <w:rPr>
+          <w:b/>
+          <w:bCs/>
+        </w:rPr>
+        <w:t xml:space="preserve"> Objects</w:t>
+      </w:r>
+    </w:p>
+    <w:p>
+      <w:pPr>
+        <w:pStyle w:val="NoSpacing"/>
+        <w:ind w:left="360"/>
+      </w:pPr>
+      <w:proofErr w:type="gramStart"/>
+      <w:r>
+        <w:t>[  ---------</w:t>
+      </w:r>
+      <w:proofErr w:type="gramEnd"/>
+      <w:r>
+        <w:t>&gt; JSON Array</w:t>
+      </w:r>
+    </w:p>
+    <w:p>
+      <w:pPr>
+        <w:pStyle w:val="NoSpacing"/>
+        <w:ind w:left="360"/>
+      </w:pPr>
+      <w:r>
+        <w:tab/>
+      </w:r>
+      <w:proofErr w:type="gramStart"/>
+      <w:r>
+        <w:t xml:space="preserve">{  </w:t>
+      </w:r>
+      <w:proofErr w:type="gramEnd"/>
+      <w:r>
+        <w:t xml:space="preserve">  -----&gt; JSON Object</w:t>
+      </w:r>
+    </w:p>
+    <w:p>
+      <w:pPr>
+        <w:pStyle w:val="NoSpacing"/>
+        <w:ind w:left="360"/>
+      </w:pPr>
+      <w:r>
+        <w:tab/>
+      </w:r>
+      <w:r>
+        <w:tab/>
+        <w:t>"</w:t>
+      </w:r>
+      <w:proofErr w:type="spellStart"/>
+      <w:r>
+        <w:t>firstName</w:t>
+      </w:r>
+      <w:proofErr w:type="spellEnd"/>
+      <w:r>
+        <w:t>":"John</w:t>
+      </w:r>
+      <w:proofErr w:type="gramStart"/>
+      <w:r>
+        <w:t>",  -----</w:t>
+      </w:r>
+      <w:proofErr w:type="gramEnd"/>
+      <w:r>
+        <w:t>&gt; JSON element</w:t>
+      </w:r>
+    </w:p>
+    <w:p>
+      <w:pPr>
+        <w:pStyle w:val="NoSpacing"/>
+        <w:ind w:left="360"/>
+      </w:pPr>
+      <w:r>
+        <w:tab/>
+      </w:r>
+      <w:r>
+        <w:tab/>
+        <w:t>"</w:t>
+      </w:r>
+      <w:proofErr w:type="spellStart"/>
+      <w:r>
+        <w:t>lastName</w:t>
+      </w:r>
+      <w:proofErr w:type="spellEnd"/>
+      <w:r>
+        <w:t>":"Doe",</w:t>
+      </w:r>
+    </w:p>
+    <w:p>
+      <w:pPr>
+        <w:pStyle w:val="NoSpacing"/>
+        <w:ind w:left="360"/>
+      </w:pPr>
+      <w:r>
+        <w:tab/>
+      </w:r>
+      <w:r>
+        <w:tab/>
+        <w:t xml:space="preserve">"salary":34534.34 </w:t>
+      </w:r>
+    </w:p>
+    <w:p>
+      <w:pPr>
+        <w:pStyle w:val="NoSpacing"/>
+        <w:ind w:left="360"/>
+      </w:pPr>
+      <w:r>
+        <w:tab/>
+        <w:t>},</w:t>
+      </w:r>
+    </w:p>
+    <w:p>
+      <w:pPr>
+        <w:pStyle w:val="NoSpacing"/>
+        <w:ind w:left="360"/>
+      </w:pPr>
+      <w:r>
+        <w:tab/>
+      </w:r>
+      <w:proofErr w:type="gramStart"/>
+      <w:r>
+        <w:t xml:space="preserve">{  </w:t>
+      </w:r>
+      <w:proofErr w:type="gramEnd"/>
+      <w:r>
+        <w:t xml:space="preserve">  -----&gt; JSON Object</w:t>
+      </w:r>
+    </w:p>
+    <w:p>
+      <w:pPr>
+        <w:pStyle w:val="NoSpacing"/>
+        <w:ind w:left="360"/>
+      </w:pPr>
+      <w:r>
+        <w:tab/>
+      </w:r>
+      <w:r>
+        <w:tab/>
+        <w:t>"</w:t>
+      </w:r>
+      <w:proofErr w:type="spellStart"/>
+      <w:r>
+        <w:t>firstName</w:t>
+      </w:r>
+      <w:proofErr w:type="spellEnd"/>
+      <w:r>
+        <w:t>":"John</w:t>
+      </w:r>
+      <w:proofErr w:type="gramStart"/>
+      <w:r>
+        <w:t>",  -----</w:t>
+      </w:r>
+      <w:proofErr w:type="gramEnd"/>
+      <w:r>
+        <w:t>&gt; JSON element</w:t>
+      </w:r>
+    </w:p>
+    <w:p>
+      <w:pPr>
+        <w:pStyle w:val="NoSpacing"/>
+        <w:ind w:left="360"/>
+      </w:pPr>
+      <w:r>
+        <w:tab/>
+      </w:r>
+      <w:r>
+        <w:tab/>
+        <w:t>"</w:t>
+      </w:r>
+      <w:proofErr w:type="spellStart"/>
+      <w:r>
+        <w:t>lastName</w:t>
+      </w:r>
+      <w:proofErr w:type="spellEnd"/>
+      <w:r>
+        <w:t>":"Doe",</w:t>
+      </w:r>
+    </w:p>
+    <w:p>
+      <w:pPr>
+        <w:pStyle w:val="NoSpacing"/>
+        <w:ind w:left="360"/>
+      </w:pPr>
+      <w:r>
+        <w:tab/>
+      </w:r>
+      <w:r>
+        <w:tab/>
+        <w:t xml:space="preserve">"salary":34534.34 </w:t>
+      </w:r>
+    </w:p>
+    <w:p>
+      <w:pPr>
+        <w:pStyle w:val="NoSpacing"/>
+        <w:ind w:left="360"/>
+      </w:pPr>
+      <w:r>
+        <w:tab/>
+        <w:t>}</w:t>
+      </w:r>
+    </w:p>
+    <w:p>
+      <w:pPr>
+        <w:pStyle w:val="NoSpacing"/>
+        <w:ind w:left="360"/>
+      </w:pPr>
+      <w:r>
+        <w:t>]</w:t>
+      </w:r>
+    </w:p>
+    <w:p>
+      <w:pPr>
+        <w:pStyle w:val="NoSpacing"/>
+        <w:rPr>
+          <w:b/>
+          <w:bCs/>
+          <w:u w:val="single"/>
+        </w:rPr>
+      </w:pPr>
+      <w:r>
+        <w:rPr>
+          <w:b/>
+          <w:bCs/>
+          <w:u w:val="single"/>
+        </w:rPr>
+        <w:lastRenderedPageBreak/>
+        <w:t>JSON</w:t>
+      </w:r>
+      <w:r>
+        <w:rPr>
+          <w:b/>
+          <w:bCs/>
+          <w:u w:val="single"/>
+        </w:rPr>
+        <w:t xml:space="preserve"> To Java Class</w:t>
+      </w:r>
+    </w:p>
+    <w:p>
+      <w:pPr>
+        <w:pStyle w:val="NoSpacing"/>
+        <w:rPr>
+          <w:b/>
+          <w:bCs/>
+          <w:u w:val="single"/>
+        </w:rPr>
+      </w:pPr>
+    </w:p>
+    <w:p>
+      <w:pPr>
+        <w:pStyle w:val="NoSpacing"/>
+      </w:pPr>
+      <w:r>
+        <w:object w:dxaOrig="12520" w:dyaOrig="4170" w14:anchorId="6EEB11AF">
+          <v:shape id="_x0000_i1026" type="#_x0000_t75" style="width:391.35pt;height:130.45pt" o:ole="">
+            <v:imagedata r:id="rId13" o:title=""/>
+          </v:shape>
+          <o:OLEObject Type="Embed" ProgID="Paint.Picture" ShapeID="_x0000_i1026" DrawAspect="Content" ObjectID="_1715666417" r:id="rId14"/>
+        </w:object>
+      </w:r>
+    </w:p>
+    <w:p>
+      <w:pPr>
+        <w:pStyle w:val="NoSpacing"/>
+      </w:pPr>
+    </w:p>
+    <w:p>
+      <w:pPr>
+        <w:pStyle w:val="NoSpacing"/>
+        <w:rPr>
+          <w:b/>
+          <w:bCs/>
+          <w:u w:val="single"/>
+        </w:rPr>
+      </w:pPr>
+      <w:r>
+        <w:rPr>
+          <w:b/>
+          <w:bCs/>
+          <w:u w:val="single"/>
+        </w:rPr>
+        <w:t>Java Class to JSON</w:t>
+      </w:r>
+    </w:p>
+    <w:p>
+      <w:pPr>
+        <w:pStyle w:val="NoSpacing"/>
+        <w:rPr>
+          <w:b/>
+          <w:bCs/>
+          <w:u w:val="single"/>
+        </w:rPr>
+      </w:pPr>
+    </w:p>
+    <w:p>
+      <w:pPr>
+        <w:pStyle w:val="NoSpacing"/>
+        <w:rPr>
+          <w:b/>
+          <w:bCs/>
+          <w:u w:val="single"/>
+        </w:rPr>
+      </w:pPr>
+      <w:r>
+        <w:object w:dxaOrig="12340" w:dyaOrig="4720" w14:anchorId="092C0893">
+          <v:shape id="_x0000_i1029" type="#_x0000_t75" style="width:363.55pt;height:139pt" o:ole="">
+            <v:imagedata r:id="rId15" o:title=""/>
+          </v:shape>
+          <o:OLEObject Type="Embed" ProgID="Paint.Picture" ShapeID="_x0000_i1029" DrawAspect="Content" ObjectID="_1715666418" r:id="rId16"/>
+        </w:object>
       </w:r>
     </w:p>
     <w:sectPr>
@@ -2020,6 +2797,95 @@
     </w:lvl>
   </w:abstractNum>
   <w:abstractNum w:abstractNumId="1" w15:restartNumberingAfterBreak="0">
+    <w:nsid w:val="0C403685"/>
+    <w:multiLevelType w:val="hybridMultilevel"/>
+    <w:tmpl w:val="2EE0D2DA"/>
+    <w:lvl w:ilvl="0" w:tplc="1F4C0A9A">
+      <w:start w:val="1"/>
+      <w:numFmt w:val="decimal"/>
+      <w:lvlText w:val="%1."/>
+      <w:lvlJc w:val="left"/>
+      <w:pPr>
+        <w:ind w:left="720" w:hanging="360"/>
+      </w:pPr>
+      <w:rPr>
+        <w:rFonts w:hint="default"/>
+      </w:rPr>
+    </w:lvl>
+    <w:lvl w:ilvl="1" w:tplc="04090019" w:tentative="1">
+      <w:start w:val="1"/>
+      <w:numFmt w:val="lowerLetter"/>
+      <w:lvlText w:val="%2."/>
+      <w:lvlJc w:val="left"/>
+      <w:pPr>
+        <w:ind w:left="1440" w:hanging="360"/>
+      </w:pPr>
+    </w:lvl>
+    <w:lvl w:ilvl="2" w:tplc="0409001B" w:tentative="1">
+      <w:start w:val="1"/>
+      <w:numFmt w:val="lowerRoman"/>
+      <w:lvlText w:val="%3."/>
+      <w:lvlJc w:val="right"/>
+      <w:pPr>
+        <w:ind w:left="2160" w:hanging="180"/>
+      </w:pPr>
+    </w:lvl>
+    <w:lvl w:ilvl="3" w:tplc="0409000F" w:tentative="1">
+      <w:start w:val="1"/>
+      <w:numFmt w:val="decimal"/>
+      <w:lvlText w:val="%4."/>
+      <w:lvlJc w:val="left"/>
+      <w:pPr>
+        <w:ind w:left="2880" w:hanging="360"/>
+      </w:pPr>
+    </w:lvl>
+    <w:lvl w:ilvl="4" w:tplc="04090019" w:tentative="1">
+      <w:start w:val="1"/>
+      <w:numFmt w:val="lowerLetter"/>
+      <w:lvlText w:val="%5."/>
+      <w:lvlJc w:val="left"/>
+      <w:pPr>
+        <w:ind w:left="3600" w:hanging="360"/>
+      </w:pPr>
+    </w:lvl>
+    <w:lvl w:ilvl="5" w:tplc="0409001B" w:tentative="1">
+      <w:start w:val="1"/>
+      <w:numFmt w:val="lowerRoman"/>
+      <w:lvlText w:val="%6."/>
+      <w:lvlJc w:val="right"/>
+      <w:pPr>
+        <w:ind w:left="4320" w:hanging="180"/>
+      </w:pPr>
+    </w:lvl>
+    <w:lvl w:ilvl="6" w:tplc="0409000F" w:tentative="1">
+      <w:start w:val="1"/>
+      <w:numFmt w:val="decimal"/>
+      <w:lvlText w:val="%7."/>
+      <w:lvlJc w:val="left"/>
+      <w:pPr>
+        <w:ind w:left="5040" w:hanging="360"/>
+      </w:pPr>
+    </w:lvl>
+    <w:lvl w:ilvl="7" w:tplc="04090019" w:tentative="1">
+      <w:start w:val="1"/>
+      <w:numFmt w:val="lowerLetter"/>
+      <w:lvlText w:val="%8."/>
+      <w:lvlJc w:val="left"/>
+      <w:pPr>
+        <w:ind w:left="5760" w:hanging="360"/>
+      </w:pPr>
+    </w:lvl>
+    <w:lvl w:ilvl="8" w:tplc="0409001B" w:tentative="1">
+      <w:start w:val="1"/>
+      <w:numFmt w:val="lowerRoman"/>
+      <w:lvlText w:val="%9."/>
+      <w:lvlJc w:val="right"/>
+      <w:pPr>
+        <w:ind w:left="6480" w:hanging="180"/>
+      </w:pPr>
+    </w:lvl>
+  </w:abstractNum>
+  <w:abstractNum w:abstractNumId="2" w15:restartNumberingAfterBreak="0">
     <w:nsid w:val="0D970E5A"/>
     <w:multiLevelType w:val="hybridMultilevel"/>
     <w:tmpl w:val="1040D25A"/>
@@ -2108,7 +2974,7 @@
       </w:pPr>
     </w:lvl>
   </w:abstractNum>
-  <w:abstractNum w:abstractNumId="2" w15:restartNumberingAfterBreak="0">
+  <w:abstractNum w:abstractNumId="3" w15:restartNumberingAfterBreak="0">
     <w:nsid w:val="0E4C3971"/>
     <w:multiLevelType w:val="hybridMultilevel"/>
     <w:tmpl w:val="E5C07FA4"/>
@@ -2197,7 +3063,7 @@
       </w:pPr>
     </w:lvl>
   </w:abstractNum>
-  <w:abstractNum w:abstractNumId="3" w15:restartNumberingAfterBreak="0">
+  <w:abstractNum w:abstractNumId="4" w15:restartNumberingAfterBreak="0">
     <w:nsid w:val="110A6670"/>
     <w:multiLevelType w:val="hybridMultilevel"/>
     <w:tmpl w:val="A7A8497A"/>
@@ -2286,7 +3152,96 @@
       </w:pPr>
     </w:lvl>
   </w:abstractNum>
-  <w:abstractNum w:abstractNumId="4" w15:restartNumberingAfterBreak="0">
+  <w:abstractNum w:abstractNumId="5" w15:restartNumberingAfterBreak="0">
+    <w:nsid w:val="13B959AA"/>
+    <w:multiLevelType w:val="hybridMultilevel"/>
+    <w:tmpl w:val="B060D15A"/>
+    <w:lvl w:ilvl="0" w:tplc="33A48BA4">
+      <w:start w:val="1"/>
+      <w:numFmt w:val="decimal"/>
+      <w:lvlText w:val="%1."/>
+      <w:lvlJc w:val="left"/>
+      <w:pPr>
+        <w:ind w:left="720" w:hanging="360"/>
+      </w:pPr>
+      <w:rPr>
+        <w:rFonts w:hint="default"/>
+      </w:rPr>
+    </w:lvl>
+    <w:lvl w:ilvl="1" w:tplc="04090019">
+      <w:start w:val="1"/>
+      <w:numFmt w:val="lowerLetter"/>
+      <w:lvlText w:val="%2."/>
+      <w:lvlJc w:val="left"/>
+      <w:pPr>
+        <w:ind w:left="1440" w:hanging="360"/>
+      </w:pPr>
+    </w:lvl>
+    <w:lvl w:ilvl="2" w:tplc="0409001B" w:tentative="1">
+      <w:start w:val="1"/>
+      <w:numFmt w:val="lowerRoman"/>
+      <w:lvlText w:val="%3."/>
+      <w:lvlJc w:val="right"/>
+      <w:pPr>
+        <w:ind w:left="2160" w:hanging="180"/>
+      </w:pPr>
+    </w:lvl>
+    <w:lvl w:ilvl="3" w:tplc="0409000F" w:tentative="1">
+      <w:start w:val="1"/>
+      <w:numFmt w:val="decimal"/>
+      <w:lvlText w:val="%4."/>
+      <w:lvlJc w:val="left"/>
+      <w:pPr>
+        <w:ind w:left="2880" w:hanging="360"/>
+      </w:pPr>
+    </w:lvl>
+    <w:lvl w:ilvl="4" w:tplc="04090019" w:tentative="1">
+      <w:start w:val="1"/>
+      <w:numFmt w:val="lowerLetter"/>
+      <w:lvlText w:val="%5."/>
+      <w:lvlJc w:val="left"/>
+      <w:pPr>
+        <w:ind w:left="3600" w:hanging="360"/>
+      </w:pPr>
+    </w:lvl>
+    <w:lvl w:ilvl="5" w:tplc="0409001B" w:tentative="1">
+      <w:start w:val="1"/>
+      <w:numFmt w:val="lowerRoman"/>
+      <w:lvlText w:val="%6."/>
+      <w:lvlJc w:val="right"/>
+      <w:pPr>
+        <w:ind w:left="4320" w:hanging="180"/>
+      </w:pPr>
+    </w:lvl>
+    <w:lvl w:ilvl="6" w:tplc="0409000F" w:tentative="1">
+      <w:start w:val="1"/>
+      <w:numFmt w:val="decimal"/>
+      <w:lvlText w:val="%7."/>
+      <w:lvlJc w:val="left"/>
+      <w:pPr>
+        <w:ind w:left="5040" w:hanging="360"/>
+      </w:pPr>
+    </w:lvl>
+    <w:lvl w:ilvl="7" w:tplc="04090019" w:tentative="1">
+      <w:start w:val="1"/>
+      <w:numFmt w:val="lowerLetter"/>
+      <w:lvlText w:val="%8."/>
+      <w:lvlJc w:val="left"/>
+      <w:pPr>
+        <w:ind w:left="5760" w:hanging="360"/>
+      </w:pPr>
+    </w:lvl>
+    <w:lvl w:ilvl="8" w:tplc="0409001B" w:tentative="1">
+      <w:start w:val="1"/>
+      <w:numFmt w:val="lowerRoman"/>
+      <w:lvlText w:val="%9."/>
+      <w:lvlJc w:val="right"/>
+      <w:pPr>
+        <w:ind w:left="6480" w:hanging="180"/>
+      </w:pPr>
+    </w:lvl>
+  </w:abstractNum>
+  <w:abstractNum w:abstractNumId="6" w15:restartNumberingAfterBreak="0">
     <w:nsid w:val="16142E65"/>
     <w:multiLevelType w:val="hybridMultilevel"/>
     <w:tmpl w:val="91E201C2"/>
@@ -2377,7 +3332,7 @@
       </w:pPr>
     </w:lvl>
   </w:abstractNum>
-  <w:abstractNum w:abstractNumId="5" w15:restartNumberingAfterBreak="0">
+  <w:abstractNum w:abstractNumId="7" w15:restartNumberingAfterBreak="0">
     <w:nsid w:val="67DB781E"/>
     <w:multiLevelType w:val="hybridMultilevel"/>
     <w:tmpl w:val="023270DE"/>
@@ -2468,7 +3423,7 @@
       </w:pPr>
     </w:lvl>
   </w:abstractNum>
-  <w:abstractNum w:abstractNumId="6" w15:restartNumberingAfterBreak="0">
+  <w:abstractNum w:abstractNumId="8" w15:restartNumberingAfterBreak="0">
     <w:nsid w:val="6AD24CDC"/>
     <w:multiLevelType w:val="hybridMultilevel"/>
     <w:tmpl w:val="BE845E86"/>
@@ -2557,7 +3512,7 @@
       </w:pPr>
     </w:lvl>
   </w:abstractNum>
-  <w:abstractNum w:abstractNumId="7" w15:restartNumberingAfterBreak="0">
+  <w:abstractNum w:abstractNumId="9" w15:restartNumberingAfterBreak="0">
     <w:nsid w:val="6AEB787A"/>
     <w:multiLevelType w:val="hybridMultilevel"/>
     <w:tmpl w:val="6D4EDFCA"/>
@@ -2646,7 +3601,7 @@
       </w:pPr>
     </w:lvl>
   </w:abstractNum>
-  <w:abstractNum w:abstractNumId="8" w15:restartNumberingAfterBreak="0">
+  <w:abstractNum w:abstractNumId="10" w15:restartNumberingAfterBreak="0">
     <w:nsid w:val="7ED515FF"/>
     <w:multiLevelType w:val="hybridMultilevel"/>
     <w:tmpl w:val="2898C108"/>
@@ -2736,31 +3691,37 @@
     </w:lvl>
   </w:abstractNum>
   <w:num w:numId="1" w16cid:durableId="1729301222">
-    <w:abstractNumId w:val="3"/>
+    <w:abstractNumId w:val="4"/>
   </w:num>
   <w:num w:numId="2" w16cid:durableId="1961644598">
     <w:abstractNumId w:val="0"/>
   </w:num>
   <w:num w:numId="3" w16cid:durableId="806778061">
+    <w:abstractNumId w:val="10"/>
+  </w:num>
+  <w:num w:numId="4" w16cid:durableId="2099473874">
+    <w:abstractNumId w:val="2"/>
+  </w:num>
+  <w:num w:numId="5" w16cid:durableId="952789623">
+    <w:abstractNumId w:val="6"/>
+  </w:num>
+  <w:num w:numId="6" w16cid:durableId="401761022">
+    <w:abstractNumId w:val="7"/>
+  </w:num>
+  <w:num w:numId="7" w16cid:durableId="2443513">
+    <w:abstractNumId w:val="9"/>
+  </w:num>
+  <w:num w:numId="8" w16cid:durableId="1311247413">
+    <w:abstractNumId w:val="3"/>
+  </w:num>
+  <w:num w:numId="9" w16cid:durableId="62339960">
     <w:abstractNumId w:val="8"/>
   </w:num>
-  <w:num w:numId="4" w16cid:durableId="2099473874">
-    <w:abstractNumId w:val="1"/>
-  </w:num>
-  <w:num w:numId="5" w16cid:durableId="952789623">
-    <w:abstractNumId w:val="4"/>
-  </w:num>
-  <w:num w:numId="6" w16cid:durableId="401761022">
+  <w:num w:numId="10" w16cid:durableId="1626501785">
     <w:abstractNumId w:val="5"/>
   </w:num>
-  <w:num w:numId="7" w16cid:durableId="2443513">
-    <w:abstractNumId w:val="7"/>
-  </w:num>
-  <w:num w:numId="8" w16cid:durableId="1311247413">
-    <w:abstractNumId w:val="2"/>
-  </w:num>
-  <w:num w:numId="9" w16cid:durableId="62339960">
-    <w:abstractNumId w:val="6"/>
+  <w:num w:numId="11" w16cid:durableId="1066103228">
+    <w:abstractNumId w:val="1"/>
   </w:num>
 </w:numbering>
 </file>

</xml_diff>

<commit_message>
Rest API : Accepting Data from the user
Rest API : Accepting Data from the user
</commit_message>
<xml_diff>
--- a/docs/SpringBoot.docx
+++ b/docs/SpringBoot.docx
@@ -1098,10 +1098,10 @@
             <v:path o:extrusionok="f" gradientshapeok="t" o:connecttype="rect"/>
             <o:lock v:ext="edit" aspectratio="t"/>
           </v:shapetype>
-          <v:shape id="_x0000_i1025" type="#_x0000_t75" style="width:277.4pt;height:159.6pt" o:ole="">
+          <v:shape id="_x0000_i1025" type="#_x0000_t75" style="width:277.7pt;height:159.45pt" o:ole="">
             <v:imagedata r:id="rId11" o:title=""/>
           </v:shape>
-          <o:OLEObject Type="Embed" ProgID="Paint.Picture" ShapeID="_x0000_i1025" DrawAspect="Content" ObjectID="_1715753456" r:id="rId12"/>
+          <o:OLEObject Type="Embed" ProgID="Paint.Picture" ShapeID="_x0000_i1025" DrawAspect="Content" ObjectID="_1716012571" r:id="rId12"/>
         </w:object>
       </w:r>
     </w:p>
@@ -2631,10 +2631,10 @@
       </w:pPr>
       <w:r>
         <w:object w:dxaOrig="12520" w:dyaOrig="4170" w14:anchorId="6EEB11AF">
-          <v:shape id="_x0000_i1026" type="#_x0000_t75" style="width:391.15pt;height:130.5pt" o:ole="">
+          <v:shape id="_x0000_i1026" type="#_x0000_t75" style="width:390.85pt;height:128.55pt" o:ole="">
             <v:imagedata r:id="rId13" o:title=""/>
           </v:shape>
-          <o:OLEObject Type="Embed" ProgID="Paint.Picture" ShapeID="_x0000_i1026" DrawAspect="Content" ObjectID="_1715753457" r:id="rId14"/>
+          <o:OLEObject Type="Embed" ProgID="Paint.Picture" ShapeID="_x0000_i1026" DrawAspect="Content" ObjectID="_1716012572" r:id="rId14"/>
         </w:object>
       </w:r>
     </w:p>
@@ -2677,10 +2677,10 @@
       </w:pPr>
       <w:r>
         <w:object w:dxaOrig="12340" w:dyaOrig="4720" w14:anchorId="092C0893">
-          <v:shape id="_x0000_i1027" type="#_x0000_t75" style="width:363.55pt;height:139pt" o:ole="">
+          <v:shape id="_x0000_i1027" type="#_x0000_t75" style="width:365.15pt;height:138.85pt" o:ole="">
             <v:imagedata r:id="rId15" o:title=""/>
           </v:shape>
-          <o:OLEObject Type="Embed" ProgID="Paint.Picture" ShapeID="_x0000_i1027" DrawAspect="Content" ObjectID="_1715753458" r:id="rId16"/>
+          <o:OLEObject Type="Embed" ProgID="Paint.Picture" ShapeID="_x0000_i1027" DrawAspect="Content" ObjectID="_1716012573" r:id="rId16"/>
         </w:object>
       </w:r>
     </w:p>
@@ -2705,10 +2705,10 @@
       </w:pPr>
       <w:r>
         <w:object w:dxaOrig="11700" w:dyaOrig="6440" w14:anchorId="14E0DA62">
-          <v:shape id="_x0000_i1028" type="#_x0000_t75" style="width:288.3pt;height:158.7pt" o:ole="">
+          <v:shape id="_x0000_i1028" type="#_x0000_t75" style="width:4in;height:159.45pt" o:ole="">
             <v:imagedata r:id="rId17" o:title=""/>
           </v:shape>
-          <o:OLEObject Type="Embed" ProgID="Paint.Picture" ShapeID="_x0000_i1028" DrawAspect="Content" ObjectID="_1715753459" r:id="rId18"/>
+          <o:OLEObject Type="Embed" ProgID="Paint.Picture" ShapeID="_x0000_i1028" DrawAspect="Content" ObjectID="_1716012574" r:id="rId18"/>
         </w:object>
       </w:r>
     </w:p>
@@ -2720,10 +2720,10 @@
       </w:pPr>
       <w:r>
         <w:object w:dxaOrig="18240" w:dyaOrig="5960" w14:anchorId="1DE0B3A4">
-          <v:shape id="_x0000_i1032" type="#_x0000_t75" style="width:467.85pt;height:152.8pt" o:ole="">
+          <v:shape id="_x0000_i1029" type="#_x0000_t75" style="width:468pt;height:154.3pt" o:ole="">
             <v:imagedata r:id="rId19" o:title=""/>
           </v:shape>
-          <o:OLEObject Type="Embed" ProgID="Paint.Picture" ShapeID="_x0000_i1032" DrawAspect="Content" ObjectID="_1715753460" r:id="rId20"/>
+          <o:OLEObject Type="Embed" ProgID="Paint.Picture" ShapeID="_x0000_i1029" DrawAspect="Content" ObjectID="_1716012575" r:id="rId20"/>
         </w:object>
       </w:r>
     </w:p>
@@ -2748,10 +2748,10 @@
       </w:pPr>
       <w:r>
         <w:object w:dxaOrig="11750" w:dyaOrig="2280" w14:anchorId="4FCF5A9E">
-          <v:shape id="_x0000_i1040" type="#_x0000_t75" style="width:441.1pt;height:85.5pt" o:ole="">
+          <v:shape id="_x0000_i1030" type="#_x0000_t75" style="width:442.3pt;height:87.45pt" o:ole="">
             <v:imagedata r:id="rId21" o:title=""/>
           </v:shape>
-          <o:OLEObject Type="Embed" ProgID="Paint.Picture" ShapeID="_x0000_i1040" DrawAspect="Content" ObjectID="_1715753461" r:id="rId22"/>
+          <o:OLEObject Type="Embed" ProgID="Paint.Picture" ShapeID="_x0000_i1030" DrawAspect="Content" ObjectID="_1716012576" r:id="rId22"/>
         </w:object>
       </w:r>
     </w:p>
@@ -3040,10 +3040,7 @@
         <w:t xml:space="preserve"> is use to Update the existing entry. Accept data from the user.</w:t>
       </w:r>
       <w:r>
-        <w:t xml:space="preserve"> </w:t>
-      </w:r>
-      <w:r>
-        <w:t>Can pass data in form of JSON (Request Body)</w:t>
+        <w:t xml:space="preserve"> Can pass data in form of JSON (Request Body)</w:t>
       </w:r>
     </w:p>
     <w:p>
@@ -3073,6 +3070,277 @@
       </w:r>
       <w:r>
         <w:t>Can pass the Data in form of parameters or path variable.</w:t>
+      </w:r>
+    </w:p>
+    <w:p>
+      <w:pPr>
+        <w:pStyle w:val="NoSpacing"/>
+      </w:pPr>
+    </w:p>
+    <w:p>
+      <w:r>
+        <w:br w:type="page"/>
+      </w:r>
+    </w:p>
+    <w:p>
+      <w:pPr>
+        <w:pStyle w:val="NoSpacing"/>
+        <w:rPr>
+          <w:b/>
+          <w:bCs/>
+        </w:rPr>
+      </w:pPr>
+      <w:r>
+        <w:rPr>
+          <w:b/>
+          <w:bCs/>
+        </w:rPr>
+        <w:lastRenderedPageBreak/>
+        <w:t>Get Data from the Request</w:t>
+      </w:r>
+    </w:p>
+    <w:p>
+      <w:pPr>
+        <w:pStyle w:val="NoSpacing"/>
+        <w:numPr>
+          <w:ilvl w:val="0"/>
+          <w:numId w:val="14"/>
+        </w:numPr>
+        <w:rPr>
+          <w:b/>
+          <w:bCs/>
+        </w:rPr>
+      </w:pPr>
+      <w:r>
+        <w:rPr>
+          <w:b/>
+          <w:bCs/>
+        </w:rPr>
+        <w:t>Getting Data in JSON</w:t>
+      </w:r>
+    </w:p>
+    <w:p>
+      <w:pPr>
+        <w:pStyle w:val="NoSpacing"/>
+        <w:numPr>
+          <w:ilvl w:val="1"/>
+          <w:numId w:val="14"/>
+        </w:numPr>
+        <w:rPr>
+          <w:b/>
+          <w:bCs/>
+        </w:rPr>
+      </w:pPr>
+      <w:r>
+        <w:t>Create a DTO class and use it as a</w:t>
+      </w:r>
+      <w:r>
+        <w:t>n</w:t>
+      </w:r>
+      <w:r>
+        <w:t xml:space="preserve"> input parameter of the method.</w:t>
+      </w:r>
+    </w:p>
+    <w:p>
+      <w:pPr>
+        <w:pStyle w:val="NoSpacing"/>
+        <w:numPr>
+          <w:ilvl w:val="1"/>
+          <w:numId w:val="14"/>
+        </w:numPr>
+        <w:rPr>
+          <w:b/>
+          <w:bCs/>
+        </w:rPr>
+      </w:pPr>
+      <w:r>
+        <w:t xml:space="preserve">Make use of </w:t>
+      </w:r>
+      <w:r>
+        <w:rPr>
+          <w:b/>
+          <w:bCs/>
+        </w:rPr>
+        <w:t>@ReuqestBody</w:t>
+      </w:r>
+      <w:r>
+        <w:t xml:space="preserve"> annotation to convert JSON into Java Object  </w:t>
+      </w:r>
+    </w:p>
+    <w:p>
+      <w:pPr>
+        <w:pStyle w:val="NoSpacing"/>
+        <w:numPr>
+          <w:ilvl w:val="0"/>
+          <w:numId w:val="14"/>
+        </w:numPr>
+        <w:rPr>
+          <w:b/>
+          <w:bCs/>
+        </w:rPr>
+      </w:pPr>
+      <w:r>
+        <w:rPr>
+          <w:b/>
+          <w:bCs/>
+        </w:rPr>
+        <w:t>Getting data in form of parameter</w:t>
+      </w:r>
+    </w:p>
+    <w:p>
+      <w:pPr>
+        <w:pStyle w:val="NoSpacing"/>
+        <w:numPr>
+          <w:ilvl w:val="1"/>
+          <w:numId w:val="14"/>
+        </w:numPr>
+        <w:rPr>
+          <w:b/>
+          <w:bCs/>
+        </w:rPr>
+      </w:pPr>
+      <w:r>
+        <w:t>You can receive the data in the form of parameter.</w:t>
+      </w:r>
+    </w:p>
+    <w:p>
+      <w:pPr>
+        <w:pStyle w:val="NoSpacing"/>
+        <w:numPr>
+          <w:ilvl w:val="1"/>
+          <w:numId w:val="14"/>
+        </w:numPr>
+        <w:rPr>
+          <w:b/>
+          <w:bCs/>
+        </w:rPr>
+      </w:pPr>
+      <w:r>
+        <w:t xml:space="preserve">To accept parameter at java code use </w:t>
+      </w:r>
+      <w:r>
+        <w:rPr>
+          <w:b/>
+          <w:bCs/>
+        </w:rPr>
+        <w:t>@RequestParam</w:t>
+      </w:r>
+      <w:r>
+        <w:rPr>
+          <w:b/>
+          <w:bCs/>
+        </w:rPr>
+        <w:t xml:space="preserve"> </w:t>
+      </w:r>
+      <w:r>
+        <w:t>annotation</w:t>
+      </w:r>
+      <w:r>
+        <w:t xml:space="preserve"> before the method input parameter.</w:t>
+      </w:r>
+    </w:p>
+    <w:p>
+      <w:pPr>
+        <w:pStyle w:val="NoSpacing"/>
+        <w:numPr>
+          <w:ilvl w:val="0"/>
+          <w:numId w:val="14"/>
+        </w:numPr>
+        <w:rPr>
+          <w:b/>
+          <w:bCs/>
+        </w:rPr>
+      </w:pPr>
+      <w:r>
+        <w:rPr>
+          <w:b/>
+          <w:bCs/>
+        </w:rPr>
+        <w:t xml:space="preserve">Getting data in form of Path </w:t>
+      </w:r>
+      <w:r>
+        <w:rPr>
+          <w:b/>
+          <w:bCs/>
+        </w:rPr>
+        <w:t>variable</w:t>
+      </w:r>
+    </w:p>
+    <w:p>
+      <w:pPr>
+        <w:pStyle w:val="NoSpacing"/>
+        <w:numPr>
+          <w:ilvl w:val="1"/>
+          <w:numId w:val="14"/>
+        </w:numPr>
+      </w:pPr>
+      <w:r>
+        <w:t xml:space="preserve">You can </w:t>
+      </w:r>
+      <w:r>
+        <w:t>r</w:t>
+      </w:r>
+      <w:r>
+        <w:t>ece</w:t>
+      </w:r>
+      <w:r>
+        <w:t>i</w:t>
+      </w:r>
+      <w:r>
+        <w:t>ve the user data in the form of path variable which is a dynamic part of the path</w:t>
+      </w:r>
+      <w:r>
+        <w:t>.</w:t>
+      </w:r>
+    </w:p>
+    <w:p>
+      <w:pPr>
+        <w:pStyle w:val="NoSpacing"/>
+        <w:numPr>
+          <w:ilvl w:val="1"/>
+          <w:numId w:val="14"/>
+        </w:numPr>
+      </w:pPr>
+      <w:r>
+        <w:t xml:space="preserve">To accept the value from the </w:t>
+      </w:r>
+      <w:proofErr w:type="gramStart"/>
+      <w:r>
+        <w:t>path</w:t>
+      </w:r>
+      <w:proofErr w:type="gramEnd"/>
+      <w:r>
+        <w:t xml:space="preserve"> use </w:t>
+      </w:r>
+      <w:r>
+        <w:rPr>
+          <w:b/>
+          <w:bCs/>
+        </w:rPr>
+        <w:t>@Pathvariable</w:t>
+      </w:r>
+      <w:r>
+        <w:t xml:space="preserve"> annotation before method input parameter.</w:t>
+      </w:r>
+    </w:p>
+    <w:p>
+      <w:pPr>
+        <w:pStyle w:val="NoSpacing"/>
+        <w:numPr>
+          <w:ilvl w:val="1"/>
+          <w:numId w:val="14"/>
+        </w:numPr>
+      </w:pPr>
+      <w:r>
+        <w:t xml:space="preserve">By using this </w:t>
+      </w:r>
+      <w:proofErr w:type="gramStart"/>
+      <w:r>
+        <w:t>option</w:t>
+      </w:r>
+      <w:proofErr w:type="gramEnd"/>
+      <w:r>
+        <w:t xml:space="preserve"> you can values mandatory for the user.</w:t>
       </w:r>
     </w:p>
     <w:sectPr>
@@ -3802,6 +4070,95 @@
     </w:lvl>
   </w:abstractNum>
   <w:abstractNum w:abstractNumId="8" w15:restartNumberingAfterBreak="0">
+    <w:nsid w:val="57FE7EBB"/>
+    <w:multiLevelType w:val="hybridMultilevel"/>
+    <w:tmpl w:val="17023048"/>
+    <w:lvl w:ilvl="0" w:tplc="4192EFF4">
+      <w:start w:val="1"/>
+      <w:numFmt w:val="decimal"/>
+      <w:lvlText w:val="%1."/>
+      <w:lvlJc w:val="left"/>
+      <w:pPr>
+        <w:ind w:left="720" w:hanging="360"/>
+      </w:pPr>
+      <w:rPr>
+        <w:rFonts w:hint="default"/>
+      </w:rPr>
+    </w:lvl>
+    <w:lvl w:ilvl="1" w:tplc="04090019">
+      <w:start w:val="1"/>
+      <w:numFmt w:val="lowerLetter"/>
+      <w:lvlText w:val="%2."/>
+      <w:lvlJc w:val="left"/>
+      <w:pPr>
+        <w:ind w:left="1440" w:hanging="360"/>
+      </w:pPr>
+    </w:lvl>
+    <w:lvl w:ilvl="2" w:tplc="0409001B" w:tentative="1">
+      <w:start w:val="1"/>
+      <w:numFmt w:val="lowerRoman"/>
+      <w:lvlText w:val="%3."/>
+      <w:lvlJc w:val="right"/>
+      <w:pPr>
+        <w:ind w:left="2160" w:hanging="180"/>
+      </w:pPr>
+    </w:lvl>
+    <w:lvl w:ilvl="3" w:tplc="0409000F" w:tentative="1">
+      <w:start w:val="1"/>
+      <w:numFmt w:val="decimal"/>
+      <w:lvlText w:val="%4."/>
+      <w:lvlJc w:val="left"/>
+      <w:pPr>
+        <w:ind w:left="2880" w:hanging="360"/>
+      </w:pPr>
+    </w:lvl>
+    <w:lvl w:ilvl="4" w:tplc="04090019" w:tentative="1">
+      <w:start w:val="1"/>
+      <w:numFmt w:val="lowerLetter"/>
+      <w:lvlText w:val="%5."/>
+      <w:lvlJc w:val="left"/>
+      <w:pPr>
+        <w:ind w:left="3600" w:hanging="360"/>
+      </w:pPr>
+    </w:lvl>
+    <w:lvl w:ilvl="5" w:tplc="0409001B" w:tentative="1">
+      <w:start w:val="1"/>
+      <w:numFmt w:val="lowerRoman"/>
+      <w:lvlText w:val="%6."/>
+      <w:lvlJc w:val="right"/>
+      <w:pPr>
+        <w:ind w:left="4320" w:hanging="180"/>
+      </w:pPr>
+    </w:lvl>
+    <w:lvl w:ilvl="6" w:tplc="0409000F" w:tentative="1">
+      <w:start w:val="1"/>
+      <w:numFmt w:val="decimal"/>
+      <w:lvlText w:val="%7."/>
+      <w:lvlJc w:val="left"/>
+      <w:pPr>
+        <w:ind w:left="5040" w:hanging="360"/>
+      </w:pPr>
+    </w:lvl>
+    <w:lvl w:ilvl="7" w:tplc="04090019" w:tentative="1">
+      <w:start w:val="1"/>
+      <w:numFmt w:val="lowerLetter"/>
+      <w:lvlText w:val="%8."/>
+      <w:lvlJc w:val="left"/>
+      <w:pPr>
+        <w:ind w:left="5760" w:hanging="360"/>
+      </w:pPr>
+    </w:lvl>
+    <w:lvl w:ilvl="8" w:tplc="0409001B" w:tentative="1">
+      <w:start w:val="1"/>
+      <w:numFmt w:val="lowerRoman"/>
+      <w:lvlText w:val="%9."/>
+      <w:lvlJc w:val="right"/>
+      <w:pPr>
+        <w:ind w:left="6480" w:hanging="180"/>
+      </w:pPr>
+    </w:lvl>
+  </w:abstractNum>
+  <w:abstractNum w:abstractNumId="9" w15:restartNumberingAfterBreak="0">
     <w:nsid w:val="67DB781E"/>
     <w:multiLevelType w:val="hybridMultilevel"/>
     <w:tmpl w:val="023270DE"/>
@@ -3892,7 +4249,7 @@
       </w:pPr>
     </w:lvl>
   </w:abstractNum>
-  <w:abstractNum w:abstractNumId="9" w15:restartNumberingAfterBreak="0">
+  <w:abstractNum w:abstractNumId="10" w15:restartNumberingAfterBreak="0">
     <w:nsid w:val="6AD24CDC"/>
     <w:multiLevelType w:val="hybridMultilevel"/>
     <w:tmpl w:val="BE845E86"/>
@@ -3981,7 +4338,7 @@
       </w:pPr>
     </w:lvl>
   </w:abstractNum>
-  <w:abstractNum w:abstractNumId="10" w15:restartNumberingAfterBreak="0">
+  <w:abstractNum w:abstractNumId="11" w15:restartNumberingAfterBreak="0">
     <w:nsid w:val="6AEB787A"/>
     <w:multiLevelType w:val="hybridMultilevel"/>
     <w:tmpl w:val="6D4EDFCA"/>
@@ -4070,7 +4427,7 @@
       </w:pPr>
     </w:lvl>
   </w:abstractNum>
-  <w:abstractNum w:abstractNumId="11" w15:restartNumberingAfterBreak="0">
+  <w:abstractNum w:abstractNumId="12" w15:restartNumberingAfterBreak="0">
     <w:nsid w:val="6C931EC0"/>
     <w:multiLevelType w:val="hybridMultilevel"/>
     <w:tmpl w:val="6CAA1CFE"/>
@@ -4161,7 +4518,7 @@
       </w:pPr>
     </w:lvl>
   </w:abstractNum>
-  <w:abstractNum w:abstractNumId="12" w15:restartNumberingAfterBreak="0">
+  <w:abstractNum w:abstractNumId="13" w15:restartNumberingAfterBreak="0">
     <w:nsid w:val="7ED515FF"/>
     <w:multiLevelType w:val="hybridMultilevel"/>
     <w:tmpl w:val="2898C108"/>
@@ -4257,7 +4614,7 @@
     <w:abstractNumId w:val="0"/>
   </w:num>
   <w:num w:numId="3" w16cid:durableId="806778061">
-    <w:abstractNumId w:val="12"/>
+    <w:abstractNumId w:val="13"/>
   </w:num>
   <w:num w:numId="4" w16cid:durableId="2099473874">
     <w:abstractNumId w:val="2"/>
@@ -4266,16 +4623,16 @@
     <w:abstractNumId w:val="7"/>
   </w:num>
   <w:num w:numId="6" w16cid:durableId="401761022">
-    <w:abstractNumId w:val="8"/>
+    <w:abstractNumId w:val="9"/>
   </w:num>
   <w:num w:numId="7" w16cid:durableId="2443513">
-    <w:abstractNumId w:val="10"/>
+    <w:abstractNumId w:val="11"/>
   </w:num>
   <w:num w:numId="8" w16cid:durableId="1311247413">
     <w:abstractNumId w:val="3"/>
   </w:num>
   <w:num w:numId="9" w16cid:durableId="62339960">
-    <w:abstractNumId w:val="9"/>
+    <w:abstractNumId w:val="10"/>
   </w:num>
   <w:num w:numId="10" w16cid:durableId="1626501785">
     <w:abstractNumId w:val="6"/>
@@ -4284,10 +4641,13 @@
     <w:abstractNumId w:val="1"/>
   </w:num>
   <w:num w:numId="12" w16cid:durableId="399643070">
-    <w:abstractNumId w:val="11"/>
+    <w:abstractNumId w:val="12"/>
   </w:num>
   <w:num w:numId="13" w16cid:durableId="671494683">
     <w:abstractNumId w:val="4"/>
+  </w:num>
+  <w:num w:numId="14" w16cid:durableId="322050900">
+    <w:abstractNumId w:val="8"/>
   </w:num>
 </w:numbering>
 </file>

</xml_diff>

<commit_message>
Spring JDBC and Swagger Docs
Spring JDBC and Swagger Docs
</commit_message>
<xml_diff>
--- a/docs/SpringBoot.docx
+++ b/docs/SpringBoot.docx
@@ -49,15 +49,7 @@
         <w:t xml:space="preserve"> In the framework the commonly used functionalities will be provided.</w:t>
       </w:r>
       <w:r>
-        <w:t xml:space="preserve"> Frameworks are </w:t>
-      </w:r>
-      <w:proofErr w:type="spellStart"/>
-      <w:r>
-        <w:t>use</w:t>
-      </w:r>
-      <w:proofErr w:type="spellEnd"/>
-      <w:r>
-        <w:t xml:space="preserve"> to develop the application faster and with minimum error. Developers can focus on business logic and all the common function will be taken case by framework.</w:t>
+        <w:t xml:space="preserve"> Frameworks are use to develop the application faster and with minimum error. Developers can focus on business logic and all the common function will be taken case by framework.</w:t>
       </w:r>
     </w:p>
     <w:p>
@@ -238,17 +230,8 @@
           <w:b/>
           <w:bCs/>
         </w:rPr>
-        <w:t xml:space="preserve">Spring </w:t>
-      </w:r>
-      <w:proofErr w:type="spellStart"/>
-      <w:r>
-        <w:rPr>
-          <w:b/>
-          <w:bCs/>
-        </w:rPr>
-        <w:t>Jdbc</w:t>
-      </w:r>
-      <w:proofErr w:type="spellEnd"/>
+        <w:t>Spring Jdbc</w:t>
+      </w:r>
     </w:p>
     <w:p>
       <w:pPr>
@@ -497,31 +480,66 @@
           <w:u w:val="single"/>
         </w:rPr>
       </w:pPr>
-      <w:r>
-        <w:rPr>
-          <w:b/>
-          <w:bCs/>
+    </w:p>
+    <w:p>
+      <w:r>
+        <w:t>Spring Boot Official Documentation</w:t>
+      </w:r>
+      <w:r>
+        <w:t>:</w:t>
+      </w:r>
+    </w:p>
+    <w:p>
+      <w:pPr>
+        <w:rPr>
           <w:u w:val="single"/>
         </w:rPr>
+      </w:pPr>
+      <w:hyperlink r:id="rId8" w:history="1">
+        <w:r>
+          <w:rPr>
+            <w:rStyle w:val="Hyperlink"/>
+          </w:rPr>
+          <w:t>https://docs.spring.io/spring-boot/docs/current/reference/html/index.html</w:t>
+        </w:r>
+      </w:hyperlink>
+      <w:r>
+        <w:rPr>
+          <w:u w:val="single"/>
+        </w:rPr>
+        <w:t xml:space="preserve">  </w:t>
+      </w:r>
+      <w:r>
+        <w:rPr>
+          <w:u w:val="single"/>
+        </w:rPr>
         <w:br w:type="page"/>
       </w:r>
     </w:p>
     <w:p>
       <w:pPr>
-        <w:pStyle w:val="NoSpacing"/>
         <w:rPr>
           <w:b/>
           <w:bCs/>
           <w:u w:val="single"/>
         </w:rPr>
       </w:pPr>
-      <w:r>
+    </w:p>
+    <w:p>
+      <w:pPr>
+        <w:pStyle w:val="NoSpacing"/>
         <w:rPr>
           <w:b/>
           <w:bCs/>
           <w:u w:val="single"/>
         </w:rPr>
-        <w:lastRenderedPageBreak/>
+      </w:pPr>
+      <w:r>
+        <w:rPr>
+          <w:b/>
+          <w:bCs/>
+          <w:u w:val="single"/>
+        </w:rPr>
         <w:t>Create first Spring Boot Application</w:t>
       </w:r>
     </w:p>
@@ -560,7 +578,7 @@
           <w:numId w:val="3"/>
         </w:numPr>
       </w:pPr>
-      <w:hyperlink r:id="rId8" w:history="1">
+      <w:hyperlink r:id="rId9" w:history="1">
         <w:r>
           <w:rPr>
             <w:rStyle w:val="Hyperlink"/>
@@ -592,7 +610,7 @@
           <w:numId w:val="3"/>
         </w:numPr>
       </w:pPr>
-      <w:hyperlink r:id="rId9" w:history="1">
+      <w:hyperlink r:id="rId10" w:history="1">
         <w:r>
           <w:rPr>
             <w:rStyle w:val="Hyperlink"/>
@@ -613,13 +631,8 @@
         </w:numPr>
       </w:pPr>
       <w:r>
-        <w:t xml:space="preserve">Spring </w:t>
-      </w:r>
-      <w:proofErr w:type="spellStart"/>
-      <w:r>
-        <w:t>Initilizer</w:t>
-      </w:r>
-      <w:proofErr w:type="spellEnd"/>
+        <w:t>Spring Initilizer</w:t>
+      </w:r>
     </w:p>
     <w:p>
       <w:pPr>
@@ -644,7 +657,7 @@
           <w:numId w:val="3"/>
         </w:numPr>
       </w:pPr>
-      <w:hyperlink r:id="rId10" w:history="1">
+      <w:hyperlink r:id="rId11" w:history="1">
         <w:r>
           <w:rPr>
             <w:rStyle w:val="Hyperlink"/>
@@ -670,162 +683,6 @@
             <wp:extent cx="4423833" cy="2591912"/>
             <wp:effectExtent l="0" t="0" r="0" b="0"/>
             <wp:docPr id="1" name="Picture 1"/>
-            <wp:cNvGraphicFramePr>
-              <a:graphicFrameLocks xmlns:a="http://schemas.openxmlformats.org/drawingml/2006/main" noChangeAspect="1"/>
-            </wp:cNvGraphicFramePr>
-            <a:graphic xmlns:a="http://schemas.openxmlformats.org/drawingml/2006/main">
-              <a:graphicData uri="http://schemas.openxmlformats.org/drawingml/2006/picture">
-                <pic:pic xmlns:pic="http://schemas.openxmlformats.org/drawingml/2006/picture">
-                  <pic:nvPicPr>
-                    <pic:cNvPr id="1" name=""/>
-                    <pic:cNvPicPr/>
-                  </pic:nvPicPr>
-                  <pic:blipFill>
-                    <a:blip r:embed="rId11"/>
-                    <a:stretch>
-                      <a:fillRect/>
-                    </a:stretch>
-                  </pic:blipFill>
-                  <pic:spPr>
-                    <a:xfrm>
-                      <a:off x="0" y="0"/>
-                      <a:ext cx="4434123" cy="2597941"/>
-                    </a:xfrm>
-                    <a:prstGeom prst="rect">
-                      <a:avLst/>
-                    </a:prstGeom>
-                  </pic:spPr>
-                </pic:pic>
-              </a:graphicData>
-            </a:graphic>
-          </wp:inline>
-        </w:drawing>
-      </w:r>
-    </w:p>
-    <w:p>
-      <w:pPr>
-        <w:pStyle w:val="NoSpacing"/>
-      </w:pPr>
-    </w:p>
-    <w:p>
-      <w:pPr>
-        <w:pStyle w:val="NoSpacing"/>
-        <w:rPr>
-          <w:b/>
-          <w:bCs/>
-          <w:u w:val="single"/>
-        </w:rPr>
-      </w:pPr>
-      <w:r>
-        <w:rPr>
-          <w:b/>
-          <w:bCs/>
-          <w:u w:val="single"/>
-        </w:rPr>
-        <w:t>Open Project in the Eclipse IDE</w:t>
-      </w:r>
-    </w:p>
-    <w:p>
-      <w:pPr>
-        <w:pStyle w:val="NoSpacing"/>
-        <w:numPr>
-          <w:ilvl w:val="0"/>
-          <w:numId w:val="4"/>
-        </w:numPr>
-      </w:pPr>
-      <w:r>
-        <w:t>After generating the project from Spring Initializer web application. Go to Downloads.</w:t>
-      </w:r>
-    </w:p>
-    <w:p>
-      <w:pPr>
-        <w:pStyle w:val="NoSpacing"/>
-        <w:numPr>
-          <w:ilvl w:val="0"/>
-          <w:numId w:val="4"/>
-        </w:numPr>
-      </w:pPr>
-      <w:r>
-        <w:t>Extract the ZIP file.</w:t>
-      </w:r>
-    </w:p>
-    <w:p>
-      <w:pPr>
-        <w:pStyle w:val="NoSpacing"/>
-        <w:numPr>
-          <w:ilvl w:val="0"/>
-          <w:numId w:val="4"/>
-        </w:numPr>
-      </w:pPr>
-      <w:r>
-        <w:t>Copy the extracted folder and paste it into Eclipse workspace location.</w:t>
-      </w:r>
-      <w:r>
-        <w:t xml:space="preserve">  </w:t>
-      </w:r>
-    </w:p>
-    <w:p>
-      <w:pPr>
-        <w:pStyle w:val="NoSpacing"/>
-        <w:numPr>
-          <w:ilvl w:val="0"/>
-          <w:numId w:val="4"/>
-        </w:numPr>
-      </w:pPr>
-      <w:r>
-        <w:t>Go to “File” Menu -&gt; click on “Import</w:t>
-      </w:r>
-      <w:r>
-        <w:t>…</w:t>
-      </w:r>
-      <w:r>
-        <w:t>” option</w:t>
-      </w:r>
-    </w:p>
-    <w:p>
-      <w:pPr>
-        <w:pStyle w:val="NoSpacing"/>
-        <w:numPr>
-          <w:ilvl w:val="0"/>
-          <w:numId w:val="4"/>
-        </w:numPr>
-      </w:pPr>
-      <w:r>
-        <w:t>Search and expand “Maven” option</w:t>
-      </w:r>
-    </w:p>
-    <w:p>
-      <w:pPr>
-        <w:pStyle w:val="NoSpacing"/>
-        <w:numPr>
-          <w:ilvl w:val="0"/>
-          <w:numId w:val="4"/>
-        </w:numPr>
-      </w:pPr>
-      <w:r>
-        <w:t>Select “Existing Maven Projects” option</w:t>
-      </w:r>
-    </w:p>
-    <w:p>
-      <w:pPr>
-        <w:pStyle w:val="NoSpacing"/>
-        <w:ind w:left="720"/>
-        <w:rPr>
-          <w:b/>
-          <w:bCs/>
-        </w:rPr>
-      </w:pPr>
-      <w:r>
-        <w:rPr>
-          <w:b/>
-          <w:bCs/>
-          <w:noProof/>
-        </w:rPr>
-        <w:drawing>
-          <wp:inline distT="0" distB="0" distL="0" distR="0" wp14:anchorId="5A930C63" wp14:editId="00449829">
-            <wp:extent cx="1820849" cy="2202721"/>
-            <wp:effectExtent l="0" t="0" r="8255" b="7620"/>
-            <wp:docPr id="2" name="Picture 2"/>
             <wp:cNvGraphicFramePr>
               <a:graphicFrameLocks xmlns:a="http://schemas.openxmlformats.org/drawingml/2006/main" noChangeAspect="1"/>
             </wp:cNvGraphicFramePr>
@@ -845,6 +702,162 @@
                   <pic:spPr>
                     <a:xfrm>
                       <a:off x="0" y="0"/>
+                      <a:ext cx="4434123" cy="2597941"/>
+                    </a:xfrm>
+                    <a:prstGeom prst="rect">
+                      <a:avLst/>
+                    </a:prstGeom>
+                  </pic:spPr>
+                </pic:pic>
+              </a:graphicData>
+            </a:graphic>
+          </wp:inline>
+        </w:drawing>
+      </w:r>
+    </w:p>
+    <w:p>
+      <w:pPr>
+        <w:pStyle w:val="NoSpacing"/>
+      </w:pPr>
+    </w:p>
+    <w:p>
+      <w:pPr>
+        <w:pStyle w:val="NoSpacing"/>
+        <w:rPr>
+          <w:b/>
+          <w:bCs/>
+          <w:u w:val="single"/>
+        </w:rPr>
+      </w:pPr>
+      <w:r>
+        <w:rPr>
+          <w:b/>
+          <w:bCs/>
+          <w:u w:val="single"/>
+        </w:rPr>
+        <w:t>Open Project in the Eclipse IDE</w:t>
+      </w:r>
+    </w:p>
+    <w:p>
+      <w:pPr>
+        <w:pStyle w:val="NoSpacing"/>
+        <w:numPr>
+          <w:ilvl w:val="0"/>
+          <w:numId w:val="4"/>
+        </w:numPr>
+      </w:pPr>
+      <w:r>
+        <w:t>After generating the project from Spring Initializer web application. Go to Downloads.</w:t>
+      </w:r>
+    </w:p>
+    <w:p>
+      <w:pPr>
+        <w:pStyle w:val="NoSpacing"/>
+        <w:numPr>
+          <w:ilvl w:val="0"/>
+          <w:numId w:val="4"/>
+        </w:numPr>
+      </w:pPr>
+      <w:r>
+        <w:t>Extract the ZIP file.</w:t>
+      </w:r>
+    </w:p>
+    <w:p>
+      <w:pPr>
+        <w:pStyle w:val="NoSpacing"/>
+        <w:numPr>
+          <w:ilvl w:val="0"/>
+          <w:numId w:val="4"/>
+        </w:numPr>
+      </w:pPr>
+      <w:r>
+        <w:t>Copy the extracted folder and paste it into Eclipse workspace location.</w:t>
+      </w:r>
+      <w:r>
+        <w:t xml:space="preserve">  </w:t>
+      </w:r>
+    </w:p>
+    <w:p>
+      <w:pPr>
+        <w:pStyle w:val="NoSpacing"/>
+        <w:numPr>
+          <w:ilvl w:val="0"/>
+          <w:numId w:val="4"/>
+        </w:numPr>
+      </w:pPr>
+      <w:r>
+        <w:t>Go to “File” Menu -&gt; click on “Import</w:t>
+      </w:r>
+      <w:r>
+        <w:t>…</w:t>
+      </w:r>
+      <w:r>
+        <w:t>” option</w:t>
+      </w:r>
+    </w:p>
+    <w:p>
+      <w:pPr>
+        <w:pStyle w:val="NoSpacing"/>
+        <w:numPr>
+          <w:ilvl w:val="0"/>
+          <w:numId w:val="4"/>
+        </w:numPr>
+      </w:pPr>
+      <w:r>
+        <w:t>Search and expand “Maven” option</w:t>
+      </w:r>
+    </w:p>
+    <w:p>
+      <w:pPr>
+        <w:pStyle w:val="NoSpacing"/>
+        <w:numPr>
+          <w:ilvl w:val="0"/>
+          <w:numId w:val="4"/>
+        </w:numPr>
+      </w:pPr>
+      <w:r>
+        <w:t>Select “Existing Maven Projects” option</w:t>
+      </w:r>
+    </w:p>
+    <w:p>
+      <w:pPr>
+        <w:pStyle w:val="NoSpacing"/>
+        <w:ind w:left="720"/>
+        <w:rPr>
+          <w:b/>
+          <w:bCs/>
+        </w:rPr>
+      </w:pPr>
+      <w:r>
+        <w:rPr>
+          <w:b/>
+          <w:bCs/>
+          <w:noProof/>
+        </w:rPr>
+        <w:drawing>
+          <wp:inline distT="0" distB="0" distL="0" distR="0" wp14:anchorId="5A930C63" wp14:editId="00449829">
+            <wp:extent cx="1820849" cy="2202721"/>
+            <wp:effectExtent l="0" t="0" r="8255" b="7620"/>
+            <wp:docPr id="2" name="Picture 2"/>
+            <wp:cNvGraphicFramePr>
+              <a:graphicFrameLocks xmlns:a="http://schemas.openxmlformats.org/drawingml/2006/main" noChangeAspect="1"/>
+            </wp:cNvGraphicFramePr>
+            <a:graphic xmlns:a="http://schemas.openxmlformats.org/drawingml/2006/main">
+              <a:graphicData uri="http://schemas.openxmlformats.org/drawingml/2006/picture">
+                <pic:pic xmlns:pic="http://schemas.openxmlformats.org/drawingml/2006/picture">
+                  <pic:nvPicPr>
+                    <pic:cNvPr id="1" name=""/>
+                    <pic:cNvPicPr/>
+                  </pic:nvPicPr>
+                  <pic:blipFill>
+                    <a:blip r:embed="rId13"/>
+                    <a:stretch>
+                      <a:fillRect/>
+                    </a:stretch>
+                  </pic:blipFill>
+                  <pic:spPr>
+                    <a:xfrm>
+                      <a:off x="0" y="0"/>
                       <a:ext cx="1828701" cy="2212220"/>
                     </a:xfrm>
                     <a:prstGeom prst="rect">
@@ -867,6 +880,7 @@
         </w:numPr>
       </w:pPr>
       <w:r>
+        <w:lastRenderedPageBreak/>
         <w:t>Click on “Next” button</w:t>
       </w:r>
     </w:p>
@@ -879,7 +893,6 @@
         </w:numPr>
       </w:pPr>
       <w:r>
-        <w:lastRenderedPageBreak/>
         <w:t>Browser</w:t>
       </w:r>
       <w:r>
@@ -938,7 +951,7 @@
                     <pic:cNvPicPr/>
                   </pic:nvPicPr>
                   <pic:blipFill>
-                    <a:blip r:embed="rId13"/>
+                    <a:blip r:embed="rId14"/>
                     <a:stretch>
                       <a:fillRect/>
                     </a:stretch>
@@ -1135,9 +1148,9 @@
             <o:lock v:ext="edit" aspectratio="t"/>
           </v:shapetype>
           <v:shape id="_x0000_i1025" type="#_x0000_t75" style="width:277.65pt;height:159.35pt" o:ole="">
-            <v:imagedata r:id="rId14" o:title=""/>
+            <v:imagedata r:id="rId15" o:title=""/>
           </v:shape>
-          <o:OLEObject Type="Embed" ProgID="Paint.Picture" ShapeID="_x0000_i1025" DrawAspect="Content" ObjectID="_1716097314" r:id="rId15"/>
+          <o:OLEObject Type="Embed" ProgID="Paint.Picture" ShapeID="_x0000_i1025" DrawAspect="Content" ObjectID="_1716186095" r:id="rId16"/>
         </w:object>
       </w:r>
     </w:p>
@@ -1501,21 +1514,12 @@
       <w:r>
         <w:t xml:space="preserve">To get this object spring container has provided one method </w:t>
       </w:r>
-      <w:proofErr w:type="spellStart"/>
-      <w:r>
-        <w:rPr>
-          <w:b/>
-          <w:bCs/>
-        </w:rPr>
-        <w:t>getBeans</w:t>
-      </w:r>
-      <w:proofErr w:type="spellEnd"/>
-      <w:r>
-        <w:rPr>
-          <w:b/>
-          <w:bCs/>
-        </w:rPr>
-        <w:t>()</w:t>
+      <w:r>
+        <w:rPr>
+          <w:b/>
+          <w:bCs/>
+        </w:rPr>
+        <w:t>getBeans()</w:t>
       </w:r>
     </w:p>
     <w:p>
@@ -1544,11 +1548,9 @@
           <w:u w:val="single"/>
         </w:rPr>
       </w:pPr>
-      <w:proofErr w:type="spellStart"/>
       <w:r>
         <w:t>ApplicationContext</w:t>
       </w:r>
-      <w:proofErr w:type="spellEnd"/>
     </w:p>
     <w:p>
       <w:pPr>
@@ -1591,11 +1593,9 @@
           <w:u w:val="single"/>
         </w:rPr>
       </w:pPr>
-      <w:proofErr w:type="spellStart"/>
       <w:r>
         <w:t>BeanFactory</w:t>
       </w:r>
-      <w:proofErr w:type="spellEnd"/>
     </w:p>
     <w:p>
       <w:pPr>
@@ -1782,7 +1782,6 @@
           <w:numId w:val="8"/>
         </w:numPr>
       </w:pPr>
-      <w:proofErr w:type="spellStart"/>
       <w:r>
         <w:rPr>
           <w:b/>
@@ -1790,7 +1789,6 @@
         </w:rPr>
         <w:t>globalSession</w:t>
       </w:r>
-      <w:proofErr w:type="spellEnd"/>
       <w:r>
         <w:t>: This scope is applicable for the web application only. In this case there is only one object present through the application.</w:t>
       </w:r>
@@ -2131,15 +2129,7 @@
         </w:numPr>
       </w:pPr>
       <w:r>
-        <w:t xml:space="preserve">In case of java GSON and </w:t>
-      </w:r>
-      <w:proofErr w:type="spellStart"/>
-      <w:r>
-        <w:t>Jakson</w:t>
-      </w:r>
-      <w:proofErr w:type="spellEnd"/>
-      <w:r>
-        <w:t xml:space="preserve"> libraries are used to generate JSON from object and convert JSON into Java Object </w:t>
+        <w:t xml:space="preserve">In case of java GSON and Jakson libraries are used to generate JSON from object and convert JSON into Java Object </w:t>
       </w:r>
     </w:p>
     <w:p>
@@ -2151,15 +2141,7 @@
         </w:numPr>
       </w:pPr>
       <w:r>
-        <w:t xml:space="preserve">Spring Boot Internally used </w:t>
-      </w:r>
-      <w:proofErr w:type="spellStart"/>
-      <w:r>
-        <w:t>Jakson</w:t>
-      </w:r>
-      <w:proofErr w:type="spellEnd"/>
-      <w:r>
-        <w:t xml:space="preserve"> lib. to interpret JSON.</w:t>
+        <w:t>Spring Boot Internally used Jakson lib. to interpret JSON.</w:t>
       </w:r>
     </w:p>
     <w:p>
@@ -2232,15 +2214,7 @@
       </w:pPr>
       <w:r>
         <w:tab/>
-        <w:t>"</w:t>
-      </w:r>
-      <w:proofErr w:type="spellStart"/>
-      <w:r>
-        <w:t>firstName</w:t>
-      </w:r>
-      <w:proofErr w:type="spellEnd"/>
-      <w:r>
-        <w:t>":"John",  -----&gt; JSON element</w:t>
+        <w:t>"firstName":"John",  -----&gt; JSON element</w:t>
       </w:r>
     </w:p>
     <w:p>
@@ -2250,15 +2224,7 @@
       </w:pPr>
       <w:r>
         <w:tab/>
-        <w:t>"</w:t>
-      </w:r>
-      <w:proofErr w:type="spellStart"/>
-      <w:r>
-        <w:t>lastName</w:t>
-      </w:r>
-      <w:proofErr w:type="spellEnd"/>
-      <w:r>
-        <w:t>":"Doe",</w:t>
+        <w:t>"lastName":"Doe",</w:t>
       </w:r>
     </w:p>
     <w:p>
@@ -2309,23 +2275,7 @@
         <w:ind w:left="360"/>
       </w:pPr>
       <w:r>
-        <w:t>["</w:t>
-      </w:r>
-      <w:proofErr w:type="spellStart"/>
-      <w:r>
-        <w:t>Abc</w:t>
-      </w:r>
-      <w:proofErr w:type="spellEnd"/>
-      <w:r>
-        <w:t>", "</w:t>
-      </w:r>
-      <w:proofErr w:type="spellStart"/>
-      <w:r>
-        <w:t>Xyz</w:t>
-      </w:r>
-      <w:proofErr w:type="spellEnd"/>
-      <w:r>
-        <w:t>", "LMN"]</w:t>
+        <w:t>["Abc", "Xyz", "LMN"]</w:t>
       </w:r>
     </w:p>
     <w:p>
@@ -2380,15 +2330,7 @@
       </w:r>
       <w:r>
         <w:tab/>
-        <w:t>"</w:t>
-      </w:r>
-      <w:proofErr w:type="spellStart"/>
-      <w:r>
-        <w:t>firstName</w:t>
-      </w:r>
-      <w:proofErr w:type="spellEnd"/>
-      <w:r>
-        <w:t>":"John",  -----&gt; JSON element</w:t>
+        <w:t>"firstName":"John",  -----&gt; JSON element</w:t>
       </w:r>
     </w:p>
     <w:p>
@@ -2401,15 +2343,7 @@
       </w:r>
       <w:r>
         <w:tab/>
-        <w:t>"</w:t>
-      </w:r>
-      <w:proofErr w:type="spellStart"/>
-      <w:r>
-        <w:t>lastName</w:t>
-      </w:r>
-      <w:proofErr w:type="spellEnd"/>
-      <w:r>
-        <w:t>":"Doe",</w:t>
+        <w:t>"lastName":"Doe",</w:t>
       </w:r>
     </w:p>
     <w:p>
@@ -2455,15 +2389,7 @@
       </w:r>
       <w:r>
         <w:tab/>
-        <w:t>"</w:t>
-      </w:r>
-      <w:proofErr w:type="spellStart"/>
-      <w:r>
-        <w:t>firstName</w:t>
-      </w:r>
-      <w:proofErr w:type="spellEnd"/>
-      <w:r>
-        <w:t>":"John",  -----&gt; JSON element</w:t>
+        <w:t>"firstName":"John",  -----&gt; JSON element</w:t>
       </w:r>
     </w:p>
     <w:p>
@@ -2476,15 +2402,7 @@
       </w:r>
       <w:r>
         <w:tab/>
-        <w:t>"</w:t>
-      </w:r>
-      <w:proofErr w:type="spellStart"/>
-      <w:r>
-        <w:t>lastName</w:t>
-      </w:r>
-      <w:proofErr w:type="spellEnd"/>
-      <w:r>
-        <w:t>":"Doe",</w:t>
+        <w:t>"lastName":"Doe",</w:t>
       </w:r>
     </w:p>
     <w:p>
@@ -2563,9 +2481,9 @@
       <w:r>
         <w:object w:dxaOrig="12520" w:dyaOrig="4170" w14:anchorId="6EEB11AF">
           <v:shape id="_x0000_i1026" type="#_x0000_t75" style="width:390.7pt;height:128.65pt" o:ole="">
-            <v:imagedata r:id="rId16" o:title=""/>
+            <v:imagedata r:id="rId17" o:title=""/>
           </v:shape>
-          <o:OLEObject Type="Embed" ProgID="Paint.Picture" ShapeID="_x0000_i1026" DrawAspect="Content" ObjectID="_1716097315" r:id="rId17"/>
+          <o:OLEObject Type="Embed" ProgID="Paint.Picture" ShapeID="_x0000_i1026" DrawAspect="Content" ObjectID="_1716186096" r:id="rId18"/>
         </w:object>
       </w:r>
     </w:p>
@@ -2609,9 +2527,9 @@
       <w:r>
         <w:object w:dxaOrig="12340" w:dyaOrig="4720" w14:anchorId="092C0893">
           <v:shape id="_x0000_i1027" type="#_x0000_t75" style="width:365.3pt;height:138.7pt" o:ole="">
-            <v:imagedata r:id="rId18" o:title=""/>
+            <v:imagedata r:id="rId19" o:title=""/>
           </v:shape>
-          <o:OLEObject Type="Embed" ProgID="Paint.Picture" ShapeID="_x0000_i1027" DrawAspect="Content" ObjectID="_1716097316" r:id="rId19"/>
+          <o:OLEObject Type="Embed" ProgID="Paint.Picture" ShapeID="_x0000_i1027" DrawAspect="Content" ObjectID="_1716186097" r:id="rId20"/>
         </w:object>
       </w:r>
     </w:p>
@@ -2637,9 +2555,9 @@
       <w:r>
         <w:object w:dxaOrig="11700" w:dyaOrig="6440" w14:anchorId="14E0DA62">
           <v:shape id="_x0000_i1028" type="#_x0000_t75" style="width:287.7pt;height:159.35pt" o:ole="">
-            <v:imagedata r:id="rId20" o:title=""/>
+            <v:imagedata r:id="rId21" o:title=""/>
           </v:shape>
-          <o:OLEObject Type="Embed" ProgID="Paint.Picture" ShapeID="_x0000_i1028" DrawAspect="Content" ObjectID="_1716097317" r:id="rId21"/>
+          <o:OLEObject Type="Embed" ProgID="Paint.Picture" ShapeID="_x0000_i1028" DrawAspect="Content" ObjectID="_1716186098" r:id="rId22"/>
         </w:object>
       </w:r>
     </w:p>
@@ -2652,9 +2570,9 @@
       <w:r>
         <w:object w:dxaOrig="18240" w:dyaOrig="5960" w14:anchorId="1DE0B3A4">
           <v:shape id="_x0000_i1029" type="#_x0000_t75" style="width:468pt;height:154.35pt" o:ole="">
-            <v:imagedata r:id="rId22" o:title=""/>
+            <v:imagedata r:id="rId23" o:title=""/>
           </v:shape>
-          <o:OLEObject Type="Embed" ProgID="Paint.Picture" ShapeID="_x0000_i1029" DrawAspect="Content" ObjectID="_1716097318" r:id="rId23"/>
+          <o:OLEObject Type="Embed" ProgID="Paint.Picture" ShapeID="_x0000_i1029" DrawAspect="Content" ObjectID="_1716186099" r:id="rId24"/>
         </w:object>
       </w:r>
     </w:p>
@@ -2680,9 +2598,9 @@
       <w:r>
         <w:object w:dxaOrig="11750" w:dyaOrig="2280" w14:anchorId="4FCF5A9E">
           <v:shape id="_x0000_i1030" type="#_x0000_t75" style="width:442.35pt;height:87.35pt" o:ole="">
-            <v:imagedata r:id="rId24" o:title=""/>
+            <v:imagedata r:id="rId25" o:title=""/>
           </v:shape>
-          <o:OLEObject Type="Embed" ProgID="Paint.Picture" ShapeID="_x0000_i1030" DrawAspect="Content" ObjectID="_1716097319" r:id="rId25"/>
+          <o:OLEObject Type="Embed" ProgID="Paint.Picture" ShapeID="_x0000_i1030" DrawAspect="Content" ObjectID="_1716186100" r:id="rId26"/>
         </w:object>
       </w:r>
     </w:p>
@@ -2782,7 +2700,7 @@
           <w:u w:val="single"/>
         </w:rPr>
       </w:pPr>
-      <w:hyperlink r:id="rId26" w:history="1">
+      <w:hyperlink r:id="rId27" w:history="1">
         <w:r>
           <w:rPr>
             <w:rStyle w:val="Hyperlink"/>
@@ -3307,7 +3225,13 @@
         </w:numPr>
       </w:pPr>
       <w:r>
-        <w:t>It is a set of APIs suing which you can connect with DB more efficiently.</w:t>
+        <w:t xml:space="preserve">It is a set of APIs </w:t>
+      </w:r>
+      <w:r>
+        <w:t>using</w:t>
+      </w:r>
+      <w:r>
+        <w:t xml:space="preserve"> which you can connect with DB more efficiently.</w:t>
       </w:r>
     </w:p>
     <w:p>
@@ -3330,7 +3254,6 @@
           <w:numId w:val="15"/>
         </w:numPr>
       </w:pPr>
-      <w:proofErr w:type="spellStart"/>
       <w:r>
         <w:rPr>
           <w:b/>
@@ -3338,7 +3261,6 @@
         </w:rPr>
         <w:t>DriverManagerDataSource</w:t>
       </w:r>
-      <w:proofErr w:type="spellEnd"/>
       <w:r>
         <w:t xml:space="preserve"> : This class is use to established or provide the Db connections.</w:t>
       </w:r>
@@ -3351,7 +3273,6 @@
           <w:numId w:val="15"/>
         </w:numPr>
       </w:pPr>
-      <w:proofErr w:type="spellStart"/>
       <w:r>
         <w:rPr>
           <w:b/>
@@ -3359,7 +3280,6 @@
         </w:rPr>
         <w:t>JdbcTemplate</w:t>
       </w:r>
-      <w:proofErr w:type="spellEnd"/>
       <w:r>
         <w:t xml:space="preserve"> : This class is used to execute SQL queries.</w:t>
       </w:r>
@@ -3394,80 +3314,14 @@
         <w:ind w:left="1440"/>
       </w:pPr>
       <w:r>
+        <w:rPr>
+          <w:noProof/>
+        </w:rPr>
         <w:drawing>
           <wp:inline distT="0" distB="0" distL="0" distR="0" wp14:anchorId="0DE8CC0A" wp14:editId="25DB6647">
             <wp:extent cx="4106849" cy="2377234"/>
             <wp:effectExtent l="0" t="0" r="8255" b="4445"/>
             <wp:docPr id="4" name="Picture 4"/>
-            <wp:cNvGraphicFramePr>
-              <a:graphicFrameLocks xmlns:a="http://schemas.openxmlformats.org/drawingml/2006/main" noChangeAspect="1"/>
-            </wp:cNvGraphicFramePr>
-            <a:graphic xmlns:a="http://schemas.openxmlformats.org/drawingml/2006/main">
-              <a:graphicData uri="http://schemas.openxmlformats.org/drawingml/2006/picture">
-                <pic:pic xmlns:pic="http://schemas.openxmlformats.org/drawingml/2006/picture">
-                  <pic:nvPicPr>
-                    <pic:cNvPr id="1" name=""/>
-                    <pic:cNvPicPr/>
-                  </pic:nvPicPr>
-                  <pic:blipFill>
-                    <a:blip r:embed="rId27"/>
-                    <a:stretch>
-                      <a:fillRect/>
-                    </a:stretch>
-                  </pic:blipFill>
-                  <pic:spPr>
-                    <a:xfrm>
-                      <a:off x="0" y="0"/>
-                      <a:ext cx="4115803" cy="2382417"/>
-                    </a:xfrm>
-                    <a:prstGeom prst="rect">
-                      <a:avLst/>
-                    </a:prstGeom>
-                  </pic:spPr>
-                </pic:pic>
-              </a:graphicData>
-            </a:graphic>
-          </wp:inline>
-        </w:drawing>
-      </w:r>
-    </w:p>
-    <w:p>
-      <w:pPr>
-        <w:pStyle w:val="NoSpacing"/>
-        <w:ind w:left="1440"/>
-      </w:pPr>
-    </w:p>
-    <w:p>
-      <w:pPr>
-        <w:pStyle w:val="NoSpacing"/>
-        <w:numPr>
-          <w:ilvl w:val="1"/>
-          <w:numId w:val="15"/>
-        </w:numPr>
-      </w:pPr>
-      <w:r>
-        <w:t xml:space="preserve">Provide DB connection configuration/properties inside </w:t>
-      </w:r>
-      <w:proofErr w:type="spellStart"/>
-      <w:r>
-        <w:t>application.properties</w:t>
-      </w:r>
-      <w:proofErr w:type="spellEnd"/>
-      <w:r>
-        <w:t xml:space="preserve"> file.</w:t>
-      </w:r>
-    </w:p>
-    <w:p>
-      <w:pPr>
-        <w:pStyle w:val="NoSpacing"/>
-        <w:ind w:left="1440"/>
-      </w:pPr>
-      <w:r>
-        <w:drawing>
-          <wp:inline distT="0" distB="0" distL="0" distR="0" wp14:anchorId="757C6D94" wp14:editId="10F8B721">
-            <wp:extent cx="2866445" cy="719074"/>
-            <wp:effectExtent l="0" t="0" r="0" b="5080"/>
-            <wp:docPr id="5" name="Picture 5"/>
             <wp:cNvGraphicFramePr>
               <a:graphicFrameLocks xmlns:a="http://schemas.openxmlformats.org/drawingml/2006/main" noChangeAspect="1"/>
             </wp:cNvGraphicFramePr>
@@ -3487,6 +3341,70 @@
                   <pic:spPr>
                     <a:xfrm>
                       <a:off x="0" y="0"/>
+                      <a:ext cx="4115803" cy="2382417"/>
+                    </a:xfrm>
+                    <a:prstGeom prst="rect">
+                      <a:avLst/>
+                    </a:prstGeom>
+                  </pic:spPr>
+                </pic:pic>
+              </a:graphicData>
+            </a:graphic>
+          </wp:inline>
+        </w:drawing>
+      </w:r>
+    </w:p>
+    <w:p>
+      <w:pPr>
+        <w:pStyle w:val="NoSpacing"/>
+        <w:ind w:left="1440"/>
+      </w:pPr>
+    </w:p>
+    <w:p>
+      <w:pPr>
+        <w:pStyle w:val="NoSpacing"/>
+        <w:numPr>
+          <w:ilvl w:val="1"/>
+          <w:numId w:val="15"/>
+        </w:numPr>
+      </w:pPr>
+      <w:r>
+        <w:t>Provide DB connection configuration/properties inside application.properties file.</w:t>
+      </w:r>
+    </w:p>
+    <w:p>
+      <w:pPr>
+        <w:pStyle w:val="NoSpacing"/>
+        <w:ind w:left="1440"/>
+      </w:pPr>
+      <w:r>
+        <w:rPr>
+          <w:noProof/>
+        </w:rPr>
+        <w:drawing>
+          <wp:inline distT="0" distB="0" distL="0" distR="0" wp14:anchorId="757C6D94" wp14:editId="10F8B721">
+            <wp:extent cx="2866445" cy="719074"/>
+            <wp:effectExtent l="0" t="0" r="0" b="5080"/>
+            <wp:docPr id="5" name="Picture 5"/>
+            <wp:cNvGraphicFramePr>
+              <a:graphicFrameLocks xmlns:a="http://schemas.openxmlformats.org/drawingml/2006/main" noChangeAspect="1"/>
+            </wp:cNvGraphicFramePr>
+            <a:graphic xmlns:a="http://schemas.openxmlformats.org/drawingml/2006/main">
+              <a:graphicData uri="http://schemas.openxmlformats.org/drawingml/2006/picture">
+                <pic:pic xmlns:pic="http://schemas.openxmlformats.org/drawingml/2006/picture">
+                  <pic:nvPicPr>
+                    <pic:cNvPr id="1" name=""/>
+                    <pic:cNvPicPr/>
+                  </pic:nvPicPr>
+                  <pic:blipFill>
+                    <a:blip r:embed="rId29"/>
+                    <a:stretch>
+                      <a:fillRect/>
+                    </a:stretch>
+                  </pic:blipFill>
+                  <pic:spPr>
+                    <a:xfrm>
+                      <a:off x="0" y="0"/>
                       <a:ext cx="2889303" cy="724808"/>
                     </a:xfrm>
                     <a:prstGeom prst="rect">
@@ -3522,23 +3440,7 @@
       </w:pPr>
       <w:r>
         <w:lastRenderedPageBreak/>
-        <w:t xml:space="preserve">Use </w:t>
-      </w:r>
-      <w:proofErr w:type="spellStart"/>
-      <w:r>
-        <w:t>JdbcTemplate</w:t>
-      </w:r>
-      <w:proofErr w:type="spellEnd"/>
-      <w:r>
-        <w:t xml:space="preserve"> class by </w:t>
-      </w:r>
-      <w:proofErr w:type="spellStart"/>
-      <w:r>
-        <w:t>autowiring</w:t>
-      </w:r>
-      <w:proofErr w:type="spellEnd"/>
-      <w:r>
-        <w:t xml:space="preserve"> it to execute the query and get result back.</w:t>
+        <w:t>Use JdbcTemplate class by autowiring it to execute the query and get result back.</w:t>
       </w:r>
     </w:p>
     <w:p>
@@ -3550,15 +3452,7 @@
         </w:numPr>
       </w:pPr>
       <w:r>
-        <w:t xml:space="preserve">There are 2 major methods you can used from the </w:t>
-      </w:r>
-      <w:proofErr w:type="spellStart"/>
-      <w:r>
-        <w:t>JdbcTemplate</w:t>
-      </w:r>
-      <w:proofErr w:type="spellEnd"/>
-      <w:r>
-        <w:t xml:space="preserve"> class to execute query</w:t>
+        <w:t>There are 2 major methods you can used from the JdbcTemplate class to execute query</w:t>
       </w:r>
     </w:p>
     <w:p>
@@ -3595,6 +3489,611 @@
       <w:pPr>
         <w:pStyle w:val="NoSpacing"/>
       </w:pPr>
+      <w:r>
+        <w:t xml:space="preserve"> </w:t>
+      </w:r>
+    </w:p>
+    <w:p>
+      <w:pPr>
+        <w:pStyle w:val="NoSpacing"/>
+      </w:pPr>
+    </w:p>
+    <w:p>
+      <w:pPr>
+        <w:pStyle w:val="NoSpacing"/>
+      </w:pPr>
+      <w:r>
+        <w:t xml:space="preserve">Task: </w:t>
+      </w:r>
+    </w:p>
+    <w:p>
+      <w:pPr>
+        <w:pStyle w:val="NoSpacing"/>
+      </w:pPr>
+      <w:r>
+        <w:t>Create Student Inquiry module of an application. Create Following functionalities</w:t>
+      </w:r>
+      <w:r>
+        <w:t xml:space="preserve"> by REST API</w:t>
+      </w:r>
+      <w:r>
+        <w:t>.</w:t>
+      </w:r>
+    </w:p>
+    <w:p>
+      <w:pPr>
+        <w:pStyle w:val="NoSpacing"/>
+        <w:numPr>
+          <w:ilvl w:val="0"/>
+          <w:numId w:val="16"/>
+        </w:numPr>
+      </w:pPr>
+      <w:r>
+        <w:t xml:space="preserve"> </w:t>
+      </w:r>
+      <w:r>
+        <w:t>Create New Inquiry (Id(auto-generated), Name, contact, email, City, highQulification, passing Year, inqFor(Java, ASP.NET, Python, Testing)</w:t>
+      </w:r>
+      <w:r>
+        <w:t>, inqDate</w:t>
+      </w:r>
+      <w:r>
+        <w:t xml:space="preserve">) </w:t>
+      </w:r>
+    </w:p>
+    <w:p>
+      <w:pPr>
+        <w:pStyle w:val="NoSpacing"/>
+        <w:numPr>
+          <w:ilvl w:val="0"/>
+          <w:numId w:val="16"/>
+        </w:numPr>
+      </w:pPr>
+      <w:r>
+        <w:t>Get all the inquire</w:t>
+      </w:r>
+      <w:r>
+        <w:t>s</w:t>
+      </w:r>
+    </w:p>
+    <w:p>
+      <w:pPr>
+        <w:pStyle w:val="NoSpacing"/>
+        <w:numPr>
+          <w:ilvl w:val="0"/>
+          <w:numId w:val="16"/>
+        </w:numPr>
+      </w:pPr>
+      <w:r>
+        <w:t>Delete The Inquiry by ID</w:t>
+      </w:r>
+    </w:p>
+    <w:p>
+      <w:pPr>
+        <w:pStyle w:val="NoSpacing"/>
+        <w:numPr>
+          <w:ilvl w:val="0"/>
+          <w:numId w:val="16"/>
+        </w:numPr>
+      </w:pPr>
+      <w:r>
+        <w:t>Get Inquires by City</w:t>
+      </w:r>
+    </w:p>
+    <w:p>
+      <w:pPr>
+        <w:pStyle w:val="NoSpacing"/>
+        <w:numPr>
+          <w:ilvl w:val="0"/>
+          <w:numId w:val="16"/>
+        </w:numPr>
+      </w:pPr>
+      <w:r>
+        <w:t xml:space="preserve">Get Inquires by </w:t>
+      </w:r>
+      <w:r>
+        <w:t>inqFor</w:t>
+      </w:r>
+    </w:p>
+    <w:p>
+      <w:pPr>
+        <w:pStyle w:val="NoSpacing"/>
+      </w:pPr>
+      <w:r>
+        <w:t>Create an Swagger API for all the rest endpoints</w:t>
+      </w:r>
+    </w:p>
+    <w:p>
+      <w:pPr>
+        <w:pStyle w:val="NoSpacing"/>
+      </w:pPr>
+      <w:r>
+        <w:t xml:space="preserve"> </w:t>
+      </w:r>
+    </w:p>
+    <w:p>
+      <w:pPr>
+        <w:pStyle w:val="NoSpacing"/>
+      </w:pPr>
+    </w:p>
+    <w:p>
+      <w:pPr>
+        <w:pStyle w:val="NoSpacing"/>
+        <w:rPr>
+          <w:b/>
+          <w:bCs/>
+          <w:u w:val="single"/>
+        </w:rPr>
+      </w:pPr>
+      <w:r>
+        <w:rPr>
+          <w:b/>
+          <w:bCs/>
+          <w:u w:val="single"/>
+        </w:rPr>
+        <w:t xml:space="preserve">Swagger Rest API documentation </w:t>
+      </w:r>
+    </w:p>
+    <w:p>
+      <w:pPr>
+        <w:pStyle w:val="NoSpacing"/>
+        <w:numPr>
+          <w:ilvl w:val="0"/>
+          <w:numId w:val="17"/>
+        </w:numPr>
+      </w:pPr>
+      <w:r>
+        <w:t>Can get a REST API documentation using Swagger.</w:t>
+      </w:r>
+    </w:p>
+    <w:p>
+      <w:pPr>
+        <w:pStyle w:val="NoSpacing"/>
+        <w:numPr>
+          <w:ilvl w:val="0"/>
+          <w:numId w:val="17"/>
+        </w:numPr>
+      </w:pPr>
+      <w:r>
+        <w:t>Swagger is also known as Open API</w:t>
+      </w:r>
+    </w:p>
+    <w:p>
+      <w:pPr>
+        <w:pStyle w:val="NoSpacing"/>
+        <w:numPr>
+          <w:ilvl w:val="0"/>
+          <w:numId w:val="17"/>
+        </w:numPr>
+      </w:pPr>
+      <w:r>
+        <w:t>Along with API doc you can also test the rest API like postman.</w:t>
+      </w:r>
+    </w:p>
+    <w:p>
+      <w:pPr>
+        <w:pStyle w:val="NoSpacing"/>
+        <w:numPr>
+          <w:ilvl w:val="0"/>
+          <w:numId w:val="17"/>
+        </w:numPr>
+      </w:pPr>
+      <w:r>
+        <w:t>Add Swagger Documentation in to Application</w:t>
+      </w:r>
+    </w:p>
+    <w:p>
+      <w:pPr>
+        <w:pStyle w:val="NoSpacing"/>
+        <w:numPr>
+          <w:ilvl w:val="1"/>
+          <w:numId w:val="17"/>
+        </w:numPr>
+      </w:pPr>
+      <w:r>
+        <w:t xml:space="preserve">Add </w:t>
+      </w:r>
+      <w:r>
+        <w:t>a</w:t>
+      </w:r>
+      <w:r>
+        <w:t xml:space="preserve"> dependency</w:t>
+      </w:r>
+    </w:p>
+    <w:p>
+      <w:pPr>
+        <w:pStyle w:val="ListParagraph"/>
+        <w:autoSpaceDE w:val="0"/>
+        <w:autoSpaceDN w:val="0"/>
+        <w:adjustRightInd w:val="0"/>
+        <w:spacing w:after="0" w:line="240" w:lineRule="auto"/>
+        <w:ind w:left="1440"/>
+        <w:rPr>
+          <w:rFonts w:ascii="Consolas" w:hAnsi="Consolas" w:cs="Consolas"/>
+          <w:sz w:val="24"/>
+          <w:szCs w:val="24"/>
+        </w:rPr>
+      </w:pPr>
+      <w:r>
+        <w:rPr>
+          <w:rFonts w:ascii="Consolas" w:hAnsi="Consolas" w:cs="Consolas"/>
+          <w:color w:val="008080"/>
+          <w:sz w:val="24"/>
+          <w:szCs w:val="24"/>
+        </w:rPr>
+        <w:t>&lt;</w:t>
+      </w:r>
+      <w:r>
+        <w:rPr>
+          <w:rFonts w:ascii="Consolas" w:hAnsi="Consolas" w:cs="Consolas"/>
+          <w:color w:val="3F7F7F"/>
+          <w:sz w:val="24"/>
+          <w:szCs w:val="24"/>
+        </w:rPr>
+        <w:t>dependency</w:t>
+      </w:r>
+      <w:r>
+        <w:rPr>
+          <w:rFonts w:ascii="Consolas" w:hAnsi="Consolas" w:cs="Consolas"/>
+          <w:color w:val="008080"/>
+          <w:sz w:val="24"/>
+          <w:szCs w:val="24"/>
+        </w:rPr>
+        <w:t>&gt;</w:t>
+      </w:r>
+    </w:p>
+    <w:p>
+      <w:pPr>
+        <w:pStyle w:val="ListParagraph"/>
+        <w:autoSpaceDE w:val="0"/>
+        <w:autoSpaceDN w:val="0"/>
+        <w:adjustRightInd w:val="0"/>
+        <w:spacing w:after="0" w:line="240" w:lineRule="auto"/>
+        <w:rPr>
+          <w:rFonts w:ascii="Consolas" w:hAnsi="Consolas" w:cs="Consolas"/>
+          <w:sz w:val="24"/>
+          <w:szCs w:val="24"/>
+        </w:rPr>
+      </w:pPr>
+      <w:r>
+        <w:rPr>
+          <w:rFonts w:ascii="Consolas" w:hAnsi="Consolas" w:cs="Consolas"/>
+          <w:color w:val="000000"/>
+          <w:sz w:val="24"/>
+          <w:szCs w:val="24"/>
+        </w:rPr>
+        <w:tab/>
+      </w:r>
+      <w:r>
+        <w:rPr>
+          <w:rFonts w:ascii="Consolas" w:hAnsi="Consolas" w:cs="Consolas"/>
+          <w:color w:val="000000"/>
+          <w:sz w:val="24"/>
+          <w:szCs w:val="24"/>
+        </w:rPr>
+        <w:tab/>
+      </w:r>
+      <w:r>
+        <w:rPr>
+          <w:rFonts w:ascii="Consolas" w:hAnsi="Consolas" w:cs="Consolas"/>
+          <w:color w:val="008080"/>
+          <w:sz w:val="24"/>
+          <w:szCs w:val="24"/>
+        </w:rPr>
+        <w:t>&lt;</w:t>
+      </w:r>
+      <w:r>
+        <w:rPr>
+          <w:rFonts w:ascii="Consolas" w:hAnsi="Consolas" w:cs="Consolas"/>
+          <w:color w:val="3F7F7F"/>
+          <w:sz w:val="24"/>
+          <w:szCs w:val="24"/>
+        </w:rPr>
+        <w:t>groupId</w:t>
+      </w:r>
+      <w:r>
+        <w:rPr>
+          <w:rFonts w:ascii="Consolas" w:hAnsi="Consolas" w:cs="Consolas"/>
+          <w:color w:val="008080"/>
+          <w:sz w:val="24"/>
+          <w:szCs w:val="24"/>
+        </w:rPr>
+        <w:t>&gt;</w:t>
+      </w:r>
+      <w:r>
+        <w:rPr>
+          <w:rFonts w:ascii="Consolas" w:hAnsi="Consolas" w:cs="Consolas"/>
+          <w:color w:val="000000"/>
+          <w:sz w:val="24"/>
+          <w:szCs w:val="24"/>
+        </w:rPr>
+        <w:t>org.springdoc</w:t>
+      </w:r>
+      <w:r>
+        <w:rPr>
+          <w:rFonts w:ascii="Consolas" w:hAnsi="Consolas" w:cs="Consolas"/>
+          <w:color w:val="008080"/>
+          <w:sz w:val="24"/>
+          <w:szCs w:val="24"/>
+        </w:rPr>
+        <w:t>&lt;/</w:t>
+      </w:r>
+      <w:r>
+        <w:rPr>
+          <w:rFonts w:ascii="Consolas" w:hAnsi="Consolas" w:cs="Consolas"/>
+          <w:color w:val="3F7F7F"/>
+          <w:sz w:val="24"/>
+          <w:szCs w:val="24"/>
+        </w:rPr>
+        <w:t>groupId</w:t>
+      </w:r>
+      <w:r>
+        <w:rPr>
+          <w:rFonts w:ascii="Consolas" w:hAnsi="Consolas" w:cs="Consolas"/>
+          <w:color w:val="008080"/>
+          <w:sz w:val="24"/>
+          <w:szCs w:val="24"/>
+        </w:rPr>
+        <w:t>&gt;</w:t>
+      </w:r>
+    </w:p>
+    <w:p>
+      <w:pPr>
+        <w:pStyle w:val="ListParagraph"/>
+        <w:autoSpaceDE w:val="0"/>
+        <w:autoSpaceDN w:val="0"/>
+        <w:adjustRightInd w:val="0"/>
+        <w:spacing w:after="0" w:line="240" w:lineRule="auto"/>
+        <w:rPr>
+          <w:rFonts w:ascii="Consolas" w:hAnsi="Consolas" w:cs="Consolas"/>
+          <w:sz w:val="24"/>
+          <w:szCs w:val="24"/>
+        </w:rPr>
+      </w:pPr>
+      <w:r>
+        <w:rPr>
+          <w:rFonts w:ascii="Consolas" w:hAnsi="Consolas" w:cs="Consolas"/>
+          <w:color w:val="000000"/>
+          <w:sz w:val="24"/>
+          <w:szCs w:val="24"/>
+        </w:rPr>
+        <w:tab/>
+      </w:r>
+      <w:r>
+        <w:rPr>
+          <w:rFonts w:ascii="Consolas" w:hAnsi="Consolas" w:cs="Consolas"/>
+          <w:color w:val="000000"/>
+          <w:sz w:val="24"/>
+          <w:szCs w:val="24"/>
+        </w:rPr>
+        <w:tab/>
+      </w:r>
+      <w:r>
+        <w:rPr>
+          <w:rFonts w:ascii="Consolas" w:hAnsi="Consolas" w:cs="Consolas"/>
+          <w:color w:val="008080"/>
+          <w:sz w:val="24"/>
+          <w:szCs w:val="24"/>
+        </w:rPr>
+        <w:t>&lt;</w:t>
+      </w:r>
+      <w:r>
+        <w:rPr>
+          <w:rFonts w:ascii="Consolas" w:hAnsi="Consolas" w:cs="Consolas"/>
+          <w:color w:val="3F7F7F"/>
+          <w:sz w:val="24"/>
+          <w:szCs w:val="24"/>
+        </w:rPr>
+        <w:t>artifactId</w:t>
+      </w:r>
+      <w:r>
+        <w:rPr>
+          <w:rFonts w:ascii="Consolas" w:hAnsi="Consolas" w:cs="Consolas"/>
+          <w:color w:val="008080"/>
+          <w:sz w:val="24"/>
+          <w:szCs w:val="24"/>
+        </w:rPr>
+        <w:t>&gt;</w:t>
+      </w:r>
+      <w:r>
+        <w:rPr>
+          <w:rFonts w:ascii="Consolas" w:hAnsi="Consolas" w:cs="Consolas"/>
+          <w:color w:val="000000"/>
+          <w:sz w:val="24"/>
+          <w:szCs w:val="24"/>
+        </w:rPr>
+        <w:t>springdoc-openapi-ui</w:t>
+      </w:r>
+      <w:r>
+        <w:rPr>
+          <w:rFonts w:ascii="Consolas" w:hAnsi="Consolas" w:cs="Consolas"/>
+          <w:color w:val="008080"/>
+          <w:sz w:val="24"/>
+          <w:szCs w:val="24"/>
+        </w:rPr>
+        <w:t>&lt;/</w:t>
+      </w:r>
+      <w:r>
+        <w:rPr>
+          <w:rFonts w:ascii="Consolas" w:hAnsi="Consolas" w:cs="Consolas"/>
+          <w:color w:val="3F7F7F"/>
+          <w:sz w:val="24"/>
+          <w:szCs w:val="24"/>
+        </w:rPr>
+        <w:t>artifactId</w:t>
+      </w:r>
+      <w:r>
+        <w:rPr>
+          <w:rFonts w:ascii="Consolas" w:hAnsi="Consolas" w:cs="Consolas"/>
+          <w:color w:val="008080"/>
+          <w:sz w:val="24"/>
+          <w:szCs w:val="24"/>
+        </w:rPr>
+        <w:t>&gt;</w:t>
+      </w:r>
+    </w:p>
+    <w:p>
+      <w:pPr>
+        <w:pStyle w:val="ListParagraph"/>
+        <w:autoSpaceDE w:val="0"/>
+        <w:autoSpaceDN w:val="0"/>
+        <w:adjustRightInd w:val="0"/>
+        <w:spacing w:after="0" w:line="240" w:lineRule="auto"/>
+        <w:rPr>
+          <w:rFonts w:ascii="Consolas" w:hAnsi="Consolas" w:cs="Consolas"/>
+          <w:sz w:val="24"/>
+          <w:szCs w:val="24"/>
+        </w:rPr>
+      </w:pPr>
+      <w:r>
+        <w:rPr>
+          <w:rFonts w:ascii="Consolas" w:hAnsi="Consolas" w:cs="Consolas"/>
+          <w:color w:val="000000"/>
+          <w:sz w:val="24"/>
+          <w:szCs w:val="24"/>
+        </w:rPr>
+        <w:tab/>
+      </w:r>
+      <w:r>
+        <w:rPr>
+          <w:rFonts w:ascii="Consolas" w:hAnsi="Consolas" w:cs="Consolas"/>
+          <w:color w:val="000000"/>
+          <w:sz w:val="24"/>
+          <w:szCs w:val="24"/>
+        </w:rPr>
+        <w:tab/>
+      </w:r>
+      <w:r>
+        <w:rPr>
+          <w:rFonts w:ascii="Consolas" w:hAnsi="Consolas" w:cs="Consolas"/>
+          <w:color w:val="008080"/>
+          <w:sz w:val="24"/>
+          <w:szCs w:val="24"/>
+        </w:rPr>
+        <w:t>&lt;</w:t>
+      </w:r>
+      <w:r>
+        <w:rPr>
+          <w:rFonts w:ascii="Consolas" w:hAnsi="Consolas" w:cs="Consolas"/>
+          <w:color w:val="3F7F7F"/>
+          <w:sz w:val="24"/>
+          <w:szCs w:val="24"/>
+        </w:rPr>
+        <w:t>version</w:t>
+      </w:r>
+      <w:r>
+        <w:rPr>
+          <w:rFonts w:ascii="Consolas" w:hAnsi="Consolas" w:cs="Consolas"/>
+          <w:color w:val="008080"/>
+          <w:sz w:val="24"/>
+          <w:szCs w:val="24"/>
+        </w:rPr>
+        <w:t>&gt;</w:t>
+      </w:r>
+      <w:r>
+        <w:rPr>
+          <w:rFonts w:ascii="Consolas" w:hAnsi="Consolas" w:cs="Consolas"/>
+          <w:color w:val="000000"/>
+          <w:sz w:val="24"/>
+          <w:szCs w:val="24"/>
+        </w:rPr>
+        <w:t>1.6.9</w:t>
+      </w:r>
+      <w:r>
+        <w:rPr>
+          <w:rFonts w:ascii="Consolas" w:hAnsi="Consolas" w:cs="Consolas"/>
+          <w:color w:val="008080"/>
+          <w:sz w:val="24"/>
+          <w:szCs w:val="24"/>
+        </w:rPr>
+        <w:t>&lt;/</w:t>
+      </w:r>
+      <w:r>
+        <w:rPr>
+          <w:rFonts w:ascii="Consolas" w:hAnsi="Consolas" w:cs="Consolas"/>
+          <w:color w:val="3F7F7F"/>
+          <w:sz w:val="24"/>
+          <w:szCs w:val="24"/>
+        </w:rPr>
+        <w:t>version</w:t>
+      </w:r>
+      <w:r>
+        <w:rPr>
+          <w:rFonts w:ascii="Consolas" w:hAnsi="Consolas" w:cs="Consolas"/>
+          <w:color w:val="008080"/>
+          <w:sz w:val="24"/>
+          <w:szCs w:val="24"/>
+        </w:rPr>
+        <w:t>&gt;</w:t>
+      </w:r>
+    </w:p>
+    <w:p>
+      <w:pPr>
+        <w:pStyle w:val="NoSpacing"/>
+        <w:ind w:left="720"/>
+      </w:pPr>
+      <w:r>
+        <w:rPr>
+          <w:rFonts w:ascii="Consolas" w:hAnsi="Consolas" w:cs="Consolas"/>
+          <w:color w:val="000000"/>
+          <w:sz w:val="24"/>
+          <w:szCs w:val="24"/>
+        </w:rPr>
+        <w:tab/>
+      </w:r>
+      <w:r>
+        <w:rPr>
+          <w:rFonts w:ascii="Consolas" w:hAnsi="Consolas" w:cs="Consolas"/>
+          <w:color w:val="008080"/>
+          <w:sz w:val="24"/>
+          <w:szCs w:val="24"/>
+        </w:rPr>
+        <w:t>&lt;/</w:t>
+      </w:r>
+      <w:r>
+        <w:rPr>
+          <w:rFonts w:ascii="Consolas" w:hAnsi="Consolas" w:cs="Consolas"/>
+          <w:color w:val="3F7F7F"/>
+          <w:sz w:val="24"/>
+          <w:szCs w:val="24"/>
+        </w:rPr>
+        <w:t>dependency</w:t>
+      </w:r>
+      <w:r>
+        <w:rPr>
+          <w:rFonts w:ascii="Consolas" w:hAnsi="Consolas" w:cs="Consolas"/>
+          <w:color w:val="008080"/>
+          <w:sz w:val="24"/>
+          <w:szCs w:val="24"/>
+        </w:rPr>
+        <w:t>&gt;</w:t>
+      </w:r>
+    </w:p>
+    <w:p>
+      <w:pPr>
+        <w:pStyle w:val="NoSpacing"/>
+        <w:numPr>
+          <w:ilvl w:val="1"/>
+          <w:numId w:val="17"/>
+        </w:numPr>
+      </w:pPr>
+      <w:r>
+        <w:t>Access Document By URL</w:t>
+      </w:r>
+    </w:p>
+    <w:p>
+      <w:pPr>
+        <w:pStyle w:val="NoSpacing"/>
+        <w:ind w:left="1440"/>
+      </w:pPr>
+      <w:hyperlink r:id="rId30" w:history="1">
+        <w:r>
+          <w:rPr>
+            <w:rStyle w:val="Hyperlink"/>
+          </w:rPr>
+          <w:t>http://localhost:8080/swagger-ui/index.html#/</w:t>
+        </w:r>
+      </w:hyperlink>
       <w:r>
         <w:t xml:space="preserve"> </w:t>
       </w:r>
@@ -3662,6 +4161,95 @@
 <file path=word/numbering.xml><?xml version="1.0" encoding="utf-8"?>
 <w:numbering xmlns:wpc="http://schemas.microsoft.com/office/word/2010/wordprocessingCanvas" xmlns:cx="http://schemas.microsoft.com/office/drawing/2014/chartex" xmlns:cx1="http://schemas.microsoft.com/office/drawing/2015/9/8/chartex" xmlns:cx2="http://schemas.microsoft.com/office/drawing/2015/10/21/chartex" xmlns:cx3="http://schemas.microsoft.com/office/drawing/2016/5/9/chartex" xmlns:cx4="http://schemas.microsoft.com/office/drawing/2016/5/10/chartex" xmlns:cx5="http://schemas.microsoft.com/office/drawing/2016/5/11/chartex" xmlns:cx6="http://schemas.microsoft.com/office/drawing/2016/5/12/chartex" xmlns:cx7="http://schemas.microsoft.com/office/drawing/2016/5/13/chartex" xmlns:cx8="http://schemas.microsoft.com/office/drawing/2016/5/14/chartex" xmlns:mc="http://schemas.openxmlformats.org/markup-compatibility/2006" xmlns:aink="http://schemas.microsoft.com/office/drawing/2016/ink" xmlns:am3d="http://schemas.microsoft.com/office/drawing/2017/model3d" xmlns:o="urn:schemas-microsoft-com:office:office" xmlns:oel="http://schemas.microsoft.com/office/2019/extlst" xmlns:r="http://schemas.openxmlformats.org/officeDocument/2006/relationships" xmlns:m="http://schemas.openxmlformats.org/officeDocument/2006/math" xmlns:v="urn:schemas-microsoft-com:vml" xmlns:wp14="http://schemas.microsoft.com/office/word/2010/wordprocessingDrawing" xmlns:wp="http://schemas.openxmlformats.org/drawingml/2006/wordprocessingDrawing" xmlns:w10="urn:schemas-microsoft-com:office:word" xmlns:w="http://schemas.openxmlformats.org/wordprocessingml/2006/main" xmlns:w14="http://schemas.microsoft.com/office/word/2010/wordml" xmlns:w15="http://schemas.microsoft.com/office/word/2012/wordml" xmlns:w16cex="http://schemas.microsoft.com/office/word/2018/wordml/cex" xmlns:w16cid="http://schemas.microsoft.com/office/word/2016/wordml/cid" xmlns:w16="http://schemas.microsoft.com/office/word/2018/wordml" xmlns:w16sdtdh="http://schemas.microsoft.com/office/word/2020/wordml/sdtdatahash" xmlns:w16se="http://schemas.microsoft.com/office/word/2015/wordml/symex" xmlns:wpg="http://schemas.microsoft.com/office/word/2010/wordprocessingGroup" xmlns:wpi="http://schemas.microsoft.com/office/word/2010/wordprocessingInk" xmlns:wne="http://schemas.microsoft.com/office/word/2006/wordml" xmlns:wps="http://schemas.microsoft.com/office/word/2010/wordprocessingShape" mc:Ignorable="w14 w15 w16se w16cid w16 w16cex w16sdtdh wp14">
   <w:abstractNum w:abstractNumId="0" w15:restartNumberingAfterBreak="0">
+    <w:nsid w:val="03795BAC"/>
+    <w:multiLevelType w:val="hybridMultilevel"/>
+    <w:tmpl w:val="A0A8F0F6"/>
+    <w:lvl w:ilvl="0" w:tplc="E43EC9A6">
+      <w:start w:val="1"/>
+      <w:numFmt w:val="decimal"/>
+      <w:lvlText w:val="%1."/>
+      <w:lvlJc w:val="left"/>
+      <w:pPr>
+        <w:ind w:left="720" w:hanging="360"/>
+      </w:pPr>
+      <w:rPr>
+        <w:rFonts w:hint="default"/>
+      </w:rPr>
+    </w:lvl>
+    <w:lvl w:ilvl="1" w:tplc="04090019">
+      <w:start w:val="1"/>
+      <w:numFmt w:val="lowerLetter"/>
+      <w:lvlText w:val="%2."/>
+      <w:lvlJc w:val="left"/>
+      <w:pPr>
+        <w:ind w:left="1440" w:hanging="360"/>
+      </w:pPr>
+    </w:lvl>
+    <w:lvl w:ilvl="2" w:tplc="0409001B" w:tentative="1">
+      <w:start w:val="1"/>
+      <w:numFmt w:val="lowerRoman"/>
+      <w:lvlText w:val="%3."/>
+      <w:lvlJc w:val="right"/>
+      <w:pPr>
+        <w:ind w:left="2160" w:hanging="180"/>
+      </w:pPr>
+    </w:lvl>
+    <w:lvl w:ilvl="3" w:tplc="0409000F" w:tentative="1">
+      <w:start w:val="1"/>
+      <w:numFmt w:val="decimal"/>
+      <w:lvlText w:val="%4."/>
+      <w:lvlJc w:val="left"/>
+      <w:pPr>
+        <w:ind w:left="2880" w:hanging="360"/>
+      </w:pPr>
+    </w:lvl>
+    <w:lvl w:ilvl="4" w:tplc="04090019" w:tentative="1">
+      <w:start w:val="1"/>
+      <w:numFmt w:val="lowerLetter"/>
+      <w:lvlText w:val="%5."/>
+      <w:lvlJc w:val="left"/>
+      <w:pPr>
+        <w:ind w:left="3600" w:hanging="360"/>
+      </w:pPr>
+    </w:lvl>
+    <w:lvl w:ilvl="5" w:tplc="0409001B" w:tentative="1">
+      <w:start w:val="1"/>
+      <w:numFmt w:val="lowerRoman"/>
+      <w:lvlText w:val="%6."/>
+      <w:lvlJc w:val="right"/>
+      <w:pPr>
+        <w:ind w:left="4320" w:hanging="180"/>
+      </w:pPr>
+    </w:lvl>
+    <w:lvl w:ilvl="6" w:tplc="0409000F" w:tentative="1">
+      <w:start w:val="1"/>
+      <w:numFmt w:val="decimal"/>
+      <w:lvlText w:val="%7."/>
+      <w:lvlJc w:val="left"/>
+      <w:pPr>
+        <w:ind w:left="5040" w:hanging="360"/>
+      </w:pPr>
+    </w:lvl>
+    <w:lvl w:ilvl="7" w:tplc="04090019" w:tentative="1">
+      <w:start w:val="1"/>
+      <w:numFmt w:val="lowerLetter"/>
+      <w:lvlText w:val="%8."/>
+      <w:lvlJc w:val="left"/>
+      <w:pPr>
+        <w:ind w:left="5760" w:hanging="360"/>
+      </w:pPr>
+    </w:lvl>
+    <w:lvl w:ilvl="8" w:tplc="0409001B" w:tentative="1">
+      <w:start w:val="1"/>
+      <w:numFmt w:val="lowerRoman"/>
+      <w:lvlText w:val="%9."/>
+      <w:lvlJc w:val="right"/>
+      <w:pPr>
+        <w:ind w:left="6480" w:hanging="180"/>
+      </w:pPr>
+    </w:lvl>
+  </w:abstractNum>
+  <w:abstractNum w:abstractNumId="1" w15:restartNumberingAfterBreak="0">
     <w:nsid w:val="082355BF"/>
     <w:multiLevelType w:val="hybridMultilevel"/>
     <w:tmpl w:val="48A41592"/>
@@ -3750,7 +4338,7 @@
       </w:pPr>
     </w:lvl>
   </w:abstractNum>
-  <w:abstractNum w:abstractNumId="1" w15:restartNumberingAfterBreak="0">
+  <w:abstractNum w:abstractNumId="2" w15:restartNumberingAfterBreak="0">
     <w:nsid w:val="0C403685"/>
     <w:multiLevelType w:val="hybridMultilevel"/>
     <w:tmpl w:val="2EE0D2DA"/>
@@ -3839,7 +4427,7 @@
       </w:pPr>
     </w:lvl>
   </w:abstractNum>
-  <w:abstractNum w:abstractNumId="2" w15:restartNumberingAfterBreak="0">
+  <w:abstractNum w:abstractNumId="3" w15:restartNumberingAfterBreak="0">
     <w:nsid w:val="0D970E5A"/>
     <w:multiLevelType w:val="hybridMultilevel"/>
     <w:tmpl w:val="1040D25A"/>
@@ -3928,7 +4516,7 @@
       </w:pPr>
     </w:lvl>
   </w:abstractNum>
-  <w:abstractNum w:abstractNumId="3" w15:restartNumberingAfterBreak="0">
+  <w:abstractNum w:abstractNumId="4" w15:restartNumberingAfterBreak="0">
     <w:nsid w:val="0E4C3971"/>
     <w:multiLevelType w:val="hybridMultilevel"/>
     <w:tmpl w:val="E5C07FA4"/>
@@ -4017,7 +4605,7 @@
       </w:pPr>
     </w:lvl>
   </w:abstractNum>
-  <w:abstractNum w:abstractNumId="4" w15:restartNumberingAfterBreak="0">
+  <w:abstractNum w:abstractNumId="5" w15:restartNumberingAfterBreak="0">
     <w:nsid w:val="10513487"/>
     <w:multiLevelType w:val="hybridMultilevel"/>
     <w:tmpl w:val="A6A2437E"/>
@@ -4106,7 +4694,7 @@
       </w:pPr>
     </w:lvl>
   </w:abstractNum>
-  <w:abstractNum w:abstractNumId="5" w15:restartNumberingAfterBreak="0">
+  <w:abstractNum w:abstractNumId="6" w15:restartNumberingAfterBreak="0">
     <w:nsid w:val="110A6670"/>
     <w:multiLevelType w:val="hybridMultilevel"/>
     <w:tmpl w:val="A7A8497A"/>
@@ -4195,7 +4783,7 @@
       </w:pPr>
     </w:lvl>
   </w:abstractNum>
-  <w:abstractNum w:abstractNumId="6" w15:restartNumberingAfterBreak="0">
+  <w:abstractNum w:abstractNumId="7" w15:restartNumberingAfterBreak="0">
     <w:nsid w:val="13B959AA"/>
     <w:multiLevelType w:val="hybridMultilevel"/>
     <w:tmpl w:val="B060D15A"/>
@@ -4284,7 +4872,7 @@
       </w:pPr>
     </w:lvl>
   </w:abstractNum>
-  <w:abstractNum w:abstractNumId="7" w15:restartNumberingAfterBreak="0">
+  <w:abstractNum w:abstractNumId="8" w15:restartNumberingAfterBreak="0">
     <w:nsid w:val="16142E65"/>
     <w:multiLevelType w:val="hybridMultilevel"/>
     <w:tmpl w:val="91E201C2"/>
@@ -4375,7 +4963,7 @@
       </w:pPr>
     </w:lvl>
   </w:abstractNum>
-  <w:abstractNum w:abstractNumId="8" w15:restartNumberingAfterBreak="0">
+  <w:abstractNum w:abstractNumId="9" w15:restartNumberingAfterBreak="0">
     <w:nsid w:val="27453FBE"/>
     <w:multiLevelType w:val="hybridMultilevel"/>
     <w:tmpl w:val="CFDA9C94"/>
@@ -4464,7 +5052,7 @@
       </w:pPr>
     </w:lvl>
   </w:abstractNum>
-  <w:abstractNum w:abstractNumId="9" w15:restartNumberingAfterBreak="0">
+  <w:abstractNum w:abstractNumId="10" w15:restartNumberingAfterBreak="0">
     <w:nsid w:val="57FE7EBB"/>
     <w:multiLevelType w:val="hybridMultilevel"/>
     <w:tmpl w:val="17023048"/>
@@ -4553,7 +5141,96 @@
       </w:pPr>
     </w:lvl>
   </w:abstractNum>
-  <w:abstractNum w:abstractNumId="10" w15:restartNumberingAfterBreak="0">
+  <w:abstractNum w:abstractNumId="11" w15:restartNumberingAfterBreak="0">
+    <w:nsid w:val="59AB41BD"/>
+    <w:multiLevelType w:val="hybridMultilevel"/>
+    <w:tmpl w:val="8DEC258A"/>
+    <w:lvl w:ilvl="0" w:tplc="049C1100">
+      <w:start w:val="1"/>
+      <w:numFmt w:val="decimal"/>
+      <w:lvlText w:val="%1."/>
+      <w:lvlJc w:val="left"/>
+      <w:pPr>
+        <w:ind w:left="720" w:hanging="360"/>
+      </w:pPr>
+      <w:rPr>
+        <w:rFonts w:hint="default"/>
+      </w:rPr>
+    </w:lvl>
+    <w:lvl w:ilvl="1" w:tplc="04090019" w:tentative="1">
+      <w:start w:val="1"/>
+      <w:numFmt w:val="lowerLetter"/>
+      <w:lvlText w:val="%2."/>
+      <w:lvlJc w:val="left"/>
+      <w:pPr>
+        <w:ind w:left="1440" w:hanging="360"/>
+      </w:pPr>
+    </w:lvl>
+    <w:lvl w:ilvl="2" w:tplc="0409001B" w:tentative="1">
+      <w:start w:val="1"/>
+      <w:numFmt w:val="lowerRoman"/>
+      <w:lvlText w:val="%3."/>
+      <w:lvlJc w:val="right"/>
+      <w:pPr>
+        <w:ind w:left="2160" w:hanging="180"/>
+      </w:pPr>
+    </w:lvl>
+    <w:lvl w:ilvl="3" w:tplc="0409000F" w:tentative="1">
+      <w:start w:val="1"/>
+      <w:numFmt w:val="decimal"/>
+      <w:lvlText w:val="%4."/>
+      <w:lvlJc w:val="left"/>
+      <w:pPr>
+        <w:ind w:left="2880" w:hanging="360"/>
+      </w:pPr>
+    </w:lvl>
+    <w:lvl w:ilvl="4" w:tplc="04090019" w:tentative="1">
+      <w:start w:val="1"/>
+      <w:numFmt w:val="lowerLetter"/>
+      <w:lvlText w:val="%5."/>
+      <w:lvlJc w:val="left"/>
+      <w:pPr>
+        <w:ind w:left="3600" w:hanging="360"/>
+      </w:pPr>
+    </w:lvl>
+    <w:lvl w:ilvl="5" w:tplc="0409001B" w:tentative="1">
+      <w:start w:val="1"/>
+      <w:numFmt w:val="lowerRoman"/>
+      <w:lvlText w:val="%6."/>
+      <w:lvlJc w:val="right"/>
+      <w:pPr>
+        <w:ind w:left="4320" w:hanging="180"/>
+      </w:pPr>
+    </w:lvl>
+    <w:lvl w:ilvl="6" w:tplc="0409000F" w:tentative="1">
+      <w:start w:val="1"/>
+      <w:numFmt w:val="decimal"/>
+      <w:lvlText w:val="%7."/>
+      <w:lvlJc w:val="left"/>
+      <w:pPr>
+        <w:ind w:left="5040" w:hanging="360"/>
+      </w:pPr>
+    </w:lvl>
+    <w:lvl w:ilvl="7" w:tplc="04090019" w:tentative="1">
+      <w:start w:val="1"/>
+      <w:numFmt w:val="lowerLetter"/>
+      <w:lvlText w:val="%8."/>
+      <w:lvlJc w:val="left"/>
+      <w:pPr>
+        <w:ind w:left="5760" w:hanging="360"/>
+      </w:pPr>
+    </w:lvl>
+    <w:lvl w:ilvl="8" w:tplc="0409001B" w:tentative="1">
+      <w:start w:val="1"/>
+      <w:numFmt w:val="lowerRoman"/>
+      <w:lvlText w:val="%9."/>
+      <w:lvlJc w:val="right"/>
+      <w:pPr>
+        <w:ind w:left="6480" w:hanging="180"/>
+      </w:pPr>
+    </w:lvl>
+  </w:abstractNum>
+  <w:abstractNum w:abstractNumId="12" w15:restartNumberingAfterBreak="0">
     <w:nsid w:val="67DB781E"/>
     <w:multiLevelType w:val="hybridMultilevel"/>
     <w:tmpl w:val="023270DE"/>
@@ -4644,7 +5321,7 @@
       </w:pPr>
     </w:lvl>
   </w:abstractNum>
-  <w:abstractNum w:abstractNumId="11" w15:restartNumberingAfterBreak="0">
+  <w:abstractNum w:abstractNumId="13" w15:restartNumberingAfterBreak="0">
     <w:nsid w:val="6AD24CDC"/>
     <w:multiLevelType w:val="hybridMultilevel"/>
     <w:tmpl w:val="BE845E86"/>
@@ -4733,7 +5410,7 @@
       </w:pPr>
     </w:lvl>
   </w:abstractNum>
-  <w:abstractNum w:abstractNumId="12" w15:restartNumberingAfterBreak="0">
+  <w:abstractNum w:abstractNumId="14" w15:restartNumberingAfterBreak="0">
     <w:nsid w:val="6AEB787A"/>
     <w:multiLevelType w:val="hybridMultilevel"/>
     <w:tmpl w:val="6D4EDFCA"/>
@@ -4822,7 +5499,7 @@
       </w:pPr>
     </w:lvl>
   </w:abstractNum>
-  <w:abstractNum w:abstractNumId="13" w15:restartNumberingAfterBreak="0">
+  <w:abstractNum w:abstractNumId="15" w15:restartNumberingAfterBreak="0">
     <w:nsid w:val="6C931EC0"/>
     <w:multiLevelType w:val="hybridMultilevel"/>
     <w:tmpl w:val="6CAA1CFE"/>
@@ -4913,7 +5590,7 @@
       </w:pPr>
     </w:lvl>
   </w:abstractNum>
-  <w:abstractNum w:abstractNumId="14" w15:restartNumberingAfterBreak="0">
+  <w:abstractNum w:abstractNumId="16" w15:restartNumberingAfterBreak="0">
     <w:nsid w:val="7ED515FF"/>
     <w:multiLevelType w:val="hybridMultilevel"/>
     <w:tmpl w:val="2898C108"/>
@@ -5003,49 +5680,55 @@
     </w:lvl>
   </w:abstractNum>
   <w:num w:numId="1" w16cid:durableId="1729301222">
+    <w:abstractNumId w:val="6"/>
+  </w:num>
+  <w:num w:numId="2" w16cid:durableId="1961644598">
+    <w:abstractNumId w:val="1"/>
+  </w:num>
+  <w:num w:numId="3" w16cid:durableId="806778061">
+    <w:abstractNumId w:val="16"/>
+  </w:num>
+  <w:num w:numId="4" w16cid:durableId="2099473874">
+    <w:abstractNumId w:val="3"/>
+  </w:num>
+  <w:num w:numId="5" w16cid:durableId="952789623">
+    <w:abstractNumId w:val="8"/>
+  </w:num>
+  <w:num w:numId="6" w16cid:durableId="401761022">
+    <w:abstractNumId w:val="12"/>
+  </w:num>
+  <w:num w:numId="7" w16cid:durableId="2443513">
+    <w:abstractNumId w:val="14"/>
+  </w:num>
+  <w:num w:numId="8" w16cid:durableId="1311247413">
+    <w:abstractNumId w:val="4"/>
+  </w:num>
+  <w:num w:numId="9" w16cid:durableId="62339960">
+    <w:abstractNumId w:val="13"/>
+  </w:num>
+  <w:num w:numId="10" w16cid:durableId="1626501785">
+    <w:abstractNumId w:val="7"/>
+  </w:num>
+  <w:num w:numId="11" w16cid:durableId="1066103228">
+    <w:abstractNumId w:val="2"/>
+  </w:num>
+  <w:num w:numId="12" w16cid:durableId="399643070">
+    <w:abstractNumId w:val="15"/>
+  </w:num>
+  <w:num w:numId="13" w16cid:durableId="671494683">
     <w:abstractNumId w:val="5"/>
   </w:num>
-  <w:num w:numId="2" w16cid:durableId="1961644598">
-    <w:abstractNumId w:val="0"/>
-  </w:num>
-  <w:num w:numId="3" w16cid:durableId="806778061">
-    <w:abstractNumId w:val="14"/>
-  </w:num>
-  <w:num w:numId="4" w16cid:durableId="2099473874">
-    <w:abstractNumId w:val="2"/>
-  </w:num>
-  <w:num w:numId="5" w16cid:durableId="952789623">
-    <w:abstractNumId w:val="7"/>
-  </w:num>
-  <w:num w:numId="6" w16cid:durableId="401761022">
+  <w:num w:numId="14" w16cid:durableId="322050900">
     <w:abstractNumId w:val="10"/>
   </w:num>
-  <w:num w:numId="7" w16cid:durableId="2443513">
-    <w:abstractNumId w:val="12"/>
+  <w:num w:numId="15" w16cid:durableId="26373261">
+    <w:abstractNumId w:val="9"/>
   </w:num>
-  <w:num w:numId="8" w16cid:durableId="1311247413">
-    <w:abstractNumId w:val="3"/>
-  </w:num>
-  <w:num w:numId="9" w16cid:durableId="62339960">
+  <w:num w:numId="16" w16cid:durableId="1850951490">
     <w:abstractNumId w:val="11"/>
   </w:num>
-  <w:num w:numId="10" w16cid:durableId="1626501785">
-    <w:abstractNumId w:val="6"/>
-  </w:num>
-  <w:num w:numId="11" w16cid:durableId="1066103228">
-    <w:abstractNumId w:val="1"/>
-  </w:num>
-  <w:num w:numId="12" w16cid:durableId="399643070">
-    <w:abstractNumId w:val="13"/>
-  </w:num>
-  <w:num w:numId="13" w16cid:durableId="671494683">
-    <w:abstractNumId w:val="4"/>
-  </w:num>
-  <w:num w:numId="14" w16cid:durableId="322050900">
-    <w:abstractNumId w:val="9"/>
-  </w:num>
-  <w:num w:numId="15" w16cid:durableId="26373261">
-    <w:abstractNumId w:val="8"/>
+  <w:num w:numId="17" w16cid:durableId="1765302281">
+    <w:abstractNumId w:val="0"/>
   </w:num>
 </w:numbering>
 </file>
@@ -5552,6 +6235,17 @@
     <w:uiPriority w:val="99"/>
     <w:rsid w:val="001721ED"/>
   </w:style>
+  <w:style w:type="paragraph" w:styleId="ListParagraph">
+    <w:name w:val="List Paragraph"/>
+    <w:basedOn w:val="Normal"/>
+    <w:uiPriority w:val="34"/>
+    <w:qFormat/>
+    <w:rsid w:val="00161956"/>
+    <w:pPr>
+      <w:ind w:left="720"/>
+      <w:contextualSpacing/>
+    </w:pPr>
+  </w:style>
 </w:styles>
 </file>
 

</xml_diff>

<commit_message>
Spring Boot JPA App Intro
Spring Boot JPA App Intro
</commit_message>
<xml_diff>
--- a/docs/SpringBoot.docx
+++ b/docs/SpringBoot.docx
@@ -11,6 +11,13 @@
           <w:bCs/>
         </w:rPr>
       </w:pPr>
+      <w:r>
+        <w:rPr>
+          <w:b/>
+          <w:bCs/>
+        </w:rPr>
+        <w:t>Go</w:t>
+      </w:r>
       <w:r>
         <w:rPr>
           <w:b/>
@@ -1147,10 +1154,10 @@
             <v:path o:extrusionok="f" gradientshapeok="t" o:connecttype="rect"/>
             <o:lock v:ext="edit" aspectratio="t"/>
           </v:shapetype>
-          <v:shape id="_x0000_i1025" type="#_x0000_t75" style="width:280.8pt;height:158.4pt" o:ole="">
+          <v:shape id="_x0000_i1025" type="#_x0000_t75" style="width:281.2pt;height:158.35pt" o:ole="">
             <v:imagedata r:id="rId15" o:title=""/>
           </v:shape>
-          <o:OLEObject Type="Embed" ProgID="Paint.Picture" ShapeID="_x0000_i1025" DrawAspect="Content" ObjectID="_1716272044" r:id="rId16"/>
+          <o:OLEObject Type="Embed" ProgID="Paint.Picture" ShapeID="_x0000_i1025" DrawAspect="Content" ObjectID="_1716358940" r:id="rId16"/>
         </w:object>
       </w:r>
     </w:p>
@@ -2480,10 +2487,10 @@
       </w:pPr>
       <w:r>
         <w:object w:dxaOrig="12520" w:dyaOrig="4170" w14:anchorId="6EEB11AF">
-          <v:shape id="_x0000_i1026" type="#_x0000_t75" style="width:388.8pt;height:129.6pt" o:ole="">
+          <v:shape id="_x0000_i1026" type="#_x0000_t75" style="width:388.65pt;height:129.65pt" o:ole="">
             <v:imagedata r:id="rId17" o:title=""/>
           </v:shape>
-          <o:OLEObject Type="Embed" ProgID="Paint.Picture" ShapeID="_x0000_i1026" DrawAspect="Content" ObjectID="_1716272045" r:id="rId18"/>
+          <o:OLEObject Type="Embed" ProgID="Paint.Picture" ShapeID="_x0000_i1026" DrawAspect="Content" ObjectID="_1716358941" r:id="rId18"/>
         </w:object>
       </w:r>
     </w:p>
@@ -2526,10 +2533,10 @@
       </w:pPr>
       <w:r>
         <w:object w:dxaOrig="12340" w:dyaOrig="4720" w14:anchorId="092C0893">
-          <v:shape id="_x0000_i1027" type="#_x0000_t75" style="width:367.2pt;height:136.8pt" o:ole="">
+          <v:shape id="_x0000_i1027" type="#_x0000_t75" style="width:367.15pt;height:136.85pt" o:ole="">
             <v:imagedata r:id="rId19" o:title=""/>
           </v:shape>
-          <o:OLEObject Type="Embed" ProgID="Paint.Picture" ShapeID="_x0000_i1027" DrawAspect="Content" ObjectID="_1716272046" r:id="rId20"/>
+          <o:OLEObject Type="Embed" ProgID="Paint.Picture" ShapeID="_x0000_i1027" DrawAspect="Content" ObjectID="_1716358942" r:id="rId20"/>
         </w:object>
       </w:r>
     </w:p>
@@ -2554,10 +2561,10 @@
       </w:pPr>
       <w:r>
         <w:object w:dxaOrig="11700" w:dyaOrig="6440" w14:anchorId="14E0DA62">
-          <v:shape id="_x0000_i1028" type="#_x0000_t75" style="width:4in;height:158.4pt" o:ole="">
+          <v:shape id="_x0000_i1028" type="#_x0000_t75" style="width:287.65pt;height:158.35pt" o:ole="">
             <v:imagedata r:id="rId21" o:title=""/>
           </v:shape>
-          <o:OLEObject Type="Embed" ProgID="Paint.Picture" ShapeID="_x0000_i1028" DrawAspect="Content" ObjectID="_1716272047" r:id="rId22"/>
+          <o:OLEObject Type="Embed" ProgID="Paint.Picture" ShapeID="_x0000_i1028" DrawAspect="Content" ObjectID="_1716358943" r:id="rId22"/>
         </w:object>
       </w:r>
     </w:p>
@@ -2569,10 +2576,10 @@
       </w:pPr>
       <w:r>
         <w:object w:dxaOrig="18240" w:dyaOrig="5960" w14:anchorId="1DE0B3A4">
-          <v:shape id="_x0000_i1029" type="#_x0000_t75" style="width:468pt;height:151.2pt" o:ole="">
+          <v:shape id="_x0000_i1029" type="#_x0000_t75" style="width:467.85pt;height:151.15pt" o:ole="">
             <v:imagedata r:id="rId23" o:title=""/>
           </v:shape>
-          <o:OLEObject Type="Embed" ProgID="Paint.Picture" ShapeID="_x0000_i1029" DrawAspect="Content" ObjectID="_1716272048" r:id="rId24"/>
+          <o:OLEObject Type="Embed" ProgID="Paint.Picture" ShapeID="_x0000_i1029" DrawAspect="Content" ObjectID="_1716358944" r:id="rId24"/>
         </w:object>
       </w:r>
     </w:p>
@@ -2597,10 +2604,10 @@
       </w:pPr>
       <w:r>
         <w:object w:dxaOrig="11750" w:dyaOrig="2280" w14:anchorId="4FCF5A9E">
-          <v:shape id="_x0000_i1030" type="#_x0000_t75" style="width:439.2pt;height:86.4pt" o:ole="">
+          <v:shape id="_x0000_i1030" type="#_x0000_t75" style="width:439.5pt;height:86.35pt" o:ole="">
             <v:imagedata r:id="rId25" o:title=""/>
           </v:shape>
-          <o:OLEObject Type="Embed" ProgID="Paint.Picture" ShapeID="_x0000_i1030" DrawAspect="Content" ObjectID="_1716272049" r:id="rId26"/>
+          <o:OLEObject Type="Embed" ProgID="Paint.Picture" ShapeID="_x0000_i1030" DrawAspect="Content" ObjectID="_1716358945" r:id="rId26"/>
         </w:object>
       </w:r>
     </w:p>
@@ -4272,9 +4279,6 @@
         </w:numPr>
       </w:pPr>
       <w:r>
-        <w:t xml:space="preserve"> </w:t>
-      </w:r>
-      <w:r>
         <w:t>ORM tool provide caching techniques using which you can improve the application performance.</w:t>
       </w:r>
     </w:p>
@@ -4306,6 +4310,624 @@
       </w:pPr>
       <w:r>
         <w:t>ORM also supports the collection Mapping.</w:t>
+      </w:r>
+    </w:p>
+    <w:p>
+      <w:pPr>
+        <w:pStyle w:val="NoSpacing"/>
+        <w:numPr>
+          <w:ilvl w:val="0"/>
+          <w:numId w:val="18"/>
+        </w:numPr>
+      </w:pPr>
+      <w:r>
+        <w:t>In the ORM tool you have to use Entity classes which connects with the table.</w:t>
+      </w:r>
+    </w:p>
+    <w:p>
+      <w:pPr>
+        <w:pStyle w:val="NoSpacing"/>
+        <w:numPr>
+          <w:ilvl w:val="0"/>
+          <w:numId w:val="18"/>
+        </w:numPr>
+      </w:pPr>
+      <w:r>
+        <w:t>The Object of entity classes will be used to perform all DB operation.</w:t>
+      </w:r>
+      <w:r>
+        <w:t xml:space="preserve"> </w:t>
+      </w:r>
+    </w:p>
+    <w:p>
+      <w:pPr>
+        <w:pStyle w:val="NoSpacing"/>
+        <w:numPr>
+          <w:ilvl w:val="0"/>
+          <w:numId w:val="18"/>
+        </w:numPr>
+      </w:pPr>
+      <w:r>
+        <w:t>Every entity class represent a table from the data base. And every table must have a primary key as per ORM rules</w:t>
+      </w:r>
+      <w:r>
+        <w:t>.</w:t>
+      </w:r>
+      <w:r>
+        <w:t xml:space="preserve"> </w:t>
+      </w:r>
+    </w:p>
+    <w:p>
+      <w:pPr>
+        <w:pStyle w:val="NoSpacing"/>
+        <w:numPr>
+          <w:ilvl w:val="0"/>
+          <w:numId w:val="18"/>
+        </w:numPr>
+      </w:pPr>
+      <w:r>
+        <w:t>You can convert your Encapsulated class</w:t>
+      </w:r>
+      <w:r>
+        <w:t xml:space="preserve"> (DTO classes)</w:t>
+      </w:r>
+      <w:r>
+        <w:t xml:space="preserve"> as a</w:t>
+      </w:r>
+      <w:r>
+        <w:t>n</w:t>
+      </w:r>
+      <w:r>
+        <w:t xml:space="preserve"> Entity class using @Entity annotation</w:t>
+      </w:r>
+      <w:r>
+        <w:t>.</w:t>
+      </w:r>
+    </w:p>
+    <w:p>
+      <w:pPr>
+        <w:pStyle w:val="NoSpacing"/>
+      </w:pPr>
+    </w:p>
+    <w:p>
+      <w:pPr>
+        <w:pStyle w:val="NoSpacing"/>
+      </w:pPr>
+    </w:p>
+    <w:p>
+      <w:pPr>
+        <w:pStyle w:val="NoSpacing"/>
+        <w:ind w:left="360"/>
+      </w:pPr>
+      <w:r>
+        <w:object w:dxaOrig="14310" w:dyaOrig="7450" w14:anchorId="41AA9BDE">
+          <v:shape id="_x0000_i1031" type="#_x0000_t75" style="width:394.1pt;height:205.1pt" o:ole="">
+            <v:imagedata r:id="rId31" o:title=""/>
+          </v:shape>
+          <o:OLEObject Type="Embed" ProgID="Paint.Picture" ShapeID="_x0000_i1031" DrawAspect="Content" ObjectID="_1716358946" r:id="rId32"/>
+        </w:object>
+      </w:r>
+    </w:p>
+    <w:p>
+      <w:pPr>
+        <w:pStyle w:val="NoSpacing"/>
+      </w:pPr>
+    </w:p>
+    <w:p>
+      <w:pPr>
+        <w:rPr>
+          <w:b/>
+          <w:bCs/>
+          <w:u w:val="single"/>
+        </w:rPr>
+      </w:pPr>
+      <w:r>
+        <w:rPr>
+          <w:b/>
+          <w:bCs/>
+          <w:u w:val="single"/>
+        </w:rPr>
+        <w:br w:type="page"/>
+      </w:r>
+    </w:p>
+    <w:p>
+      <w:pPr>
+        <w:pStyle w:val="NoSpacing"/>
+        <w:rPr>
+          <w:b/>
+          <w:bCs/>
+          <w:u w:val="single"/>
+        </w:rPr>
+      </w:pPr>
+      <w:r>
+        <w:rPr>
+          <w:b/>
+          <w:bCs/>
+          <w:u w:val="single"/>
+        </w:rPr>
+        <w:lastRenderedPageBreak/>
+        <w:t>Spring JPA Application</w:t>
+      </w:r>
+    </w:p>
+    <w:p>
+      <w:pPr>
+        <w:pStyle w:val="NoSpacing"/>
+        <w:numPr>
+          <w:ilvl w:val="0"/>
+          <w:numId w:val="19"/>
+        </w:numPr>
+        <w:rPr>
+          <w:b/>
+          <w:bCs/>
+        </w:rPr>
+      </w:pPr>
+      <w:r>
+        <w:rPr>
+          <w:b/>
+          <w:bCs/>
+        </w:rPr>
+        <w:t>Create Application</w:t>
+      </w:r>
+    </w:p>
+    <w:p>
+      <w:pPr>
+        <w:pStyle w:val="NoSpacing"/>
+        <w:ind w:left="720"/>
+      </w:pPr>
+      <w:r>
+        <w:t>Add the Spring JPA dependency while creating application.</w:t>
+      </w:r>
+    </w:p>
+    <w:p>
+      <w:pPr>
+        <w:pStyle w:val="NoSpacing"/>
+        <w:ind w:left="720"/>
+      </w:pPr>
+      <w:r>
+        <w:drawing>
+          <wp:inline distT="0" distB="0" distL="0" distR="0" wp14:anchorId="07C8221C" wp14:editId="07C77BAA">
+            <wp:extent cx="3328242" cy="2300612"/>
+            <wp:effectExtent l="0" t="0" r="5715" b="4445"/>
+            <wp:docPr id="6" name="Picture 6"/>
+            <wp:cNvGraphicFramePr>
+              <a:graphicFrameLocks xmlns:a="http://schemas.openxmlformats.org/drawingml/2006/main" noChangeAspect="1"/>
+            </wp:cNvGraphicFramePr>
+            <a:graphic xmlns:a="http://schemas.openxmlformats.org/drawingml/2006/main">
+              <a:graphicData uri="http://schemas.openxmlformats.org/drawingml/2006/picture">
+                <pic:pic xmlns:pic="http://schemas.openxmlformats.org/drawingml/2006/picture">
+                  <pic:nvPicPr>
+                    <pic:cNvPr id="1" name=""/>
+                    <pic:cNvPicPr/>
+                  </pic:nvPicPr>
+                  <pic:blipFill>
+                    <a:blip r:embed="rId33"/>
+                    <a:stretch>
+                      <a:fillRect/>
+                    </a:stretch>
+                  </pic:blipFill>
+                  <pic:spPr>
+                    <a:xfrm>
+                      <a:off x="0" y="0"/>
+                      <a:ext cx="3332215" cy="2303358"/>
+                    </a:xfrm>
+                    <a:prstGeom prst="rect">
+                      <a:avLst/>
+                    </a:prstGeom>
+                  </pic:spPr>
+                </pic:pic>
+              </a:graphicData>
+            </a:graphic>
+          </wp:inline>
+        </w:drawing>
+      </w:r>
+    </w:p>
+    <w:p>
+      <w:pPr>
+        <w:pStyle w:val="NoSpacing"/>
+        <w:ind w:left="720"/>
+      </w:pPr>
+    </w:p>
+    <w:p>
+      <w:pPr>
+        <w:pStyle w:val="NoSpacing"/>
+        <w:numPr>
+          <w:ilvl w:val="0"/>
+          <w:numId w:val="19"/>
+        </w:numPr>
+        <w:rPr>
+          <w:b/>
+          <w:bCs/>
+        </w:rPr>
+      </w:pPr>
+      <w:r>
+        <w:rPr>
+          <w:b/>
+          <w:bCs/>
+        </w:rPr>
+        <w:t>Add Configurations</w:t>
+      </w:r>
+    </w:p>
+    <w:p>
+      <w:pPr>
+        <w:pStyle w:val="NoSpacing"/>
+        <w:ind w:left="720"/>
+      </w:pPr>
+      <w:r>
+        <w:t>Add configurations related to DB and some configuration for the JPA inside application.properties file</w:t>
+      </w:r>
+    </w:p>
+    <w:p>
+      <w:pPr>
+        <w:pStyle w:val="NoSpacing"/>
+        <w:ind w:left="720"/>
+      </w:pPr>
+      <w:r>
+        <w:drawing>
+          <wp:inline distT="0" distB="0" distL="0" distR="0" wp14:anchorId="5BB00429" wp14:editId="1D25AE9F">
+            <wp:extent cx="3592595" cy="1250500"/>
+            <wp:effectExtent l="0" t="0" r="8255" b="6985"/>
+            <wp:docPr id="7" name="Picture 7"/>
+            <wp:cNvGraphicFramePr>
+              <a:graphicFrameLocks xmlns:a="http://schemas.openxmlformats.org/drawingml/2006/main" noChangeAspect="1"/>
+            </wp:cNvGraphicFramePr>
+            <a:graphic xmlns:a="http://schemas.openxmlformats.org/drawingml/2006/main">
+              <a:graphicData uri="http://schemas.openxmlformats.org/drawingml/2006/picture">
+                <pic:pic xmlns:pic="http://schemas.openxmlformats.org/drawingml/2006/picture">
+                  <pic:nvPicPr>
+                    <pic:cNvPr id="1" name=""/>
+                    <pic:cNvPicPr/>
+                  </pic:nvPicPr>
+                  <pic:blipFill>
+                    <a:blip r:embed="rId34"/>
+                    <a:stretch>
+                      <a:fillRect/>
+                    </a:stretch>
+                  </pic:blipFill>
+                  <pic:spPr>
+                    <a:xfrm>
+                      <a:off x="0" y="0"/>
+                      <a:ext cx="3617225" cy="1259073"/>
+                    </a:xfrm>
+                    <a:prstGeom prst="rect">
+                      <a:avLst/>
+                    </a:prstGeom>
+                  </pic:spPr>
+                </pic:pic>
+              </a:graphicData>
+            </a:graphic>
+          </wp:inline>
+        </w:drawing>
+      </w:r>
+    </w:p>
+    <w:p>
+      <w:pPr>
+        <w:pStyle w:val="NoSpacing"/>
+        <w:ind w:left="720"/>
+      </w:pPr>
+    </w:p>
+    <w:p>
+      <w:pPr>
+        <w:pStyle w:val="NoSpacing"/>
+        <w:numPr>
+          <w:ilvl w:val="0"/>
+          <w:numId w:val="19"/>
+        </w:numPr>
+      </w:pPr>
+      <w:r>
+        <w:t>Create Entity Classes</w:t>
+      </w:r>
+    </w:p>
+    <w:p>
+      <w:pPr>
+        <w:pStyle w:val="NoSpacing"/>
+        <w:numPr>
+          <w:ilvl w:val="1"/>
+          <w:numId w:val="19"/>
+        </w:numPr>
+      </w:pPr>
+      <w:r>
+        <w:t>These classes are the normal java classes which private variable and getters and setter.</w:t>
+      </w:r>
+    </w:p>
+    <w:p>
+      <w:pPr>
+        <w:pStyle w:val="NoSpacing"/>
+        <w:numPr>
+          <w:ilvl w:val="1"/>
+          <w:numId w:val="19"/>
+        </w:numPr>
+      </w:pPr>
+      <w:r>
+        <w:t xml:space="preserve">Entity classes are annotated with </w:t>
+      </w:r>
+      <w:r>
+        <w:rPr>
+          <w:b/>
+          <w:bCs/>
+        </w:rPr>
+        <w:t>@Entity</w:t>
+      </w:r>
+      <w:r>
+        <w:t xml:space="preserve"> annotation</w:t>
+      </w:r>
+      <w:r>
+        <w:t>.</w:t>
+      </w:r>
+    </w:p>
+    <w:p>
+      <w:pPr>
+        <w:pStyle w:val="NoSpacing"/>
+        <w:numPr>
+          <w:ilvl w:val="1"/>
+          <w:numId w:val="19"/>
+        </w:numPr>
+      </w:pPr>
+      <w:r>
+        <w:t>Every entity class connects with the table through hibernate.</w:t>
+      </w:r>
+    </w:p>
+    <w:p>
+      <w:pPr>
+        <w:pStyle w:val="NoSpacing"/>
+        <w:numPr>
+          <w:ilvl w:val="1"/>
+          <w:numId w:val="19"/>
+        </w:numPr>
+      </w:pPr>
+      <w:r>
+        <w:t>As per JPA/Hibernate every table must have a primary key. So you also have to create a variable for Primary key inside entity class.</w:t>
+      </w:r>
+    </w:p>
+    <w:p>
+      <w:pPr>
+        <w:pStyle w:val="NoSpacing"/>
+        <w:numPr>
+          <w:ilvl w:val="1"/>
+          <w:numId w:val="19"/>
+        </w:numPr>
+      </w:pPr>
+      <w:r>
+        <w:t xml:space="preserve">Any variable of the Entity class can be mark as primary key using </w:t>
+      </w:r>
+      <w:r>
+        <w:rPr>
+          <w:b/>
+          <w:bCs/>
+        </w:rPr>
+        <w:t>@Id</w:t>
+      </w:r>
+      <w:r>
+        <w:t xml:space="preserve"> annotation</w:t>
+      </w:r>
+      <w:r>
+        <w:t>.</w:t>
+      </w:r>
+    </w:p>
+    <w:p>
+      <w:pPr>
+        <w:pStyle w:val="NoSpacing"/>
+        <w:numPr>
+          <w:ilvl w:val="1"/>
+          <w:numId w:val="19"/>
+        </w:numPr>
+      </w:pPr>
+      <w:r>
+        <w:t xml:space="preserve">All annotations has to import from </w:t>
+      </w:r>
+      <w:r>
+        <w:rPr>
+          <w:b/>
+          <w:bCs/>
+        </w:rPr>
+        <w:t>javax.persistence</w:t>
+      </w:r>
+      <w:r>
+        <w:t xml:space="preserve"> package </w:t>
+      </w:r>
+    </w:p>
+    <w:p>
+      <w:pPr>
+        <w:pStyle w:val="NoSpacing"/>
+        <w:ind w:left="1440"/>
+      </w:pPr>
+    </w:p>
+    <w:p>
+      <w:pPr>
+        <w:pStyle w:val="NoSpacing"/>
+        <w:ind w:left="1440"/>
+      </w:pPr>
+      <w:r>
+        <w:object w:dxaOrig="17980" w:dyaOrig="6960" w14:anchorId="174DE7D9">
+          <v:shape id="_x0000_i1035" type="#_x0000_t75" style="width:310.2pt;height:120.1pt" o:ole="">
+            <v:imagedata r:id="rId35" o:title=""/>
+          </v:shape>
+          <o:OLEObject Type="Embed" ProgID="Paint.Picture" ShapeID="_x0000_i1035" DrawAspect="Content" ObjectID="_1716358947" r:id="rId36"/>
+        </w:object>
+      </w:r>
+    </w:p>
+    <w:p>
+      <w:pPr>
+        <w:pStyle w:val="NoSpacing"/>
+        <w:ind w:left="1440"/>
+      </w:pPr>
+    </w:p>
+    <w:p>
+      <w:pPr>
+        <w:pStyle w:val="NoSpacing"/>
+        <w:numPr>
+          <w:ilvl w:val="0"/>
+          <w:numId w:val="19"/>
+        </w:numPr>
+      </w:pPr>
+      <w:r>
+        <w:lastRenderedPageBreak/>
+        <w:t>Create Repository to execute queries</w:t>
+      </w:r>
+    </w:p>
+    <w:p>
+      <w:pPr>
+        <w:pStyle w:val="NoSpacing"/>
+        <w:numPr>
+          <w:ilvl w:val="1"/>
+          <w:numId w:val="19"/>
+        </w:numPr>
+      </w:pPr>
+      <w:r>
+        <w:t>Repository is used to execute the DML (Insert, update, delete, select(DQL)) operations.</w:t>
+      </w:r>
+    </w:p>
+    <w:p>
+      <w:pPr>
+        <w:pStyle w:val="NoSpacing"/>
+        <w:numPr>
+          <w:ilvl w:val="1"/>
+          <w:numId w:val="19"/>
+        </w:numPr>
+      </w:pPr>
+      <w:r>
+        <w:t xml:space="preserve">To Create Repository </w:t>
+      </w:r>
+      <w:r>
+        <w:t xml:space="preserve">spring JPA provided one interface called as </w:t>
+      </w:r>
+      <w:r>
+        <w:rPr>
+          <w:b/>
+          <w:bCs/>
+          <w:highlight w:val="yellow"/>
+        </w:rPr>
+        <w:t>JpaRepository</w:t>
+      </w:r>
+      <w:r>
+        <w:t xml:space="preserve"> </w:t>
+      </w:r>
+      <w:r>
+        <w:t xml:space="preserve"> </w:t>
+      </w:r>
+    </w:p>
+    <w:p>
+      <w:pPr>
+        <w:pStyle w:val="NoSpacing"/>
+        <w:numPr>
+          <w:ilvl w:val="1"/>
+          <w:numId w:val="19"/>
+        </w:numPr>
+      </w:pPr>
+      <w:r>
+        <w:t>To Create repository you have to create interface and extends your interface by JpaRepository interface.</w:t>
+      </w:r>
+    </w:p>
+    <w:p>
+      <w:pPr>
+        <w:pStyle w:val="NoSpacing"/>
+        <w:numPr>
+          <w:ilvl w:val="1"/>
+          <w:numId w:val="19"/>
+        </w:numPr>
+      </w:pPr>
+      <w:r>
+        <w:t>In the JpaRepository the basic DML operation are readily provided which can be directly used by extending the repository on custom interface.</w:t>
+      </w:r>
+    </w:p>
+    <w:p>
+      <w:pPr>
+        <w:pStyle w:val="NoSpacing"/>
+        <w:ind w:left="1440"/>
+      </w:pPr>
+    </w:p>
+    <w:p>
+      <w:pPr>
+        <w:pStyle w:val="NoSpacing"/>
+        <w:ind w:left="1440"/>
+      </w:pPr>
+      <w:r>
+        <w:object w:dxaOrig="12090" w:dyaOrig="3260" w14:anchorId="418A6F2F">
+          <v:shape id="_x0000_i1038" type="#_x0000_t75" style="width:403.35pt;height:108.85pt" o:ole="">
+            <v:imagedata r:id="rId37" o:title=""/>
+          </v:shape>
+          <o:OLEObject Type="Embed" ProgID="Paint.Picture" ShapeID="_x0000_i1038" DrawAspect="Content" ObjectID="_1716358948" r:id="rId38"/>
+        </w:object>
+      </w:r>
+    </w:p>
+    <w:p>
+      <w:pPr>
+        <w:pStyle w:val="NoSpacing"/>
+        <w:numPr>
+          <w:ilvl w:val="1"/>
+          <w:numId w:val="19"/>
+        </w:numPr>
+      </w:pPr>
+      <w:r>
+        <w:t>Using this Repository you can perform following Db operation</w:t>
+      </w:r>
+    </w:p>
+    <w:p>
+      <w:pPr>
+        <w:pStyle w:val="NoSpacing"/>
+        <w:numPr>
+          <w:ilvl w:val="2"/>
+          <w:numId w:val="19"/>
+        </w:numPr>
+      </w:pPr>
+      <w:r>
+        <w:t>save(EntityClassObject)</w:t>
+      </w:r>
+      <w:r>
+        <w:t xml:space="preserve"> : save or update the record</w:t>
+      </w:r>
+      <w:r>
+        <w:t xml:space="preserve"> (insert and update query)</w:t>
+      </w:r>
+      <w:r>
+        <w:t>.</w:t>
+      </w:r>
+    </w:p>
+    <w:p>
+      <w:pPr>
+        <w:pStyle w:val="NoSpacing"/>
+        <w:numPr>
+          <w:ilvl w:val="2"/>
+          <w:numId w:val="19"/>
+        </w:numPr>
+      </w:pPr>
+      <w:r>
+        <w:t>delete(EntityClassObj) : delete the record by ID</w:t>
+      </w:r>
+      <w:r>
+        <w:t xml:space="preserve"> (delete query)</w:t>
+      </w:r>
+    </w:p>
+    <w:p>
+      <w:pPr>
+        <w:pStyle w:val="NoSpacing"/>
+        <w:numPr>
+          <w:ilvl w:val="2"/>
+          <w:numId w:val="19"/>
+        </w:numPr>
+      </w:pPr>
+      <w:r>
+        <w:t>findAll() : to get all the records from the DB</w:t>
+      </w:r>
+      <w:r>
+        <w:t xml:space="preserve"> (select * query)</w:t>
+      </w:r>
+    </w:p>
+    <w:p>
+      <w:pPr>
+        <w:pStyle w:val="NoSpacing"/>
+        <w:numPr>
+          <w:ilvl w:val="2"/>
+          <w:numId w:val="19"/>
+        </w:numPr>
+      </w:pPr>
+      <w:r>
+        <w:t>findById(ID) : to get the records by ID</w:t>
+      </w:r>
+      <w:r>
+        <w:t>(PK)</w:t>
+      </w:r>
+      <w:r>
+        <w:t xml:space="preserve"> (select by ID query with where clause)</w:t>
       </w:r>
     </w:p>
     <w:sectPr>
@@ -5174,6 +5796,95 @@
     </w:lvl>
   </w:abstractNum>
   <w:abstractNum w:abstractNumId="9" w15:restartNumberingAfterBreak="0">
+    <w:nsid w:val="1A5979BA"/>
+    <w:multiLevelType w:val="hybridMultilevel"/>
+    <w:tmpl w:val="944EDA98"/>
+    <w:lvl w:ilvl="0" w:tplc="4DFAD888">
+      <w:start w:val="1"/>
+      <w:numFmt w:val="decimal"/>
+      <w:lvlText w:val="%1."/>
+      <w:lvlJc w:val="left"/>
+      <w:pPr>
+        <w:ind w:left="720" w:hanging="360"/>
+      </w:pPr>
+      <w:rPr>
+        <w:rFonts w:hint="default"/>
+      </w:rPr>
+    </w:lvl>
+    <w:lvl w:ilvl="1" w:tplc="04090019">
+      <w:start w:val="1"/>
+      <w:numFmt w:val="lowerLetter"/>
+      <w:lvlText w:val="%2."/>
+      <w:lvlJc w:val="left"/>
+      <w:pPr>
+        <w:ind w:left="1440" w:hanging="360"/>
+      </w:pPr>
+    </w:lvl>
+    <w:lvl w:ilvl="2" w:tplc="0409001B">
+      <w:start w:val="1"/>
+      <w:numFmt w:val="lowerRoman"/>
+      <w:lvlText w:val="%3."/>
+      <w:lvlJc w:val="right"/>
+      <w:pPr>
+        <w:ind w:left="2160" w:hanging="180"/>
+      </w:pPr>
+    </w:lvl>
+    <w:lvl w:ilvl="3" w:tplc="0409000F" w:tentative="1">
+      <w:start w:val="1"/>
+      <w:numFmt w:val="decimal"/>
+      <w:lvlText w:val="%4."/>
+      <w:lvlJc w:val="left"/>
+      <w:pPr>
+        <w:ind w:left="2880" w:hanging="360"/>
+      </w:pPr>
+    </w:lvl>
+    <w:lvl w:ilvl="4" w:tplc="04090019" w:tentative="1">
+      <w:start w:val="1"/>
+      <w:numFmt w:val="lowerLetter"/>
+      <w:lvlText w:val="%5."/>
+      <w:lvlJc w:val="left"/>
+      <w:pPr>
+        <w:ind w:left="3600" w:hanging="360"/>
+      </w:pPr>
+    </w:lvl>
+    <w:lvl w:ilvl="5" w:tplc="0409001B" w:tentative="1">
+      <w:start w:val="1"/>
+      <w:numFmt w:val="lowerRoman"/>
+      <w:lvlText w:val="%6."/>
+      <w:lvlJc w:val="right"/>
+      <w:pPr>
+        <w:ind w:left="4320" w:hanging="180"/>
+      </w:pPr>
+    </w:lvl>
+    <w:lvl w:ilvl="6" w:tplc="0409000F" w:tentative="1">
+      <w:start w:val="1"/>
+      <w:numFmt w:val="decimal"/>
+      <w:lvlText w:val="%7."/>
+      <w:lvlJc w:val="left"/>
+      <w:pPr>
+        <w:ind w:left="5040" w:hanging="360"/>
+      </w:pPr>
+    </w:lvl>
+    <w:lvl w:ilvl="7" w:tplc="04090019" w:tentative="1">
+      <w:start w:val="1"/>
+      <w:numFmt w:val="lowerLetter"/>
+      <w:lvlText w:val="%8."/>
+      <w:lvlJc w:val="left"/>
+      <w:pPr>
+        <w:ind w:left="5760" w:hanging="360"/>
+      </w:pPr>
+    </w:lvl>
+    <w:lvl w:ilvl="8" w:tplc="0409001B" w:tentative="1">
+      <w:start w:val="1"/>
+      <w:numFmt w:val="lowerRoman"/>
+      <w:lvlText w:val="%9."/>
+      <w:lvlJc w:val="right"/>
+      <w:pPr>
+        <w:ind w:left="6480" w:hanging="180"/>
+      </w:pPr>
+    </w:lvl>
+  </w:abstractNum>
+  <w:abstractNum w:abstractNumId="10" w15:restartNumberingAfterBreak="0">
     <w:nsid w:val="27453FBE"/>
     <w:multiLevelType w:val="hybridMultilevel"/>
     <w:tmpl w:val="CFDA9C94"/>
@@ -5262,7 +5973,7 @@
       </w:pPr>
     </w:lvl>
   </w:abstractNum>
-  <w:abstractNum w:abstractNumId="10" w15:restartNumberingAfterBreak="0">
+  <w:abstractNum w:abstractNumId="11" w15:restartNumberingAfterBreak="0">
     <w:nsid w:val="57FE7EBB"/>
     <w:multiLevelType w:val="hybridMultilevel"/>
     <w:tmpl w:val="17023048"/>
@@ -5351,7 +6062,7 @@
       </w:pPr>
     </w:lvl>
   </w:abstractNum>
-  <w:abstractNum w:abstractNumId="11" w15:restartNumberingAfterBreak="0">
+  <w:abstractNum w:abstractNumId="12" w15:restartNumberingAfterBreak="0">
     <w:nsid w:val="59AB41BD"/>
     <w:multiLevelType w:val="hybridMultilevel"/>
     <w:tmpl w:val="8DEC258A"/>
@@ -5440,7 +6151,7 @@
       </w:pPr>
     </w:lvl>
   </w:abstractNum>
-  <w:abstractNum w:abstractNumId="12" w15:restartNumberingAfterBreak="0">
+  <w:abstractNum w:abstractNumId="13" w15:restartNumberingAfterBreak="0">
     <w:nsid w:val="635862B4"/>
     <w:multiLevelType w:val="hybridMultilevel"/>
     <w:tmpl w:val="FC04D322"/>
@@ -5529,7 +6240,7 @@
       </w:pPr>
     </w:lvl>
   </w:abstractNum>
-  <w:abstractNum w:abstractNumId="13" w15:restartNumberingAfterBreak="0">
+  <w:abstractNum w:abstractNumId="14" w15:restartNumberingAfterBreak="0">
     <w:nsid w:val="67DB781E"/>
     <w:multiLevelType w:val="hybridMultilevel"/>
     <w:tmpl w:val="023270DE"/>
@@ -5620,7 +6331,7 @@
       </w:pPr>
     </w:lvl>
   </w:abstractNum>
-  <w:abstractNum w:abstractNumId="14" w15:restartNumberingAfterBreak="0">
+  <w:abstractNum w:abstractNumId="15" w15:restartNumberingAfterBreak="0">
     <w:nsid w:val="6AD24CDC"/>
     <w:multiLevelType w:val="hybridMultilevel"/>
     <w:tmpl w:val="BE845E86"/>
@@ -5709,7 +6420,7 @@
       </w:pPr>
     </w:lvl>
   </w:abstractNum>
-  <w:abstractNum w:abstractNumId="15" w15:restartNumberingAfterBreak="0">
+  <w:abstractNum w:abstractNumId="16" w15:restartNumberingAfterBreak="0">
     <w:nsid w:val="6AEB787A"/>
     <w:multiLevelType w:val="hybridMultilevel"/>
     <w:tmpl w:val="6D4EDFCA"/>
@@ -5798,7 +6509,7 @@
       </w:pPr>
     </w:lvl>
   </w:abstractNum>
-  <w:abstractNum w:abstractNumId="16" w15:restartNumberingAfterBreak="0">
+  <w:abstractNum w:abstractNumId="17" w15:restartNumberingAfterBreak="0">
     <w:nsid w:val="6C931EC0"/>
     <w:multiLevelType w:val="hybridMultilevel"/>
     <w:tmpl w:val="6CAA1CFE"/>
@@ -5889,7 +6600,7 @@
       </w:pPr>
     </w:lvl>
   </w:abstractNum>
-  <w:abstractNum w:abstractNumId="17" w15:restartNumberingAfterBreak="0">
+  <w:abstractNum w:abstractNumId="18" w15:restartNumberingAfterBreak="0">
     <w:nsid w:val="7ED515FF"/>
     <w:multiLevelType w:val="hybridMultilevel"/>
     <w:tmpl w:val="2898C108"/>
@@ -5985,7 +6696,7 @@
     <w:abstractNumId w:val="1"/>
   </w:num>
   <w:num w:numId="3" w16cid:durableId="806778061">
-    <w:abstractNumId w:val="17"/>
+    <w:abstractNumId w:val="18"/>
   </w:num>
   <w:num w:numId="4" w16cid:durableId="2099473874">
     <w:abstractNumId w:val="3"/>
@@ -5994,16 +6705,16 @@
     <w:abstractNumId w:val="8"/>
   </w:num>
   <w:num w:numId="6" w16cid:durableId="401761022">
-    <w:abstractNumId w:val="13"/>
+    <w:abstractNumId w:val="14"/>
   </w:num>
   <w:num w:numId="7" w16cid:durableId="2443513">
-    <w:abstractNumId w:val="15"/>
+    <w:abstractNumId w:val="16"/>
   </w:num>
   <w:num w:numId="8" w16cid:durableId="1311247413">
     <w:abstractNumId w:val="4"/>
   </w:num>
   <w:num w:numId="9" w16cid:durableId="62339960">
-    <w:abstractNumId w:val="14"/>
+    <w:abstractNumId w:val="15"/>
   </w:num>
   <w:num w:numId="10" w16cid:durableId="1626501785">
     <w:abstractNumId w:val="7"/>
@@ -6012,25 +6723,28 @@
     <w:abstractNumId w:val="2"/>
   </w:num>
   <w:num w:numId="12" w16cid:durableId="399643070">
-    <w:abstractNumId w:val="16"/>
+    <w:abstractNumId w:val="17"/>
   </w:num>
   <w:num w:numId="13" w16cid:durableId="671494683">
     <w:abstractNumId w:val="5"/>
   </w:num>
   <w:num w:numId="14" w16cid:durableId="322050900">
+    <w:abstractNumId w:val="11"/>
+  </w:num>
+  <w:num w:numId="15" w16cid:durableId="26373261">
     <w:abstractNumId w:val="10"/>
   </w:num>
-  <w:num w:numId="15" w16cid:durableId="26373261">
-    <w:abstractNumId w:val="9"/>
-  </w:num>
   <w:num w:numId="16" w16cid:durableId="1850951490">
-    <w:abstractNumId w:val="11"/>
+    <w:abstractNumId w:val="12"/>
   </w:num>
   <w:num w:numId="17" w16cid:durableId="1765302281">
     <w:abstractNumId w:val="0"/>
   </w:num>
   <w:num w:numId="18" w16cid:durableId="2033411011">
-    <w:abstractNumId w:val="12"/>
+    <w:abstractNumId w:val="13"/>
+  </w:num>
+  <w:num w:numId="19" w16cid:durableId="1144930275">
+    <w:abstractNumId w:val="9"/>
   </w:num>
 </w:numbering>
 </file>

</xml_diff>

<commit_message>
Spring Boot JPA : CURD
Spring Boot JPA : CURD
</commit_message>
<xml_diff>
--- a/docs/SpringBoot.docx
+++ b/docs/SpringBoot.docx
@@ -1154,10 +1154,10 @@
             <v:path o:extrusionok="f" gradientshapeok="t" o:connecttype="rect"/>
             <o:lock v:ext="edit" aspectratio="t"/>
           </v:shapetype>
-          <v:shape id="_x0000_i1025" type="#_x0000_t75" style="width:281.2pt;height:158.35pt" o:ole="">
+          <v:shape id="_x0000_i1025" type="#_x0000_t75" style="width:281pt;height:158.35pt" o:ole="">
             <v:imagedata r:id="rId15" o:title=""/>
           </v:shape>
-          <o:OLEObject Type="Embed" ProgID="Paint.Picture" ShapeID="_x0000_i1025" DrawAspect="Content" ObjectID="_1716358940" r:id="rId16"/>
+          <o:OLEObject Type="Embed" ProgID="Paint.Picture" ShapeID="_x0000_i1025" DrawAspect="Content" ObjectID="_1716615634" r:id="rId16"/>
         </w:object>
       </w:r>
     </w:p>
@@ -2490,7 +2490,7 @@
           <v:shape id="_x0000_i1026" type="#_x0000_t75" style="width:388.65pt;height:129.65pt" o:ole="">
             <v:imagedata r:id="rId17" o:title=""/>
           </v:shape>
-          <o:OLEObject Type="Embed" ProgID="Paint.Picture" ShapeID="_x0000_i1026" DrawAspect="Content" ObjectID="_1716358941" r:id="rId18"/>
+          <o:OLEObject Type="Embed" ProgID="Paint.Picture" ShapeID="_x0000_i1026" DrawAspect="Content" ObjectID="_1716615635" r:id="rId18"/>
         </w:object>
       </w:r>
     </w:p>
@@ -2533,10 +2533,10 @@
       </w:pPr>
       <w:r>
         <w:object w:dxaOrig="12340" w:dyaOrig="4720" w14:anchorId="092C0893">
-          <v:shape id="_x0000_i1027" type="#_x0000_t75" style="width:367.15pt;height:136.85pt" o:ole="">
+          <v:shape id="_x0000_i1027" type="#_x0000_t75" style="width:367pt;height:137pt" o:ole="">
             <v:imagedata r:id="rId19" o:title=""/>
           </v:shape>
-          <o:OLEObject Type="Embed" ProgID="Paint.Picture" ShapeID="_x0000_i1027" DrawAspect="Content" ObjectID="_1716358942" r:id="rId20"/>
+          <o:OLEObject Type="Embed" ProgID="Paint.Picture" ShapeID="_x0000_i1027" DrawAspect="Content" ObjectID="_1716615636" r:id="rId20"/>
         </w:object>
       </w:r>
     </w:p>
@@ -2564,7 +2564,7 @@
           <v:shape id="_x0000_i1028" type="#_x0000_t75" style="width:287.65pt;height:158.35pt" o:ole="">
             <v:imagedata r:id="rId21" o:title=""/>
           </v:shape>
-          <o:OLEObject Type="Embed" ProgID="Paint.Picture" ShapeID="_x0000_i1028" DrawAspect="Content" ObjectID="_1716358943" r:id="rId22"/>
+          <o:OLEObject Type="Embed" ProgID="Paint.Picture" ShapeID="_x0000_i1028" DrawAspect="Content" ObjectID="_1716615637" r:id="rId22"/>
         </w:object>
       </w:r>
     </w:p>
@@ -2576,10 +2576,10 @@
       </w:pPr>
       <w:r>
         <w:object w:dxaOrig="18240" w:dyaOrig="5960" w14:anchorId="1DE0B3A4">
-          <v:shape id="_x0000_i1029" type="#_x0000_t75" style="width:467.85pt;height:151.15pt" o:ole="">
+          <v:shape id="_x0000_i1029" type="#_x0000_t75" style="width:468pt;height:151pt" o:ole="">
             <v:imagedata r:id="rId23" o:title=""/>
           </v:shape>
-          <o:OLEObject Type="Embed" ProgID="Paint.Picture" ShapeID="_x0000_i1029" DrawAspect="Content" ObjectID="_1716358944" r:id="rId24"/>
+          <o:OLEObject Type="Embed" ProgID="Paint.Picture" ShapeID="_x0000_i1029" DrawAspect="Content" ObjectID="_1716615638" r:id="rId24"/>
         </w:object>
       </w:r>
     </w:p>
@@ -2604,10 +2604,10 @@
       </w:pPr>
       <w:r>
         <w:object w:dxaOrig="11750" w:dyaOrig="2280" w14:anchorId="4FCF5A9E">
-          <v:shape id="_x0000_i1030" type="#_x0000_t75" style="width:439.5pt;height:86.35pt" o:ole="">
+          <v:shape id="_x0000_i1030" type="#_x0000_t75" style="width:439.35pt;height:86.35pt" o:ole="">
             <v:imagedata r:id="rId25" o:title=""/>
           </v:shape>
-          <o:OLEObject Type="Embed" ProgID="Paint.Picture" ShapeID="_x0000_i1030" DrawAspect="Content" ObjectID="_1716358945" r:id="rId26"/>
+          <o:OLEObject Type="Embed" ProgID="Paint.Picture" ShapeID="_x0000_i1030" DrawAspect="Content" ObjectID="_1716615639" r:id="rId26"/>
         </w:object>
       </w:r>
     </w:p>
@@ -4401,10 +4401,10 @@
       </w:pPr>
       <w:r>
         <w:object w:dxaOrig="14310" w:dyaOrig="7450" w14:anchorId="41AA9BDE">
-          <v:shape id="_x0000_i1031" type="#_x0000_t75" style="width:394.1pt;height:205.1pt" o:ole="">
+          <v:shape id="_x0000_i1031" type="#_x0000_t75" style="width:394.35pt;height:205.35pt" o:ole="">
             <v:imagedata r:id="rId31" o:title=""/>
           </v:shape>
-          <o:OLEObject Type="Embed" ProgID="Paint.Picture" ShapeID="_x0000_i1031" DrawAspect="Content" ObjectID="_1716358946" r:id="rId32"/>
+          <o:OLEObject Type="Embed" ProgID="Paint.Picture" ShapeID="_x0000_i1031" DrawAspect="Content" ObjectID="_1716615640" r:id="rId32"/>
         </w:object>
       </w:r>
     </w:p>
@@ -4484,6 +4484,9 @@
         <w:ind w:left="720"/>
       </w:pPr>
       <w:r>
+        <w:rPr>
+          <w:noProof/>
+        </w:rPr>
         <w:drawing>
           <wp:inline distT="0" distB="0" distL="0" distR="0" wp14:anchorId="07C8221C" wp14:editId="07C77BAA">
             <wp:extent cx="3328242" cy="2300612"/>
@@ -4562,6 +4565,9 @@
         <w:ind w:left="720"/>
       </w:pPr>
       <w:r>
+        <w:rPr>
+          <w:noProof/>
+        </w:rPr>
         <w:drawing>
           <wp:inline distT="0" distB="0" distL="0" distR="0" wp14:anchorId="5BB00429" wp14:editId="1D25AE9F">
             <wp:extent cx="3592595" cy="1250500"/>
@@ -4738,10 +4744,10 @@
       </w:pPr>
       <w:r>
         <w:object w:dxaOrig="17980" w:dyaOrig="6960" w14:anchorId="174DE7D9">
-          <v:shape id="_x0000_i1035" type="#_x0000_t75" style="width:310.2pt;height:120.1pt" o:ole="">
+          <v:shape id="_x0000_i1032" type="#_x0000_t75" style="width:310pt;height:120pt" o:ole="">
             <v:imagedata r:id="rId35" o:title=""/>
           </v:shape>
-          <o:OLEObject Type="Embed" ProgID="Paint.Picture" ShapeID="_x0000_i1035" DrawAspect="Content" ObjectID="_1716358947" r:id="rId36"/>
+          <o:OLEObject Type="Embed" ProgID="Paint.Picture" ShapeID="_x0000_i1032" DrawAspect="Content" ObjectID="_1716615641" r:id="rId36"/>
         </w:object>
       </w:r>
     </w:p>
@@ -4842,10 +4848,10 @@
       </w:pPr>
       <w:r>
         <w:object w:dxaOrig="12090" w:dyaOrig="3260" w14:anchorId="418A6F2F">
-          <v:shape id="_x0000_i1038" type="#_x0000_t75" style="width:403.35pt;height:108.85pt" o:ole="">
+          <v:shape id="_x0000_i1033" type="#_x0000_t75" style="width:403.35pt;height:109pt" o:ole="">
             <v:imagedata r:id="rId37" o:title=""/>
           </v:shape>
-          <o:OLEObject Type="Embed" ProgID="Paint.Picture" ShapeID="_x0000_i1038" DrawAspect="Content" ObjectID="_1716358948" r:id="rId38"/>
+          <o:OLEObject Type="Embed" ProgID="Paint.Picture" ShapeID="_x0000_i1033" DrawAspect="Content" ObjectID="_1716615642" r:id="rId38"/>
         </w:object>
       </w:r>
     </w:p>
@@ -4929,6 +4935,289 @@
       <w:r>
         <w:t xml:space="preserve"> (select by ID query with where clause)</w:t>
       </w:r>
+    </w:p>
+    <w:p>
+      <w:pPr>
+        <w:pStyle w:val="NoSpacing"/>
+      </w:pPr>
+    </w:p>
+    <w:p>
+      <w:pPr>
+        <w:pStyle w:val="NoSpacing"/>
+      </w:pPr>
+    </w:p>
+    <w:p>
+      <w:pPr>
+        <w:pStyle w:val="NoSpacing"/>
+        <w:rPr>
+          <w:b/>
+          <w:bCs/>
+          <w:u w:val="single"/>
+        </w:rPr>
+      </w:pPr>
+      <w:r>
+        <w:rPr>
+          <w:b/>
+          <w:bCs/>
+          <w:u w:val="single"/>
+        </w:rPr>
+        <w:t>Entity Class Annotations</w:t>
+      </w:r>
+    </w:p>
+    <w:p>
+      <w:pPr>
+        <w:pStyle w:val="NoSpacing"/>
+        <w:rPr>
+          <w:b/>
+          <w:bCs/>
+          <w:u w:val="single"/>
+        </w:rPr>
+      </w:pPr>
+    </w:p>
+    <w:tbl>
+      <w:tblPr>
+        <w:tblStyle w:val="TableGrid"/>
+        <w:tblW w:w="0" w:type="auto"/>
+        <w:tblLook w:val="04A0" w:firstRow="1" w:lastRow="0" w:firstColumn="1" w:lastColumn="0" w:noHBand="0" w:noVBand="1"/>
+      </w:tblPr>
+      <w:tblGrid>
+        <w:gridCol w:w="2515"/>
+        <w:gridCol w:w="6835"/>
+      </w:tblGrid>
+      <w:tr>
+        <w:tc>
+          <w:tcPr>
+            <w:tcW w:w="2515" w:type="dxa"/>
+            <w:shd w:val="clear" w:color="auto" w:fill="BFBFBF" w:themeFill="background1" w:themeFillShade="BF"/>
+          </w:tcPr>
+          <w:p>
+            <w:pPr>
+              <w:pStyle w:val="NoSpacing"/>
+              <w:rPr>
+                <w:b/>
+                <w:bCs/>
+              </w:rPr>
+            </w:pPr>
+            <w:r>
+              <w:rPr>
+                <w:b/>
+                <w:bCs/>
+              </w:rPr>
+              <w:t>Annotation</w:t>
+            </w:r>
+          </w:p>
+        </w:tc>
+        <w:tc>
+          <w:tcPr>
+            <w:tcW w:w="6835" w:type="dxa"/>
+            <w:shd w:val="clear" w:color="auto" w:fill="BFBFBF" w:themeFill="background1" w:themeFillShade="BF"/>
+          </w:tcPr>
+          <w:p>
+            <w:pPr>
+              <w:pStyle w:val="NoSpacing"/>
+              <w:rPr>
+                <w:b/>
+                <w:bCs/>
+              </w:rPr>
+            </w:pPr>
+            <w:r>
+              <w:rPr>
+                <w:b/>
+                <w:bCs/>
+              </w:rPr>
+              <w:t xml:space="preserve">Description </w:t>
+            </w:r>
+          </w:p>
+        </w:tc>
+      </w:tr>
+      <w:tr>
+        <w:tc>
+          <w:tcPr>
+            <w:tcW w:w="2515" w:type="dxa"/>
+          </w:tcPr>
+          <w:p>
+            <w:pPr>
+              <w:pStyle w:val="NoSpacing"/>
+            </w:pPr>
+            <w:r>
+              <w:t>@Id</w:t>
+            </w:r>
+          </w:p>
+        </w:tc>
+        <w:tc>
+          <w:tcPr>
+            <w:tcW w:w="6835" w:type="dxa"/>
+          </w:tcPr>
+          <w:p>
+            <w:pPr>
+              <w:pStyle w:val="NoSpacing"/>
+            </w:pPr>
+            <w:r>
+              <w:t>Is to mark any column as a primary key into DB</w:t>
+            </w:r>
+          </w:p>
+        </w:tc>
+      </w:tr>
+      <w:tr>
+        <w:tc>
+          <w:tcPr>
+            <w:tcW w:w="2515" w:type="dxa"/>
+          </w:tcPr>
+          <w:p>
+            <w:pPr>
+              <w:pStyle w:val="NoSpacing"/>
+            </w:pPr>
+            <w:r>
+              <w:t>@Entity</w:t>
+            </w:r>
+          </w:p>
+        </w:tc>
+        <w:tc>
+          <w:tcPr>
+            <w:tcW w:w="6835" w:type="dxa"/>
+          </w:tcPr>
+          <w:p>
+            <w:pPr>
+              <w:pStyle w:val="NoSpacing"/>
+            </w:pPr>
+            <w:r>
+              <w:t xml:space="preserve">To mark class as an entity class and in further execution hibernate will create a table for these classes </w:t>
+            </w:r>
+          </w:p>
+        </w:tc>
+      </w:tr>
+      <w:tr>
+        <w:tc>
+          <w:tcPr>
+            <w:tcW w:w="2515" w:type="dxa"/>
+          </w:tcPr>
+          <w:p>
+            <w:pPr>
+              <w:pStyle w:val="NoSpacing"/>
+            </w:pPr>
+            <w:r>
+              <w:t>@Table</w:t>
+            </w:r>
+          </w:p>
+        </w:tc>
+        <w:tc>
+          <w:tcPr>
+            <w:tcW w:w="6835" w:type="dxa"/>
+          </w:tcPr>
+          <w:p>
+            <w:pPr>
+              <w:pStyle w:val="NoSpacing"/>
+            </w:pPr>
+            <w:r>
+              <w:t>To customize the name of the table. By default table name is same as class name</w:t>
+            </w:r>
+          </w:p>
+        </w:tc>
+      </w:tr>
+      <w:tr>
+        <w:tc>
+          <w:tcPr>
+            <w:tcW w:w="2515" w:type="dxa"/>
+          </w:tcPr>
+          <w:p>
+            <w:pPr>
+              <w:pStyle w:val="NoSpacing"/>
+            </w:pPr>
+            <w:r>
+              <w:t>@Column</w:t>
+            </w:r>
+          </w:p>
+        </w:tc>
+        <w:tc>
+          <w:tcPr>
+            <w:tcW w:w="6835" w:type="dxa"/>
+          </w:tcPr>
+          <w:p>
+            <w:pPr>
+              <w:pStyle w:val="NoSpacing"/>
+            </w:pPr>
+            <w:r>
+              <w:t>To manage the column propertied like column name, size, nullable, unique et</w:t>
+            </w:r>
+            <w:r>
+              <w:t>c</w:t>
+            </w:r>
+            <w:r>
+              <w:t>.</w:t>
+            </w:r>
+            <w:r>
+              <w:t>.</w:t>
+            </w:r>
+          </w:p>
+        </w:tc>
+      </w:tr>
+      <w:tr>
+        <w:tc>
+          <w:tcPr>
+            <w:tcW w:w="2515" w:type="dxa"/>
+          </w:tcPr>
+          <w:p>
+            <w:pPr>
+              <w:pStyle w:val="NoSpacing"/>
+            </w:pPr>
+            <w:r>
+              <w:t>@GeneratedValue</w:t>
+            </w:r>
+          </w:p>
+        </w:tc>
+        <w:tc>
+          <w:tcPr>
+            <w:tcW w:w="6835" w:type="dxa"/>
+          </w:tcPr>
+          <w:p>
+            <w:pPr>
+              <w:pStyle w:val="NoSpacing"/>
+            </w:pPr>
+            <w:r>
+              <w:t>This annotation is used to automatically generate the value for the primary key column</w:t>
+            </w:r>
+          </w:p>
+        </w:tc>
+      </w:tr>
+      <w:tr>
+        <w:tc>
+          <w:tcPr>
+            <w:tcW w:w="2515" w:type="dxa"/>
+          </w:tcPr>
+          <w:p>
+            <w:pPr>
+              <w:pStyle w:val="NoSpacing"/>
+            </w:pPr>
+            <w:r>
+              <w:t>@Temporal</w:t>
+            </w:r>
+          </w:p>
+        </w:tc>
+        <w:tc>
+          <w:tcPr>
+            <w:tcW w:w="6835" w:type="dxa"/>
+          </w:tcPr>
+          <w:p>
+            <w:pPr>
+              <w:pStyle w:val="NoSpacing"/>
+            </w:pPr>
+            <w:r>
+              <w:t>This annotation is used for Date type of variable to define the type of values</w:t>
+            </w:r>
+            <w:r>
+              <w:t xml:space="preserve"> (date, time, timestamp)</w:t>
+            </w:r>
+            <w:r>
+              <w:t xml:space="preserve"> to be store inside this column.</w:t>
+            </w:r>
+          </w:p>
+        </w:tc>
+      </w:tr>
+    </w:tbl>
+    <w:p>
+      <w:pPr>
+        <w:pStyle w:val="NoSpacing"/>
+      </w:pPr>
     </w:p>
     <w:sectPr>
       <w:pgSz w:w="12240" w:h="15840"/>
@@ -7262,6 +7551,25 @@
       <w:contextualSpacing/>
     </w:pPr>
   </w:style>
+  <w:style w:type="table" w:styleId="TableGrid">
+    <w:name w:val="Table Grid"/>
+    <w:basedOn w:val="TableNormal"/>
+    <w:uiPriority w:val="39"/>
+    <w:rsid w:val="005E636B"/>
+    <w:pPr>
+      <w:spacing w:after="0" w:line="240" w:lineRule="auto"/>
+    </w:pPr>
+    <w:tblPr>
+      <w:tblBorders>
+        <w:top w:val="single" w:sz="4" w:space="0" w:color="auto"/>
+        <w:left w:val="single" w:sz="4" w:space="0" w:color="auto"/>
+        <w:bottom w:val="single" w:sz="4" w:space="0" w:color="auto"/>
+        <w:right w:val="single" w:sz="4" w:space="0" w:color="auto"/>
+        <w:insideH w:val="single" w:sz="4" w:space="0" w:color="auto"/>
+        <w:insideV w:val="single" w:sz="4" w:space="0" w:color="auto"/>
+      </w:tblBorders>
+    </w:tblPr>
+  </w:style>
 </w:styles>
 </file>
 

</xml_diff>

<commit_message>
Using Custom Query SQL, HQL
Using Custom Query SQL, HQL
</commit_message>
<xml_diff>
--- a/docs/SpringBoot.docx
+++ b/docs/SpringBoot.docx
@@ -11,6 +11,7 @@
           <w:bCs/>
         </w:rPr>
       </w:pPr>
+      <w:proofErr w:type="spellStart"/>
       <w:r>
         <w:rPr>
           <w:b/>
@@ -23,7 +24,15 @@
           <w:b/>
           <w:bCs/>
         </w:rPr>
-        <w:t>Spring Boot</w:t>
+        <w:t>Spring</w:t>
+      </w:r>
+      <w:proofErr w:type="spellEnd"/>
+      <w:r>
+        <w:rPr>
+          <w:b/>
+          <w:bCs/>
+        </w:rPr>
+        <w:t xml:space="preserve"> Boot</w:t>
       </w:r>
     </w:p>
     <w:p>
@@ -50,13 +59,29 @@
         </w:numPr>
       </w:pPr>
       <w:r>
-        <w:t>Framework is a predefine functionalities provided to the developer using a jar files.</w:t>
+        <w:t xml:space="preserve">Framework is a predefine functionalities provided to the developer using a jar </w:t>
+      </w:r>
+      <w:proofErr w:type="gramStart"/>
+      <w:r>
+        <w:t>files</w:t>
+      </w:r>
+      <w:proofErr w:type="gramEnd"/>
+      <w:r>
+        <w:t>.</w:t>
       </w:r>
       <w:r>
         <w:t xml:space="preserve"> In the framework the commonly used functionalities will be provided.</w:t>
       </w:r>
       <w:r>
-        <w:t xml:space="preserve"> Frameworks are use to develop the application faster and with minimum error. Developers can focus on business logic and all the common function will be taken case by framework.</w:t>
+        <w:t xml:space="preserve"> Frameworks are </w:t>
+      </w:r>
+      <w:proofErr w:type="spellStart"/>
+      <w:r>
+        <w:t>use</w:t>
+      </w:r>
+      <w:proofErr w:type="spellEnd"/>
+      <w:r>
+        <w:t xml:space="preserve"> to develop the application faster and with minimum error. Developers can focus on business logic and all the common function will be taken case by framework.</w:t>
       </w:r>
     </w:p>
     <w:p>
@@ -237,8 +262,17 @@
           <w:b/>
           <w:bCs/>
         </w:rPr>
-        <w:t>Spring Jdbc</w:t>
-      </w:r>
+        <w:t xml:space="preserve">Spring </w:t>
+      </w:r>
+      <w:proofErr w:type="spellStart"/>
+      <w:r>
+        <w:rPr>
+          <w:b/>
+          <w:bCs/>
+        </w:rPr>
+        <w:t>Jdbc</w:t>
+      </w:r>
+      <w:proofErr w:type="spellEnd"/>
     </w:p>
     <w:p>
       <w:pPr>
@@ -638,8 +672,13 @@
         </w:numPr>
       </w:pPr>
       <w:r>
-        <w:t>Spring Initilizer</w:t>
-      </w:r>
+        <w:t xml:space="preserve">Spring </w:t>
+      </w:r>
+      <w:proofErr w:type="spellStart"/>
+      <w:r>
+        <w:t>Initilizer</w:t>
+      </w:r>
+      <w:proofErr w:type="spellEnd"/>
     </w:p>
     <w:p>
       <w:pPr>
@@ -1012,7 +1051,15 @@
         </w:numPr>
       </w:pPr>
       <w:r>
-        <w:t>Wait till the project import completed. (for the first time it will take some time to download all Spring boot jar files. Make sure that your internet connection is proper and stable.)</w:t>
+        <w:t>Wait till the project import completed. (</w:t>
+      </w:r>
+      <w:proofErr w:type="gramStart"/>
+      <w:r>
+        <w:t>for</w:t>
+      </w:r>
+      <w:proofErr w:type="gramEnd"/>
+      <w:r>
+        <w:t xml:space="preserve"> the first time it will take some time to download all Spring boot jar files. Make sure that your internet connection is proper and stable.)</w:t>
       </w:r>
     </w:p>
     <w:p>
@@ -1154,10 +1201,10 @@
             <v:path o:extrusionok="f" gradientshapeok="t" o:connecttype="rect"/>
             <o:lock v:ext="edit" aspectratio="t"/>
           </v:shapetype>
-          <v:shape id="_x0000_i1025" type="#_x0000_t75" style="width:281pt;height:158.35pt" o:ole="">
+          <v:shape id="_x0000_i1025" type="#_x0000_t75" style="width:282.85pt;height:159.45pt" o:ole="">
             <v:imagedata r:id="rId15" o:title=""/>
           </v:shape>
-          <o:OLEObject Type="Embed" ProgID="Paint.Picture" ShapeID="_x0000_i1025" DrawAspect="Content" ObjectID="_1716615634" r:id="rId16"/>
+          <o:OLEObject Type="Embed" ProgID="Paint.Picture" ShapeID="_x0000_i1025" DrawAspect="Content" ObjectID="_1716790861" r:id="rId16"/>
         </w:object>
       </w:r>
     </w:p>
@@ -1521,12 +1568,30 @@
       <w:r>
         <w:t xml:space="preserve">To get this object spring container has provided one method </w:t>
       </w:r>
-      <w:r>
-        <w:rPr>
-          <w:b/>
-          <w:bCs/>
-        </w:rPr>
-        <w:t>getBeans()</w:t>
+      <w:proofErr w:type="spellStart"/>
+      <w:proofErr w:type="gramStart"/>
+      <w:r>
+        <w:rPr>
+          <w:b/>
+          <w:bCs/>
+        </w:rPr>
+        <w:t>getBeans</w:t>
+      </w:r>
+      <w:proofErr w:type="spellEnd"/>
+      <w:r>
+        <w:rPr>
+          <w:b/>
+          <w:bCs/>
+        </w:rPr>
+        <w:t>(</w:t>
+      </w:r>
+      <w:proofErr w:type="gramEnd"/>
+      <w:r>
+        <w:rPr>
+          <w:b/>
+          <w:bCs/>
+        </w:rPr>
+        <w:t>)</w:t>
       </w:r>
     </w:p>
     <w:p>
@@ -1555,9 +1620,11 @@
           <w:u w:val="single"/>
         </w:rPr>
       </w:pPr>
+      <w:proofErr w:type="spellStart"/>
       <w:r>
         <w:t>ApplicationContext</w:t>
       </w:r>
+      <w:proofErr w:type="spellEnd"/>
     </w:p>
     <w:p>
       <w:pPr>
@@ -1571,7 +1638,15 @@
         </w:rPr>
       </w:pPr>
       <w:r>
-        <w:t>This container is majorly used for a large scale application like web application.</w:t>
+        <w:t xml:space="preserve">This container is majorly used for a </w:t>
+      </w:r>
+      <w:proofErr w:type="gramStart"/>
+      <w:r>
+        <w:t>large scale</w:t>
+      </w:r>
+      <w:proofErr w:type="gramEnd"/>
+      <w:r>
+        <w:t xml:space="preserve"> application like web application.</w:t>
       </w:r>
     </w:p>
     <w:p>
@@ -1600,9 +1675,11 @@
           <w:u w:val="single"/>
         </w:rPr>
       </w:pPr>
+      <w:proofErr w:type="spellStart"/>
       <w:r>
         <w:t>BeanFactory</w:t>
       </w:r>
+      <w:proofErr w:type="spellEnd"/>
     </w:p>
     <w:p>
       <w:pPr>
@@ -1616,7 +1693,15 @@
         </w:rPr>
       </w:pPr>
       <w:r>
-        <w:t>This container is used for a small scale application like core application.</w:t>
+        <w:t xml:space="preserve">This container is used for a </w:t>
+      </w:r>
+      <w:proofErr w:type="gramStart"/>
+      <w:r>
+        <w:t>small scale</w:t>
+      </w:r>
+      <w:proofErr w:type="gramEnd"/>
+      <w:r>
+        <w:t xml:space="preserve"> application like core application.</w:t>
       </w:r>
     </w:p>
     <w:p>
@@ -1789,6 +1874,7 @@
           <w:numId w:val="8"/>
         </w:numPr>
       </w:pPr>
+      <w:proofErr w:type="spellStart"/>
       <w:r>
         <w:rPr>
           <w:b/>
@@ -1796,6 +1882,7 @@
         </w:rPr>
         <w:t>globalSession</w:t>
       </w:r>
+      <w:proofErr w:type="spellEnd"/>
       <w:r>
         <w:t>: This scope is applicable for the web application only. In this case there is only one object present through the application.</w:t>
       </w:r>
@@ -1972,7 +2059,15 @@
         </w:numPr>
       </w:pPr>
       <w:r>
-        <w:t>REST APIs are use to consume from any platform and from any languages.</w:t>
+        <w:t xml:space="preserve">REST APIs are </w:t>
+      </w:r>
+      <w:proofErr w:type="spellStart"/>
+      <w:r>
+        <w:t>use</w:t>
+      </w:r>
+      <w:proofErr w:type="spellEnd"/>
+      <w:r>
+        <w:t xml:space="preserve"> to consume from any platform and from any languages.</w:t>
       </w:r>
     </w:p>
     <w:p>
@@ -2136,7 +2231,15 @@
         </w:numPr>
       </w:pPr>
       <w:r>
-        <w:t xml:space="preserve">In case of java GSON and Jakson libraries are used to generate JSON from object and convert JSON into Java Object </w:t>
+        <w:t xml:space="preserve">In case of java GSON and </w:t>
+      </w:r>
+      <w:proofErr w:type="spellStart"/>
+      <w:r>
+        <w:t>Jakson</w:t>
+      </w:r>
+      <w:proofErr w:type="spellEnd"/>
+      <w:r>
+        <w:t xml:space="preserve"> libraries are used to generate JSON from object and convert JSON into Java Object </w:t>
       </w:r>
     </w:p>
     <w:p>
@@ -2148,7 +2251,15 @@
         </w:numPr>
       </w:pPr>
       <w:r>
-        <w:t>Spring Boot Internally used Jakson lib. to interpret JSON.</w:t>
+        <w:t xml:space="preserve">Spring Boot Internally used </w:t>
+      </w:r>
+      <w:proofErr w:type="spellStart"/>
+      <w:r>
+        <w:t>Jakson</w:t>
+      </w:r>
+      <w:proofErr w:type="spellEnd"/>
+      <w:r>
+        <w:t xml:space="preserve"> lib. to interpret JSON.</w:t>
       </w:r>
     </w:p>
     <w:p>
@@ -2163,7 +2274,15 @@
         <w:t>JSON has Key and values pair which called as JSON element.</w:t>
       </w:r>
       <w:r>
-        <w:t xml:space="preserve"> JSON key are always in string.</w:t>
+        <w:t xml:space="preserve"> JSON key </w:t>
+      </w:r>
+      <w:proofErr w:type="gramStart"/>
+      <w:r>
+        <w:t>are</w:t>
+      </w:r>
+      <w:proofErr w:type="gramEnd"/>
+      <w:r>
+        <w:t xml:space="preserve"> always in string.</w:t>
       </w:r>
     </w:p>
     <w:p>
@@ -2175,7 +2294,15 @@
         </w:numPr>
       </w:pPr>
       <w:r>
-        <w:t>JSON has a Array or Object in which these elements will be created.</w:t>
+        <w:t xml:space="preserve">JSON has </w:t>
+      </w:r>
+      <w:proofErr w:type="gramStart"/>
+      <w:r>
+        <w:t>a</w:t>
+      </w:r>
+      <w:proofErr w:type="gramEnd"/>
+      <w:r>
+        <w:t xml:space="preserve"> Array or Object in which these elements will be created.</w:t>
       </w:r>
     </w:p>
     <w:p>
@@ -2210,8 +2337,13 @@
         <w:pStyle w:val="NoSpacing"/>
         <w:ind w:left="360"/>
       </w:pPr>
-      <w:r>
-        <w:t>{    -----&gt; JSON Object</w:t>
+      <w:proofErr w:type="gramStart"/>
+      <w:r>
+        <w:t xml:space="preserve">{  </w:t>
+      </w:r>
+      <w:proofErr w:type="gramEnd"/>
+      <w:r>
+        <w:t xml:space="preserve">  -----&gt; JSON Object</w:t>
       </w:r>
     </w:p>
     <w:p>
@@ -2221,7 +2353,23 @@
       </w:pPr>
       <w:r>
         <w:tab/>
-        <w:t>"firstName":"John",  -----&gt; JSON element</w:t>
+        <w:t>"</w:t>
+      </w:r>
+      <w:proofErr w:type="spellStart"/>
+      <w:r>
+        <w:t>firstName</w:t>
+      </w:r>
+      <w:proofErr w:type="spellEnd"/>
+      <w:r>
+        <w:t>":"John</w:t>
+      </w:r>
+      <w:proofErr w:type="gramStart"/>
+      <w:r>
+        <w:t>",  -----</w:t>
+      </w:r>
+      <w:proofErr w:type="gramEnd"/>
+      <w:r>
+        <w:t>&gt; JSON element</w:t>
       </w:r>
     </w:p>
     <w:p>
@@ -2231,7 +2379,15 @@
       </w:pPr>
       <w:r>
         <w:tab/>
-        <w:t>"lastName":"Doe",</w:t>
+        <w:t>"</w:t>
+      </w:r>
+      <w:proofErr w:type="spellStart"/>
+      <w:r>
+        <w:t>lastName</w:t>
+      </w:r>
+      <w:proofErr w:type="spellEnd"/>
+      <w:r>
+        <w:t>":"Doe",</w:t>
       </w:r>
     </w:p>
     <w:p>
@@ -2282,7 +2438,23 @@
         <w:ind w:left="360"/>
       </w:pPr>
       <w:r>
-        <w:t>["Abc", "Xyz", "LMN"]</w:t>
+        <w:t>["</w:t>
+      </w:r>
+      <w:proofErr w:type="spellStart"/>
+      <w:r>
+        <w:t>Abc</w:t>
+      </w:r>
+      <w:proofErr w:type="spellEnd"/>
+      <w:r>
+        <w:t>", "</w:t>
+      </w:r>
+      <w:proofErr w:type="spellStart"/>
+      <w:r>
+        <w:t>Xyz</w:t>
+      </w:r>
+      <w:proofErr w:type="spellEnd"/>
+      <w:r>
+        <w:t>", "LMN"]</w:t>
       </w:r>
     </w:p>
     <w:p>
@@ -2305,7 +2477,23 @@
           <w:b/>
           <w:bCs/>
         </w:rPr>
-        <w:t>JSON Array Of Objects</w:t>
+        <w:t xml:space="preserve">JSON Array </w:t>
+      </w:r>
+      <w:proofErr w:type="gramStart"/>
+      <w:r>
+        <w:rPr>
+          <w:b/>
+          <w:bCs/>
+        </w:rPr>
+        <w:t>Of</w:t>
+      </w:r>
+      <w:proofErr w:type="gramEnd"/>
+      <w:r>
+        <w:rPr>
+          <w:b/>
+          <w:bCs/>
+        </w:rPr>
+        <w:t xml:space="preserve"> Objects</w:t>
       </w:r>
     </w:p>
     <w:p>
@@ -2313,8 +2501,13 @@
         <w:pStyle w:val="NoSpacing"/>
         <w:ind w:left="360"/>
       </w:pPr>
-      <w:r>
-        <w:t>[  ---------&gt; JSON Array</w:t>
+      <w:proofErr w:type="gramStart"/>
+      <w:r>
+        <w:t>[  ---------</w:t>
+      </w:r>
+      <w:proofErr w:type="gramEnd"/>
+      <w:r>
+        <w:t>&gt; JSON Array</w:t>
       </w:r>
     </w:p>
     <w:p>
@@ -2324,7 +2517,14 @@
       </w:pPr>
       <w:r>
         <w:tab/>
-        <w:t>{    -----&gt; JSON Object</w:t>
+      </w:r>
+      <w:proofErr w:type="gramStart"/>
+      <w:r>
+        <w:t xml:space="preserve">{  </w:t>
+      </w:r>
+      <w:proofErr w:type="gramEnd"/>
+      <w:r>
+        <w:t xml:space="preserve">  -----&gt; JSON Object</w:t>
       </w:r>
     </w:p>
     <w:p>
@@ -2337,7 +2537,23 @@
       </w:r>
       <w:r>
         <w:tab/>
-        <w:t>"firstName":"John",  -----&gt; JSON element</w:t>
+        <w:t>"</w:t>
+      </w:r>
+      <w:proofErr w:type="spellStart"/>
+      <w:r>
+        <w:t>firstName</w:t>
+      </w:r>
+      <w:proofErr w:type="spellEnd"/>
+      <w:r>
+        <w:t>":"John</w:t>
+      </w:r>
+      <w:proofErr w:type="gramStart"/>
+      <w:r>
+        <w:t>",  -----</w:t>
+      </w:r>
+      <w:proofErr w:type="gramEnd"/>
+      <w:r>
+        <w:t>&gt; JSON element</w:t>
       </w:r>
     </w:p>
     <w:p>
@@ -2350,7 +2566,15 @@
       </w:r>
       <w:r>
         <w:tab/>
-        <w:t>"lastName":"Doe",</w:t>
+        <w:t>"</w:t>
+      </w:r>
+      <w:proofErr w:type="spellStart"/>
+      <w:r>
+        <w:t>lastName</w:t>
+      </w:r>
+      <w:proofErr w:type="spellEnd"/>
+      <w:r>
+        <w:t>":"Doe",</w:t>
       </w:r>
     </w:p>
     <w:p>
@@ -2383,7 +2607,14 @@
       </w:pPr>
       <w:r>
         <w:tab/>
-        <w:t>{    -----&gt; JSON Object</w:t>
+      </w:r>
+      <w:proofErr w:type="gramStart"/>
+      <w:r>
+        <w:t xml:space="preserve">{  </w:t>
+      </w:r>
+      <w:proofErr w:type="gramEnd"/>
+      <w:r>
+        <w:t xml:space="preserve">  -----&gt; JSON Object</w:t>
       </w:r>
     </w:p>
     <w:p>
@@ -2396,7 +2627,23 @@
       </w:r>
       <w:r>
         <w:tab/>
-        <w:t>"firstName":"John",  -----&gt; JSON element</w:t>
+        <w:t>"</w:t>
+      </w:r>
+      <w:proofErr w:type="spellStart"/>
+      <w:r>
+        <w:t>firstName</w:t>
+      </w:r>
+      <w:proofErr w:type="spellEnd"/>
+      <w:r>
+        <w:t>":"John</w:t>
+      </w:r>
+      <w:proofErr w:type="gramStart"/>
+      <w:r>
+        <w:t>",  -----</w:t>
+      </w:r>
+      <w:proofErr w:type="gramEnd"/>
+      <w:r>
+        <w:t>&gt; JSON element</w:t>
       </w:r>
     </w:p>
     <w:p>
@@ -2409,7 +2656,15 @@
       </w:r>
       <w:r>
         <w:tab/>
-        <w:t>"lastName":"Doe",</w:t>
+        <w:t>"</w:t>
+      </w:r>
+      <w:proofErr w:type="spellStart"/>
+      <w:r>
+        <w:t>lastName</w:t>
+      </w:r>
+      <w:proofErr w:type="spellEnd"/>
+      <w:r>
+        <w:t>":"Doe",</w:t>
       </w:r>
     </w:p>
     <w:p>
@@ -2487,10 +2742,10 @@
       </w:pPr>
       <w:r>
         <w:object w:dxaOrig="12520" w:dyaOrig="4170" w14:anchorId="6EEB11AF">
-          <v:shape id="_x0000_i1026" type="#_x0000_t75" style="width:388.65pt;height:129.65pt" o:ole="">
+          <v:shape id="_x0000_i1026" type="#_x0000_t75" style="width:390.85pt;height:128.55pt" o:ole="">
             <v:imagedata r:id="rId17" o:title=""/>
           </v:shape>
-          <o:OLEObject Type="Embed" ProgID="Paint.Picture" ShapeID="_x0000_i1026" DrawAspect="Content" ObjectID="_1716615635" r:id="rId18"/>
+          <o:OLEObject Type="Embed" ProgID="Paint.Picture" ShapeID="_x0000_i1026" DrawAspect="Content" ObjectID="_1716790862" r:id="rId18"/>
         </w:object>
       </w:r>
     </w:p>
@@ -2533,10 +2788,10 @@
       </w:pPr>
       <w:r>
         <w:object w:dxaOrig="12340" w:dyaOrig="4720" w14:anchorId="092C0893">
-          <v:shape id="_x0000_i1027" type="#_x0000_t75" style="width:367pt;height:137pt" o:ole="">
+          <v:shape id="_x0000_i1027" type="#_x0000_t75" style="width:365.15pt;height:138.85pt" o:ole="">
             <v:imagedata r:id="rId19" o:title=""/>
           </v:shape>
-          <o:OLEObject Type="Embed" ProgID="Paint.Picture" ShapeID="_x0000_i1027" DrawAspect="Content" ObjectID="_1716615636" r:id="rId20"/>
+          <o:OLEObject Type="Embed" ProgID="Paint.Picture" ShapeID="_x0000_i1027" DrawAspect="Content" ObjectID="_1716790863" r:id="rId20"/>
         </w:object>
       </w:r>
     </w:p>
@@ -2561,10 +2816,10 @@
       </w:pPr>
       <w:r>
         <w:object w:dxaOrig="11700" w:dyaOrig="6440" w14:anchorId="14E0DA62">
-          <v:shape id="_x0000_i1028" type="#_x0000_t75" style="width:287.65pt;height:158.35pt" o:ole="">
+          <v:shape id="_x0000_i1028" type="#_x0000_t75" style="width:4in;height:159.45pt" o:ole="">
             <v:imagedata r:id="rId21" o:title=""/>
           </v:shape>
-          <o:OLEObject Type="Embed" ProgID="Paint.Picture" ShapeID="_x0000_i1028" DrawAspect="Content" ObjectID="_1716615637" r:id="rId22"/>
+          <o:OLEObject Type="Embed" ProgID="Paint.Picture" ShapeID="_x0000_i1028" DrawAspect="Content" ObjectID="_1716790864" r:id="rId22"/>
         </w:object>
       </w:r>
     </w:p>
@@ -2576,10 +2831,10 @@
       </w:pPr>
       <w:r>
         <w:object w:dxaOrig="18240" w:dyaOrig="5960" w14:anchorId="1DE0B3A4">
-          <v:shape id="_x0000_i1029" type="#_x0000_t75" style="width:468pt;height:151pt" o:ole="">
+          <v:shape id="_x0000_i1029" type="#_x0000_t75" style="width:468pt;height:149.15pt" o:ole="">
             <v:imagedata r:id="rId23" o:title=""/>
           </v:shape>
-          <o:OLEObject Type="Embed" ProgID="Paint.Picture" ShapeID="_x0000_i1029" DrawAspect="Content" ObjectID="_1716615638" r:id="rId24"/>
+          <o:OLEObject Type="Embed" ProgID="Paint.Picture" ShapeID="_x0000_i1029" DrawAspect="Content" ObjectID="_1716790865" r:id="rId24"/>
         </w:object>
       </w:r>
     </w:p>
@@ -2604,10 +2859,10 @@
       </w:pPr>
       <w:r>
         <w:object w:dxaOrig="11750" w:dyaOrig="2280" w14:anchorId="4FCF5A9E">
-          <v:shape id="_x0000_i1030" type="#_x0000_t75" style="width:439.35pt;height:86.35pt" o:ole="">
+          <v:shape id="_x0000_i1030" type="#_x0000_t75" style="width:437.15pt;height:87.45pt" o:ole="">
             <v:imagedata r:id="rId25" o:title=""/>
           </v:shape>
-          <o:OLEObject Type="Embed" ProgID="Paint.Picture" ShapeID="_x0000_i1030" DrawAspect="Content" ObjectID="_1716615639" r:id="rId26"/>
+          <o:OLEObject Type="Embed" ProgID="Paint.Picture" ShapeID="_x0000_i1030" DrawAspect="Content" ObjectID="_1716790866" r:id="rId26"/>
         </w:object>
       </w:r>
     </w:p>
@@ -2660,7 +2915,15 @@
         </w:rPr>
       </w:pPr>
       <w:r>
-        <w:t>It can be use to send request and return the response from the REST APIs</w:t>
+        <w:t xml:space="preserve">It can be </w:t>
+      </w:r>
+      <w:proofErr w:type="spellStart"/>
+      <w:r>
+        <w:t>use</w:t>
+      </w:r>
+      <w:proofErr w:type="spellEnd"/>
+      <w:r>
+        <w:t xml:space="preserve"> to send request and return the response from the REST APIs</w:t>
       </w:r>
     </w:p>
     <w:p>
@@ -2807,8 +3070,13 @@
         <w:t>GET, POST, PUT, DELETE</w:t>
       </w:r>
       <w:r>
-        <w:t>, OPTION, HEAD, PATCH etc..</w:t>
-      </w:r>
+        <w:t xml:space="preserve">, OPTION, HEAD, PATCH </w:t>
+      </w:r>
+      <w:proofErr w:type="gramStart"/>
+      <w:r>
+        <w:t>etc..</w:t>
+      </w:r>
+      <w:proofErr w:type="gramEnd"/>
     </w:p>
     <w:p>
       <w:pPr>
@@ -3153,7 +3421,15 @@
         </w:numPr>
       </w:pPr>
       <w:r>
-        <w:t xml:space="preserve">To accept the value from the path use </w:t>
+        <w:t xml:space="preserve">To accept the value from the </w:t>
+      </w:r>
+      <w:proofErr w:type="gramStart"/>
+      <w:r>
+        <w:t>path</w:t>
+      </w:r>
+      <w:proofErr w:type="gramEnd"/>
+      <w:r>
+        <w:t xml:space="preserve"> use </w:t>
       </w:r>
       <w:r>
         <w:rPr>
@@ -3175,7 +3451,15 @@
         </w:numPr>
       </w:pPr>
       <w:r>
-        <w:t>By using this option you can values mandatory for the user.</w:t>
+        <w:t xml:space="preserve">By using this </w:t>
+      </w:r>
+      <w:proofErr w:type="gramStart"/>
+      <w:r>
+        <w:t>option</w:t>
+      </w:r>
+      <w:proofErr w:type="gramEnd"/>
+      <w:r>
+        <w:t xml:space="preserve"> you can values mandatory for the user.</w:t>
       </w:r>
     </w:p>
     <w:p>
@@ -3261,6 +3545,8 @@
           <w:numId w:val="15"/>
         </w:numPr>
       </w:pPr>
+      <w:proofErr w:type="spellStart"/>
+      <w:proofErr w:type="gramStart"/>
       <w:r>
         <w:rPr>
           <w:b/>
@@ -3268,8 +3554,13 @@
         </w:rPr>
         <w:t>DriverManagerDataSource</w:t>
       </w:r>
-      <w:r>
-        <w:t xml:space="preserve"> : This class is use to established or provide the Db connections.</w:t>
+      <w:proofErr w:type="spellEnd"/>
+      <w:r>
+        <w:t xml:space="preserve"> :</w:t>
+      </w:r>
+      <w:proofErr w:type="gramEnd"/>
+      <w:r>
+        <w:t xml:space="preserve"> This class is use to established or provide the Db connections.</w:t>
       </w:r>
     </w:p>
     <w:p>
@@ -3280,6 +3571,8 @@
           <w:numId w:val="15"/>
         </w:numPr>
       </w:pPr>
+      <w:proofErr w:type="spellStart"/>
+      <w:proofErr w:type="gramStart"/>
       <w:r>
         <w:rPr>
           <w:b/>
@@ -3287,8 +3580,13 @@
         </w:rPr>
         <w:t>JdbcTemplate</w:t>
       </w:r>
-      <w:r>
-        <w:t xml:space="preserve"> : This class is used to execute SQL queries.</w:t>
+      <w:proofErr w:type="spellEnd"/>
+      <w:r>
+        <w:t xml:space="preserve"> :</w:t>
+      </w:r>
+      <w:proofErr w:type="gramEnd"/>
+      <w:r>
+        <w:t xml:space="preserve"> This class is used to execute SQL queries.</w:t>
       </w:r>
     </w:p>
     <w:p>
@@ -3376,7 +3674,17 @@
         </w:numPr>
       </w:pPr>
       <w:r>
-        <w:t>Provide DB connection configuration/properties inside application.properties file.</w:t>
+        <w:t xml:space="preserve">Provide DB connection configuration/properties inside </w:t>
+      </w:r>
+      <w:proofErr w:type="spellStart"/>
+      <w:proofErr w:type="gramStart"/>
+      <w:r>
+        <w:t>application.properties</w:t>
+      </w:r>
+      <w:proofErr w:type="spellEnd"/>
+      <w:proofErr w:type="gramEnd"/>
+      <w:r>
+        <w:t xml:space="preserve"> file.</w:t>
       </w:r>
     </w:p>
     <w:p>
@@ -3447,7 +3755,23 @@
       </w:pPr>
       <w:r>
         <w:lastRenderedPageBreak/>
-        <w:t>Use JdbcTemplate class by autowiring it to execute the query and get result back.</w:t>
+        <w:t xml:space="preserve">Use </w:t>
+      </w:r>
+      <w:proofErr w:type="spellStart"/>
+      <w:r>
+        <w:t>JdbcTemplate</w:t>
+      </w:r>
+      <w:proofErr w:type="spellEnd"/>
+      <w:r>
+        <w:t xml:space="preserve"> class by </w:t>
+      </w:r>
+      <w:proofErr w:type="spellStart"/>
+      <w:r>
+        <w:t>autowiring</w:t>
+      </w:r>
+      <w:proofErr w:type="spellEnd"/>
+      <w:r>
+        <w:t xml:space="preserve"> it to execute the query and get result back.</w:t>
       </w:r>
     </w:p>
     <w:p>
@@ -3459,7 +3783,15 @@
         </w:numPr>
       </w:pPr>
       <w:r>
-        <w:t>There are 2 major methods you can used from the JdbcTemplate class to execute query</w:t>
+        <w:t xml:space="preserve">There are 2 major methods you can used from the </w:t>
+      </w:r>
+      <w:proofErr w:type="spellStart"/>
+      <w:r>
+        <w:t>JdbcTemplate</w:t>
+      </w:r>
+      <w:proofErr w:type="spellEnd"/>
+      <w:r>
+        <w:t xml:space="preserve"> class to execute query</w:t>
       </w:r>
     </w:p>
     <w:p>
@@ -3470,8 +3802,13 @@
           <w:numId w:val="15"/>
         </w:numPr>
       </w:pPr>
-      <w:r>
-        <w:t>query()</w:t>
+      <w:proofErr w:type="gramStart"/>
+      <w:r>
+        <w:t>query(</w:t>
+      </w:r>
+      <w:proofErr w:type="gramEnd"/>
+      <w:r>
+        <w:t>)</w:t>
       </w:r>
       <w:r>
         <w:t>: Is use to execute Select type of query</w:t>
@@ -3485,8 +3822,13 @@
           <w:numId w:val="15"/>
         </w:numPr>
       </w:pPr>
-      <w:r>
-        <w:t>update()</w:t>
+      <w:proofErr w:type="gramStart"/>
+      <w:r>
+        <w:t>update(</w:t>
+      </w:r>
+      <w:proofErr w:type="gramEnd"/>
+      <w:r>
+        <w:t>)</w:t>
       </w:r>
       <w:r>
         <w:t>: is used to execute other than select query</w:t>
@@ -3536,17 +3878,48 @@
         </w:numPr>
       </w:pPr>
       <w:r>
-        <w:t>Create New Inquiry (Id(auto-generated), Name, contact, email, City, highQulification, passing Year, inqFor(Java, ASP.NET, Python, Testing)</w:t>
-      </w:r>
-      <w:r>
-        <w:t>, inqDate</w:t>
-      </w:r>
+        <w:t xml:space="preserve">Create New Inquiry (Id(auto-generated), Name, contact, email, City, </w:t>
+      </w:r>
+      <w:proofErr w:type="spellStart"/>
+      <w:r>
+        <w:t>highQulification</w:t>
+      </w:r>
+      <w:proofErr w:type="spellEnd"/>
+      <w:r>
+        <w:t xml:space="preserve">, passing Year, </w:t>
+      </w:r>
+      <w:proofErr w:type="spellStart"/>
+      <w:proofErr w:type="gramStart"/>
+      <w:r>
+        <w:t>inqFor</w:t>
+      </w:r>
+      <w:proofErr w:type="spellEnd"/>
+      <w:r>
+        <w:t>(</w:t>
+      </w:r>
+      <w:proofErr w:type="gramEnd"/>
+      <w:r>
+        <w:t>Java, ASP.NET, Python, Testing)</w:t>
+      </w:r>
+      <w:r>
+        <w:t xml:space="preserve">, </w:t>
+      </w:r>
+      <w:proofErr w:type="spellStart"/>
+      <w:r>
+        <w:t>inqDate</w:t>
+      </w:r>
+      <w:proofErr w:type="spellEnd"/>
       <w:r>
         <w:t>)</w:t>
       </w:r>
       <w:r>
-        <w:t xml:space="preserve"> -&gt; RequestBody</w:t>
-      </w:r>
+        <w:t xml:space="preserve"> -&gt; </w:t>
+      </w:r>
+      <w:proofErr w:type="spellStart"/>
+      <w:r>
+        <w:t>RequestBody</w:t>
+      </w:r>
+      <w:proofErr w:type="spellEnd"/>
       <w:r>
         <w:t xml:space="preserve"> </w:t>
       </w:r>
@@ -3581,7 +3954,15 @@
         <w:t>Delete The Inquiry by ID</w:t>
       </w:r>
       <w:r>
-        <w:t xml:space="preserve"> -&gt; RequestParam or </w:t>
+        <w:t xml:space="preserve"> -&gt; </w:t>
+      </w:r>
+      <w:proofErr w:type="spellStart"/>
+      <w:r>
+        <w:t>RequestParam</w:t>
+      </w:r>
+      <w:proofErr w:type="spellEnd"/>
+      <w:r>
+        <w:t xml:space="preserve"> or </w:t>
       </w:r>
       <w:r>
         <w:t>Path Param</w:t>
@@ -3608,15 +3989,28 @@
         </w:numPr>
       </w:pPr>
       <w:r>
-        <w:t>Get Inquires by inqFor</w:t>
-      </w:r>
-    </w:p>
-    <w:p>
-      <w:pPr>
-        <w:pStyle w:val="NoSpacing"/>
-      </w:pPr>
-      <w:r>
-        <w:t>Create an Swagger API for all the rest endpoints</w:t>
+        <w:t xml:space="preserve">Get Inquires by </w:t>
+      </w:r>
+      <w:proofErr w:type="spellStart"/>
+      <w:r>
+        <w:t>inqFor</w:t>
+      </w:r>
+      <w:proofErr w:type="spellEnd"/>
+    </w:p>
+    <w:p>
+      <w:pPr>
+        <w:pStyle w:val="NoSpacing"/>
+      </w:pPr>
+      <w:r>
+        <w:t xml:space="preserve">Create </w:t>
+      </w:r>
+      <w:proofErr w:type="gramStart"/>
+      <w:r>
+        <w:t>an</w:t>
+      </w:r>
+      <w:proofErr w:type="gramEnd"/>
+      <w:r>
+        <w:t xml:space="preserve"> Swagger API for all the rest endpoints</w:t>
       </w:r>
     </w:p>
     <w:p>
@@ -3798,6 +4192,7 @@
         </w:rPr>
         <w:t>&lt;</w:t>
       </w:r>
+      <w:proofErr w:type="spellStart"/>
       <w:r>
         <w:rPr>
           <w:rFonts w:ascii="Consolas" w:hAnsi="Consolas" w:cs="Consolas"/>
@@ -3807,6 +4202,7 @@
         </w:rPr>
         <w:t>groupId</w:t>
       </w:r>
+      <w:proofErr w:type="spellEnd"/>
       <w:r>
         <w:rPr>
           <w:rFonts w:ascii="Consolas" w:hAnsi="Consolas" w:cs="Consolas"/>
@@ -3816,6 +4212,7 @@
         </w:rPr>
         <w:t>&gt;</w:t>
       </w:r>
+      <w:proofErr w:type="spellStart"/>
       <w:r>
         <w:rPr>
           <w:rFonts w:ascii="Consolas" w:hAnsi="Consolas" w:cs="Consolas"/>
@@ -3825,6 +4222,7 @@
         </w:rPr>
         <w:t>org.springdoc</w:t>
       </w:r>
+      <w:proofErr w:type="spellEnd"/>
       <w:r>
         <w:rPr>
           <w:rFonts w:ascii="Consolas" w:hAnsi="Consolas" w:cs="Consolas"/>
@@ -3834,6 +4232,7 @@
         </w:rPr>
         <w:t>&lt;/</w:t>
       </w:r>
+      <w:proofErr w:type="spellStart"/>
       <w:r>
         <w:rPr>
           <w:rFonts w:ascii="Consolas" w:hAnsi="Consolas" w:cs="Consolas"/>
@@ -3843,6 +4242,7 @@
         </w:rPr>
         <w:t>groupId</w:t>
       </w:r>
+      <w:proofErr w:type="spellEnd"/>
       <w:r>
         <w:rPr>
           <w:rFonts w:ascii="Consolas" w:hAnsi="Consolas" w:cs="Consolas"/>
@@ -3893,6 +4293,7 @@
         </w:rPr>
         <w:t>&lt;</w:t>
       </w:r>
+      <w:proofErr w:type="spellStart"/>
       <w:r>
         <w:rPr>
           <w:rFonts w:ascii="Consolas" w:hAnsi="Consolas" w:cs="Consolas"/>
@@ -3902,6 +4303,7 @@
         </w:rPr>
         <w:t>artifactId</w:t>
       </w:r>
+      <w:proofErr w:type="spellEnd"/>
       <w:r>
         <w:rPr>
           <w:rFonts w:ascii="Consolas" w:hAnsi="Consolas" w:cs="Consolas"/>
@@ -3911,6 +4313,7 @@
         </w:rPr>
         <w:t>&gt;</w:t>
       </w:r>
+      <w:proofErr w:type="spellStart"/>
       <w:r>
         <w:rPr>
           <w:rFonts w:ascii="Consolas" w:hAnsi="Consolas" w:cs="Consolas"/>
@@ -3920,6 +4323,7 @@
         </w:rPr>
         <w:t>springdoc-openapi-ui</w:t>
       </w:r>
+      <w:proofErr w:type="spellEnd"/>
       <w:r>
         <w:rPr>
           <w:rFonts w:ascii="Consolas" w:hAnsi="Consolas" w:cs="Consolas"/>
@@ -3929,6 +4333,7 @@
         </w:rPr>
         <w:t>&lt;/</w:t>
       </w:r>
+      <w:proofErr w:type="spellStart"/>
       <w:r>
         <w:rPr>
           <w:rFonts w:ascii="Consolas" w:hAnsi="Consolas" w:cs="Consolas"/>
@@ -3938,6 +4343,7 @@
         </w:rPr>
         <w:t>artifactId</w:t>
       </w:r>
+      <w:proofErr w:type="spellEnd"/>
       <w:r>
         <w:rPr>
           <w:rFonts w:ascii="Consolas" w:hAnsi="Consolas" w:cs="Consolas"/>
@@ -4401,10 +4807,10 @@
       </w:pPr>
       <w:r>
         <w:object w:dxaOrig="14310" w:dyaOrig="7450" w14:anchorId="41AA9BDE">
-          <v:shape id="_x0000_i1031" type="#_x0000_t75" style="width:394.35pt;height:205.35pt" o:ole="">
+          <v:shape id="_x0000_i1031" type="#_x0000_t75" style="width:396pt;height:205.7pt" o:ole="">
             <v:imagedata r:id="rId31" o:title=""/>
           </v:shape>
-          <o:OLEObject Type="Embed" ProgID="Paint.Picture" ShapeID="_x0000_i1031" DrawAspect="Content" ObjectID="_1716615640" r:id="rId32"/>
+          <o:OLEObject Type="Embed" ProgID="Paint.Picture" ShapeID="_x0000_i1031" DrawAspect="Content" ObjectID="_1716790867" r:id="rId32"/>
         </w:object>
       </w:r>
     </w:p>
@@ -4556,7 +4962,17 @@
         <w:ind w:left="720"/>
       </w:pPr>
       <w:r>
-        <w:t>Add configurations related to DB and some configuration for the JPA inside application.properties file</w:t>
+        <w:t xml:space="preserve">Add configurations related to DB and some configuration for the JPA inside </w:t>
+      </w:r>
+      <w:proofErr w:type="spellStart"/>
+      <w:proofErr w:type="gramStart"/>
+      <w:r>
+        <w:t>application.properties</w:t>
+      </w:r>
+      <w:proofErr w:type="spellEnd"/>
+      <w:proofErr w:type="gramEnd"/>
+      <w:r>
+        <w:t xml:space="preserve"> file</w:t>
       </w:r>
     </w:p>
     <w:p>
@@ -4681,7 +5097,15 @@
         </w:numPr>
       </w:pPr>
       <w:r>
-        <w:t>As per JPA/Hibernate every table must have a primary key. So you also have to create a variable for Primary key inside entity class.</w:t>
+        <w:t xml:space="preserve">As per JPA/Hibernate every table must have a primary key. </w:t>
+      </w:r>
+      <w:proofErr w:type="gramStart"/>
+      <w:r>
+        <w:t>So</w:t>
+      </w:r>
+      <w:proofErr w:type="gramEnd"/>
+      <w:r>
+        <w:t xml:space="preserve"> you also have to create a variable for Primary key inside entity class.</w:t>
       </w:r>
     </w:p>
     <w:p>
@@ -4720,6 +5144,8 @@
       <w:r>
         <w:t xml:space="preserve">All annotations has to import from </w:t>
       </w:r>
+      <w:proofErr w:type="spellStart"/>
+      <w:proofErr w:type="gramStart"/>
       <w:r>
         <w:rPr>
           <w:b/>
@@ -4727,6 +5153,8 @@
         </w:rPr>
         <w:t>javax.persistence</w:t>
       </w:r>
+      <w:proofErr w:type="spellEnd"/>
+      <w:proofErr w:type="gramEnd"/>
       <w:r>
         <w:t xml:space="preserve"> package </w:t>
       </w:r>
@@ -4744,10 +5172,10 @@
       </w:pPr>
       <w:r>
         <w:object w:dxaOrig="17980" w:dyaOrig="6960" w14:anchorId="174DE7D9">
-          <v:shape id="_x0000_i1032" type="#_x0000_t75" style="width:310pt;height:120pt" o:ole="">
+          <v:shape id="_x0000_i1032" type="#_x0000_t75" style="width:308.55pt;height:118.3pt" o:ole="">
             <v:imagedata r:id="rId35" o:title=""/>
           </v:shape>
-          <o:OLEObject Type="Embed" ProgID="Paint.Picture" ShapeID="_x0000_i1032" DrawAspect="Content" ObjectID="_1716615641" r:id="rId36"/>
+          <o:OLEObject Type="Embed" ProgID="Paint.Picture" ShapeID="_x0000_i1032" DrawAspect="Content" ObjectID="_1716790868" r:id="rId36"/>
         </w:object>
       </w:r>
     </w:p>
@@ -4779,7 +5207,15 @@
         </w:numPr>
       </w:pPr>
       <w:r>
-        <w:t>Repository is used to execute the DML (Insert, update, delete, select(DQL)) operations.</w:t>
+        <w:t xml:space="preserve">Repository is used to execute the DML (Insert, update, delete, </w:t>
+      </w:r>
+      <w:proofErr w:type="gramStart"/>
+      <w:r>
+        <w:t>select(</w:t>
+      </w:r>
+      <w:proofErr w:type="gramEnd"/>
+      <w:r>
+        <w:t>DQL)) operations.</w:t>
       </w:r>
     </w:p>
     <w:p>
@@ -4796,6 +5232,7 @@
       <w:r>
         <w:t xml:space="preserve">spring JPA provided one interface called as </w:t>
       </w:r>
+      <w:proofErr w:type="spellStart"/>
       <w:r>
         <w:rPr>
           <w:b/>
@@ -4804,6 +5241,7 @@
         </w:rPr>
         <w:t>JpaRepository</w:t>
       </w:r>
+      <w:proofErr w:type="spellEnd"/>
       <w:r>
         <w:t xml:space="preserve"> </w:t>
       </w:r>
@@ -4820,7 +5258,23 @@
         </w:numPr>
       </w:pPr>
       <w:r>
-        <w:t>To Create repository you have to create interface and extends your interface by JpaRepository interface.</w:t>
+        <w:t xml:space="preserve">To Create </w:t>
+      </w:r>
+      <w:proofErr w:type="gramStart"/>
+      <w:r>
+        <w:t>repository</w:t>
+      </w:r>
+      <w:proofErr w:type="gramEnd"/>
+      <w:r>
+        <w:t xml:space="preserve"> you have to create interface and extends your interface by </w:t>
+      </w:r>
+      <w:proofErr w:type="spellStart"/>
+      <w:r>
+        <w:t>JpaRepository</w:t>
+      </w:r>
+      <w:proofErr w:type="spellEnd"/>
+      <w:r>
+        <w:t xml:space="preserve"> interface.</w:t>
       </w:r>
     </w:p>
     <w:p>
@@ -4832,7 +5286,15 @@
         </w:numPr>
       </w:pPr>
       <w:r>
-        <w:t>In the JpaRepository the basic DML operation are readily provided which can be directly used by extending the repository on custom interface.</w:t>
+        <w:t xml:space="preserve">In the </w:t>
+      </w:r>
+      <w:proofErr w:type="spellStart"/>
+      <w:r>
+        <w:t>JpaRepository</w:t>
+      </w:r>
+      <w:proofErr w:type="spellEnd"/>
+      <w:r>
+        <w:t xml:space="preserve"> the basic DML operation are readily provided which can be directly used by extending the repository on custom interface.</w:t>
       </w:r>
     </w:p>
     <w:p>
@@ -4848,10 +5310,10 @@
       </w:pPr>
       <w:r>
         <w:object w:dxaOrig="12090" w:dyaOrig="3260" w14:anchorId="418A6F2F">
-          <v:shape id="_x0000_i1033" type="#_x0000_t75" style="width:403.35pt;height:109pt" o:ole="">
+          <v:shape id="_x0000_i1033" type="#_x0000_t75" style="width:401.15pt;height:108pt" o:ole="">
             <v:imagedata r:id="rId37" o:title=""/>
           </v:shape>
-          <o:OLEObject Type="Embed" ProgID="Paint.Picture" ShapeID="_x0000_i1033" DrawAspect="Content" ObjectID="_1716615642" r:id="rId38"/>
+          <o:OLEObject Type="Embed" ProgID="Paint.Picture" ShapeID="_x0000_i1033" DrawAspect="Content" ObjectID="_1716790869" r:id="rId38"/>
         </w:object>
       </w:r>
     </w:p>
@@ -4864,7 +5326,15 @@
         </w:numPr>
       </w:pPr>
       <w:r>
-        <w:t>Using this Repository you can perform following Db operation</w:t>
+        <w:t xml:space="preserve">Using this </w:t>
+      </w:r>
+      <w:proofErr w:type="gramStart"/>
+      <w:r>
+        <w:t>Repository</w:t>
+      </w:r>
+      <w:proofErr w:type="gramEnd"/>
+      <w:r>
+        <w:t xml:space="preserve"> you can perform following Db operation</w:t>
       </w:r>
     </w:p>
     <w:p>
@@ -4875,8 +5345,18 @@
           <w:numId w:val="19"/>
         </w:numPr>
       </w:pPr>
-      <w:r>
-        <w:t>save(EntityClassObject)</w:t>
+      <w:proofErr w:type="gramStart"/>
+      <w:r>
+        <w:t>save(</w:t>
+      </w:r>
+      <w:proofErr w:type="spellStart"/>
+      <w:proofErr w:type="gramEnd"/>
+      <w:r>
+        <w:t>EntityClassObject</w:t>
+      </w:r>
+      <w:proofErr w:type="spellEnd"/>
+      <w:r>
+        <w:t>)</w:t>
       </w:r>
       <w:r>
         <w:t xml:space="preserve"> : save or update the record</w:t>
@@ -4896,8 +5376,18 @@
           <w:numId w:val="19"/>
         </w:numPr>
       </w:pPr>
-      <w:r>
-        <w:t>delete(EntityClassObj) : delete the record by ID</w:t>
+      <w:proofErr w:type="gramStart"/>
+      <w:r>
+        <w:t>delete(</w:t>
+      </w:r>
+      <w:proofErr w:type="spellStart"/>
+      <w:proofErr w:type="gramEnd"/>
+      <w:r>
+        <w:t>EntityClassObj</w:t>
+      </w:r>
+      <w:proofErr w:type="spellEnd"/>
+      <w:r>
+        <w:t>) : delete the record by ID</w:t>
       </w:r>
       <w:r>
         <w:t xml:space="preserve"> (delete query)</w:t>
@@ -4911,8 +5401,18 @@
           <w:numId w:val="19"/>
         </w:numPr>
       </w:pPr>
-      <w:r>
-        <w:t>findAll() : to get all the records from the DB</w:t>
+      <w:proofErr w:type="spellStart"/>
+      <w:proofErr w:type="gramStart"/>
+      <w:r>
+        <w:t>findAll</w:t>
+      </w:r>
+      <w:proofErr w:type="spellEnd"/>
+      <w:r>
+        <w:t>(</w:t>
+      </w:r>
+      <w:proofErr w:type="gramEnd"/>
+      <w:r>
+        <w:t>) : to get all the records from the DB</w:t>
       </w:r>
       <w:r>
         <w:t xml:space="preserve"> (select * query)</w:t>
@@ -4926,8 +5426,18 @@
           <w:numId w:val="19"/>
         </w:numPr>
       </w:pPr>
-      <w:r>
-        <w:t>findById(ID) : to get the records by ID</w:t>
+      <w:proofErr w:type="spellStart"/>
+      <w:proofErr w:type="gramStart"/>
+      <w:r>
+        <w:t>findById</w:t>
+      </w:r>
+      <w:proofErr w:type="spellEnd"/>
+      <w:r>
+        <w:t>(</w:t>
+      </w:r>
+      <w:proofErr w:type="gramEnd"/>
+      <w:r>
+        <w:t>ID) : to get the records by ID</w:t>
       </w:r>
       <w:r>
         <w:t>(PK)</w:t>
@@ -5109,7 +5619,15 @@
               <w:pStyle w:val="NoSpacing"/>
             </w:pPr>
             <w:r>
-              <w:t>To customize the name of the table. By default table name is same as class name</w:t>
+              <w:t xml:space="preserve">To customize the name of the table. By </w:t>
+            </w:r>
+            <w:proofErr w:type="gramStart"/>
+            <w:r>
+              <w:t>default</w:t>
+            </w:r>
+            <w:proofErr w:type="gramEnd"/>
+            <w:r>
+              <w:t xml:space="preserve"> table name is same as class name</w:t>
             </w:r>
           </w:p>
         </w:tc>
@@ -5219,6 +5737,592 @@
         <w:pStyle w:val="NoSpacing"/>
       </w:pPr>
     </w:p>
+    <w:p>
+      <w:r>
+        <w:br w:type="page"/>
+      </w:r>
+    </w:p>
+    <w:p>
+      <w:pPr>
+        <w:pStyle w:val="NoSpacing"/>
+        <w:rPr>
+          <w:b/>
+          <w:bCs/>
+          <w:u w:val="single"/>
+        </w:rPr>
+      </w:pPr>
+      <w:r>
+        <w:rPr>
+          <w:b/>
+          <w:bCs/>
+          <w:u w:val="single"/>
+        </w:rPr>
+        <w:lastRenderedPageBreak/>
+        <w:t xml:space="preserve">Using Custom Query in </w:t>
+      </w:r>
+      <w:proofErr w:type="spellStart"/>
+      <w:r>
+        <w:rPr>
+          <w:b/>
+          <w:bCs/>
+          <w:u w:val="single"/>
+        </w:rPr>
+        <w:t>SpringBoot</w:t>
+      </w:r>
+      <w:proofErr w:type="spellEnd"/>
+      <w:r>
+        <w:rPr>
+          <w:b/>
+          <w:bCs/>
+          <w:u w:val="single"/>
+        </w:rPr>
+        <w:t xml:space="preserve"> JPA</w:t>
+      </w:r>
+    </w:p>
+    <w:p>
+      <w:pPr>
+        <w:pStyle w:val="NoSpacing"/>
+        <w:rPr>
+          <w:b/>
+          <w:bCs/>
+          <w:u w:val="single"/>
+        </w:rPr>
+      </w:pPr>
+    </w:p>
+    <w:p>
+      <w:pPr>
+        <w:pStyle w:val="NoSpacing"/>
+        <w:numPr>
+          <w:ilvl w:val="0"/>
+          <w:numId w:val="20"/>
+        </w:numPr>
+      </w:pPr>
+      <w:r>
+        <w:t>You can execute your own queried instead of getting generated from the JPA.</w:t>
+      </w:r>
+    </w:p>
+    <w:p>
+      <w:pPr>
+        <w:pStyle w:val="NoSpacing"/>
+        <w:numPr>
+          <w:ilvl w:val="0"/>
+          <w:numId w:val="20"/>
+        </w:numPr>
+      </w:pPr>
+      <w:r>
+        <w:t>Spring JPA divided queries into two type</w:t>
+      </w:r>
+      <w:r>
+        <w:t>s</w:t>
+      </w:r>
+      <w:r>
+        <w:t>:</w:t>
+      </w:r>
+    </w:p>
+    <w:p>
+      <w:pPr>
+        <w:pStyle w:val="NoSpacing"/>
+        <w:numPr>
+          <w:ilvl w:val="1"/>
+          <w:numId w:val="20"/>
+        </w:numPr>
+      </w:pPr>
+      <w:r>
+        <w:t>SQL</w:t>
+      </w:r>
+    </w:p>
+    <w:p>
+      <w:pPr>
+        <w:pStyle w:val="NoSpacing"/>
+        <w:numPr>
+          <w:ilvl w:val="2"/>
+          <w:numId w:val="20"/>
+        </w:numPr>
+      </w:pPr>
+      <w:r>
+        <w:t>You can write your SQL query directly and get the result.</w:t>
+      </w:r>
+    </w:p>
+    <w:p>
+      <w:pPr>
+        <w:pStyle w:val="NoSpacing"/>
+        <w:numPr>
+          <w:ilvl w:val="2"/>
+          <w:numId w:val="20"/>
+        </w:numPr>
+      </w:pPr>
+      <w:r>
+        <w:t>In the SQL the table name and the column name will be used inside query.</w:t>
+      </w:r>
+    </w:p>
+    <w:p>
+      <w:pPr>
+        <w:pStyle w:val="NoSpacing"/>
+        <w:numPr>
+          <w:ilvl w:val="2"/>
+          <w:numId w:val="20"/>
+        </w:numPr>
+      </w:pPr>
+      <w:r>
+        <w:t xml:space="preserve">This query is database dependent query. </w:t>
+      </w:r>
+    </w:p>
+    <w:p>
+      <w:pPr>
+        <w:pStyle w:val="NoSpacing"/>
+        <w:numPr>
+          <w:ilvl w:val="2"/>
+          <w:numId w:val="20"/>
+        </w:numPr>
+      </w:pPr>
+      <w:r>
+        <w:t>Example:</w:t>
+      </w:r>
+    </w:p>
+    <w:p>
+      <w:pPr>
+        <w:pStyle w:val="NoSpacing"/>
+        <w:ind w:left="2160"/>
+        <w:rPr>
+          <w:b/>
+          <w:bCs/>
+        </w:rPr>
+      </w:pPr>
+      <w:r>
+        <w:rPr>
+          <w:b/>
+          <w:bCs/>
+        </w:rPr>
+        <w:t xml:space="preserve">select * from </w:t>
+      </w:r>
+      <w:proofErr w:type="spellStart"/>
+      <w:r>
+        <w:rPr>
+          <w:b/>
+          <w:bCs/>
+        </w:rPr>
+        <w:t>phbook</w:t>
+      </w:r>
+      <w:proofErr w:type="spellEnd"/>
+      <w:r>
+        <w:rPr>
+          <w:b/>
+          <w:bCs/>
+        </w:rPr>
+        <w:t xml:space="preserve"> where contact='7709878987';</w:t>
+      </w:r>
+    </w:p>
+    <w:p>
+      <w:pPr>
+        <w:pStyle w:val="NoSpacing"/>
+        <w:numPr>
+          <w:ilvl w:val="1"/>
+          <w:numId w:val="20"/>
+        </w:numPr>
+      </w:pPr>
+      <w:r>
+        <w:t>HQL/JPQL</w:t>
+      </w:r>
+    </w:p>
+    <w:p>
+      <w:pPr>
+        <w:pStyle w:val="NoSpacing"/>
+        <w:numPr>
+          <w:ilvl w:val="2"/>
+          <w:numId w:val="20"/>
+        </w:numPr>
+      </w:pPr>
+      <w:r>
+        <w:t>HQL stands for Hibernate Query Language and JPQL stands for JPA Persistent Query Language.</w:t>
+      </w:r>
+    </w:p>
+    <w:p>
+      <w:pPr>
+        <w:pStyle w:val="NoSpacing"/>
+        <w:numPr>
+          <w:ilvl w:val="2"/>
+          <w:numId w:val="20"/>
+        </w:numPr>
+      </w:pPr>
+      <w:r>
+        <w:t>In these queried instead of table and column name you can use a</w:t>
+      </w:r>
+      <w:r>
+        <w:t>n</w:t>
+      </w:r>
+      <w:r>
+        <w:t xml:space="preserve"> </w:t>
+      </w:r>
+      <w:r>
+        <w:t xml:space="preserve">entity </w:t>
+      </w:r>
+      <w:r>
+        <w:t xml:space="preserve">class name and variable name. </w:t>
+      </w:r>
+    </w:p>
+    <w:p>
+      <w:pPr>
+        <w:pStyle w:val="NoSpacing"/>
+        <w:numPr>
+          <w:ilvl w:val="2"/>
+          <w:numId w:val="20"/>
+        </w:numPr>
+      </w:pPr>
+      <w:r>
+        <w:t>The queries will e a database independent.</w:t>
+      </w:r>
+    </w:p>
+    <w:p>
+      <w:pPr>
+        <w:pStyle w:val="NoSpacing"/>
+        <w:numPr>
+          <w:ilvl w:val="2"/>
+          <w:numId w:val="20"/>
+        </w:numPr>
+      </w:pPr>
+      <w:r>
+        <w:t>Example:</w:t>
+      </w:r>
+    </w:p>
+    <w:p>
+      <w:pPr>
+        <w:pStyle w:val="NoSpacing"/>
+        <w:ind w:left="2160"/>
+        <w:rPr>
+          <w:b/>
+          <w:bCs/>
+        </w:rPr>
+      </w:pPr>
+      <w:r>
+        <w:rPr>
+          <w:b/>
+          <w:bCs/>
+        </w:rPr>
+        <w:t xml:space="preserve">From Contact where </w:t>
+      </w:r>
+      <w:proofErr w:type="spellStart"/>
+      <w:r>
+        <w:rPr>
+          <w:b/>
+          <w:bCs/>
+        </w:rPr>
+        <w:t>phoneNo</w:t>
+      </w:r>
+      <w:proofErr w:type="spellEnd"/>
+      <w:r>
+        <w:rPr>
+          <w:b/>
+          <w:bCs/>
+        </w:rPr>
+        <w:t xml:space="preserve">=’ </w:t>
+      </w:r>
+      <w:r>
+        <w:rPr>
+          <w:b/>
+          <w:bCs/>
+        </w:rPr>
+        <w:t>7709878987</w:t>
+      </w:r>
+      <w:r>
+        <w:rPr>
+          <w:b/>
+          <w:bCs/>
+        </w:rPr>
+        <w:t>’</w:t>
+      </w:r>
+    </w:p>
+    <w:p>
+      <w:pPr>
+        <w:pStyle w:val="NoSpacing"/>
+        <w:ind w:left="2160"/>
+        <w:rPr>
+          <w:b/>
+          <w:bCs/>
+        </w:rPr>
+      </w:pPr>
+    </w:p>
+    <w:p>
+      <w:pPr>
+        <w:pStyle w:val="NoSpacing"/>
+        <w:ind w:left="720" w:firstLine="720"/>
+      </w:pPr>
+      <w:r>
+        <w:drawing>
+          <wp:inline distT="0" distB="0" distL="0" distR="0" wp14:anchorId="6257D65C" wp14:editId="0E4F9E38">
+            <wp:extent cx="4724400" cy="2489900"/>
+            <wp:effectExtent l="0" t="0" r="0" b="5715"/>
+            <wp:docPr id="8" name="Picture 8"/>
+            <wp:cNvGraphicFramePr>
+              <a:graphicFrameLocks xmlns:a="http://schemas.openxmlformats.org/drawingml/2006/main" noChangeAspect="1"/>
+            </wp:cNvGraphicFramePr>
+            <a:graphic xmlns:a="http://schemas.openxmlformats.org/drawingml/2006/main">
+              <a:graphicData uri="http://schemas.openxmlformats.org/drawingml/2006/picture">
+                <pic:pic xmlns:pic="http://schemas.openxmlformats.org/drawingml/2006/picture">
+                  <pic:nvPicPr>
+                    <pic:cNvPr id="1" name=""/>
+                    <pic:cNvPicPr/>
+                  </pic:nvPicPr>
+                  <pic:blipFill>
+                    <a:blip r:embed="rId39"/>
+                    <a:stretch>
+                      <a:fillRect/>
+                    </a:stretch>
+                  </pic:blipFill>
+                  <pic:spPr>
+                    <a:xfrm>
+                      <a:off x="0" y="0"/>
+                      <a:ext cx="4727705" cy="2491642"/>
+                    </a:xfrm>
+                    <a:prstGeom prst="rect">
+                      <a:avLst/>
+                    </a:prstGeom>
+                  </pic:spPr>
+                </pic:pic>
+              </a:graphicData>
+            </a:graphic>
+          </wp:inline>
+        </w:drawing>
+      </w:r>
+    </w:p>
+    <w:p>
+      <w:pPr>
+        <w:pStyle w:val="NoSpacing"/>
+        <w:numPr>
+          <w:ilvl w:val="0"/>
+          <w:numId w:val="20"/>
+        </w:numPr>
+      </w:pPr>
+      <w:r>
+        <w:t xml:space="preserve">To execute SQL or HQL you can use </w:t>
+      </w:r>
+      <w:r>
+        <w:rPr>
+          <w:b/>
+          <w:bCs/>
+        </w:rPr>
+        <w:t>@Query</w:t>
+      </w:r>
+      <w:r>
+        <w:t xml:space="preserve"> annotation on the method.</w:t>
+      </w:r>
+    </w:p>
+    <w:p>
+      <w:pPr>
+        <w:pStyle w:val="NoSpacing"/>
+        <w:numPr>
+          <w:ilvl w:val="0"/>
+          <w:numId w:val="20"/>
+        </w:numPr>
+      </w:pPr>
+      <w:r>
+        <w:t xml:space="preserve">To Execute any DML query such as Insert, update, delete you have to use </w:t>
+      </w:r>
+      <w:r>
+        <w:rPr>
+          <w:b/>
+          <w:bCs/>
+        </w:rPr>
+        <w:t>@Modifying</w:t>
+      </w:r>
+      <w:r>
+        <w:t xml:space="preserve"> </w:t>
+      </w:r>
+      <w:r>
+        <w:t xml:space="preserve">and </w:t>
+      </w:r>
+      <w:r>
+        <w:rPr>
+          <w:rFonts w:ascii="Consolas" w:hAnsi="Consolas" w:cs="Consolas"/>
+          <w:b/>
+          <w:bCs/>
+          <w:color w:val="646464"/>
+          <w:sz w:val="24"/>
+          <w:szCs w:val="24"/>
+          <w:shd w:val="clear" w:color="auto" w:fill="E8F2FE"/>
+        </w:rPr>
+        <w:t>@Transactional</w:t>
+      </w:r>
+      <w:r>
+        <w:rPr>
+          <w:rFonts w:ascii="Consolas" w:hAnsi="Consolas" w:cs="Consolas"/>
+          <w:color w:val="646464"/>
+          <w:sz w:val="24"/>
+          <w:szCs w:val="24"/>
+          <w:shd w:val="clear" w:color="auto" w:fill="E8F2FE"/>
+        </w:rPr>
+        <w:t xml:space="preserve"> </w:t>
+      </w:r>
+      <w:r>
+        <w:t xml:space="preserve">annotation along with @Query annotation  </w:t>
+      </w:r>
+    </w:p>
+    <w:p>
+      <w:pPr>
+        <w:pStyle w:val="NoSpacing"/>
+      </w:pPr>
+    </w:p>
+    <w:p>
+      <w:pPr>
+        <w:pStyle w:val="NoSpacing"/>
+        <w:rPr>
+          <w:b/>
+          <w:bCs/>
+        </w:rPr>
+      </w:pPr>
+      <w:r>
+        <w:rPr>
+          <w:b/>
+          <w:bCs/>
+        </w:rPr>
+        <w:t xml:space="preserve">Task: </w:t>
+      </w:r>
+      <w:r>
+        <w:rPr>
+          <w:b/>
+          <w:bCs/>
+        </w:rPr>
+        <w:t xml:space="preserve"> Use Spring Boot JPA</w:t>
+      </w:r>
+    </w:p>
+    <w:p>
+      <w:pPr>
+        <w:pStyle w:val="NoSpacing"/>
+      </w:pPr>
+      <w:r>
+        <w:t>Create Student Inquiry module of an application. Create Following functionalities by REST API.</w:t>
+      </w:r>
+    </w:p>
+    <w:p>
+      <w:pPr>
+        <w:pStyle w:val="NoSpacing"/>
+        <w:numPr>
+          <w:ilvl w:val="0"/>
+          <w:numId w:val="21"/>
+        </w:numPr>
+      </w:pPr>
+      <w:r>
+        <w:t xml:space="preserve">Create New Inquiry (Id(auto-generated), Name, contact, email, City, </w:t>
+      </w:r>
+      <w:proofErr w:type="spellStart"/>
+      <w:r>
+        <w:t>highQulification</w:t>
+      </w:r>
+      <w:proofErr w:type="spellEnd"/>
+      <w:r>
+        <w:t xml:space="preserve">, passing Year, </w:t>
+      </w:r>
+      <w:proofErr w:type="spellStart"/>
+      <w:proofErr w:type="gramStart"/>
+      <w:r>
+        <w:t>inqFor</w:t>
+      </w:r>
+      <w:proofErr w:type="spellEnd"/>
+      <w:r>
+        <w:t>(</w:t>
+      </w:r>
+      <w:proofErr w:type="gramEnd"/>
+      <w:r>
+        <w:t xml:space="preserve">Java, ASP.NET, Python, Testing), </w:t>
+      </w:r>
+      <w:proofErr w:type="spellStart"/>
+      <w:r>
+        <w:t>inqDate</w:t>
+      </w:r>
+      <w:proofErr w:type="spellEnd"/>
+      <w:r>
+        <w:t xml:space="preserve">) -&gt; </w:t>
+      </w:r>
+      <w:proofErr w:type="spellStart"/>
+      <w:r>
+        <w:t>RequestBody</w:t>
+      </w:r>
+      <w:proofErr w:type="spellEnd"/>
+      <w:r>
+        <w:t xml:space="preserve"> -&gt;JSON</w:t>
+      </w:r>
+    </w:p>
+    <w:p>
+      <w:pPr>
+        <w:pStyle w:val="NoSpacing"/>
+        <w:numPr>
+          <w:ilvl w:val="0"/>
+          <w:numId w:val="21"/>
+        </w:numPr>
+      </w:pPr>
+      <w:r>
+        <w:t>Get all the inquires</w:t>
+      </w:r>
+    </w:p>
+    <w:p>
+      <w:pPr>
+        <w:pStyle w:val="NoSpacing"/>
+        <w:numPr>
+          <w:ilvl w:val="0"/>
+          <w:numId w:val="21"/>
+        </w:numPr>
+      </w:pPr>
+      <w:r>
+        <w:t xml:space="preserve">Delete The Inquiry by ID -&gt; </w:t>
+      </w:r>
+      <w:proofErr w:type="spellStart"/>
+      <w:r>
+        <w:t>RequestParam</w:t>
+      </w:r>
+      <w:proofErr w:type="spellEnd"/>
+      <w:r>
+        <w:t xml:space="preserve"> or Path Param</w:t>
+      </w:r>
+    </w:p>
+    <w:p>
+      <w:pPr>
+        <w:pStyle w:val="NoSpacing"/>
+        <w:numPr>
+          <w:ilvl w:val="0"/>
+          <w:numId w:val="21"/>
+        </w:numPr>
+      </w:pPr>
+      <w:r>
+        <w:t>Get Inquires by City</w:t>
+      </w:r>
+    </w:p>
+    <w:p>
+      <w:pPr>
+        <w:pStyle w:val="NoSpacing"/>
+        <w:numPr>
+          <w:ilvl w:val="0"/>
+          <w:numId w:val="21"/>
+        </w:numPr>
+      </w:pPr>
+      <w:r>
+        <w:t xml:space="preserve">Get Inquires by </w:t>
+      </w:r>
+      <w:proofErr w:type="spellStart"/>
+      <w:r>
+        <w:t>inqFor</w:t>
+      </w:r>
+      <w:proofErr w:type="spellEnd"/>
+    </w:p>
+    <w:p>
+      <w:pPr>
+        <w:pStyle w:val="NoSpacing"/>
+      </w:pPr>
+      <w:r>
+        <w:t xml:space="preserve">Create </w:t>
+      </w:r>
+      <w:proofErr w:type="gramStart"/>
+      <w:r>
+        <w:t>an</w:t>
+      </w:r>
+      <w:proofErr w:type="gramEnd"/>
+      <w:r>
+        <w:t xml:space="preserve"> Swagger API for all the rest endpoints</w:t>
+      </w:r>
+    </w:p>
+    <w:p>
+      <w:pPr>
+        <w:pStyle w:val="NoSpacing"/>
+      </w:pPr>
+    </w:p>
     <w:sectPr>
       <w:pgSz w:w="12240" w:h="15840"/>
       <w:pgMar w:top="1440" w:right="1440" w:bottom="1440" w:left="1440" w:header="720" w:footer="720" w:gutter="0"/>
@@ -6263,6 +7367,184 @@
     </w:lvl>
   </w:abstractNum>
   <w:abstractNum w:abstractNumId="11" w15:restartNumberingAfterBreak="0">
+    <w:nsid w:val="2E1C2706"/>
+    <w:multiLevelType w:val="hybridMultilevel"/>
+    <w:tmpl w:val="5296DE90"/>
+    <w:lvl w:ilvl="0" w:tplc="4200801C">
+      <w:start w:val="1"/>
+      <w:numFmt w:val="decimal"/>
+      <w:lvlText w:val="%1."/>
+      <w:lvlJc w:val="left"/>
+      <w:pPr>
+        <w:ind w:left="720" w:hanging="360"/>
+      </w:pPr>
+      <w:rPr>
+        <w:rFonts w:hint="default"/>
+      </w:rPr>
+    </w:lvl>
+    <w:lvl w:ilvl="1" w:tplc="04090019">
+      <w:start w:val="1"/>
+      <w:numFmt w:val="lowerLetter"/>
+      <w:lvlText w:val="%2."/>
+      <w:lvlJc w:val="left"/>
+      <w:pPr>
+        <w:ind w:left="1440" w:hanging="360"/>
+      </w:pPr>
+    </w:lvl>
+    <w:lvl w:ilvl="2" w:tplc="0409001B">
+      <w:start w:val="1"/>
+      <w:numFmt w:val="lowerRoman"/>
+      <w:lvlText w:val="%3."/>
+      <w:lvlJc w:val="right"/>
+      <w:pPr>
+        <w:ind w:left="2160" w:hanging="180"/>
+      </w:pPr>
+    </w:lvl>
+    <w:lvl w:ilvl="3" w:tplc="0409000F" w:tentative="1">
+      <w:start w:val="1"/>
+      <w:numFmt w:val="decimal"/>
+      <w:lvlText w:val="%4."/>
+      <w:lvlJc w:val="left"/>
+      <w:pPr>
+        <w:ind w:left="2880" w:hanging="360"/>
+      </w:pPr>
+    </w:lvl>
+    <w:lvl w:ilvl="4" w:tplc="04090019" w:tentative="1">
+      <w:start w:val="1"/>
+      <w:numFmt w:val="lowerLetter"/>
+      <w:lvlText w:val="%5."/>
+      <w:lvlJc w:val="left"/>
+      <w:pPr>
+        <w:ind w:left="3600" w:hanging="360"/>
+      </w:pPr>
+    </w:lvl>
+    <w:lvl w:ilvl="5" w:tplc="0409001B" w:tentative="1">
+      <w:start w:val="1"/>
+      <w:numFmt w:val="lowerRoman"/>
+      <w:lvlText w:val="%6."/>
+      <w:lvlJc w:val="right"/>
+      <w:pPr>
+        <w:ind w:left="4320" w:hanging="180"/>
+      </w:pPr>
+    </w:lvl>
+    <w:lvl w:ilvl="6" w:tplc="0409000F" w:tentative="1">
+      <w:start w:val="1"/>
+      <w:numFmt w:val="decimal"/>
+      <w:lvlText w:val="%7."/>
+      <w:lvlJc w:val="left"/>
+      <w:pPr>
+        <w:ind w:left="5040" w:hanging="360"/>
+      </w:pPr>
+    </w:lvl>
+    <w:lvl w:ilvl="7" w:tplc="04090019" w:tentative="1">
+      <w:start w:val="1"/>
+      <w:numFmt w:val="lowerLetter"/>
+      <w:lvlText w:val="%8."/>
+      <w:lvlJc w:val="left"/>
+      <w:pPr>
+        <w:ind w:left="5760" w:hanging="360"/>
+      </w:pPr>
+    </w:lvl>
+    <w:lvl w:ilvl="8" w:tplc="0409001B" w:tentative="1">
+      <w:start w:val="1"/>
+      <w:numFmt w:val="lowerRoman"/>
+      <w:lvlText w:val="%9."/>
+      <w:lvlJc w:val="right"/>
+      <w:pPr>
+        <w:ind w:left="6480" w:hanging="180"/>
+      </w:pPr>
+    </w:lvl>
+  </w:abstractNum>
+  <w:abstractNum w:abstractNumId="12" w15:restartNumberingAfterBreak="0">
+    <w:nsid w:val="579F2C58"/>
+    <w:multiLevelType w:val="hybridMultilevel"/>
+    <w:tmpl w:val="8DEC258A"/>
+    <w:lvl w:ilvl="0" w:tplc="FFFFFFFF">
+      <w:start w:val="1"/>
+      <w:numFmt w:val="decimal"/>
+      <w:lvlText w:val="%1."/>
+      <w:lvlJc w:val="left"/>
+      <w:pPr>
+        <w:ind w:left="720" w:hanging="360"/>
+      </w:pPr>
+      <w:rPr>
+        <w:rFonts w:hint="default"/>
+      </w:rPr>
+    </w:lvl>
+    <w:lvl w:ilvl="1" w:tplc="FFFFFFFF" w:tentative="1">
+      <w:start w:val="1"/>
+      <w:numFmt w:val="lowerLetter"/>
+      <w:lvlText w:val="%2."/>
+      <w:lvlJc w:val="left"/>
+      <w:pPr>
+        <w:ind w:left="1440" w:hanging="360"/>
+      </w:pPr>
+    </w:lvl>
+    <w:lvl w:ilvl="2" w:tplc="FFFFFFFF" w:tentative="1">
+      <w:start w:val="1"/>
+      <w:numFmt w:val="lowerRoman"/>
+      <w:lvlText w:val="%3."/>
+      <w:lvlJc w:val="right"/>
+      <w:pPr>
+        <w:ind w:left="2160" w:hanging="180"/>
+      </w:pPr>
+    </w:lvl>
+    <w:lvl w:ilvl="3" w:tplc="FFFFFFFF" w:tentative="1">
+      <w:start w:val="1"/>
+      <w:numFmt w:val="decimal"/>
+      <w:lvlText w:val="%4."/>
+      <w:lvlJc w:val="left"/>
+      <w:pPr>
+        <w:ind w:left="2880" w:hanging="360"/>
+      </w:pPr>
+    </w:lvl>
+    <w:lvl w:ilvl="4" w:tplc="FFFFFFFF" w:tentative="1">
+      <w:start w:val="1"/>
+      <w:numFmt w:val="lowerLetter"/>
+      <w:lvlText w:val="%5."/>
+      <w:lvlJc w:val="left"/>
+      <w:pPr>
+        <w:ind w:left="3600" w:hanging="360"/>
+      </w:pPr>
+    </w:lvl>
+    <w:lvl w:ilvl="5" w:tplc="FFFFFFFF" w:tentative="1">
+      <w:start w:val="1"/>
+      <w:numFmt w:val="lowerRoman"/>
+      <w:lvlText w:val="%6."/>
+      <w:lvlJc w:val="right"/>
+      <w:pPr>
+        <w:ind w:left="4320" w:hanging="180"/>
+      </w:pPr>
+    </w:lvl>
+    <w:lvl w:ilvl="6" w:tplc="FFFFFFFF" w:tentative="1">
+      <w:start w:val="1"/>
+      <w:numFmt w:val="decimal"/>
+      <w:lvlText w:val="%7."/>
+      <w:lvlJc w:val="left"/>
+      <w:pPr>
+        <w:ind w:left="5040" w:hanging="360"/>
+      </w:pPr>
+    </w:lvl>
+    <w:lvl w:ilvl="7" w:tplc="FFFFFFFF" w:tentative="1">
+      <w:start w:val="1"/>
+      <w:numFmt w:val="lowerLetter"/>
+      <w:lvlText w:val="%8."/>
+      <w:lvlJc w:val="left"/>
+      <w:pPr>
+        <w:ind w:left="5760" w:hanging="360"/>
+      </w:pPr>
+    </w:lvl>
+    <w:lvl w:ilvl="8" w:tplc="FFFFFFFF" w:tentative="1">
+      <w:start w:val="1"/>
+      <w:numFmt w:val="lowerRoman"/>
+      <w:lvlText w:val="%9."/>
+      <w:lvlJc w:val="right"/>
+      <w:pPr>
+        <w:ind w:left="6480" w:hanging="180"/>
+      </w:pPr>
+    </w:lvl>
+  </w:abstractNum>
+  <w:abstractNum w:abstractNumId="13" w15:restartNumberingAfterBreak="0">
     <w:nsid w:val="57FE7EBB"/>
     <w:multiLevelType w:val="hybridMultilevel"/>
     <w:tmpl w:val="17023048"/>
@@ -6351,7 +7633,7 @@
       </w:pPr>
     </w:lvl>
   </w:abstractNum>
-  <w:abstractNum w:abstractNumId="12" w15:restartNumberingAfterBreak="0">
+  <w:abstractNum w:abstractNumId="14" w15:restartNumberingAfterBreak="0">
     <w:nsid w:val="59AB41BD"/>
     <w:multiLevelType w:val="hybridMultilevel"/>
     <w:tmpl w:val="8DEC258A"/>
@@ -6440,7 +7722,7 @@
       </w:pPr>
     </w:lvl>
   </w:abstractNum>
-  <w:abstractNum w:abstractNumId="13" w15:restartNumberingAfterBreak="0">
+  <w:abstractNum w:abstractNumId="15" w15:restartNumberingAfterBreak="0">
     <w:nsid w:val="635862B4"/>
     <w:multiLevelType w:val="hybridMultilevel"/>
     <w:tmpl w:val="FC04D322"/>
@@ -6529,7 +7811,7 @@
       </w:pPr>
     </w:lvl>
   </w:abstractNum>
-  <w:abstractNum w:abstractNumId="14" w15:restartNumberingAfterBreak="0">
+  <w:abstractNum w:abstractNumId="16" w15:restartNumberingAfterBreak="0">
     <w:nsid w:val="67DB781E"/>
     <w:multiLevelType w:val="hybridMultilevel"/>
     <w:tmpl w:val="023270DE"/>
@@ -6620,7 +7902,7 @@
       </w:pPr>
     </w:lvl>
   </w:abstractNum>
-  <w:abstractNum w:abstractNumId="15" w15:restartNumberingAfterBreak="0">
+  <w:abstractNum w:abstractNumId="17" w15:restartNumberingAfterBreak="0">
     <w:nsid w:val="6AD24CDC"/>
     <w:multiLevelType w:val="hybridMultilevel"/>
     <w:tmpl w:val="BE845E86"/>
@@ -6709,7 +7991,7 @@
       </w:pPr>
     </w:lvl>
   </w:abstractNum>
-  <w:abstractNum w:abstractNumId="16" w15:restartNumberingAfterBreak="0">
+  <w:abstractNum w:abstractNumId="18" w15:restartNumberingAfterBreak="0">
     <w:nsid w:val="6AEB787A"/>
     <w:multiLevelType w:val="hybridMultilevel"/>
     <w:tmpl w:val="6D4EDFCA"/>
@@ -6798,7 +8080,7 @@
       </w:pPr>
     </w:lvl>
   </w:abstractNum>
-  <w:abstractNum w:abstractNumId="17" w15:restartNumberingAfterBreak="0">
+  <w:abstractNum w:abstractNumId="19" w15:restartNumberingAfterBreak="0">
     <w:nsid w:val="6C931EC0"/>
     <w:multiLevelType w:val="hybridMultilevel"/>
     <w:tmpl w:val="6CAA1CFE"/>
@@ -6889,7 +8171,7 @@
       </w:pPr>
     </w:lvl>
   </w:abstractNum>
-  <w:abstractNum w:abstractNumId="18" w15:restartNumberingAfterBreak="0">
+  <w:abstractNum w:abstractNumId="20" w15:restartNumberingAfterBreak="0">
     <w:nsid w:val="7ED515FF"/>
     <w:multiLevelType w:val="hybridMultilevel"/>
     <w:tmpl w:val="2898C108"/>
@@ -6985,7 +8267,7 @@
     <w:abstractNumId w:val="1"/>
   </w:num>
   <w:num w:numId="3" w16cid:durableId="806778061">
-    <w:abstractNumId w:val="18"/>
+    <w:abstractNumId w:val="20"/>
   </w:num>
   <w:num w:numId="4" w16cid:durableId="2099473874">
     <w:abstractNumId w:val="3"/>
@@ -6994,16 +8276,16 @@
     <w:abstractNumId w:val="8"/>
   </w:num>
   <w:num w:numId="6" w16cid:durableId="401761022">
-    <w:abstractNumId w:val="14"/>
+    <w:abstractNumId w:val="16"/>
   </w:num>
   <w:num w:numId="7" w16cid:durableId="2443513">
-    <w:abstractNumId w:val="16"/>
+    <w:abstractNumId w:val="18"/>
   </w:num>
   <w:num w:numId="8" w16cid:durableId="1311247413">
     <w:abstractNumId w:val="4"/>
   </w:num>
   <w:num w:numId="9" w16cid:durableId="62339960">
-    <w:abstractNumId w:val="15"/>
+    <w:abstractNumId w:val="17"/>
   </w:num>
   <w:num w:numId="10" w16cid:durableId="1626501785">
     <w:abstractNumId w:val="7"/>
@@ -7012,28 +8294,34 @@
     <w:abstractNumId w:val="2"/>
   </w:num>
   <w:num w:numId="12" w16cid:durableId="399643070">
-    <w:abstractNumId w:val="17"/>
+    <w:abstractNumId w:val="19"/>
   </w:num>
   <w:num w:numId="13" w16cid:durableId="671494683">
     <w:abstractNumId w:val="5"/>
   </w:num>
   <w:num w:numId="14" w16cid:durableId="322050900">
-    <w:abstractNumId w:val="11"/>
+    <w:abstractNumId w:val="13"/>
   </w:num>
   <w:num w:numId="15" w16cid:durableId="26373261">
     <w:abstractNumId w:val="10"/>
   </w:num>
   <w:num w:numId="16" w16cid:durableId="1850951490">
-    <w:abstractNumId w:val="12"/>
+    <w:abstractNumId w:val="14"/>
   </w:num>
   <w:num w:numId="17" w16cid:durableId="1765302281">
     <w:abstractNumId w:val="0"/>
   </w:num>
   <w:num w:numId="18" w16cid:durableId="2033411011">
-    <w:abstractNumId w:val="13"/>
+    <w:abstractNumId w:val="15"/>
   </w:num>
   <w:num w:numId="19" w16cid:durableId="1144930275">
     <w:abstractNumId w:val="9"/>
+  </w:num>
+  <w:num w:numId="20" w16cid:durableId="1525972947">
+    <w:abstractNumId w:val="11"/>
+  </w:num>
+  <w:num w:numId="21" w16cid:durableId="1767456127">
+    <w:abstractNumId w:val="12"/>
   </w:num>
 </w:numbering>
 </file>

</xml_diff>

<commit_message>
Relational Mapping and REST API task
Relational Mapping and REST API task
</commit_message>
<xml_diff>
--- a/docs/SpringBoot.docx
+++ b/docs/SpringBoot.docx
@@ -1185,10 +1185,10 @@
             <v:path o:extrusionok="f" gradientshapeok="t" o:connecttype="rect"/>
             <o:lock v:ext="edit" aspectratio="t"/>
           </v:shapetype>
-          <v:shape id="_x0000_i1025" type="#_x0000_t75" style="width:282.65pt;height:159.35pt" o:ole="">
+          <v:shape id="_x0000_i1025" type="#_x0000_t75" style="width:282.6pt;height:159.4pt" o:ole="">
             <v:imagedata r:id="rId15" o:title=""/>
           </v:shape>
-          <o:OLEObject Type="Embed" ProgID="Paint.Picture" ShapeID="_x0000_i1025" DrawAspect="Content" ObjectID="_1716877929" r:id="rId16"/>
+          <o:OLEObject Type="Embed" ProgID="Paint.Picture" ShapeID="_x0000_i1025" DrawAspect="Content" ObjectID="_1717090169" r:id="rId16"/>
         </w:object>
       </w:r>
     </w:p>
@@ -2726,10 +2726,10 @@
       </w:pPr>
       <w:r>
         <w:object w:dxaOrig="12520" w:dyaOrig="4170" w14:anchorId="6EEB11AF">
-          <v:shape id="_x0000_i1026" type="#_x0000_t75" style="width:390.65pt;height:128.65pt" o:ole="">
+          <v:shape id="_x0000_i1026" type="#_x0000_t75" style="width:390.8pt;height:128.6pt" o:ole="">
             <v:imagedata r:id="rId17" o:title=""/>
           </v:shape>
-          <o:OLEObject Type="Embed" ProgID="Paint.Picture" ShapeID="_x0000_i1026" DrawAspect="Content" ObjectID="_1716877930" r:id="rId18"/>
+          <o:OLEObject Type="Embed" ProgID="Paint.Picture" ShapeID="_x0000_i1026" DrawAspect="Content" ObjectID="_1717090170" r:id="rId18"/>
         </w:object>
       </w:r>
     </w:p>
@@ -2772,10 +2772,10 @@
       </w:pPr>
       <w:r>
         <w:object w:dxaOrig="12340" w:dyaOrig="4720" w14:anchorId="092C0893">
-          <v:shape id="_x0000_i1027" type="#_x0000_t75" style="width:365.35pt;height:138.65pt" o:ole="">
+          <v:shape id="_x0000_i1027" type="#_x0000_t75" style="width:365.4pt;height:138.6pt" o:ole="">
             <v:imagedata r:id="rId19" o:title=""/>
           </v:shape>
-          <o:OLEObject Type="Embed" ProgID="Paint.Picture" ShapeID="_x0000_i1027" DrawAspect="Content" ObjectID="_1716877931" r:id="rId20"/>
+          <o:OLEObject Type="Embed" ProgID="Paint.Picture" ShapeID="_x0000_i1027" DrawAspect="Content" ObjectID="_1717090171" r:id="rId20"/>
         </w:object>
       </w:r>
     </w:p>
@@ -2800,10 +2800,10 @@
       </w:pPr>
       <w:r>
         <w:object w:dxaOrig="11700" w:dyaOrig="6440" w14:anchorId="14E0DA62">
-          <v:shape id="_x0000_i1028" type="#_x0000_t75" style="width:287.65pt;height:159.35pt" o:ole="">
+          <v:shape id="_x0000_i1028" type="#_x0000_t75" style="width:4in;height:159.4pt" o:ole="">
             <v:imagedata r:id="rId21" o:title=""/>
           </v:shape>
-          <o:OLEObject Type="Embed" ProgID="Paint.Picture" ShapeID="_x0000_i1028" DrawAspect="Content" ObjectID="_1716877932" r:id="rId22"/>
+          <o:OLEObject Type="Embed" ProgID="Paint.Picture" ShapeID="_x0000_i1028" DrawAspect="Content" ObjectID="_1717090172" r:id="rId22"/>
         </w:object>
       </w:r>
     </w:p>
@@ -2815,10 +2815,10 @@
       </w:pPr>
       <w:r>
         <w:object w:dxaOrig="18240" w:dyaOrig="5960" w14:anchorId="1DE0B3A4">
-          <v:shape id="_x0000_i1029" type="#_x0000_t75" style="width:468pt;height:149.35pt" o:ole="">
+          <v:shape id="_x0000_i1029" type="#_x0000_t75" style="width:467.8pt;height:149.4pt" o:ole="">
             <v:imagedata r:id="rId23" o:title=""/>
           </v:shape>
-          <o:OLEObject Type="Embed" ProgID="Paint.Picture" ShapeID="_x0000_i1029" DrawAspect="Content" ObjectID="_1716877933" r:id="rId24"/>
+          <o:OLEObject Type="Embed" ProgID="Paint.Picture" ShapeID="_x0000_i1029" DrawAspect="Content" ObjectID="_1717090173" r:id="rId24"/>
         </w:object>
       </w:r>
     </w:p>
@@ -2843,10 +2843,10 @@
       </w:pPr>
       <w:r>
         <w:object w:dxaOrig="11750" w:dyaOrig="2280" w14:anchorId="4FCF5A9E">
-          <v:shape id="_x0000_i1030" type="#_x0000_t75" style="width:437pt;height:87.35pt" o:ole="">
+          <v:shape id="_x0000_i1030" type="#_x0000_t75" style="width:437pt;height:87.4pt" o:ole="">
             <v:imagedata r:id="rId25" o:title=""/>
           </v:shape>
-          <o:OLEObject Type="Embed" ProgID="Paint.Picture" ShapeID="_x0000_i1030" DrawAspect="Content" ObjectID="_1716877934" r:id="rId26"/>
+          <o:OLEObject Type="Embed" ProgID="Paint.Picture" ShapeID="_x0000_i1030" DrawAspect="Content" ObjectID="_1717090174" r:id="rId26"/>
         </w:object>
       </w:r>
     </w:p>
@@ -4791,10 +4791,10 @@
       </w:pPr>
       <w:r>
         <w:object w:dxaOrig="14310" w:dyaOrig="7450" w14:anchorId="41AA9BDE">
-          <v:shape id="_x0000_i1031" type="#_x0000_t75" style="width:395.65pt;height:205.65pt" o:ole="">
+          <v:shape id="_x0000_i1031" type="#_x0000_t75" style="width:395.8pt;height:205.6pt" o:ole="">
             <v:imagedata r:id="rId31" o:title=""/>
           </v:shape>
-          <o:OLEObject Type="Embed" ProgID="Paint.Picture" ShapeID="_x0000_i1031" DrawAspect="Content" ObjectID="_1716877935" r:id="rId32"/>
+          <o:OLEObject Type="Embed" ProgID="Paint.Picture" ShapeID="_x0000_i1031" DrawAspect="Content" ObjectID="_1717090175" r:id="rId32"/>
         </w:object>
       </w:r>
     </w:p>
@@ -5156,10 +5156,10 @@
       </w:pPr>
       <w:r>
         <w:object w:dxaOrig="17980" w:dyaOrig="6960" w14:anchorId="174DE7D9">
-          <v:shape id="_x0000_i1032" type="#_x0000_t75" style="width:308.3pt;height:118.35pt" o:ole="">
+          <v:shape id="_x0000_i1032" type="#_x0000_t75" style="width:308.4pt;height:118.2pt" o:ole="">
             <v:imagedata r:id="rId35" o:title=""/>
           </v:shape>
-          <o:OLEObject Type="Embed" ProgID="Paint.Picture" ShapeID="_x0000_i1032" DrawAspect="Content" ObjectID="_1716877936" r:id="rId36"/>
+          <o:OLEObject Type="Embed" ProgID="Paint.Picture" ShapeID="_x0000_i1032" DrawAspect="Content" ObjectID="_1717090176" r:id="rId36"/>
         </w:object>
       </w:r>
     </w:p>
@@ -5294,10 +5294,10 @@
       </w:pPr>
       <w:r>
         <w:object w:dxaOrig="12090" w:dyaOrig="3260" w14:anchorId="418A6F2F">
-          <v:shape id="_x0000_i1033" type="#_x0000_t75" style="width:401.35pt;height:108pt" o:ole="">
+          <v:shape id="_x0000_i1033" type="#_x0000_t75" style="width:401.2pt;height:108.2pt" o:ole="">
             <v:imagedata r:id="rId37" o:title=""/>
           </v:shape>
-          <o:OLEObject Type="Embed" ProgID="Paint.Picture" ShapeID="_x0000_i1033" DrawAspect="Content" ObjectID="_1716877937" r:id="rId38"/>
+          <o:OLEObject Type="Embed" ProgID="Paint.Picture" ShapeID="_x0000_i1033" DrawAspect="Content" ObjectID="_1717090177" r:id="rId38"/>
         </w:object>
       </w:r>
     </w:p>
@@ -5953,7 +5953,15 @@
         </w:numPr>
       </w:pPr>
       <w:r>
-        <w:t>The queries will e a database independent.</w:t>
+        <w:t xml:space="preserve">The queries will </w:t>
+      </w:r>
+      <w:proofErr w:type="spellStart"/>
+      <w:r>
+        <w:t>e</w:t>
+      </w:r>
+      <w:proofErr w:type="spellEnd"/>
+      <w:r>
+        <w:t xml:space="preserve"> a database independent.</w:t>
       </w:r>
     </w:p>
     <w:p>
@@ -6439,10 +6447,10 @@
       </w:pPr>
       <w:r>
         <w:object w:dxaOrig="14750" w:dyaOrig="6750" w14:anchorId="112BE3CE">
-          <v:shape id="_x0000_i1034" type="#_x0000_t75" style="width:467.65pt;height:213.85pt" o:ole="">
+          <v:shape id="_x0000_i1034" type="#_x0000_t75" style="width:467.4pt;height:214.05pt" o:ole="">
             <v:imagedata r:id="rId40" o:title=""/>
           </v:shape>
-          <o:OLEObject Type="Embed" ProgID="Paint.Picture" ShapeID="_x0000_i1034" DrawAspect="Content" ObjectID="_1716877938" r:id="rId41"/>
+          <o:OLEObject Type="Embed" ProgID="Paint.Picture" ShapeID="_x0000_i1034" DrawAspect="Content" ObjectID="_1717090178" r:id="rId41"/>
         </w:object>
       </w:r>
     </w:p>
@@ -6504,6 +6512,992 @@
       <w:r>
         <w:t xml:space="preserve"> And use any one annotation on the reference variable out of 4 mentioned above.</w:t>
       </w:r>
+    </w:p>
+    <w:p>
+      <w:pPr>
+        <w:pStyle w:val="ListParagraph"/>
+        <w:numPr>
+          <w:ilvl w:val="0"/>
+          <w:numId w:val="22"/>
+        </w:numPr>
+      </w:pPr>
+      <w:r>
+        <w:t xml:space="preserve">By </w:t>
+      </w:r>
+      <w:r>
+        <w:t>default,</w:t>
+      </w:r>
+      <w:r>
+        <w:t xml:space="preserve"> hibernate pull the details of the current table along with the tables which is related with the current table.</w:t>
+      </w:r>
+      <w:r>
+        <w:t xml:space="preserve"> This can affect the application performance. It can be avoid using </w:t>
+      </w:r>
+      <w:proofErr w:type="spellStart"/>
+      <w:r>
+        <w:t>FetchType</w:t>
+      </w:r>
+      <w:proofErr w:type="spellEnd"/>
+      <w:r>
+        <w:t xml:space="preserve"> Property. </w:t>
+      </w:r>
+    </w:p>
+    <w:p>
+      <w:r>
+        <w:br w:type="page"/>
+      </w:r>
+    </w:p>
+    <w:p>
+      <w:pPr>
+        <w:pStyle w:val="ListParagraph"/>
+        <w:numPr>
+          <w:ilvl w:val="0"/>
+          <w:numId w:val="22"/>
+        </w:numPr>
+      </w:pPr>
+      <w:r>
+        <w:lastRenderedPageBreak/>
+        <w:t xml:space="preserve">The </w:t>
+      </w:r>
+      <w:proofErr w:type="spellStart"/>
+      <w:r>
+        <w:t>FetchType</w:t>
+      </w:r>
+      <w:proofErr w:type="spellEnd"/>
+      <w:r>
+        <w:t xml:space="preserve"> property has 2 values</w:t>
+      </w:r>
+    </w:p>
+    <w:p>
+      <w:pPr>
+        <w:pStyle w:val="ListParagraph"/>
+        <w:numPr>
+          <w:ilvl w:val="1"/>
+          <w:numId w:val="22"/>
+        </w:numPr>
+        <w:rPr>
+          <w:b/>
+          <w:bCs/>
+        </w:rPr>
+      </w:pPr>
+      <w:r>
+        <w:rPr>
+          <w:b/>
+          <w:bCs/>
+        </w:rPr>
+        <w:t>EAGER</w:t>
+      </w:r>
+    </w:p>
+    <w:p>
+      <w:pPr>
+        <w:pStyle w:val="ListParagraph"/>
+        <w:numPr>
+          <w:ilvl w:val="2"/>
+          <w:numId w:val="22"/>
+        </w:numPr>
+      </w:pPr>
+      <w:r>
+        <w:t>This property is use to get the record from the current table as well as related table</w:t>
+      </w:r>
+      <w:r>
+        <w:t>s</w:t>
+      </w:r>
+      <w:r>
+        <w:t>.</w:t>
+      </w:r>
+    </w:p>
+    <w:p>
+      <w:pPr>
+        <w:pStyle w:val="ListParagraph"/>
+        <w:numPr>
+          <w:ilvl w:val="2"/>
+          <w:numId w:val="22"/>
+        </w:numPr>
+      </w:pPr>
+      <w:r>
+        <w:t>This is the default setting for @OneToOne and @ManyToOne.</w:t>
+      </w:r>
+    </w:p>
+    <w:p>
+      <w:pPr>
+        <w:pStyle w:val="ListParagraph"/>
+        <w:numPr>
+          <w:ilvl w:val="1"/>
+          <w:numId w:val="22"/>
+        </w:numPr>
+        <w:rPr>
+          <w:b/>
+          <w:bCs/>
+        </w:rPr>
+      </w:pPr>
+      <w:r>
+        <w:rPr>
+          <w:b/>
+          <w:bCs/>
+        </w:rPr>
+        <w:t>LAZY</w:t>
+      </w:r>
+    </w:p>
+    <w:p>
+      <w:pPr>
+        <w:pStyle w:val="ListParagraph"/>
+        <w:numPr>
+          <w:ilvl w:val="2"/>
+          <w:numId w:val="22"/>
+        </w:numPr>
+      </w:pPr>
+      <w:r>
+        <w:t xml:space="preserve">This </w:t>
+      </w:r>
+      <w:r>
+        <w:t>property</w:t>
+      </w:r>
+      <w:r>
+        <w:t xml:space="preserve"> is use to get the records from the current table only and it will not by default get the details from the related tables.</w:t>
+      </w:r>
+    </w:p>
+    <w:p>
+      <w:pPr>
+        <w:pStyle w:val="ListParagraph"/>
+        <w:numPr>
+          <w:ilvl w:val="2"/>
+          <w:numId w:val="22"/>
+        </w:numPr>
+      </w:pPr>
+      <w:r>
+        <w:t>This is the default setting for the @OneToMany and @ManyToMany</w:t>
+      </w:r>
+    </w:p>
+    <w:p>
+      <w:pPr>
+        <w:pStyle w:val="ListParagraph"/>
+        <w:numPr>
+          <w:ilvl w:val="0"/>
+          <w:numId w:val="22"/>
+        </w:numPr>
+      </w:pPr>
+      <w:r>
+        <w:t>You can set the Fetch type for the relational mapping as follows.</w:t>
+      </w:r>
+    </w:p>
+    <w:p>
+      <w:pPr>
+        <w:pStyle w:val="ListParagraph"/>
+      </w:pPr>
+      <w:r>
+        <w:rPr>
+          <w:rFonts w:ascii="Consolas" w:hAnsi="Consolas" w:cs="Consolas"/>
+          <w:color w:val="646464"/>
+          <w:sz w:val="24"/>
+          <w:szCs w:val="24"/>
+          <w:shd w:val="clear" w:color="auto" w:fill="E8F2FE"/>
+        </w:rPr>
+        <w:t>@</w:t>
+      </w:r>
+      <w:proofErr w:type="gramStart"/>
+      <w:r>
+        <w:rPr>
+          <w:rFonts w:ascii="Consolas" w:hAnsi="Consolas" w:cs="Consolas"/>
+          <w:color w:val="646464"/>
+          <w:sz w:val="24"/>
+          <w:szCs w:val="24"/>
+          <w:shd w:val="clear" w:color="auto" w:fill="E8F2FE"/>
+        </w:rPr>
+        <w:t>ManyToOne</w:t>
+      </w:r>
+      <w:r>
+        <w:rPr>
+          <w:rFonts w:ascii="Consolas" w:hAnsi="Consolas" w:cs="Consolas"/>
+          <w:color w:val="000000"/>
+          <w:sz w:val="24"/>
+          <w:szCs w:val="24"/>
+          <w:shd w:val="clear" w:color="auto" w:fill="E8F2FE"/>
+        </w:rPr>
+        <w:t>(</w:t>
+      </w:r>
+      <w:proofErr w:type="gramEnd"/>
+      <w:r>
+        <w:rPr>
+          <w:rFonts w:ascii="Consolas" w:hAnsi="Consolas" w:cs="Consolas"/>
+          <w:color w:val="000000"/>
+          <w:sz w:val="24"/>
+          <w:szCs w:val="24"/>
+          <w:highlight w:val="yellow"/>
+          <w:shd w:val="clear" w:color="auto" w:fill="E8F2FE"/>
+        </w:rPr>
+        <w:t xml:space="preserve">fetch = </w:t>
+      </w:r>
+      <w:proofErr w:type="spellStart"/>
+      <w:r>
+        <w:rPr>
+          <w:rFonts w:ascii="Consolas" w:hAnsi="Consolas" w:cs="Consolas"/>
+          <w:color w:val="000000"/>
+          <w:sz w:val="24"/>
+          <w:szCs w:val="24"/>
+          <w:highlight w:val="yellow"/>
+          <w:shd w:val="clear" w:color="auto" w:fill="E8F2FE"/>
+        </w:rPr>
+        <w:t>FetchType.</w:t>
+      </w:r>
+      <w:r>
+        <w:rPr>
+          <w:rFonts w:ascii="Consolas" w:hAnsi="Consolas" w:cs="Consolas"/>
+          <w:b/>
+          <w:bCs/>
+          <w:i/>
+          <w:iCs/>
+          <w:color w:val="0000C0"/>
+          <w:sz w:val="24"/>
+          <w:szCs w:val="24"/>
+          <w:highlight w:val="yellow"/>
+          <w:shd w:val="clear" w:color="auto" w:fill="D4D4D4"/>
+        </w:rPr>
+        <w:t>EAGER</w:t>
+      </w:r>
+      <w:proofErr w:type="spellEnd"/>
+      <w:r>
+        <w:rPr>
+          <w:rFonts w:ascii="Consolas" w:hAnsi="Consolas" w:cs="Consolas"/>
+          <w:color w:val="000000"/>
+          <w:sz w:val="24"/>
+          <w:szCs w:val="24"/>
+          <w:shd w:val="clear" w:color="auto" w:fill="E8F2FE"/>
+        </w:rPr>
+        <w:t>)</w:t>
+      </w:r>
+    </w:p>
+    <w:p/>
+    <w:p/>
+    <w:p/>
+    <w:p>
+      <w:r>
+        <w:br w:type="page"/>
+      </w:r>
+    </w:p>
+    <w:p>
+      <w:pPr>
+        <w:pStyle w:val="NoSpacing"/>
+      </w:pPr>
+      <w:r>
+        <w:lastRenderedPageBreak/>
+        <w:t xml:space="preserve">Task </w:t>
+      </w:r>
+      <w:r>
+        <w:t>–</w:t>
+      </w:r>
+    </w:p>
+    <w:p>
+      <w:pPr>
+        <w:pStyle w:val="NoSpacing"/>
+      </w:pPr>
+      <w:proofErr w:type="spellStart"/>
+      <w:r>
+        <w:t>ToDoApplication</w:t>
+      </w:r>
+      <w:proofErr w:type="spellEnd"/>
+      <w:r>
+        <w:t xml:space="preserve"> </w:t>
+      </w:r>
+    </w:p>
+    <w:p>
+      <w:pPr>
+        <w:pStyle w:val="NoSpacing"/>
+      </w:pPr>
+      <w:r>
+        <w:object w:dxaOrig="12730" w:dyaOrig="3600" w14:anchorId="24634FE8">
+          <v:shape id="_x0000_i1035" type="#_x0000_t75" style="width:468.95pt;height:118.2pt" o:ole="">
+            <v:imagedata r:id="rId42" o:title=""/>
+          </v:shape>
+          <o:OLEObject Type="Embed" ProgID="Paint.Picture" ShapeID="_x0000_i1035" DrawAspect="Content" ObjectID="_1717090179" r:id="rId43"/>
+        </w:object>
+      </w:r>
+    </w:p>
+    <w:p>
+      <w:pPr>
+        <w:pStyle w:val="NoSpacing"/>
+        <w:rPr>
+          <w:b/>
+          <w:bCs/>
+          <w:u w:val="single"/>
+        </w:rPr>
+      </w:pPr>
+      <w:r>
+        <w:rPr>
+          <w:b/>
+          <w:bCs/>
+          <w:u w:val="single"/>
+        </w:rPr>
+        <w:t>Create Following</w:t>
+      </w:r>
+      <w:r>
+        <w:rPr>
+          <w:b/>
+          <w:bCs/>
+          <w:u w:val="single"/>
+        </w:rPr>
+        <w:t xml:space="preserve"> REST</w:t>
+      </w:r>
+      <w:r>
+        <w:rPr>
+          <w:b/>
+          <w:bCs/>
+          <w:u w:val="single"/>
+        </w:rPr>
+        <w:t xml:space="preserve"> </w:t>
+      </w:r>
+      <w:r>
+        <w:rPr>
+          <w:b/>
+          <w:bCs/>
+          <w:u w:val="single"/>
+        </w:rPr>
+        <w:t>APIs/</w:t>
+      </w:r>
+      <w:r>
+        <w:rPr>
+          <w:b/>
+          <w:bCs/>
+          <w:u w:val="single"/>
+        </w:rPr>
+        <w:t>Endpoint</w:t>
+      </w:r>
+      <w:r>
+        <w:rPr>
+          <w:b/>
+          <w:bCs/>
+          <w:u w:val="single"/>
+        </w:rPr>
+        <w:t>s</w:t>
+      </w:r>
+      <w:r>
+        <w:rPr>
+          <w:b/>
+          <w:bCs/>
+          <w:u w:val="single"/>
+        </w:rPr>
+        <w:t xml:space="preserve"> and Swagger REST API Document:</w:t>
+      </w:r>
+    </w:p>
+    <w:p>
+      <w:pPr>
+        <w:pStyle w:val="NoSpacing"/>
+        <w:rPr>
+          <w:b/>
+          <w:bCs/>
+          <w:u w:val="single"/>
+        </w:rPr>
+      </w:pPr>
+    </w:p>
+    <w:tbl>
+      <w:tblPr>
+        <w:tblStyle w:val="TableGrid"/>
+        <w:tblW w:w="0" w:type="auto"/>
+        <w:tblLook w:val="04A0" w:firstRow="1" w:lastRow="0" w:firstColumn="1" w:lastColumn="0" w:noHBand="0" w:noVBand="1"/>
+      </w:tblPr>
+      <w:tblGrid>
+        <w:gridCol w:w="1483"/>
+        <w:gridCol w:w="2883"/>
+        <w:gridCol w:w="4984"/>
+      </w:tblGrid>
+      <w:tr>
+        <w:tc>
+          <w:tcPr>
+            <w:tcW w:w="1490" w:type="dxa"/>
+            <w:shd w:val="clear" w:color="auto" w:fill="D9D9D9" w:themeFill="background1" w:themeFillShade="D9"/>
+          </w:tcPr>
+          <w:p>
+            <w:pPr>
+              <w:pStyle w:val="NoSpacing"/>
+              <w:rPr>
+                <w:b/>
+                <w:bCs/>
+              </w:rPr>
+            </w:pPr>
+            <w:r>
+              <w:rPr>
+                <w:b/>
+                <w:bCs/>
+              </w:rPr>
+              <w:t>HTTP Method</w:t>
+            </w:r>
+          </w:p>
+        </w:tc>
+        <w:tc>
+          <w:tcPr>
+            <w:tcW w:w="2825" w:type="dxa"/>
+            <w:shd w:val="clear" w:color="auto" w:fill="D9D9D9" w:themeFill="background1" w:themeFillShade="D9"/>
+          </w:tcPr>
+          <w:p>
+            <w:pPr>
+              <w:pStyle w:val="NoSpacing"/>
+              <w:rPr>
+                <w:b/>
+                <w:bCs/>
+              </w:rPr>
+            </w:pPr>
+            <w:r>
+              <w:rPr>
+                <w:b/>
+                <w:bCs/>
+              </w:rPr>
+              <w:t>Endpoint</w:t>
+            </w:r>
+          </w:p>
+        </w:tc>
+        <w:tc>
+          <w:tcPr>
+            <w:tcW w:w="5035" w:type="dxa"/>
+            <w:shd w:val="clear" w:color="auto" w:fill="D9D9D9" w:themeFill="background1" w:themeFillShade="D9"/>
+          </w:tcPr>
+          <w:p>
+            <w:pPr>
+              <w:pStyle w:val="NoSpacing"/>
+              <w:rPr>
+                <w:b/>
+                <w:bCs/>
+              </w:rPr>
+            </w:pPr>
+            <w:r>
+              <w:rPr>
+                <w:b/>
+                <w:bCs/>
+              </w:rPr>
+              <w:t>Description</w:t>
+            </w:r>
+          </w:p>
+        </w:tc>
+      </w:tr>
+      <w:tr>
+        <w:tc>
+          <w:tcPr>
+            <w:tcW w:w="9350" w:type="dxa"/>
+            <w:gridSpan w:val="3"/>
+            <w:shd w:val="clear" w:color="auto" w:fill="FFFF00"/>
+          </w:tcPr>
+          <w:p>
+            <w:pPr>
+              <w:pStyle w:val="NoSpacing"/>
+              <w:rPr>
+                <w:b/>
+                <w:bCs/>
+                <w:highlight w:val="yellow"/>
+              </w:rPr>
+            </w:pPr>
+            <w:r>
+              <w:rPr>
+                <w:b/>
+                <w:bCs/>
+                <w:highlight w:val="yellow"/>
+              </w:rPr>
+              <w:t>User Endpoint</w:t>
+            </w:r>
+          </w:p>
+        </w:tc>
+      </w:tr>
+      <w:tr>
+        <w:tc>
+          <w:tcPr>
+            <w:tcW w:w="1490" w:type="dxa"/>
+          </w:tcPr>
+          <w:p>
+            <w:pPr>
+              <w:pStyle w:val="NoSpacing"/>
+            </w:pPr>
+            <w:r>
+              <w:t>POST</w:t>
+            </w:r>
+          </w:p>
+        </w:tc>
+        <w:tc>
+          <w:tcPr>
+            <w:tcW w:w="2825" w:type="dxa"/>
+          </w:tcPr>
+          <w:p>
+            <w:pPr>
+              <w:pStyle w:val="NoSpacing"/>
+            </w:pPr>
+            <w:r>
+              <w:t>/user/save</w:t>
+            </w:r>
+          </w:p>
+        </w:tc>
+        <w:tc>
+          <w:tcPr>
+            <w:tcW w:w="5035" w:type="dxa"/>
+          </w:tcPr>
+          <w:p>
+            <w:pPr>
+              <w:pStyle w:val="NoSpacing"/>
+            </w:pPr>
+            <w:r>
+              <w:t>Save The user details</w:t>
+            </w:r>
+          </w:p>
+        </w:tc>
+      </w:tr>
+      <w:tr>
+        <w:tc>
+          <w:tcPr>
+            <w:tcW w:w="1490" w:type="dxa"/>
+          </w:tcPr>
+          <w:p>
+            <w:pPr>
+              <w:pStyle w:val="NoSpacing"/>
+            </w:pPr>
+            <w:r>
+              <w:t>PUT</w:t>
+            </w:r>
+          </w:p>
+        </w:tc>
+        <w:tc>
+          <w:tcPr>
+            <w:tcW w:w="2825" w:type="dxa"/>
+          </w:tcPr>
+          <w:p>
+            <w:pPr>
+              <w:pStyle w:val="NoSpacing"/>
+            </w:pPr>
+            <w:r>
+              <w:t>/user/update</w:t>
+            </w:r>
+          </w:p>
+        </w:tc>
+        <w:tc>
+          <w:tcPr>
+            <w:tcW w:w="5035" w:type="dxa"/>
+          </w:tcPr>
+          <w:p>
+            <w:pPr>
+              <w:pStyle w:val="NoSpacing"/>
+            </w:pPr>
+            <w:r>
+              <w:t>Update user details</w:t>
+            </w:r>
+          </w:p>
+        </w:tc>
+      </w:tr>
+      <w:tr>
+        <w:tc>
+          <w:tcPr>
+            <w:tcW w:w="1490" w:type="dxa"/>
+          </w:tcPr>
+          <w:p>
+            <w:pPr>
+              <w:pStyle w:val="NoSpacing"/>
+            </w:pPr>
+            <w:r>
+              <w:t>GET</w:t>
+            </w:r>
+          </w:p>
+        </w:tc>
+        <w:tc>
+          <w:tcPr>
+            <w:tcW w:w="2825" w:type="dxa"/>
+          </w:tcPr>
+          <w:p>
+            <w:pPr>
+              <w:pStyle w:val="NoSpacing"/>
+            </w:pPr>
+            <w:r>
+              <w:t>/user/get-all</w:t>
+            </w:r>
+          </w:p>
+        </w:tc>
+        <w:tc>
+          <w:tcPr>
+            <w:tcW w:w="5035" w:type="dxa"/>
+          </w:tcPr>
+          <w:p>
+            <w:pPr>
+              <w:pStyle w:val="NoSpacing"/>
+            </w:pPr>
+            <w:r>
+              <w:t xml:space="preserve">Get List of all available users </w:t>
+            </w:r>
+          </w:p>
+        </w:tc>
+      </w:tr>
+      <w:tr>
+        <w:tc>
+          <w:tcPr>
+            <w:tcW w:w="9350" w:type="dxa"/>
+            <w:gridSpan w:val="3"/>
+            <w:shd w:val="clear" w:color="auto" w:fill="FFFF00"/>
+          </w:tcPr>
+          <w:p>
+            <w:pPr>
+              <w:pStyle w:val="NoSpacing"/>
+              <w:rPr>
+                <w:b/>
+                <w:bCs/>
+                <w:highlight w:val="yellow"/>
+              </w:rPr>
+            </w:pPr>
+            <w:r>
+              <w:rPr>
+                <w:b/>
+                <w:bCs/>
+                <w:highlight w:val="yellow"/>
+              </w:rPr>
+              <w:t>Task Endpoint</w:t>
+            </w:r>
+          </w:p>
+        </w:tc>
+      </w:tr>
+      <w:tr>
+        <w:tc>
+          <w:tcPr>
+            <w:tcW w:w="1490" w:type="dxa"/>
+          </w:tcPr>
+          <w:p>
+            <w:pPr>
+              <w:pStyle w:val="NoSpacing"/>
+            </w:pPr>
+            <w:r>
+              <w:t>POST</w:t>
+            </w:r>
+          </w:p>
+        </w:tc>
+        <w:tc>
+          <w:tcPr>
+            <w:tcW w:w="2825" w:type="dxa"/>
+          </w:tcPr>
+          <w:p>
+            <w:pPr>
+              <w:pStyle w:val="NoSpacing"/>
+            </w:pPr>
+            <w:r>
+              <w:t>/task/save</w:t>
+            </w:r>
+          </w:p>
+        </w:tc>
+        <w:tc>
+          <w:tcPr>
+            <w:tcW w:w="5035" w:type="dxa"/>
+          </w:tcPr>
+          <w:p>
+            <w:pPr>
+              <w:pStyle w:val="NoSpacing"/>
+            </w:pPr>
+            <w:r>
+              <w:t>Add User Task</w:t>
+            </w:r>
+          </w:p>
+        </w:tc>
+      </w:tr>
+      <w:tr>
+        <w:tc>
+          <w:tcPr>
+            <w:tcW w:w="1490" w:type="dxa"/>
+          </w:tcPr>
+          <w:p>
+            <w:pPr>
+              <w:pStyle w:val="NoSpacing"/>
+            </w:pPr>
+            <w:r>
+              <w:t>PUT</w:t>
+            </w:r>
+          </w:p>
+        </w:tc>
+        <w:tc>
+          <w:tcPr>
+            <w:tcW w:w="2825" w:type="dxa"/>
+          </w:tcPr>
+          <w:p>
+            <w:pPr>
+              <w:pStyle w:val="NoSpacing"/>
+            </w:pPr>
+            <w:r>
+              <w:t>/task/update</w:t>
+            </w:r>
+          </w:p>
+        </w:tc>
+        <w:tc>
+          <w:tcPr>
+            <w:tcW w:w="5035" w:type="dxa"/>
+          </w:tcPr>
+          <w:p>
+            <w:pPr>
+              <w:pStyle w:val="NoSpacing"/>
+            </w:pPr>
+            <w:r>
+              <w:t>Update Task Details</w:t>
+            </w:r>
+          </w:p>
+        </w:tc>
+      </w:tr>
+      <w:tr>
+        <w:tc>
+          <w:tcPr>
+            <w:tcW w:w="1490" w:type="dxa"/>
+          </w:tcPr>
+          <w:p>
+            <w:pPr>
+              <w:pStyle w:val="NoSpacing"/>
+            </w:pPr>
+            <w:r>
+              <w:t>PUT</w:t>
+            </w:r>
+          </w:p>
+        </w:tc>
+        <w:tc>
+          <w:tcPr>
+            <w:tcW w:w="2825" w:type="dxa"/>
+          </w:tcPr>
+          <w:p>
+            <w:pPr>
+              <w:pStyle w:val="NoSpacing"/>
+            </w:pPr>
+            <w:r>
+              <w:t>/task/update/{id}/{status}</w:t>
+            </w:r>
+          </w:p>
+        </w:tc>
+        <w:tc>
+          <w:tcPr>
+            <w:tcW w:w="5035" w:type="dxa"/>
+          </w:tcPr>
+          <w:p>
+            <w:pPr>
+              <w:pStyle w:val="NoSpacing"/>
+            </w:pPr>
+            <w:r>
+              <w:t>Update Task status by ID Use HQL</w:t>
+            </w:r>
+          </w:p>
+        </w:tc>
+      </w:tr>
+      <w:tr>
+        <w:tc>
+          <w:tcPr>
+            <w:tcW w:w="1490" w:type="dxa"/>
+          </w:tcPr>
+          <w:p>
+            <w:pPr>
+              <w:pStyle w:val="NoSpacing"/>
+            </w:pPr>
+            <w:r>
+              <w:t>GET</w:t>
+            </w:r>
+          </w:p>
+        </w:tc>
+        <w:tc>
+          <w:tcPr>
+            <w:tcW w:w="2825" w:type="dxa"/>
+          </w:tcPr>
+          <w:p>
+            <w:pPr>
+              <w:pStyle w:val="NoSpacing"/>
+            </w:pPr>
+            <w:r>
+              <w:t>/task/</w:t>
+            </w:r>
+            <w:proofErr w:type="spellStart"/>
+            <w:r>
+              <w:t>task-by-id?id</w:t>
+            </w:r>
+            <w:proofErr w:type="spellEnd"/>
+            <w:r>
+              <w:t>=&lt;</w:t>
+            </w:r>
+            <w:proofErr w:type="spellStart"/>
+            <w:r>
+              <w:t>val</w:t>
+            </w:r>
+            <w:proofErr w:type="spellEnd"/>
+            <w:r>
+              <w:t>&gt;</w:t>
+            </w:r>
+          </w:p>
+        </w:tc>
+        <w:tc>
+          <w:tcPr>
+            <w:tcW w:w="5035" w:type="dxa"/>
+          </w:tcPr>
+          <w:p>
+            <w:pPr>
+              <w:pStyle w:val="NoSpacing"/>
+            </w:pPr>
+            <w:r>
+              <w:t xml:space="preserve">Get Task by </w:t>
+            </w:r>
+            <w:r>
+              <w:t xml:space="preserve">task </w:t>
+            </w:r>
+            <w:r>
+              <w:t xml:space="preserve">ID </w:t>
+            </w:r>
+          </w:p>
+        </w:tc>
+      </w:tr>
+      <w:tr>
+        <w:tc>
+          <w:tcPr>
+            <w:tcW w:w="1490" w:type="dxa"/>
+          </w:tcPr>
+          <w:p>
+            <w:pPr>
+              <w:pStyle w:val="NoSpacing"/>
+            </w:pPr>
+            <w:r>
+              <w:t>GET</w:t>
+            </w:r>
+          </w:p>
+        </w:tc>
+        <w:tc>
+          <w:tcPr>
+            <w:tcW w:w="2825" w:type="dxa"/>
+          </w:tcPr>
+          <w:p>
+            <w:pPr>
+              <w:pStyle w:val="NoSpacing"/>
+            </w:pPr>
+            <w:r>
+              <w:t>/task/</w:t>
+            </w:r>
+            <w:proofErr w:type="spellStart"/>
+            <w:r>
+              <w:t>task-by-user?id</w:t>
+            </w:r>
+            <w:proofErr w:type="spellEnd"/>
+            <w:r>
+              <w:t>=&lt;</w:t>
+            </w:r>
+            <w:proofErr w:type="spellStart"/>
+            <w:r>
+              <w:t>val</w:t>
+            </w:r>
+            <w:proofErr w:type="spellEnd"/>
+            <w:r>
+              <w:t>&gt;</w:t>
+            </w:r>
+          </w:p>
+        </w:tc>
+        <w:tc>
+          <w:tcPr>
+            <w:tcW w:w="5035" w:type="dxa"/>
+          </w:tcPr>
+          <w:p>
+            <w:pPr>
+              <w:pStyle w:val="NoSpacing"/>
+            </w:pPr>
+            <w:r>
+              <w:t>Get List of tasks by User Id</w:t>
+            </w:r>
+          </w:p>
+        </w:tc>
+      </w:tr>
+      <w:tr>
+        <w:tc>
+          <w:tcPr>
+            <w:tcW w:w="1490" w:type="dxa"/>
+          </w:tcPr>
+          <w:p>
+            <w:pPr>
+              <w:pStyle w:val="NoSpacing"/>
+            </w:pPr>
+            <w:r>
+              <w:t>GET</w:t>
+            </w:r>
+          </w:p>
+        </w:tc>
+        <w:tc>
+          <w:tcPr>
+            <w:tcW w:w="2825" w:type="dxa"/>
+          </w:tcPr>
+          <w:p>
+            <w:pPr>
+              <w:pStyle w:val="NoSpacing"/>
+            </w:pPr>
+            <w:r>
+              <w:t>/task/</w:t>
+            </w:r>
+            <w:proofErr w:type="spellStart"/>
+            <w:r>
+              <w:t>task-by-status?id</w:t>
+            </w:r>
+            <w:proofErr w:type="spellEnd"/>
+            <w:r>
+              <w:t>=&lt;</w:t>
+            </w:r>
+            <w:proofErr w:type="spellStart"/>
+            <w:r>
+              <w:t>val</w:t>
+            </w:r>
+            <w:proofErr w:type="spellEnd"/>
+            <w:r>
+              <w:t>&gt;&amp;status=&lt;</w:t>
+            </w:r>
+            <w:proofErr w:type="spellStart"/>
+            <w:r>
+              <w:t>val</w:t>
+            </w:r>
+            <w:proofErr w:type="spellEnd"/>
+            <w:r>
+              <w:t>&gt;</w:t>
+            </w:r>
+          </w:p>
+        </w:tc>
+        <w:tc>
+          <w:tcPr>
+            <w:tcW w:w="5035" w:type="dxa"/>
+          </w:tcPr>
+          <w:p>
+            <w:pPr>
+              <w:pStyle w:val="NoSpacing"/>
+            </w:pPr>
+            <w:r>
+              <w:t>Get list of tasks by status and user Id (All task for user by status)</w:t>
+            </w:r>
+          </w:p>
+        </w:tc>
+      </w:tr>
+      <w:tr>
+        <w:tc>
+          <w:tcPr>
+            <w:tcW w:w="1490" w:type="dxa"/>
+          </w:tcPr>
+          <w:p>
+            <w:pPr>
+              <w:pStyle w:val="NoSpacing"/>
+            </w:pPr>
+            <w:r>
+              <w:t>DELETE</w:t>
+            </w:r>
+          </w:p>
+        </w:tc>
+        <w:tc>
+          <w:tcPr>
+            <w:tcW w:w="2825" w:type="dxa"/>
+          </w:tcPr>
+          <w:p>
+            <w:pPr>
+              <w:pStyle w:val="NoSpacing"/>
+            </w:pPr>
+            <w:r>
+              <w:t>/task/delete-by-id/{id}</w:t>
+            </w:r>
+          </w:p>
+        </w:tc>
+        <w:tc>
+          <w:tcPr>
+            <w:tcW w:w="5035" w:type="dxa"/>
+          </w:tcPr>
+          <w:p>
+            <w:pPr>
+              <w:pStyle w:val="NoSpacing"/>
+            </w:pPr>
+            <w:r>
+              <w:t>Delete Task by ID</w:t>
+            </w:r>
+          </w:p>
+        </w:tc>
+      </w:tr>
+    </w:tbl>
+    <w:p>
+      <w:pPr>
+        <w:pStyle w:val="NoSpacing"/>
+      </w:pPr>
     </w:p>
     <w:sectPr>
       <w:pgSz w:w="12240" w:h="15840"/>
@@ -7662,7 +8656,7 @@
         <w:ind w:left="1440" w:hanging="360"/>
       </w:pPr>
     </w:lvl>
-    <w:lvl w:ilvl="2" w:tplc="0409001B" w:tentative="1">
+    <w:lvl w:ilvl="2" w:tplc="0409001B">
       <w:start w:val="1"/>
       <w:numFmt w:val="lowerRoman"/>
       <w:lvlText w:val="%3."/>

</xml_diff>

<commit_message>
Spring Boot JPA Bi-direction mapping
Spring Boot JPA Bi-direction mapping
</commit_message>
<xml_diff>
--- a/docs/SpringBoot.docx
+++ b/docs/SpringBoot.docx
@@ -43,15 +43,7 @@
         </w:numPr>
       </w:pPr>
       <w:r>
-        <w:t xml:space="preserve">Framework is a predefine functionalities provided to the developer using a jar </w:t>
-      </w:r>
-      <w:proofErr w:type="gramStart"/>
-      <w:r>
-        <w:t>files</w:t>
-      </w:r>
-      <w:proofErr w:type="gramEnd"/>
-      <w:r>
-        <w:t>.</w:t>
+        <w:t>Framework is a predefine functionalities provided to the developer using a jar files.</w:t>
       </w:r>
       <w:r>
         <w:t xml:space="preserve"> In the framework the commonly used functionalities will be provided.</w:t>
@@ -1035,15 +1027,7 @@
         </w:numPr>
       </w:pPr>
       <w:r>
-        <w:t>Wait till the project import completed. (</w:t>
-      </w:r>
-      <w:proofErr w:type="gramStart"/>
-      <w:r>
-        <w:t>for</w:t>
-      </w:r>
-      <w:proofErr w:type="gramEnd"/>
-      <w:r>
-        <w:t xml:space="preserve"> the first time it will take some time to download all Spring boot jar files. Make sure that your internet connection is proper and stable.)</w:t>
+        <w:t>Wait till the project import completed. (for the first time it will take some time to download all Spring boot jar files. Make sure that your internet connection is proper and stable.)</w:t>
       </w:r>
     </w:p>
     <w:p>
@@ -1185,10 +1169,10 @@
             <v:path o:extrusionok="f" gradientshapeok="t" o:connecttype="rect"/>
             <o:lock v:ext="edit" aspectratio="t"/>
           </v:shapetype>
-          <v:shape id="_x0000_i1025" type="#_x0000_t75" style="width:282.6pt;height:159.4pt" o:ole="">
+          <v:shape id="_x0000_i1025" type="#_x0000_t75" style="width:280.8pt;height:158.4pt" o:ole="">
             <v:imagedata r:id="rId15" o:title=""/>
           </v:shape>
-          <o:OLEObject Type="Embed" ProgID="Paint.Picture" ShapeID="_x0000_i1025" DrawAspect="Content" ObjectID="_1717090169" r:id="rId16"/>
+          <o:OLEObject Type="Embed" ProgID="Paint.Picture" ShapeID="_x0000_i1025" DrawAspect="Content" ObjectID="_1717222594" r:id="rId16"/>
         </w:object>
       </w:r>
     </w:p>
@@ -1553,7 +1537,6 @@
         <w:t xml:space="preserve">To get this object spring container has provided one method </w:t>
       </w:r>
       <w:proofErr w:type="spellStart"/>
-      <w:proofErr w:type="gramStart"/>
       <w:r>
         <w:rPr>
           <w:b/>
@@ -1567,15 +1550,7 @@
           <w:b/>
           <w:bCs/>
         </w:rPr>
-        <w:t>(</w:t>
-      </w:r>
-      <w:proofErr w:type="gramEnd"/>
-      <w:r>
-        <w:rPr>
-          <w:b/>
-          <w:bCs/>
-        </w:rPr>
-        <w:t>)</w:t>
+        <w:t>()</w:t>
       </w:r>
     </w:p>
     <w:p>
@@ -1622,15 +1597,7 @@
         </w:rPr>
       </w:pPr>
       <w:r>
-        <w:t xml:space="preserve">This container is majorly used for a </w:t>
-      </w:r>
-      <w:proofErr w:type="gramStart"/>
-      <w:r>
-        <w:t>large scale</w:t>
-      </w:r>
-      <w:proofErr w:type="gramEnd"/>
-      <w:r>
-        <w:t xml:space="preserve"> application like web application.</w:t>
+        <w:t>This container is majorly used for a large scale application like web application.</w:t>
       </w:r>
     </w:p>
     <w:p>
@@ -1677,15 +1644,7 @@
         </w:rPr>
       </w:pPr>
       <w:r>
-        <w:t xml:space="preserve">This container is used for a </w:t>
-      </w:r>
-      <w:proofErr w:type="gramStart"/>
-      <w:r>
-        <w:t>small scale</w:t>
-      </w:r>
-      <w:proofErr w:type="gramEnd"/>
-      <w:r>
-        <w:t xml:space="preserve"> application like core application.</w:t>
+        <w:t>This container is used for a small scale application like core application.</w:t>
       </w:r>
     </w:p>
     <w:p>
@@ -2258,15 +2217,7 @@
         <w:t>JSON has Key and values pair which called as JSON element.</w:t>
       </w:r>
       <w:r>
-        <w:t xml:space="preserve"> JSON key </w:t>
-      </w:r>
-      <w:proofErr w:type="gramStart"/>
-      <w:r>
-        <w:t>are</w:t>
-      </w:r>
-      <w:proofErr w:type="gramEnd"/>
-      <w:r>
-        <w:t xml:space="preserve"> always in string.</w:t>
+        <w:t xml:space="preserve"> JSON key are always in string.</w:t>
       </w:r>
     </w:p>
     <w:p>
@@ -2278,15 +2229,7 @@
         </w:numPr>
       </w:pPr>
       <w:r>
-        <w:t xml:space="preserve">JSON has </w:t>
-      </w:r>
-      <w:proofErr w:type="gramStart"/>
-      <w:r>
-        <w:t>a</w:t>
-      </w:r>
-      <w:proofErr w:type="gramEnd"/>
-      <w:r>
-        <w:t xml:space="preserve"> Array or Object in which these elements will be created.</w:t>
+        <w:t>JSON has a Array or Object in which these elements will be created.</w:t>
       </w:r>
     </w:p>
     <w:p>
@@ -2321,13 +2264,8 @@
         <w:pStyle w:val="NoSpacing"/>
         <w:ind w:left="360"/>
       </w:pPr>
-      <w:proofErr w:type="gramStart"/>
-      <w:r>
-        <w:t xml:space="preserve">{  </w:t>
-      </w:r>
-      <w:proofErr w:type="gramEnd"/>
-      <w:r>
-        <w:t xml:space="preserve">  -----&gt; JSON Object</w:t>
+      <w:r>
+        <w:t>{    -----&gt; JSON Object</w:t>
       </w:r>
     </w:p>
     <w:p>
@@ -2345,15 +2283,7 @@
       </w:r>
       <w:proofErr w:type="spellEnd"/>
       <w:r>
-        <w:t>":"John</w:t>
-      </w:r>
-      <w:proofErr w:type="gramStart"/>
-      <w:r>
-        <w:t>",  -----</w:t>
-      </w:r>
-      <w:proofErr w:type="gramEnd"/>
-      <w:r>
-        <w:t>&gt; JSON element</w:t>
+        <w:t>":"John",  -----&gt; JSON element</w:t>
       </w:r>
     </w:p>
     <w:p>
@@ -2461,23 +2391,7 @@
           <w:b/>
           <w:bCs/>
         </w:rPr>
-        <w:t xml:space="preserve">JSON Array </w:t>
-      </w:r>
-      <w:proofErr w:type="gramStart"/>
-      <w:r>
-        <w:rPr>
-          <w:b/>
-          <w:bCs/>
-        </w:rPr>
-        <w:t>Of</w:t>
-      </w:r>
-      <w:proofErr w:type="gramEnd"/>
-      <w:r>
-        <w:rPr>
-          <w:b/>
-          <w:bCs/>
-        </w:rPr>
-        <w:t xml:space="preserve"> Objects</w:t>
+        <w:t>JSON Array Of Objects</w:t>
       </w:r>
     </w:p>
     <w:p>
@@ -2485,13 +2399,8 @@
         <w:pStyle w:val="NoSpacing"/>
         <w:ind w:left="360"/>
       </w:pPr>
-      <w:proofErr w:type="gramStart"/>
-      <w:r>
-        <w:t>[  ---------</w:t>
-      </w:r>
-      <w:proofErr w:type="gramEnd"/>
-      <w:r>
-        <w:t>&gt; JSON Array</w:t>
+      <w:r>
+        <w:t>[  ---------&gt; JSON Array</w:t>
       </w:r>
     </w:p>
     <w:p>
@@ -2501,14 +2410,7 @@
       </w:pPr>
       <w:r>
         <w:tab/>
-      </w:r>
-      <w:proofErr w:type="gramStart"/>
-      <w:r>
-        <w:t xml:space="preserve">{  </w:t>
-      </w:r>
-      <w:proofErr w:type="gramEnd"/>
-      <w:r>
-        <w:t xml:space="preserve">  -----&gt; JSON Object</w:t>
+        <w:t>{    -----&gt; JSON Object</w:t>
       </w:r>
     </w:p>
     <w:p>
@@ -2529,15 +2431,7 @@
       </w:r>
       <w:proofErr w:type="spellEnd"/>
       <w:r>
-        <w:t>":"John</w:t>
-      </w:r>
-      <w:proofErr w:type="gramStart"/>
-      <w:r>
-        <w:t>",  -----</w:t>
-      </w:r>
-      <w:proofErr w:type="gramEnd"/>
-      <w:r>
-        <w:t>&gt; JSON element</w:t>
+        <w:t>":"John",  -----&gt; JSON element</w:t>
       </w:r>
     </w:p>
     <w:p>
@@ -2591,14 +2485,7 @@
       </w:pPr>
       <w:r>
         <w:tab/>
-      </w:r>
-      <w:proofErr w:type="gramStart"/>
-      <w:r>
-        <w:t xml:space="preserve">{  </w:t>
-      </w:r>
-      <w:proofErr w:type="gramEnd"/>
-      <w:r>
-        <w:t xml:space="preserve">  -----&gt; JSON Object</w:t>
+        <w:t>{    -----&gt; JSON Object</w:t>
       </w:r>
     </w:p>
     <w:p>
@@ -2619,15 +2506,7 @@
       </w:r>
       <w:proofErr w:type="spellEnd"/>
       <w:r>
-        <w:t>":"John</w:t>
-      </w:r>
-      <w:proofErr w:type="gramStart"/>
-      <w:r>
-        <w:t>",  -----</w:t>
-      </w:r>
-      <w:proofErr w:type="gramEnd"/>
-      <w:r>
-        <w:t>&gt; JSON element</w:t>
+        <w:t>":"John",  -----&gt; JSON element</w:t>
       </w:r>
     </w:p>
     <w:p>
@@ -2726,10 +2605,10 @@
       </w:pPr>
       <w:r>
         <w:object w:dxaOrig="12520" w:dyaOrig="4170" w14:anchorId="6EEB11AF">
-          <v:shape id="_x0000_i1026" type="#_x0000_t75" style="width:390.8pt;height:128.6pt" o:ole="">
+          <v:shape id="_x0000_i1026" type="#_x0000_t75" style="width:388.8pt;height:129.6pt" o:ole="">
             <v:imagedata r:id="rId17" o:title=""/>
           </v:shape>
-          <o:OLEObject Type="Embed" ProgID="Paint.Picture" ShapeID="_x0000_i1026" DrawAspect="Content" ObjectID="_1717090170" r:id="rId18"/>
+          <o:OLEObject Type="Embed" ProgID="Paint.Picture" ShapeID="_x0000_i1026" DrawAspect="Content" ObjectID="_1717222595" r:id="rId18"/>
         </w:object>
       </w:r>
     </w:p>
@@ -2772,10 +2651,10 @@
       </w:pPr>
       <w:r>
         <w:object w:dxaOrig="12340" w:dyaOrig="4720" w14:anchorId="092C0893">
-          <v:shape id="_x0000_i1027" type="#_x0000_t75" style="width:365.4pt;height:138.6pt" o:ole="">
+          <v:shape id="_x0000_i1027" type="#_x0000_t75" style="width:367.2pt;height:136.8pt" o:ole="">
             <v:imagedata r:id="rId19" o:title=""/>
           </v:shape>
-          <o:OLEObject Type="Embed" ProgID="Paint.Picture" ShapeID="_x0000_i1027" DrawAspect="Content" ObjectID="_1717090171" r:id="rId20"/>
+          <o:OLEObject Type="Embed" ProgID="Paint.Picture" ShapeID="_x0000_i1027" DrawAspect="Content" ObjectID="_1717222596" r:id="rId20"/>
         </w:object>
       </w:r>
     </w:p>
@@ -2800,10 +2679,10 @@
       </w:pPr>
       <w:r>
         <w:object w:dxaOrig="11700" w:dyaOrig="6440" w14:anchorId="14E0DA62">
-          <v:shape id="_x0000_i1028" type="#_x0000_t75" style="width:4in;height:159.4pt" o:ole="">
+          <v:shape id="_x0000_i1028" type="#_x0000_t75" style="width:4in;height:158.4pt" o:ole="">
             <v:imagedata r:id="rId21" o:title=""/>
           </v:shape>
-          <o:OLEObject Type="Embed" ProgID="Paint.Picture" ShapeID="_x0000_i1028" DrawAspect="Content" ObjectID="_1717090172" r:id="rId22"/>
+          <o:OLEObject Type="Embed" ProgID="Paint.Picture" ShapeID="_x0000_i1028" DrawAspect="Content" ObjectID="_1717222597" r:id="rId22"/>
         </w:object>
       </w:r>
     </w:p>
@@ -2815,10 +2694,10 @@
       </w:pPr>
       <w:r>
         <w:object w:dxaOrig="18240" w:dyaOrig="5960" w14:anchorId="1DE0B3A4">
-          <v:shape id="_x0000_i1029" type="#_x0000_t75" style="width:467.8pt;height:149.4pt" o:ole="">
+          <v:shape id="_x0000_i1029" type="#_x0000_t75" style="width:468pt;height:151.2pt" o:ole="">
             <v:imagedata r:id="rId23" o:title=""/>
           </v:shape>
-          <o:OLEObject Type="Embed" ProgID="Paint.Picture" ShapeID="_x0000_i1029" DrawAspect="Content" ObjectID="_1717090173" r:id="rId24"/>
+          <o:OLEObject Type="Embed" ProgID="Paint.Picture" ShapeID="_x0000_i1029" DrawAspect="Content" ObjectID="_1717222598" r:id="rId24"/>
         </w:object>
       </w:r>
     </w:p>
@@ -2843,10 +2722,10 @@
       </w:pPr>
       <w:r>
         <w:object w:dxaOrig="11750" w:dyaOrig="2280" w14:anchorId="4FCF5A9E">
-          <v:shape id="_x0000_i1030" type="#_x0000_t75" style="width:437pt;height:87.4pt" o:ole="">
+          <v:shape id="_x0000_i1030" type="#_x0000_t75" style="width:439.2pt;height:86.4pt" o:ole="">
             <v:imagedata r:id="rId25" o:title=""/>
           </v:shape>
-          <o:OLEObject Type="Embed" ProgID="Paint.Picture" ShapeID="_x0000_i1030" DrawAspect="Content" ObjectID="_1717090174" r:id="rId26"/>
+          <o:OLEObject Type="Embed" ProgID="Paint.Picture" ShapeID="_x0000_i1030" DrawAspect="Content" ObjectID="_1717222599" r:id="rId26"/>
         </w:object>
       </w:r>
     </w:p>
@@ -3054,13 +2933,8 @@
         <w:t>GET, POST, PUT, DELETE</w:t>
       </w:r>
       <w:r>
-        <w:t xml:space="preserve">, OPTION, HEAD, PATCH </w:t>
-      </w:r>
-      <w:proofErr w:type="gramStart"/>
-      <w:r>
-        <w:t>etc..</w:t>
-      </w:r>
-      <w:proofErr w:type="gramEnd"/>
+        <w:t>, OPTION, HEAD, PATCH etc..</w:t>
+      </w:r>
     </w:p>
     <w:p>
       <w:pPr>
@@ -3405,15 +3279,7 @@
         </w:numPr>
       </w:pPr>
       <w:r>
-        <w:t xml:space="preserve">To accept the value from the </w:t>
-      </w:r>
-      <w:proofErr w:type="gramStart"/>
-      <w:r>
-        <w:t>path</w:t>
-      </w:r>
-      <w:proofErr w:type="gramEnd"/>
-      <w:r>
-        <w:t xml:space="preserve"> use </w:t>
+        <w:t xml:space="preserve">To accept the value from the path use </w:t>
       </w:r>
       <w:r>
         <w:rPr>
@@ -3435,15 +3301,7 @@
         </w:numPr>
       </w:pPr>
       <w:r>
-        <w:t xml:space="preserve">By using this </w:t>
-      </w:r>
-      <w:proofErr w:type="gramStart"/>
-      <w:r>
-        <w:t>option</w:t>
-      </w:r>
-      <w:proofErr w:type="gramEnd"/>
-      <w:r>
-        <w:t xml:space="preserve"> you can values mandatory for the user.</w:t>
+        <w:t>By using this option you can values mandatory for the user.</w:t>
       </w:r>
     </w:p>
     <w:p>
@@ -3530,7 +3388,6 @@
         </w:numPr>
       </w:pPr>
       <w:proofErr w:type="spellStart"/>
-      <w:proofErr w:type="gramStart"/>
       <w:r>
         <w:rPr>
           <w:b/>
@@ -3540,11 +3397,7 @@
       </w:r>
       <w:proofErr w:type="spellEnd"/>
       <w:r>
-        <w:t xml:space="preserve"> :</w:t>
-      </w:r>
-      <w:proofErr w:type="gramEnd"/>
-      <w:r>
-        <w:t xml:space="preserve"> This class is use to established or provide the Db connections.</w:t>
+        <w:t xml:space="preserve"> : This class is use to established or provide the Db connections.</w:t>
       </w:r>
     </w:p>
     <w:p>
@@ -3556,7 +3409,6 @@
         </w:numPr>
       </w:pPr>
       <w:proofErr w:type="spellStart"/>
-      <w:proofErr w:type="gramStart"/>
       <w:r>
         <w:rPr>
           <w:b/>
@@ -3566,11 +3418,7 @@
       </w:r>
       <w:proofErr w:type="spellEnd"/>
       <w:r>
-        <w:t xml:space="preserve"> :</w:t>
-      </w:r>
-      <w:proofErr w:type="gramEnd"/>
-      <w:r>
-        <w:t xml:space="preserve"> This class is used to execute SQL queries.</w:t>
+        <w:t xml:space="preserve"> : This class is used to execute SQL queries.</w:t>
       </w:r>
     </w:p>
     <w:p>
@@ -3661,12 +3509,10 @@
         <w:t xml:space="preserve">Provide DB connection configuration/properties inside </w:t>
       </w:r>
       <w:proofErr w:type="spellStart"/>
-      <w:proofErr w:type="gramStart"/>
       <w:r>
         <w:t>application.properties</w:t>
       </w:r>
       <w:proofErr w:type="spellEnd"/>
-      <w:proofErr w:type="gramEnd"/>
       <w:r>
         <w:t xml:space="preserve"> file.</w:t>
       </w:r>
@@ -3786,13 +3632,8 @@
           <w:numId w:val="15"/>
         </w:numPr>
       </w:pPr>
-      <w:proofErr w:type="gramStart"/>
-      <w:r>
-        <w:t>query(</w:t>
-      </w:r>
-      <w:proofErr w:type="gramEnd"/>
-      <w:r>
-        <w:t>)</w:t>
+      <w:r>
+        <w:t>query()</w:t>
       </w:r>
       <w:r>
         <w:t>: Is use to execute Select type of query</w:t>
@@ -3806,51 +3647,99 @@
           <w:numId w:val="15"/>
         </w:numPr>
       </w:pPr>
-      <w:proofErr w:type="gramStart"/>
-      <w:r>
-        <w:t>update(</w:t>
-      </w:r>
-      <w:proofErr w:type="gramEnd"/>
+      <w:r>
+        <w:t>update()</w:t>
+      </w:r>
+      <w:r>
+        <w:t>: is used to execute other than select query</w:t>
+      </w:r>
+    </w:p>
+    <w:p>
+      <w:pPr>
+        <w:pStyle w:val="NoSpacing"/>
+      </w:pPr>
+      <w:r>
+        <w:t xml:space="preserve"> </w:t>
+      </w:r>
+    </w:p>
+    <w:p>
+      <w:pPr>
+        <w:pStyle w:val="NoSpacing"/>
+      </w:pPr>
+    </w:p>
+    <w:p>
+      <w:pPr>
+        <w:pStyle w:val="NoSpacing"/>
+      </w:pPr>
+      <w:r>
+        <w:t xml:space="preserve">Task: </w:t>
+      </w:r>
+    </w:p>
+    <w:p>
+      <w:pPr>
+        <w:pStyle w:val="NoSpacing"/>
+      </w:pPr>
+      <w:r>
+        <w:t>Create Student Inquiry module of an application. Create Following functionalities</w:t>
+      </w:r>
+      <w:r>
+        <w:t xml:space="preserve"> by REST API</w:t>
+      </w:r>
+      <w:r>
+        <w:t>.</w:t>
+      </w:r>
+    </w:p>
+    <w:p>
+      <w:pPr>
+        <w:pStyle w:val="NoSpacing"/>
+        <w:numPr>
+          <w:ilvl w:val="0"/>
+          <w:numId w:val="16"/>
+        </w:numPr>
+      </w:pPr>
+      <w:r>
+        <w:t xml:space="preserve">Create New Inquiry (Id(auto-generated), Name, contact, email, City, </w:t>
+      </w:r>
+      <w:proofErr w:type="spellStart"/>
+      <w:r>
+        <w:t>highQulification</w:t>
+      </w:r>
+      <w:proofErr w:type="spellEnd"/>
+      <w:r>
+        <w:t xml:space="preserve">, passing Year, </w:t>
+      </w:r>
+      <w:proofErr w:type="spellStart"/>
+      <w:r>
+        <w:t>inqFor</w:t>
+      </w:r>
+      <w:proofErr w:type="spellEnd"/>
+      <w:r>
+        <w:t>(Java, ASP.NET, Python, Testing)</w:t>
+      </w:r>
+      <w:r>
+        <w:t xml:space="preserve">, </w:t>
+      </w:r>
+      <w:proofErr w:type="spellStart"/>
+      <w:r>
+        <w:t>inqDate</w:t>
+      </w:r>
+      <w:proofErr w:type="spellEnd"/>
       <w:r>
         <w:t>)</w:t>
       </w:r>
       <w:r>
-        <w:t>: is used to execute other than select query</w:t>
-      </w:r>
-    </w:p>
-    <w:p>
-      <w:pPr>
-        <w:pStyle w:val="NoSpacing"/>
-      </w:pPr>
+        <w:t xml:space="preserve"> -&gt; </w:t>
+      </w:r>
+      <w:proofErr w:type="spellStart"/>
+      <w:r>
+        <w:t>RequestBody</w:t>
+      </w:r>
+      <w:proofErr w:type="spellEnd"/>
       <w:r>
         <w:t xml:space="preserve"> </w:t>
       </w:r>
-    </w:p>
-    <w:p>
-      <w:pPr>
-        <w:pStyle w:val="NoSpacing"/>
-      </w:pPr>
-    </w:p>
-    <w:p>
-      <w:pPr>
-        <w:pStyle w:val="NoSpacing"/>
-      </w:pPr>
-      <w:r>
-        <w:t xml:space="preserve">Task: </w:t>
-      </w:r>
-    </w:p>
-    <w:p>
-      <w:pPr>
-        <w:pStyle w:val="NoSpacing"/>
-      </w:pPr>
-      <w:r>
-        <w:t>Create Student Inquiry module of an application. Create Following functionalities</w:t>
-      </w:r>
-      <w:r>
-        <w:t xml:space="preserve"> by REST API</w:t>
-      </w:r>
-      <w:r>
-        <w:t>.</w:t>
+      <w:r>
+        <w:t>-&gt;JSON</w:t>
       </w:r>
     </w:p>
     <w:p>
@@ -3862,139 +3751,73 @@
         </w:numPr>
       </w:pPr>
       <w:r>
-        <w:t xml:space="preserve">Create New Inquiry (Id(auto-generated), Name, contact, email, City, </w:t>
+        <w:t>Get all the inquire</w:t>
+      </w:r>
+      <w:r>
+        <w:t>s</w:t>
+      </w:r>
+    </w:p>
+    <w:p>
+      <w:pPr>
+        <w:pStyle w:val="NoSpacing"/>
+        <w:numPr>
+          <w:ilvl w:val="0"/>
+          <w:numId w:val="16"/>
+        </w:numPr>
+      </w:pPr>
+      <w:r>
+        <w:t>Delete The Inquiry by ID</w:t>
+      </w:r>
+      <w:r>
+        <w:t xml:space="preserve"> -&gt; </w:t>
       </w:r>
       <w:proofErr w:type="spellStart"/>
       <w:r>
-        <w:t>highQulification</w:t>
+        <w:t>RequestParam</w:t>
       </w:r>
       <w:proofErr w:type="spellEnd"/>
       <w:r>
-        <w:t xml:space="preserve">, passing Year, </w:t>
+        <w:t xml:space="preserve"> or </w:t>
+      </w:r>
+      <w:r>
+        <w:t>Path Param</w:t>
+      </w:r>
+    </w:p>
+    <w:p>
+      <w:pPr>
+        <w:pStyle w:val="NoSpacing"/>
+        <w:numPr>
+          <w:ilvl w:val="0"/>
+          <w:numId w:val="16"/>
+        </w:numPr>
+      </w:pPr>
+      <w:r>
+        <w:t>Get Inquires by City</w:t>
+      </w:r>
+    </w:p>
+    <w:p>
+      <w:pPr>
+        <w:pStyle w:val="NoSpacing"/>
+        <w:numPr>
+          <w:ilvl w:val="0"/>
+          <w:numId w:val="16"/>
+        </w:numPr>
+      </w:pPr>
+      <w:r>
+        <w:t xml:space="preserve">Get Inquires by </w:t>
       </w:r>
       <w:proofErr w:type="spellStart"/>
-      <w:proofErr w:type="gramStart"/>
       <w:r>
         <w:t>inqFor</w:t>
       </w:r>
       <w:proofErr w:type="spellEnd"/>
-      <w:r>
-        <w:t>(</w:t>
-      </w:r>
-      <w:proofErr w:type="gramEnd"/>
-      <w:r>
-        <w:t>Java, ASP.NET, Python, Testing)</w:t>
-      </w:r>
-      <w:r>
-        <w:t xml:space="preserve">, </w:t>
-      </w:r>
-      <w:proofErr w:type="spellStart"/>
-      <w:r>
-        <w:t>inqDate</w:t>
-      </w:r>
-      <w:proofErr w:type="spellEnd"/>
-      <w:r>
-        <w:t>)</w:t>
-      </w:r>
-      <w:r>
-        <w:t xml:space="preserve"> -&gt; </w:t>
-      </w:r>
-      <w:proofErr w:type="spellStart"/>
-      <w:r>
-        <w:t>RequestBody</w:t>
-      </w:r>
-      <w:proofErr w:type="spellEnd"/>
-      <w:r>
-        <w:t xml:space="preserve"> </w:t>
-      </w:r>
-      <w:r>
-        <w:t>-&gt;JSON</w:t>
-      </w:r>
-    </w:p>
-    <w:p>
-      <w:pPr>
-        <w:pStyle w:val="NoSpacing"/>
-        <w:numPr>
-          <w:ilvl w:val="0"/>
-          <w:numId w:val="16"/>
-        </w:numPr>
-      </w:pPr>
-      <w:r>
-        <w:t>Get all the inquire</w:t>
-      </w:r>
-      <w:r>
-        <w:t>s</w:t>
-      </w:r>
-    </w:p>
-    <w:p>
-      <w:pPr>
-        <w:pStyle w:val="NoSpacing"/>
-        <w:numPr>
-          <w:ilvl w:val="0"/>
-          <w:numId w:val="16"/>
-        </w:numPr>
-      </w:pPr>
-      <w:r>
-        <w:t>Delete The Inquiry by ID</w:t>
-      </w:r>
-      <w:r>
-        <w:t xml:space="preserve"> -&gt; </w:t>
-      </w:r>
-      <w:proofErr w:type="spellStart"/>
-      <w:r>
-        <w:t>RequestParam</w:t>
-      </w:r>
-      <w:proofErr w:type="spellEnd"/>
-      <w:r>
-        <w:t xml:space="preserve"> or </w:t>
-      </w:r>
-      <w:r>
-        <w:t>Path Param</w:t>
-      </w:r>
-    </w:p>
-    <w:p>
-      <w:pPr>
-        <w:pStyle w:val="NoSpacing"/>
-        <w:numPr>
-          <w:ilvl w:val="0"/>
-          <w:numId w:val="16"/>
-        </w:numPr>
-      </w:pPr>
-      <w:r>
-        <w:t>Get Inquires by City</w:t>
-      </w:r>
-    </w:p>
-    <w:p>
-      <w:pPr>
-        <w:pStyle w:val="NoSpacing"/>
-        <w:numPr>
-          <w:ilvl w:val="0"/>
-          <w:numId w:val="16"/>
-        </w:numPr>
-      </w:pPr>
-      <w:r>
-        <w:t xml:space="preserve">Get Inquires by </w:t>
-      </w:r>
-      <w:proofErr w:type="spellStart"/>
-      <w:r>
-        <w:t>inqFor</w:t>
-      </w:r>
-      <w:proofErr w:type="spellEnd"/>
-    </w:p>
-    <w:p>
-      <w:pPr>
-        <w:pStyle w:val="NoSpacing"/>
-      </w:pPr>
-      <w:r>
-        <w:t xml:space="preserve">Create </w:t>
-      </w:r>
-      <w:proofErr w:type="gramStart"/>
-      <w:r>
-        <w:t>an</w:t>
-      </w:r>
-      <w:proofErr w:type="gramEnd"/>
-      <w:r>
-        <w:t xml:space="preserve"> Swagger API for all the rest endpoints</w:t>
+    </w:p>
+    <w:p>
+      <w:pPr>
+        <w:pStyle w:val="NoSpacing"/>
+      </w:pPr>
+      <w:r>
+        <w:t>Create an Swagger API for all the rest endpoints</w:t>
       </w:r>
     </w:p>
     <w:p>
@@ -4791,10 +4614,10 @@
       </w:pPr>
       <w:r>
         <w:object w:dxaOrig="14310" w:dyaOrig="7450" w14:anchorId="41AA9BDE">
-          <v:shape id="_x0000_i1031" type="#_x0000_t75" style="width:395.8pt;height:205.6pt" o:ole="">
+          <v:shape id="_x0000_i1031" type="#_x0000_t75" style="width:396pt;height:208.8pt" o:ole="">
             <v:imagedata r:id="rId31" o:title=""/>
           </v:shape>
-          <o:OLEObject Type="Embed" ProgID="Paint.Picture" ShapeID="_x0000_i1031" DrawAspect="Content" ObjectID="_1717090175" r:id="rId32"/>
+          <o:OLEObject Type="Embed" ProgID="Paint.Picture" ShapeID="_x0000_i1031" DrawAspect="Content" ObjectID="_1717222600" r:id="rId32"/>
         </w:object>
       </w:r>
     </w:p>
@@ -4949,12 +4772,10 @@
         <w:t xml:space="preserve">Add configurations related to DB and some configuration for the JPA inside </w:t>
       </w:r>
       <w:proofErr w:type="spellStart"/>
-      <w:proofErr w:type="gramStart"/>
       <w:r>
         <w:t>application.properties</w:t>
       </w:r>
       <w:proofErr w:type="spellEnd"/>
-      <w:proofErr w:type="gramEnd"/>
       <w:r>
         <w:t xml:space="preserve"> file</w:t>
       </w:r>
@@ -5081,15 +4902,7 @@
         </w:numPr>
       </w:pPr>
       <w:r>
-        <w:t xml:space="preserve">As per JPA/Hibernate every table must have a primary key. </w:t>
-      </w:r>
-      <w:proofErr w:type="gramStart"/>
-      <w:r>
-        <w:t>So</w:t>
-      </w:r>
-      <w:proofErr w:type="gramEnd"/>
-      <w:r>
-        <w:t xml:space="preserve"> you also have to create a variable for Primary key inside entity class.</w:t>
+        <w:t>As per JPA/Hibernate every table must have a primary key. So you also have to create a variable for Primary key inside entity class.</w:t>
       </w:r>
     </w:p>
     <w:p>
@@ -5129,7 +4942,6 @@
         <w:t xml:space="preserve">All annotations has to import from </w:t>
       </w:r>
       <w:proofErr w:type="spellStart"/>
-      <w:proofErr w:type="gramStart"/>
       <w:r>
         <w:rPr>
           <w:b/>
@@ -5138,7 +4950,6 @@
         <w:t>javax.persistence</w:t>
       </w:r>
       <w:proofErr w:type="spellEnd"/>
-      <w:proofErr w:type="gramEnd"/>
       <w:r>
         <w:t xml:space="preserve"> package </w:t>
       </w:r>
@@ -5156,10 +4967,10 @@
       </w:pPr>
       <w:r>
         <w:object w:dxaOrig="17980" w:dyaOrig="6960" w14:anchorId="174DE7D9">
-          <v:shape id="_x0000_i1032" type="#_x0000_t75" style="width:308.4pt;height:118.2pt" o:ole="">
+          <v:shape id="_x0000_i1032" type="#_x0000_t75" style="width:309.6pt;height:115.2pt" o:ole="">
             <v:imagedata r:id="rId35" o:title=""/>
           </v:shape>
-          <o:OLEObject Type="Embed" ProgID="Paint.Picture" ShapeID="_x0000_i1032" DrawAspect="Content" ObjectID="_1717090176" r:id="rId36"/>
+          <o:OLEObject Type="Embed" ProgID="Paint.Picture" ShapeID="_x0000_i1032" DrawAspect="Content" ObjectID="_1717222601" r:id="rId36"/>
         </w:object>
       </w:r>
     </w:p>
@@ -5191,15 +5002,7 @@
         </w:numPr>
       </w:pPr>
       <w:r>
-        <w:t xml:space="preserve">Repository is used to execute the DML (Insert, update, delete, </w:t>
-      </w:r>
-      <w:proofErr w:type="gramStart"/>
-      <w:r>
-        <w:t>select(</w:t>
-      </w:r>
-      <w:proofErr w:type="gramEnd"/>
-      <w:r>
-        <w:t>DQL)) operations.</w:t>
+        <w:t>Repository is used to execute the DML (Insert, update, delete, select(DQL)) operations.</w:t>
       </w:r>
     </w:p>
     <w:p>
@@ -5242,15 +5045,7 @@
         </w:numPr>
       </w:pPr>
       <w:r>
-        <w:t xml:space="preserve">To Create </w:t>
-      </w:r>
-      <w:proofErr w:type="gramStart"/>
-      <w:r>
-        <w:t>repository</w:t>
-      </w:r>
-      <w:proofErr w:type="gramEnd"/>
-      <w:r>
-        <w:t xml:space="preserve"> you have to create interface and extends your interface by </w:t>
+        <w:t xml:space="preserve">To Create repository you have to create interface and extends your interface by </w:t>
       </w:r>
       <w:proofErr w:type="spellStart"/>
       <w:r>
@@ -5294,10 +5089,10 @@
       </w:pPr>
       <w:r>
         <w:object w:dxaOrig="12090" w:dyaOrig="3260" w14:anchorId="418A6F2F">
-          <v:shape id="_x0000_i1033" type="#_x0000_t75" style="width:401.2pt;height:108.2pt" o:ole="">
+          <v:shape id="_x0000_i1033" type="#_x0000_t75" style="width:401.4pt;height:108.15pt" o:ole="">
             <v:imagedata r:id="rId37" o:title=""/>
           </v:shape>
-          <o:OLEObject Type="Embed" ProgID="Paint.Picture" ShapeID="_x0000_i1033" DrawAspect="Content" ObjectID="_1717090177" r:id="rId38"/>
+          <o:OLEObject Type="Embed" ProgID="Paint.Picture" ShapeID="_x0000_i1033" DrawAspect="Content" ObjectID="_1717222602" r:id="rId38"/>
         </w:object>
       </w:r>
     </w:p>
@@ -5310,15 +5105,7 @@
         </w:numPr>
       </w:pPr>
       <w:r>
-        <w:t xml:space="preserve">Using this </w:t>
-      </w:r>
-      <w:proofErr w:type="gramStart"/>
-      <w:r>
-        <w:t>Repository</w:t>
-      </w:r>
-      <w:proofErr w:type="gramEnd"/>
-      <w:r>
-        <w:t xml:space="preserve"> you can perform following Db operation</w:t>
+        <w:t>Using this Repository you can perform following Db operation</w:t>
       </w:r>
     </w:p>
     <w:p>
@@ -5329,12 +5116,10 @@
           <w:numId w:val="19"/>
         </w:numPr>
       </w:pPr>
-      <w:proofErr w:type="gramStart"/>
       <w:r>
         <w:t>save(</w:t>
       </w:r>
       <w:proofErr w:type="spellStart"/>
-      <w:proofErr w:type="gramEnd"/>
       <w:r>
         <w:t>EntityClassObject</w:t>
       </w:r>
@@ -5360,12 +5145,10 @@
           <w:numId w:val="19"/>
         </w:numPr>
       </w:pPr>
-      <w:proofErr w:type="gramStart"/>
       <w:r>
         <w:t>delete(</w:t>
       </w:r>
       <w:proofErr w:type="spellStart"/>
-      <w:proofErr w:type="gramEnd"/>
       <w:r>
         <w:t>EntityClassObj</w:t>
       </w:r>
@@ -5386,17 +5169,12 @@
         </w:numPr>
       </w:pPr>
       <w:proofErr w:type="spellStart"/>
-      <w:proofErr w:type="gramStart"/>
       <w:r>
         <w:t>findAll</w:t>
       </w:r>
       <w:proofErr w:type="spellEnd"/>
       <w:r>
-        <w:t>(</w:t>
-      </w:r>
-      <w:proofErr w:type="gramEnd"/>
-      <w:r>
-        <w:t>) : to get all the records from the DB</w:t>
+        <w:t>() : to get all the records from the DB</w:t>
       </w:r>
       <w:r>
         <w:t xml:space="preserve"> (select * query)</w:t>
@@ -5411,17 +5189,12 @@
         </w:numPr>
       </w:pPr>
       <w:proofErr w:type="spellStart"/>
-      <w:proofErr w:type="gramStart"/>
       <w:r>
         <w:t>findById</w:t>
       </w:r>
       <w:proofErr w:type="spellEnd"/>
       <w:r>
-        <w:t>(</w:t>
-      </w:r>
-      <w:proofErr w:type="gramEnd"/>
-      <w:r>
-        <w:t>ID) : to get the records by ID</w:t>
+        <w:t>(ID) : to get the records by ID</w:t>
       </w:r>
       <w:r>
         <w:t>(PK)</w:t>
@@ -5603,15 +5376,7 @@
               <w:pStyle w:val="NoSpacing"/>
             </w:pPr>
             <w:r>
-              <w:t xml:space="preserve">To customize the name of the table. By </w:t>
-            </w:r>
-            <w:proofErr w:type="gramStart"/>
-            <w:r>
-              <w:t>default</w:t>
-            </w:r>
-            <w:proofErr w:type="gramEnd"/>
-            <w:r>
-              <w:t xml:space="preserve"> table name is same as class name</w:t>
+              <w:t>To customize the name of the table. By default table name is same as class name</w:t>
             </w:r>
           </w:p>
         </w:tc>
@@ -6186,17 +5951,12 @@
         <w:t xml:space="preserve">, passing Year, </w:t>
       </w:r>
       <w:proofErr w:type="spellStart"/>
-      <w:proofErr w:type="gramStart"/>
       <w:r>
         <w:t>inqFor</w:t>
       </w:r>
       <w:proofErr w:type="spellEnd"/>
       <w:r>
-        <w:t>(</w:t>
-      </w:r>
-      <w:proofErr w:type="gramEnd"/>
-      <w:r>
-        <w:t xml:space="preserve">Java, ASP.NET, Python, Testing), </w:t>
+        <w:t xml:space="preserve">(Java, ASP.NET, Python, Testing), </w:t>
       </w:r>
       <w:proofErr w:type="spellStart"/>
       <w:r>
@@ -6281,15 +6041,7 @@
         <w:pStyle w:val="NoSpacing"/>
       </w:pPr>
       <w:r>
-        <w:t xml:space="preserve">Create </w:t>
-      </w:r>
-      <w:proofErr w:type="gramStart"/>
-      <w:r>
-        <w:t>an</w:t>
-      </w:r>
-      <w:proofErr w:type="gramEnd"/>
-      <w:r>
-        <w:t xml:space="preserve"> Swagger API for all the rest endpoints</w:t>
+        <w:t>Create an Swagger API for all the rest endpoints</w:t>
       </w:r>
     </w:p>
     <w:p/>
@@ -6332,15 +6084,7 @@
         </w:numPr>
       </w:pPr>
       <w:r>
-        <w:t xml:space="preserve">This type of structure also </w:t>
-      </w:r>
-      <w:proofErr w:type="gramStart"/>
-      <w:r>
-        <w:t>have</w:t>
-      </w:r>
-      <w:proofErr w:type="gramEnd"/>
-      <w:r>
-        <w:t xml:space="preserve"> to follow for the entity classes and this can achieve by the relation mapping.</w:t>
+        <w:t>This type of structure also have to follow for the entity classes and this can achieve by the relation mapping.</w:t>
       </w:r>
     </w:p>
     <w:p>
@@ -6439,18 +6183,16 @@
         <w:t xml:space="preserve"> (@ManyToMany)</w:t>
       </w:r>
     </w:p>
-    <w:p/>
-    <w:p/>
     <w:p>
       <w:pPr>
         <w:ind w:left="720"/>
       </w:pPr>
       <w:r>
         <w:object w:dxaOrig="14750" w:dyaOrig="6750" w14:anchorId="112BE3CE">
-          <v:shape id="_x0000_i1034" type="#_x0000_t75" style="width:467.4pt;height:214.05pt" o:ole="">
+          <v:shape id="_x0000_i1034" type="#_x0000_t75" style="width:467.5pt;height:214.05pt" o:ole="">
             <v:imagedata r:id="rId40" o:title=""/>
           </v:shape>
-          <o:OLEObject Type="Embed" ProgID="Paint.Picture" ShapeID="_x0000_i1034" DrawAspect="Content" ObjectID="_1717090178" r:id="rId41"/>
+          <o:OLEObject Type="Embed" ProgID="Paint.Picture" ShapeID="_x0000_i1034" DrawAspect="Content" ObjectID="_1717222603" r:id="rId41"/>
         </w:object>
       </w:r>
     </w:p>
@@ -6692,18 +6434,7 @@
           <w:szCs w:val="24"/>
           <w:shd w:val="clear" w:color="auto" w:fill="E8F2FE"/>
         </w:rPr>
-        <w:t>@</w:t>
-      </w:r>
-      <w:proofErr w:type="gramStart"/>
-      <w:r>
-        <w:rPr>
-          <w:rFonts w:ascii="Consolas" w:hAnsi="Consolas" w:cs="Consolas"/>
-          <w:color w:val="646464"/>
-          <w:sz w:val="24"/>
-          <w:szCs w:val="24"/>
-          <w:shd w:val="clear" w:color="auto" w:fill="E8F2FE"/>
-        </w:rPr>
-        <w:t>ManyToOne</w:t>
+        <w:t>@ManyToOne</w:t>
       </w:r>
       <w:r>
         <w:rPr>
@@ -6715,7 +6446,6 @@
         </w:rPr>
         <w:t>(</w:t>
       </w:r>
-      <w:proofErr w:type="gramEnd"/>
       <w:r>
         <w:rPr>
           <w:rFonts w:ascii="Consolas" w:hAnsi="Consolas" w:cs="Consolas"/>
@@ -6770,6 +6500,282 @@
     <w:p/>
     <w:p/>
     <w:p>
+      <w:pPr>
+        <w:rPr>
+          <w:b/>
+          <w:bCs/>
+          <w:u w:val="single"/>
+        </w:rPr>
+      </w:pPr>
+      <w:r>
+        <w:rPr>
+          <w:b/>
+          <w:bCs/>
+          <w:u w:val="single"/>
+        </w:rPr>
+        <w:t>Bidirectional Relation</w:t>
+      </w:r>
+    </w:p>
+    <w:p>
+      <w:pPr>
+        <w:pStyle w:val="ListParagraph"/>
+        <w:numPr>
+          <w:ilvl w:val="0"/>
+          <w:numId w:val="23"/>
+        </w:numPr>
+      </w:pPr>
+      <w:r>
+        <w:t>In the Bi-directional relation both the tables will be refer each other and due to this you will get the data from both the tables.</w:t>
+      </w:r>
+    </w:p>
+    <w:p>
+      <w:pPr>
+        <w:pStyle w:val="ListParagraph"/>
+        <w:numPr>
+          <w:ilvl w:val="0"/>
+          <w:numId w:val="23"/>
+        </w:numPr>
+      </w:pPr>
+      <w:r>
+        <w:t>In the bi-directional relation there will be only one foreign key present and another entity will just points to foreign key present inside first table.</w:t>
+      </w:r>
+    </w:p>
+    <w:p>
+      <w:pPr>
+        <w:pStyle w:val="ListParagraph"/>
+        <w:numPr>
+          <w:ilvl w:val="0"/>
+          <w:numId w:val="23"/>
+        </w:numPr>
+      </w:pPr>
+      <w:r>
+        <w:t xml:space="preserve">To mapped to a foreign key from another table you can use the </w:t>
+      </w:r>
+      <w:proofErr w:type="spellStart"/>
+      <w:r>
+        <w:t>mappedBy</w:t>
+      </w:r>
+      <w:proofErr w:type="spellEnd"/>
+      <w:r>
+        <w:t xml:space="preserve"> property.</w:t>
+      </w:r>
+    </w:p>
+    <w:p>
+      <w:pPr>
+        <w:pStyle w:val="ListParagraph"/>
+        <w:numPr>
+          <w:ilvl w:val="0"/>
+          <w:numId w:val="23"/>
+        </w:numPr>
+      </w:pPr>
+      <w:r>
+        <w:t>Example:</w:t>
+      </w:r>
+    </w:p>
+    <w:p>
+      <w:pPr>
+        <w:pStyle w:val="ListParagraph"/>
+      </w:pPr>
+      <w:r>
+        <w:rPr>
+          <w:rFonts w:ascii="Consolas" w:hAnsi="Consolas" w:cs="Consolas"/>
+          <w:color w:val="646464"/>
+          <w:sz w:val="24"/>
+          <w:szCs w:val="24"/>
+          <w:shd w:val="clear" w:color="auto" w:fill="E8F2FE"/>
+        </w:rPr>
+        <w:t>@OneToMany</w:t>
+      </w:r>
+      <w:r>
+        <w:rPr>
+          <w:rFonts w:ascii="Consolas" w:hAnsi="Consolas" w:cs="Consolas"/>
+          <w:color w:val="000000"/>
+          <w:sz w:val="24"/>
+          <w:szCs w:val="24"/>
+          <w:shd w:val="clear" w:color="auto" w:fill="E8F2FE"/>
+        </w:rPr>
+        <w:t>(</w:t>
+      </w:r>
+      <w:r>
+        <w:rPr>
+          <w:rFonts w:ascii="Consolas" w:hAnsi="Consolas" w:cs="Consolas"/>
+          <w:color w:val="000000"/>
+          <w:sz w:val="24"/>
+          <w:szCs w:val="24"/>
+          <w:highlight w:val="yellow"/>
+          <w:shd w:val="clear" w:color="auto" w:fill="E8F2FE"/>
+        </w:rPr>
+        <w:t xml:space="preserve">mappedBy = </w:t>
+      </w:r>
+      <w:r>
+        <w:rPr>
+          <w:rFonts w:ascii="Consolas" w:hAnsi="Consolas" w:cs="Consolas"/>
+          <w:color w:val="2A00FF"/>
+          <w:sz w:val="24"/>
+          <w:szCs w:val="24"/>
+          <w:highlight w:val="yellow"/>
+          <w:shd w:val="clear" w:color="auto" w:fill="E8F2FE"/>
+        </w:rPr>
+        <w:t>"user"</w:t>
+      </w:r>
+      <w:r>
+        <w:rPr>
+          <w:rFonts w:ascii="Consolas" w:hAnsi="Consolas" w:cs="Consolas"/>
+          <w:color w:val="000000"/>
+          <w:sz w:val="24"/>
+          <w:szCs w:val="24"/>
+          <w:shd w:val="clear" w:color="auto" w:fill="E8F2FE"/>
+        </w:rPr>
+        <w:t>)</w:t>
+      </w:r>
+      <w:r>
+        <w:t xml:space="preserve">  </w:t>
+      </w:r>
+    </w:p>
+    <w:p>
+      <w:pPr>
+        <w:pStyle w:val="ListParagraph"/>
+        <w:numPr>
+          <w:ilvl w:val="0"/>
+          <w:numId w:val="23"/>
+        </w:numPr>
+      </w:pPr>
+      <w:r>
+        <w:t xml:space="preserve">The value inside </w:t>
+      </w:r>
+      <w:proofErr w:type="spellStart"/>
+      <w:r>
+        <w:t>mappedBy</w:t>
+      </w:r>
+      <w:proofErr w:type="spellEnd"/>
+      <w:r>
+        <w:t xml:space="preserve"> property must be a variable name created into another table which de</w:t>
+      </w:r>
+      <w:r>
+        <w:t>n</w:t>
+      </w:r>
+      <w:r>
+        <w:t>ote</w:t>
+      </w:r>
+      <w:r>
+        <w:t>s</w:t>
+      </w:r>
+      <w:r>
+        <w:t xml:space="preserve"> the foreign key.</w:t>
+      </w:r>
+      <w:r>
+        <w:t xml:space="preserve"> </w:t>
+      </w:r>
+    </w:p>
+    <w:p>
+      <w:pPr>
+        <w:pStyle w:val="ListParagraph"/>
+        <w:numPr>
+          <w:ilvl w:val="0"/>
+          <w:numId w:val="23"/>
+        </w:numPr>
+      </w:pPr>
+      <w:r>
+        <w:t>Bi-directional Relation will create a issues while generating JSON response in REST API.</w:t>
+      </w:r>
+      <w:r>
+        <w:t xml:space="preserve"> This error is called as Nested Looping issue.</w:t>
+      </w:r>
+    </w:p>
+    <w:p>
+      <w:pPr>
+        <w:pStyle w:val="ListParagraph"/>
+        <w:numPr>
+          <w:ilvl w:val="0"/>
+          <w:numId w:val="23"/>
+        </w:numPr>
+      </w:pPr>
+      <w:r>
+        <w:t>To Resolve this issue you have to use following annotations</w:t>
+      </w:r>
+    </w:p>
+    <w:p>
+      <w:pPr>
+        <w:pStyle w:val="ListParagraph"/>
+        <w:numPr>
+          <w:ilvl w:val="1"/>
+          <w:numId w:val="23"/>
+        </w:numPr>
+      </w:pPr>
+      <w:r>
+        <w:rPr>
+          <w:rFonts w:ascii="Consolas" w:hAnsi="Consolas" w:cs="Consolas"/>
+          <w:color w:val="646464"/>
+          <w:sz w:val="24"/>
+          <w:szCs w:val="24"/>
+          <w:shd w:val="clear" w:color="auto" w:fill="E8F2FE"/>
+        </w:rPr>
+        <w:t>@JsonManagedReference</w:t>
+      </w:r>
+      <w:r>
+        <w:rPr>
+          <w:rFonts w:ascii="Consolas" w:hAnsi="Consolas" w:cs="Consolas"/>
+          <w:color w:val="646464"/>
+          <w:sz w:val="24"/>
+          <w:szCs w:val="24"/>
+          <w:shd w:val="clear" w:color="auto" w:fill="E8F2FE"/>
+        </w:rPr>
+        <w:t xml:space="preserve"> :</w:t>
+      </w:r>
+      <w:r>
+        <w:t xml:space="preserve"> This annotation has to use on the field which is used for bi-direction (field with </w:t>
+      </w:r>
+      <w:proofErr w:type="spellStart"/>
+      <w:r>
+        <w:t>mappedBy</w:t>
+      </w:r>
+      <w:proofErr w:type="spellEnd"/>
+      <w:r>
+        <w:t xml:space="preserve"> </w:t>
+      </w:r>
+      <w:proofErr w:type="spellStart"/>
+      <w:r>
+        <w:t>properry</w:t>
+      </w:r>
+      <w:proofErr w:type="spellEnd"/>
+      <w:r>
+        <w:t>)</w:t>
+      </w:r>
+    </w:p>
+    <w:p>
+      <w:pPr>
+        <w:pStyle w:val="ListParagraph"/>
+        <w:numPr>
+          <w:ilvl w:val="1"/>
+          <w:numId w:val="23"/>
+        </w:numPr>
+      </w:pPr>
+      <w:r>
+        <w:rPr>
+          <w:rFonts w:ascii="Consolas" w:hAnsi="Consolas" w:cs="Consolas"/>
+          <w:color w:val="646464"/>
+          <w:sz w:val="24"/>
+          <w:szCs w:val="24"/>
+          <w:shd w:val="clear" w:color="auto" w:fill="E8F2FE"/>
+        </w:rPr>
+        <w:t>@JsonBackReference</w:t>
+      </w:r>
+      <w:r>
+        <w:rPr>
+          <w:rFonts w:ascii="Consolas" w:hAnsi="Consolas" w:cs="Consolas"/>
+          <w:color w:val="646464"/>
+          <w:sz w:val="24"/>
+          <w:szCs w:val="24"/>
+          <w:shd w:val="clear" w:color="auto" w:fill="E8F2FE"/>
+        </w:rPr>
+        <w:t xml:space="preserve"> :</w:t>
+      </w:r>
+      <w:r>
+        <w:t xml:space="preserve"> This annotation is used on the field which is referred for the foreign key.</w:t>
+      </w:r>
+    </w:p>
+    <w:p/>
+    <w:p>
       <w:r>
         <w:br w:type="page"/>
       </w:r>
@@ -6805,10 +6811,10 @@
       </w:pPr>
       <w:r>
         <w:object w:dxaOrig="12730" w:dyaOrig="3600" w14:anchorId="24634FE8">
-          <v:shape id="_x0000_i1035" type="#_x0000_t75" style="width:468.95pt;height:118.2pt" o:ole="">
+          <v:shape id="_x0000_i1035" type="#_x0000_t75" style="width:469.15pt;height:118.25pt" o:ole="">
             <v:imagedata r:id="rId42" o:title=""/>
           </v:shape>
-          <o:OLEObject Type="Embed" ProgID="Paint.Picture" ShapeID="_x0000_i1035" DrawAspect="Content" ObjectID="_1717090179" r:id="rId43"/>
+          <o:OLEObject Type="Embed" ProgID="Paint.Picture" ShapeID="_x0000_i1035" DrawAspect="Content" ObjectID="_1717222604" r:id="rId43"/>
         </w:object>
       </w:r>
     </w:p>
@@ -9437,6 +9443,95 @@
     </w:lvl>
   </w:abstractNum>
   <w:abstractNum w:abstractNumId="21" w15:restartNumberingAfterBreak="0">
+    <w:nsid w:val="6F892876"/>
+    <w:multiLevelType w:val="hybridMultilevel"/>
+    <w:tmpl w:val="DEFAD57A"/>
+    <w:lvl w:ilvl="0" w:tplc="96B639FC">
+      <w:start w:val="1"/>
+      <w:numFmt w:val="decimal"/>
+      <w:lvlText w:val="%1."/>
+      <w:lvlJc w:val="left"/>
+      <w:pPr>
+        <w:ind w:left="720" w:hanging="360"/>
+      </w:pPr>
+      <w:rPr>
+        <w:rFonts w:hint="default"/>
+      </w:rPr>
+    </w:lvl>
+    <w:lvl w:ilvl="1" w:tplc="04090019">
+      <w:start w:val="1"/>
+      <w:numFmt w:val="lowerLetter"/>
+      <w:lvlText w:val="%2."/>
+      <w:lvlJc w:val="left"/>
+      <w:pPr>
+        <w:ind w:left="1440" w:hanging="360"/>
+      </w:pPr>
+    </w:lvl>
+    <w:lvl w:ilvl="2" w:tplc="0409001B" w:tentative="1">
+      <w:start w:val="1"/>
+      <w:numFmt w:val="lowerRoman"/>
+      <w:lvlText w:val="%3."/>
+      <w:lvlJc w:val="right"/>
+      <w:pPr>
+        <w:ind w:left="2160" w:hanging="180"/>
+      </w:pPr>
+    </w:lvl>
+    <w:lvl w:ilvl="3" w:tplc="0409000F" w:tentative="1">
+      <w:start w:val="1"/>
+      <w:numFmt w:val="decimal"/>
+      <w:lvlText w:val="%4."/>
+      <w:lvlJc w:val="left"/>
+      <w:pPr>
+        <w:ind w:left="2880" w:hanging="360"/>
+      </w:pPr>
+    </w:lvl>
+    <w:lvl w:ilvl="4" w:tplc="04090019" w:tentative="1">
+      <w:start w:val="1"/>
+      <w:numFmt w:val="lowerLetter"/>
+      <w:lvlText w:val="%5."/>
+      <w:lvlJc w:val="left"/>
+      <w:pPr>
+        <w:ind w:left="3600" w:hanging="360"/>
+      </w:pPr>
+    </w:lvl>
+    <w:lvl w:ilvl="5" w:tplc="0409001B" w:tentative="1">
+      <w:start w:val="1"/>
+      <w:numFmt w:val="lowerRoman"/>
+      <w:lvlText w:val="%6."/>
+      <w:lvlJc w:val="right"/>
+      <w:pPr>
+        <w:ind w:left="4320" w:hanging="180"/>
+      </w:pPr>
+    </w:lvl>
+    <w:lvl w:ilvl="6" w:tplc="0409000F" w:tentative="1">
+      <w:start w:val="1"/>
+      <w:numFmt w:val="decimal"/>
+      <w:lvlText w:val="%7."/>
+      <w:lvlJc w:val="left"/>
+      <w:pPr>
+        <w:ind w:left="5040" w:hanging="360"/>
+      </w:pPr>
+    </w:lvl>
+    <w:lvl w:ilvl="7" w:tplc="04090019" w:tentative="1">
+      <w:start w:val="1"/>
+      <w:numFmt w:val="lowerLetter"/>
+      <w:lvlText w:val="%8."/>
+      <w:lvlJc w:val="left"/>
+      <w:pPr>
+        <w:ind w:left="5760" w:hanging="360"/>
+      </w:pPr>
+    </w:lvl>
+    <w:lvl w:ilvl="8" w:tplc="0409001B" w:tentative="1">
+      <w:start w:val="1"/>
+      <w:numFmt w:val="lowerRoman"/>
+      <w:lvlText w:val="%9."/>
+      <w:lvlJc w:val="right"/>
+      <w:pPr>
+        <w:ind w:left="6480" w:hanging="180"/>
+      </w:pPr>
+    </w:lvl>
+  </w:abstractNum>
+  <w:abstractNum w:abstractNumId="22" w15:restartNumberingAfterBreak="0">
     <w:nsid w:val="7ED515FF"/>
     <w:multiLevelType w:val="hybridMultilevel"/>
     <w:tmpl w:val="2898C108"/>
@@ -9532,7 +9627,7 @@
     <w:abstractNumId w:val="1"/>
   </w:num>
   <w:num w:numId="3" w16cid:durableId="806778061">
-    <w:abstractNumId w:val="21"/>
+    <w:abstractNumId w:val="22"/>
   </w:num>
   <w:num w:numId="4" w16cid:durableId="2099473874">
     <w:abstractNumId w:val="3"/>
@@ -9590,6 +9685,9 @@
   </w:num>
   <w:num w:numId="22" w16cid:durableId="1754861214">
     <w:abstractNumId w:val="12"/>
+  </w:num>
+  <w:num w:numId="23" w16cid:durableId="150408594">
+    <w:abstractNumId w:val="21"/>
   </w:num>
 </w:numbering>
 </file>

</xml_diff>